<commit_message>
Revised Appendix Z and PDQm with fixes for hl7ii Updated QEDm and mCSD Added QEDm Provenance (not done) Started to revise MHD (not done)
</commit_message>
<xml_diff>
--- a/FHIR-R4/IHE_ITI_Suppl_Appx-Z.docx
+++ b/FHIR-R4/IHE_ITI_Suppl_Appx-Z.docx
@@ -2106,21 +2106,7 @@
             <w:rStyle w:val="Hyperlink"/>
             <w:noProof/>
           </w:rPr>
-          <w:t>Z.9.1.1 Ident</w:t>
-        </w:r>
-        <w:r>
-          <w:rPr>
-            <w:rStyle w:val="Hyperlink"/>
-            <w:noProof/>
-          </w:rPr>
-          <w:t>i</w:t>
-        </w:r>
-        <w:r>
-          <w:rPr>
-            <w:rStyle w:val="Hyperlink"/>
-            <w:noProof/>
-          </w:rPr>
-          <w:t>fier and HL7 version 3 "root plus extension"</w:t>
+          <w:t>Z.9.1.1 Identifier and HL7 version 3 "root plus extension"</w:t>
         </w:r>
         <w:r>
           <w:rPr>
@@ -2703,94 +2689,15 @@
           <w:ilvl w:val="0"/>
           <w:numId w:val="166"/>
         </w:numPr>
-        <w:rPr>
-          <w:ins w:id="24" w:author="John Moehrke" w:date="2018-12-06T16:05:00Z"/>
-        </w:rPr>
-        <w:pPrChange w:id="25" w:author="John Moehrke" w:date="2018-12-06T13:40:00Z">
+        <w:pPrChange w:id="24" w:author="John Moehrke" w:date="2018-12-17T08:27:00Z">
           <w:pPr>
             <w:pStyle w:val="BodyText"/>
           </w:pPr>
         </w:pPrChange>
       </w:pPr>
-      <w:del w:id="26" w:author="John Moehrke" w:date="2018-12-06T13:40:00Z">
-        <w:r>
-          <w:delText>None</w:delText>
-        </w:r>
-      </w:del>
-      <w:ins w:id="27" w:author="John Moehrke" w:date="2018-12-06T16:04:00Z">
-        <w:r>
-          <w:t xml:space="preserve">CP-ITI-1077 -- </w:t>
-        </w:r>
-      </w:ins>
-      <w:ins w:id="28" w:author="John Moehrke" w:date="2018-12-06T16:03:00Z">
-        <w:r>
-          <w:t xml:space="preserve">There appears to be a new way to </w:t>
-        </w:r>
-      </w:ins>
-      <w:ins w:id="29" w:author="John Moehrke" w:date="2018-12-06T16:04:00Z">
-        <w:r>
-          <w:t>encode</w:t>
-        </w:r>
-      </w:ins>
-      <w:ins w:id="30" w:author="John Moehrke" w:date="2018-12-06T16:03:00Z">
-        <w:r>
-          <w:t xml:space="preserve"> an HL7 II in a URI.</w:t>
-        </w:r>
-      </w:ins>
-      <w:ins w:id="31" w:author="John Moehrke" w:date="2018-12-06T16:05:00Z">
-        <w:r>
-          <w:t xml:space="preserve"> </w:t>
-        </w:r>
-      </w:ins>
-      <w:ins w:id="32" w:author="John Moehrke" w:date="2018-12-06T16:07:00Z">
-        <w:r>
-          <w:t xml:space="preserve">Found in ISO 21090. </w:t>
-        </w:r>
-      </w:ins>
-      <w:ins w:id="33" w:author="John Moehrke" w:date="2018-12-06T16:05:00Z">
-        <w:r>
-          <w:t>Should this supplement recommend or forbid it?</w:t>
-        </w:r>
-      </w:ins>
-      <w:ins w:id="34" w:author="John Moehrke" w:date="2018-12-06T16:03:00Z">
-        <w:r>
-          <w:t xml:space="preserve"> </w:t>
-        </w:r>
-      </w:ins>
-    </w:p>
-    <w:p>
-      <w:pPr>
-        <w:pStyle w:val="BodyText"/>
-        <w:numPr>
-          <w:ilvl w:val="1"/>
-          <w:numId w:val="166"/>
-        </w:numPr>
-        <w:pPrChange w:id="35" w:author="John Moehrke" w:date="2018-12-06T16:05:00Z">
-          <w:pPr>
-            <w:pStyle w:val="BodyText"/>
-          </w:pPr>
-        </w:pPrChange>
-      </w:pPr>
-      <w:ins w:id="36" w:author="John Moehrke" w:date="2018-12-06T16:04:00Z">
-        <w:r>
-          <w:t>urn:hl7ii:{ROOT}</w:t>
-        </w:r>
-      </w:ins>
-      <w:ins w:id="37" w:author="John Moehrke" w:date="2018-12-06T16:06:00Z">
-        <w:r>
-          <w:t>[</w:t>
-        </w:r>
-      </w:ins>
-      <w:ins w:id="38" w:author="John Moehrke" w:date="2018-12-06T16:04:00Z">
-        <w:r>
-          <w:t>:{EXTENSION}</w:t>
-        </w:r>
-      </w:ins>
-      <w:ins w:id="39" w:author="John Moehrke" w:date="2018-12-06T16:06:00Z">
-        <w:r>
-          <w:t>]</w:t>
-        </w:r>
-      </w:ins>
+      <w:r>
+        <w:t>None</w:t>
+      </w:r>
     </w:p>
     <w:p>
       <w:pPr>
@@ -2803,16 +2710,16 @@
           <w:noProof w:val="0"/>
         </w:rPr>
       </w:pPr>
-      <w:bookmarkStart w:id="40" w:name="_Toc488343000"/>
-      <w:bookmarkStart w:id="41" w:name="_Toc473170357"/>
-      <w:bookmarkStart w:id="42" w:name="_Toc504625754"/>
+      <w:bookmarkStart w:id="25" w:name="_Toc488343000"/>
+      <w:bookmarkStart w:id="26" w:name="_Toc473170357"/>
+      <w:bookmarkStart w:id="27" w:name="_Toc504625754"/>
       <w:r>
         <w:rPr>
           <w:noProof w:val="0"/>
         </w:rPr>
         <w:t>Closed Issues</w:t>
       </w:r>
-      <w:bookmarkEnd w:id="40"/>
+      <w:bookmarkEnd w:id="25"/>
     </w:p>
     <w:p>
       <w:pPr>
@@ -2822,27 +2729,20 @@
           <w:numId w:val="166"/>
         </w:numPr>
         <w:rPr>
-          <w:ins w:id="43" w:author="John Moehrke" w:date="2018-12-07T10:15:00Z"/>
-        </w:rPr>
-      </w:pPr>
-      <w:ins w:id="44" w:author="John Moehrke" w:date="2018-12-07T10:15:00Z">
-        <w:r>
-          <w:t>IHE Domain Coordination Committee is being asked to set policy that all IHE profiles will be using FHIR R4 by the end of 2019.</w:t>
-        </w:r>
-        <w:r>
-          <w:t xml:space="preserve"> </w:t>
+          <w:ins w:id="28" w:author="John Moehrke" w:date="2018-12-07T10:15:00Z"/>
+        </w:rPr>
+      </w:pPr>
+      <w:ins w:id="29" w:author="John Moehrke" w:date="2018-12-07T10:15:00Z">
+        <w:r>
+          <w:t xml:space="preserve">IHE Domain Coordination Committee is being asked to set policy that all IHE profiles will be using FHIR R4 by the end of 2019. </w:t>
         </w:r>
       </w:ins>
-      <w:ins w:id="45" w:author="John Moehrke" w:date="2018-12-07T10:16:00Z">
-        <w:r>
-          <w:t xml:space="preserve">Thus IHE profiles are all using the same </w:t>
-        </w:r>
-        <w:r>
-          <w:lastRenderedPageBreak/>
-          <w:t xml:space="preserve">FHIR version. </w:t>
+      <w:ins w:id="30" w:author="John Moehrke" w:date="2018-12-07T10:16:00Z">
+        <w:r>
+          <w:t xml:space="preserve">Thus IHE profiles are all using the same FHIR version. </w:t>
         </w:r>
       </w:ins>
-      <w:ins w:id="46" w:author="John Moehrke" w:date="2018-12-07T10:15:00Z">
+      <w:ins w:id="31" w:author="John Moehrke" w:date="2018-12-07T10:15:00Z">
         <w:r>
           <w:t xml:space="preserve">HL7 has added support for backward compatibility support -- </w:t>
         </w:r>
@@ -2858,18 +2758,21 @@
           <w:ilvl w:val="0"/>
           <w:numId w:val="166"/>
         </w:numPr>
-        <w:pPrChange w:id="47" w:author="John Moehrke" w:date="2018-12-06T15:59:00Z">
+        <w:rPr>
+          <w:ins w:id="32" w:author="John Moehrke" w:date="2018-12-17T08:27:00Z"/>
+        </w:rPr>
+        <w:pPrChange w:id="33" w:author="John Moehrke" w:date="2018-12-06T15:59:00Z">
           <w:pPr>
             <w:pStyle w:val="BodyText"/>
           </w:pPr>
         </w:pPrChange>
       </w:pPr>
-      <w:ins w:id="48" w:author="John Moehrke" w:date="2018-12-06T15:58:00Z">
+      <w:ins w:id="34" w:author="John Moehrke" w:date="2018-12-06T15:58:00Z">
         <w:r>
           <w:t>Addressed CP-ITI-1059 Clarify optionality definitions in FHIR Appx Z</w:t>
         </w:r>
       </w:ins>
-      <w:del w:id="49" w:author="John Moehrke" w:date="2018-12-06T15:58:00Z">
+      <w:del w:id="35" w:author="John Moehrke" w:date="2018-12-06T15:58:00Z">
         <w:r>
           <w:delText>None</w:delText>
         </w:r>
@@ -2877,33 +2780,107 @@
     </w:p>
     <w:p>
       <w:pPr>
+        <w:pStyle w:val="ListParagraph"/>
+        <w:numPr>
+          <w:ilvl w:val="0"/>
+          <w:numId w:val="166"/>
+        </w:numPr>
+        <w:rPr>
+          <w:ins w:id="36" w:author="John Moehrke" w:date="2018-12-17T08:27:00Z"/>
+        </w:rPr>
+        <w:pPrChange w:id="37" w:author="John Moehrke" w:date="2018-12-17T08:30:00Z">
+          <w:pPr>
+            <w:pStyle w:val="BodyText"/>
+            <w:numPr>
+              <w:numId w:val="166"/>
+            </w:numPr>
+            <w:ind w:left="720" w:hanging="360"/>
+          </w:pPr>
+        </w:pPrChange>
+      </w:pPr>
+      <w:ins w:id="38" w:author="John Moehrke" w:date="2018-12-17T08:27:00Z">
+        <w:r>
+          <w:lastRenderedPageBreak/>
+          <w:t>CP-ITI-1077 -- There appears to be a new way to encode an HL7 II in a URI. Found in ISO 21090</w:t>
+        </w:r>
+      </w:ins>
+      <w:ins w:id="39" w:author="John Moehrke" w:date="2018-12-17T08:30:00Z">
+        <w:r>
+          <w:t xml:space="preserve"> -- </w:t>
+        </w:r>
+        <w:r>
+          <w:t>urn:hl7ii:{ROOT}[:{EXTENSION}]</w:t>
+        </w:r>
+      </w:ins>
+      <w:ins w:id="40" w:author="John Moehrke" w:date="2018-12-17T08:27:00Z">
+        <w:r>
+          <w:t xml:space="preserve">. </w:t>
+        </w:r>
+        <w:r>
+          <w:t>The HL7 community leadership is not showing support of this approach</w:t>
+        </w:r>
+      </w:ins>
+      <w:ins w:id="41" w:author="John Moehrke" w:date="2018-12-17T08:29:00Z">
+        <w:r>
+          <w:t>. The approach does help with round-trip of an II type identifier, but brings along significant issues relative to query. IHE discussion have shown that it should not be used</w:t>
+        </w:r>
+      </w:ins>
+      <w:ins w:id="42" w:author="John Moehrke" w:date="2018-12-17T08:27:00Z">
+        <w:r>
+          <w:t>. Thus the model defined in this Appendix Z supplement for handling HL7 II identifiers continues to be the accepted approach for IHE.</w:t>
+        </w:r>
+        <w:r>
+          <w:t xml:space="preserve"> </w:t>
+        </w:r>
+      </w:ins>
+      <w:ins w:id="43" w:author="John Moehrke" w:date="2018-12-17T08:31:00Z">
+        <w:r>
+          <w:t xml:space="preserve"> Unclear if IHE should mention this approach, and then forbid it; or should just stay silent. Current text is silent, while having a clear recommendation.</w:t>
+        </w:r>
+      </w:ins>
+      <w:bookmarkStart w:id="44" w:name="_GoBack"/>
+      <w:bookmarkEnd w:id="44"/>
+    </w:p>
+    <w:p>
+      <w:pPr>
+        <w:pStyle w:val="BodyText"/>
+        <w:ind w:left="720"/>
+        <w:pPrChange w:id="45" w:author="John Moehrke" w:date="2018-12-17T08:27:00Z">
+          <w:pPr>
+            <w:pStyle w:val="BodyText"/>
+          </w:pPr>
+        </w:pPrChange>
+      </w:pPr>
+    </w:p>
+    <w:p>
+      <w:pPr>
         <w:pStyle w:val="PartTitle"/>
         <w:rPr>
           <w:highlight w:val="yellow"/>
         </w:rPr>
       </w:pPr>
-      <w:bookmarkStart w:id="50" w:name="_Toc336000611"/>
-      <w:bookmarkStart w:id="51" w:name="_Toc381699502"/>
-      <w:bookmarkStart w:id="52" w:name="_Toc383421996"/>
-      <w:bookmarkStart w:id="53" w:name="_Toc384552433"/>
-      <w:bookmarkStart w:id="54" w:name="_Toc384565661"/>
-      <w:bookmarkStart w:id="55" w:name="_Toc384565741"/>
-      <w:bookmarkStart w:id="56" w:name="_Toc384565898"/>
-      <w:bookmarkStart w:id="57" w:name="_Toc488343001"/>
-      <w:bookmarkEnd w:id="41"/>
-      <w:bookmarkEnd w:id="42"/>
+      <w:bookmarkStart w:id="46" w:name="_Toc336000611"/>
+      <w:bookmarkStart w:id="47" w:name="_Toc381699502"/>
+      <w:bookmarkStart w:id="48" w:name="_Toc383421996"/>
+      <w:bookmarkStart w:id="49" w:name="_Toc384552433"/>
+      <w:bookmarkStart w:id="50" w:name="_Toc384565661"/>
+      <w:bookmarkStart w:id="51" w:name="_Toc384565741"/>
+      <w:bookmarkStart w:id="52" w:name="_Toc384565898"/>
+      <w:bookmarkStart w:id="53" w:name="_Toc488343001"/>
+      <w:bookmarkEnd w:id="26"/>
+      <w:bookmarkEnd w:id="27"/>
+      <w:bookmarkEnd w:id="46"/>
+      <w:bookmarkEnd w:id="47"/>
+      <w:bookmarkEnd w:id="48"/>
+      <w:bookmarkEnd w:id="49"/>
       <w:bookmarkEnd w:id="50"/>
       <w:bookmarkEnd w:id="51"/>
       <w:bookmarkEnd w:id="52"/>
-      <w:bookmarkEnd w:id="53"/>
-      <w:bookmarkEnd w:id="54"/>
-      <w:bookmarkEnd w:id="55"/>
-      <w:bookmarkEnd w:id="56"/>
       <w:r>
         <w:lastRenderedPageBreak/>
         <w:t>Appendices</w:t>
       </w:r>
-      <w:bookmarkEnd w:id="57"/>
+      <w:bookmarkEnd w:id="53"/>
       <w:r>
         <w:rPr>
           <w:highlight w:val="yellow"/>
@@ -2937,7 +2914,7 @@
           <w:noProof w:val="0"/>
         </w:rPr>
       </w:pPr>
-      <w:bookmarkStart w:id="58" w:name="_Toc488343002"/>
+      <w:bookmarkStart w:id="54" w:name="_Toc488343002"/>
       <w:r>
         <w:rPr>
           <w:noProof w:val="0"/>
@@ -2968,7 +2945,7 @@
         </w:rPr>
         <w:t>Implementation Material</w:t>
       </w:r>
-      <w:bookmarkEnd w:id="58"/>
+      <w:bookmarkEnd w:id="54"/>
     </w:p>
     <w:p>
       <w:pPr>
@@ -3018,7 +2995,7 @@
       <w:r>
         <w:t xml:space="preserve">standard </w:t>
       </w:r>
-      <w:del w:id="59" w:author="John Moehrke" w:date="2018-12-06T12:50:00Z">
+      <w:del w:id="55" w:author="John Moehrke" w:date="2018-12-06T12:50:00Z">
         <w:r>
           <w:delText xml:space="preserve">(Standard for Trial Use) </w:delText>
         </w:r>
@@ -3105,7 +3082,7 @@
             <w:r>
               <w:t xml:space="preserve"> </w:t>
             </w:r>
-            <w:del w:id="60" w:author="John Moehrke" w:date="2018-12-06T12:50:00Z">
+            <w:del w:id="56" w:author="John Moehrke" w:date="2018-12-06T12:50:00Z">
               <w:r>
                 <w:delText>STU3</w:delText>
               </w:r>
@@ -3113,7 +3090,7 @@
                 <w:delText xml:space="preserve"> </w:delText>
               </w:r>
             </w:del>
-            <w:ins w:id="61" w:author="John Moehrke" w:date="2018-12-06T12:50:00Z">
+            <w:ins w:id="57" w:author="John Moehrke" w:date="2018-12-06T12:50:00Z">
               <w:r>
                 <w:t xml:space="preserve">R4 </w:t>
               </w:r>
@@ -3124,12 +3101,12 @@
             <w:r>
               <w:fldChar w:fldCharType="begin"/>
             </w:r>
-            <w:ins w:id="62" w:author="John Moehrke" w:date="2018-12-06T12:51:00Z">
+            <w:ins w:id="58" w:author="John Moehrke" w:date="2018-12-06T12:51:00Z">
               <w:r>
                 <w:instrText>HYPERLINK "http://hl7.org/fhir/R4/index.html"</w:instrText>
               </w:r>
             </w:ins>
-            <w:del w:id="63" w:author="John Moehrke" w:date="2018-12-06T12:51:00Z">
+            <w:del w:id="59" w:author="John Moehrke" w:date="2018-12-06T12:51:00Z">
               <w:r>
                 <w:delInstrText xml:space="preserve"> HYPERLINK "http://hl7.org/fhir/STU3/index.html" </w:delInstrText>
               </w:r>
@@ -3137,7 +3114,7 @@
             <w:r>
               <w:fldChar w:fldCharType="separate"/>
             </w:r>
-            <w:del w:id="64" w:author="John Moehrke" w:date="2018-12-06T12:51:00Z">
+            <w:del w:id="60" w:author="John Moehrke" w:date="2018-12-06T12:51:00Z">
               <w:r>
                 <w:rPr>
                   <w:rStyle w:val="Hyperlink"/>
@@ -3145,7 +3122,7 @@
                 <w:delText>http://hl7.org/fhir/STU3/index.html</w:delText>
               </w:r>
             </w:del>
-            <w:ins w:id="65" w:author="John Moehrke" w:date="2018-12-06T12:51:00Z">
+            <w:ins w:id="61" w:author="John Moehrke" w:date="2018-12-06T12:51:00Z">
               <w:r>
                 <w:rPr>
                   <w:rStyle w:val="Hyperlink"/>
@@ -3352,7 +3329,7 @@
           <w:noProof w:val="0"/>
         </w:rPr>
       </w:pPr>
-      <w:bookmarkStart w:id="66" w:name="_Toc488343003"/>
+      <w:bookmarkStart w:id="62" w:name="_Toc488343003"/>
       <w:r>
         <w:rPr>
           <w:noProof w:val="0"/>
@@ -3377,7 +3354,7 @@
         </w:rPr>
         <w:t>Bundles</w:t>
       </w:r>
-      <w:bookmarkEnd w:id="66"/>
+      <w:bookmarkEnd w:id="62"/>
     </w:p>
     <w:p>
       <w:pPr>
@@ -3484,7 +3461,7 @@
       <w:r>
         <w:t xml:space="preserve">FHIR </w:t>
       </w:r>
-      <w:del w:id="67" w:author="John Moehrke" w:date="2018-12-06T12:51:00Z">
+      <w:del w:id="63" w:author="John Moehrke" w:date="2018-12-06T12:51:00Z">
         <w:r>
           <w:delText xml:space="preserve">STU3 </w:delText>
         </w:r>
@@ -3492,12 +3469,12 @@
       <w:r>
         <w:fldChar w:fldCharType="begin"/>
       </w:r>
-      <w:ins w:id="68" w:author="John Moehrke" w:date="2018-12-06T12:51:00Z">
+      <w:ins w:id="64" w:author="John Moehrke" w:date="2018-12-06T12:51:00Z">
         <w:r>
           <w:instrText>HYPERLINK "http://hl7.org/fhir/R4/bundle.html"</w:instrText>
         </w:r>
       </w:ins>
-      <w:del w:id="69" w:author="John Moehrke" w:date="2018-12-06T12:51:00Z">
+      <w:del w:id="65" w:author="John Moehrke" w:date="2018-12-06T12:51:00Z">
         <w:r>
           <w:delInstrText xml:space="preserve"> HYPERLINK "http://hl7.org/fhir/STU3/bundle.html" </w:delInstrText>
         </w:r>
@@ -3505,7 +3482,7 @@
       <w:r>
         <w:fldChar w:fldCharType="separate"/>
       </w:r>
-      <w:del w:id="70" w:author="John Moehrke" w:date="2018-12-06T12:51:00Z">
+      <w:del w:id="66" w:author="John Moehrke" w:date="2018-12-06T12:51:00Z">
         <w:r>
           <w:rPr>
             <w:rStyle w:val="Hyperlink"/>
@@ -3513,7 +3490,7 @@
           <w:delText>http://hl7.org/fhir/STU3/bundle.html</w:delText>
         </w:r>
       </w:del>
-      <w:ins w:id="71" w:author="John Moehrke" w:date="2018-12-06T12:51:00Z">
+      <w:ins w:id="67" w:author="John Moehrke" w:date="2018-12-06T12:51:00Z">
         <w:r>
           <w:rPr>
             <w:rStyle w:val="Hyperlink"/>
@@ -3550,7 +3527,7 @@
           <w:noProof w:val="0"/>
         </w:rPr>
       </w:pPr>
-      <w:bookmarkStart w:id="72" w:name="_Toc488343004"/>
+      <w:bookmarkStart w:id="68" w:name="_Toc488343004"/>
       <w:r>
         <w:rPr>
           <w:noProof w:val="0"/>
@@ -3581,7 +3558,7 @@
         </w:rPr>
         <w:t>s</w:t>
       </w:r>
-      <w:bookmarkEnd w:id="72"/>
+      <w:bookmarkEnd w:id="68"/>
     </w:p>
     <w:p>
       <w:pPr>
@@ -3590,7 +3567,7 @@
       <w:r>
         <w:t>FHIR</w:t>
       </w:r>
-      <w:del w:id="73" w:author="John Moehrke" w:date="2018-12-06T12:52:00Z">
+      <w:del w:id="69" w:author="John Moehrke" w:date="2018-12-06T12:52:00Z">
         <w:r>
           <w:delText xml:space="preserve"> </w:delText>
         </w:r>
@@ -3604,12 +3581,12 @@
       <w:r>
         <w:fldChar w:fldCharType="begin"/>
       </w:r>
-      <w:ins w:id="74" w:author="John Moehrke" w:date="2018-12-06T12:52:00Z">
+      <w:ins w:id="70" w:author="John Moehrke" w:date="2018-12-06T12:52:00Z">
         <w:r>
           <w:instrText>HYPERLINK "http://hl7.org/fhir/R4/search.html"</w:instrText>
         </w:r>
       </w:ins>
-      <w:del w:id="75" w:author="John Moehrke" w:date="2018-12-06T12:52:00Z">
+      <w:del w:id="71" w:author="John Moehrke" w:date="2018-12-06T12:52:00Z">
         <w:r>
           <w:delInstrText xml:space="preserve"> HYPERLINK "http://hl7.org/fhir/STU3/search.html" </w:delInstrText>
         </w:r>
@@ -3617,7 +3594,7 @@
       <w:r>
         <w:fldChar w:fldCharType="separate"/>
       </w:r>
-      <w:del w:id="76" w:author="John Moehrke" w:date="2018-12-06T12:52:00Z">
+      <w:del w:id="72" w:author="John Moehrke" w:date="2018-12-06T12:52:00Z">
         <w:r>
           <w:rPr>
             <w:rStyle w:val="Hyperlink"/>
@@ -3625,7 +3602,7 @@
           <w:delText>http://hl7.org/fhir/STU3/search.html</w:delText>
         </w:r>
       </w:del>
-      <w:ins w:id="77" w:author="John Moehrke" w:date="2018-12-06T12:52:00Z">
+      <w:ins w:id="73" w:author="John Moehrke" w:date="2018-12-06T12:52:00Z">
         <w:r>
           <w:rPr>
             <w:rStyle w:val="Hyperlink"/>
@@ -3725,7 +3702,7 @@
           <w:noProof w:val="0"/>
         </w:rPr>
       </w:pPr>
-      <w:bookmarkStart w:id="78" w:name="_Toc488343005"/>
+      <w:bookmarkStart w:id="74" w:name="_Toc488343005"/>
       <w:r>
         <w:rPr>
           <w:noProof w:val="0"/>
@@ -3750,7 +3727,7 @@
         </w:rPr>
         <w:t>.1 Query Parameter Modifiers</w:t>
       </w:r>
-      <w:bookmarkEnd w:id="78"/>
+      <w:bookmarkEnd w:id="74"/>
     </w:p>
     <w:p>
       <w:pPr>
@@ -3771,7 +3748,7 @@
           <w:noProof w:val="0"/>
         </w:rPr>
       </w:pPr>
-      <w:bookmarkStart w:id="79" w:name="_Toc488343006"/>
+      <w:bookmarkStart w:id="75" w:name="_Toc488343006"/>
       <w:r>
         <w:rPr>
           <w:noProof w:val="0"/>
@@ -3802,7 +3779,7 @@
         </w:rPr>
         <w:t>Parameters</w:t>
       </w:r>
-      <w:bookmarkEnd w:id="79"/>
+      <w:bookmarkEnd w:id="75"/>
     </w:p>
     <w:p>
       <w:pPr>
@@ -3823,7 +3800,7 @@
       <w:r>
         <w:t xml:space="preserve">ee FHIR </w:t>
       </w:r>
-      <w:del w:id="80" w:author="John Moehrke" w:date="2018-12-06T12:55:00Z">
+      <w:del w:id="76" w:author="John Moehrke" w:date="2018-12-06T12:55:00Z">
         <w:r>
           <w:delText>STU3</w:delText>
         </w:r>
@@ -3834,12 +3811,12 @@
       <w:r>
         <w:fldChar w:fldCharType="begin"/>
       </w:r>
-      <w:ins w:id="81" w:author="John Moehrke" w:date="2018-12-06T12:55:00Z">
+      <w:ins w:id="77" w:author="John Moehrke" w:date="2018-12-06T12:55:00Z">
         <w:r>
           <w:instrText>HYPERLINK "http://hl7.org/fhir/R4/search.html" \l "token"</w:instrText>
         </w:r>
       </w:ins>
-      <w:del w:id="82" w:author="John Moehrke" w:date="2018-12-06T12:55:00Z">
+      <w:del w:id="78" w:author="John Moehrke" w:date="2018-12-06T12:55:00Z">
         <w:r>
           <w:delInstrText xml:space="preserve"> HYPERLINK "http://hl7.org/fhir/STU3/search.html" \l "token" </w:delInstrText>
         </w:r>
@@ -3847,7 +3824,7 @@
       <w:r>
         <w:fldChar w:fldCharType="separate"/>
       </w:r>
-      <w:del w:id="83" w:author="John Moehrke" w:date="2018-12-06T12:55:00Z">
+      <w:del w:id="79" w:author="John Moehrke" w:date="2018-12-06T12:55:00Z">
         <w:r>
           <w:rPr>
             <w:rStyle w:val="Hyperlink"/>
@@ -3855,7 +3832,7 @@
           <w:delText>http://hl7.org/fhir/STU3/search.html#token</w:delText>
         </w:r>
       </w:del>
-      <w:ins w:id="84" w:author="John Moehrke" w:date="2018-12-06T12:55:00Z">
+      <w:ins w:id="80" w:author="John Moehrke" w:date="2018-12-06T12:55:00Z">
         <w:r>
           <w:rPr>
             <w:rStyle w:val="Hyperlink"/>
@@ -3898,7 +3875,7 @@
           <w:noProof w:val="0"/>
         </w:rPr>
       </w:pPr>
-      <w:bookmarkStart w:id="85" w:name="_Toc488343007"/>
+      <w:bookmarkStart w:id="81" w:name="_Toc488343007"/>
       <w:r>
         <w:rPr>
           <w:noProof w:val="0"/>
@@ -3935,7 +3912,7 @@
         </w:rPr>
         <w:t xml:space="preserve"> String Parameters</w:t>
       </w:r>
-      <w:bookmarkEnd w:id="85"/>
+      <w:bookmarkEnd w:id="81"/>
     </w:p>
     <w:p>
       <w:pPr>
@@ -3956,7 +3933,7 @@
       <w:r>
         <w:t xml:space="preserve">ee FHIR </w:t>
       </w:r>
-      <w:del w:id="86" w:author="John Moehrke" w:date="2018-12-06T12:55:00Z">
+      <w:del w:id="82" w:author="John Moehrke" w:date="2018-12-06T12:55:00Z">
         <w:r>
           <w:delText>STU3</w:delText>
         </w:r>
@@ -3967,12 +3944,12 @@
       <w:r>
         <w:fldChar w:fldCharType="begin"/>
       </w:r>
-      <w:ins w:id="87" w:author="John Moehrke" w:date="2018-12-06T12:55:00Z">
+      <w:ins w:id="83" w:author="John Moehrke" w:date="2018-12-06T12:55:00Z">
         <w:r>
           <w:instrText>HYPERLINK "http://hl7.org/fhir/R4/search.html" \l "string"</w:instrText>
         </w:r>
       </w:ins>
-      <w:del w:id="88" w:author="John Moehrke" w:date="2018-12-06T12:55:00Z">
+      <w:del w:id="84" w:author="John Moehrke" w:date="2018-12-06T12:55:00Z">
         <w:r>
           <w:delInstrText xml:space="preserve"> HYPERLINK "http://hl7.org/fhir/STU3/search.html" \l "string" </w:delInstrText>
         </w:r>
@@ -3980,7 +3957,7 @@
       <w:r>
         <w:fldChar w:fldCharType="separate"/>
       </w:r>
-      <w:del w:id="89" w:author="John Moehrke" w:date="2018-12-06T12:55:00Z">
+      <w:del w:id="85" w:author="John Moehrke" w:date="2018-12-06T12:55:00Z">
         <w:r>
           <w:rPr>
             <w:rStyle w:val="Hyperlink"/>
@@ -3988,7 +3965,7 @@
           <w:delText>http://hl7.org/fhir/STU3/search.html#string</w:delText>
         </w:r>
       </w:del>
-      <w:ins w:id="90" w:author="John Moehrke" w:date="2018-12-06T12:55:00Z">
+      <w:ins w:id="86" w:author="John Moehrke" w:date="2018-12-06T12:55:00Z">
         <w:r>
           <w:rPr>
             <w:rStyle w:val="Hyperlink"/>
@@ -4043,7 +4020,7 @@
           <w:noProof w:val="0"/>
         </w:rPr>
       </w:pPr>
-      <w:bookmarkStart w:id="91" w:name="_Toc488343008"/>
+      <w:bookmarkStart w:id="87" w:name="_Toc488343008"/>
       <w:r>
         <w:rPr>
           <w:noProof w:val="0"/>
@@ -4080,7 +4057,7 @@
         </w:rPr>
         <w:t>Resource</w:t>
       </w:r>
-      <w:bookmarkEnd w:id="91"/>
+      <w:bookmarkEnd w:id="87"/>
       <w:r>
         <w:rPr>
           <w:bCs/>
@@ -4096,17 +4073,17 @@
       <w:r>
         <w:t xml:space="preserve">HL7 FHIR </w:t>
       </w:r>
-      <w:del w:id="92" w:author="John Moehrke" w:date="2018-12-06T12:56:00Z">
+      <w:del w:id="88" w:author="John Moehrke" w:date="2018-12-06T12:56:00Z">
         <w:r>
           <w:delText xml:space="preserve">allows </w:delText>
         </w:r>
       </w:del>
-      <w:ins w:id="93" w:author="John Moehrke" w:date="2018-12-06T12:58:00Z">
+      <w:ins w:id="89" w:author="John Moehrke" w:date="2018-12-06T12:58:00Z">
         <w:r>
           <w:t>defines how a</w:t>
         </w:r>
       </w:ins>
-      <w:ins w:id="94" w:author="John Moehrke" w:date="2018-12-06T12:56:00Z">
+      <w:ins w:id="90" w:author="John Moehrke" w:date="2018-12-06T12:56:00Z">
         <w:r>
           <w:t xml:space="preserve"> </w:t>
         </w:r>
@@ -4117,22 +4094,22 @@
       <w:r>
         <w:t xml:space="preserve">vice </w:t>
       </w:r>
-      <w:del w:id="95" w:author="John Moehrke" w:date="2018-12-06T12:58:00Z">
+      <w:del w:id="91" w:author="John Moehrke" w:date="2018-12-06T12:58:00Z">
         <w:r>
           <w:delText>implementers to publish a</w:delText>
         </w:r>
       </w:del>
-      <w:ins w:id="96" w:author="John Moehrke" w:date="2018-12-06T12:58:00Z">
+      <w:ins w:id="92" w:author="John Moehrke" w:date="2018-12-06T12:58:00Z">
         <w:r>
           <w:t xml:space="preserve">can declare </w:t>
         </w:r>
       </w:ins>
-      <w:ins w:id="97" w:author="John Moehrke" w:date="2018-12-06T12:59:00Z">
+      <w:ins w:id="93" w:author="John Moehrke" w:date="2018-12-06T12:59:00Z">
         <w:r>
           <w:t xml:space="preserve">a </w:t>
         </w:r>
       </w:ins>
-      <w:del w:id="98" w:author="John Moehrke" w:date="2018-12-06T12:59:00Z">
+      <w:del w:id="94" w:author="John Moehrke" w:date="2018-12-06T12:59:00Z">
         <w:r>
           <w:delText xml:space="preserve"> </w:delText>
         </w:r>
@@ -4173,7 +4150,7 @@
       <w:r>
         <w:t xml:space="preserve">Resource is described in FHIR </w:t>
       </w:r>
-      <w:del w:id="99" w:author="John Moehrke" w:date="2018-12-06T12:56:00Z">
+      <w:del w:id="95" w:author="John Moehrke" w:date="2018-12-06T12:56:00Z">
         <w:r>
           <w:delText>STU3</w:delText>
         </w:r>
@@ -4184,12 +4161,12 @@
       <w:r>
         <w:fldChar w:fldCharType="begin"/>
       </w:r>
-      <w:ins w:id="100" w:author="John Moehrke" w:date="2018-12-06T12:56:00Z">
+      <w:ins w:id="96" w:author="John Moehrke" w:date="2018-12-06T12:56:00Z">
         <w:r>
           <w:instrText>HYPERLINK "http://hl7.org/fhir/R4/CapabilityStatement.html"</w:instrText>
         </w:r>
       </w:ins>
-      <w:del w:id="101" w:author="John Moehrke" w:date="2018-12-06T12:56:00Z">
+      <w:del w:id="97" w:author="John Moehrke" w:date="2018-12-06T12:56:00Z">
         <w:r>
           <w:delInstrText xml:space="preserve"> HYPERLINK "http://hl7.org/fhir/STU3/CapabilityStatement.html" </w:delInstrText>
         </w:r>
@@ -4197,7 +4174,7 @@
       <w:r>
         <w:fldChar w:fldCharType="separate"/>
       </w:r>
-      <w:del w:id="102" w:author="John Moehrke" w:date="2018-12-06T12:56:00Z">
+      <w:del w:id="98" w:author="John Moehrke" w:date="2018-12-06T12:56:00Z">
         <w:r>
           <w:rPr>
             <w:rStyle w:val="Hyperlink"/>
@@ -4205,7 +4182,7 @@
           <w:delText>http://hl7.org/fhir/STU3/CapabilityStatement.html</w:delText>
         </w:r>
       </w:del>
-      <w:ins w:id="103" w:author="John Moehrke" w:date="2018-12-06T12:56:00Z">
+      <w:ins w:id="99" w:author="John Moehrke" w:date="2018-12-06T12:56:00Z">
         <w:r>
           <w:rPr>
             <w:rStyle w:val="Hyperlink"/>
@@ -4227,133 +4204,121 @@
       <w:pPr>
         <w:pStyle w:val="BodyText"/>
       </w:pPr>
-      <w:del w:id="104" w:author="John Moehrke" w:date="2018-12-06T13:51:00Z">
+      <w:del w:id="100" w:author="John Moehrke" w:date="2018-12-06T13:51:00Z">
         <w:r>
           <w:delText>This section has no specific constraints.</w:delText>
         </w:r>
       </w:del>
+      <w:ins w:id="101" w:author="John Moehrke" w:date="2018-12-06T13:51:00Z">
+        <w:r>
+          <w:t xml:space="preserve">Actors providing </w:t>
+        </w:r>
+      </w:ins>
+      <w:ins w:id="102" w:author="John Moehrke" w:date="2018-12-06T13:53:00Z">
+        <w:r>
+          <w:t xml:space="preserve">http </w:t>
+        </w:r>
+      </w:ins>
+      <w:ins w:id="103" w:author="John Moehrke" w:date="2018-12-06T13:51:00Z">
+        <w:r>
+          <w:t xml:space="preserve">service </w:t>
+        </w:r>
+      </w:ins>
+      <w:ins w:id="104" w:author="John Moehrke" w:date="2018-12-06T13:53:00Z">
+        <w:r>
+          <w:t>functionality</w:t>
+        </w:r>
+      </w:ins>
       <w:ins w:id="105" w:author="John Moehrke" w:date="2018-12-06T13:51:00Z">
         <w:r>
-          <w:t xml:space="preserve">Actors providing </w:t>
+          <w:t xml:space="preserve"> SHALL</w:t>
         </w:r>
       </w:ins>
-      <w:ins w:id="106" w:author="John Moehrke" w:date="2018-12-06T13:53:00Z">
-        <w:r>
-          <w:t xml:space="preserve">http </w:t>
+      <w:ins w:id="106" w:author="John Moehrke" w:date="2018-12-06T13:52:00Z">
+        <w:r>
+          <w:t xml:space="preserve"> publish a </w:t>
+        </w:r>
+        <w:r>
+          <w:rPr>
+            <w:rStyle w:val="XMLname"/>
+            <w:rPrChange w:id="107" w:author="John Moehrke" w:date="2018-12-06T13:53:00Z">
+              <w:rPr/>
+            </w:rPrChange>
+          </w:rPr>
+          <w:t>CapabilityStatement</w:t>
+        </w:r>
+        <w:r>
+          <w:t xml:space="preserve"> on the </w:t>
+        </w:r>
+        <w:r>
+          <w:rPr>
+            <w:rStyle w:val="XMLname"/>
+            <w:rPrChange w:id="108" w:author="John Moehrke" w:date="2018-12-06T13:54:00Z">
+              <w:rPr/>
+            </w:rPrChange>
+          </w:rPr>
+          <w:t>metadata</w:t>
+        </w:r>
+        <w:r>
+          <w:t xml:space="preserve"> endpoint as described in FHIR </w:t>
         </w:r>
       </w:ins>
-      <w:ins w:id="107" w:author="John Moehrke" w:date="2018-12-06T13:51:00Z">
-        <w:r>
-          <w:t xml:space="preserve">service </w:t>
-        </w:r>
-      </w:ins>
-      <w:ins w:id="108" w:author="John Moehrke" w:date="2018-12-06T13:53:00Z">
-        <w:r>
-          <w:t>functionality</w:t>
-        </w:r>
-      </w:ins>
-      <w:ins w:id="109" w:author="John Moehrke" w:date="2018-12-06T13:51:00Z">
-        <w:r>
-          <w:t xml:space="preserve"> SHALL</w:t>
+      <w:ins w:id="109" w:author="John Moehrke" w:date="2018-12-06T13:54:00Z">
+        <w:r>
+          <w:fldChar w:fldCharType="begin"/>
+        </w:r>
+        <w:r>
+          <w:instrText xml:space="preserve"> HYPERLINK "</w:instrText>
         </w:r>
       </w:ins>
       <w:ins w:id="110" w:author="John Moehrke" w:date="2018-12-06T13:52:00Z">
         <w:r>
-          <w:t xml:space="preserve"> publish a </w:t>
-        </w:r>
-        <w:r>
-          <w:rPr>
-            <w:rStyle w:val="XMLname"/>
-            <w:rPrChange w:id="111" w:author="John Moehrke" w:date="2018-12-06T13:53:00Z">
-              <w:rPr/>
-            </w:rPrChange>
-          </w:rPr>
-          <w:t>CapabilityStatement</w:t>
-        </w:r>
-        <w:r>
-          <w:t xml:space="preserve"> on the </w:t>
-        </w:r>
-        <w:r>
-          <w:rPr>
-            <w:rStyle w:val="XMLname"/>
-            <w:rPrChange w:id="112" w:author="John Moehrke" w:date="2018-12-06T13:54:00Z">
-              <w:rPr/>
-            </w:rPrChange>
-          </w:rPr>
-          <w:t>metadata</w:t>
-        </w:r>
-        <w:r>
-          <w:t xml:space="preserve"> endpoint as described in FHIR </w:t>
+          <w:instrText>http://</w:instrText>
+        </w:r>
+      </w:ins>
+      <w:ins w:id="111" w:author="John Moehrke" w:date="2018-12-06T13:53:00Z">
+        <w:r>
+          <w:instrText>hl7.org/fhir/R4</w:instrText>
+        </w:r>
+      </w:ins>
+      <w:ins w:id="112" w:author="John Moehrke" w:date="2018-12-06T13:52:00Z">
+        <w:r>
+          <w:instrText>/http.html#capabilities</w:instrText>
         </w:r>
       </w:ins>
       <w:ins w:id="113" w:author="John Moehrke" w:date="2018-12-06T13:54:00Z">
         <w:r>
-          <w:fldChar w:fldCharType="begin"/>
-        </w:r>
-        <w:r>
-          <w:instrText xml:space="preserve"> HYPERLINK "</w:instrText>
+          <w:instrText xml:space="preserve">" </w:instrText>
+        </w:r>
+        <w:r>
+          <w:fldChar w:fldCharType="separate"/>
         </w:r>
       </w:ins>
       <w:ins w:id="114" w:author="John Moehrke" w:date="2018-12-06T13:52:00Z">
         <w:r>
-          <w:instrText>http://</w:instrText>
+          <w:rPr>
+            <w:rStyle w:val="Hyperlink"/>
+          </w:rPr>
+          <w:t>http://</w:t>
         </w:r>
       </w:ins>
       <w:ins w:id="115" w:author="John Moehrke" w:date="2018-12-06T13:53:00Z">
         <w:r>
-          <w:instrText>hl7.org/fhir/R4</w:instrText>
+          <w:rPr>
+            <w:rStyle w:val="Hyperlink"/>
+          </w:rPr>
+          <w:t>hl7.org/fhir/R4</w:t>
         </w:r>
       </w:ins>
       <w:ins w:id="116" w:author="John Moehrke" w:date="2018-12-06T13:52:00Z">
         <w:r>
-          <w:instrText>/http.html#capabilities</w:instrText>
+          <w:rPr>
+            <w:rStyle w:val="Hyperlink"/>
+          </w:rPr>
+          <w:t>/http.html#capabilities</w:t>
         </w:r>
       </w:ins>
       <w:ins w:id="117" w:author="John Moehrke" w:date="2018-12-06T13:54:00Z">
-        <w:r>
-          <w:instrText xml:space="preserve">" </w:instrText>
-        </w:r>
-        <w:r>
-          <w:fldChar w:fldCharType="separate"/>
-        </w:r>
-      </w:ins>
-      <w:ins w:id="118" w:author="John Moehrke" w:date="2018-12-06T13:52:00Z">
-        <w:r>
-          <w:rPr>
-            <w:rStyle w:val="Hyperlink"/>
-          </w:rPr>
-          <w:t>http://</w:t>
-        </w:r>
-      </w:ins>
-      <w:ins w:id="119" w:author="John Moehrke" w:date="2018-12-06T13:53:00Z">
-        <w:r>
-          <w:rPr>
-            <w:rStyle w:val="Hyperlink"/>
-          </w:rPr>
-          <w:t>hl7.org/fhir/R4</w:t>
-        </w:r>
-      </w:ins>
-      <w:ins w:id="120" w:author="John Moehrke" w:date="2018-12-06T13:52:00Z">
-        <w:r>
-          <w:rPr>
-            <w:rStyle w:val="Hyperlink"/>
-          </w:rPr>
-          <w:t>/http.html</w:t>
-        </w:r>
-        <w:r>
-          <w:rPr>
-            <w:rStyle w:val="Hyperlink"/>
-          </w:rPr>
-          <w:t>#</w:t>
-        </w:r>
-        <w:r>
-          <w:rPr>
-            <w:rStyle w:val="Hyperlink"/>
-          </w:rPr>
-          <w:t>capabilities</w:t>
-        </w:r>
-      </w:ins>
-      <w:ins w:id="121" w:author="John Moehrke" w:date="2018-12-06T13:54:00Z">
         <w:r>
           <w:fldChar w:fldCharType="end"/>
         </w:r>
@@ -4374,7 +4339,7 @@
           <w:noProof w:val="0"/>
         </w:rPr>
       </w:pPr>
-      <w:bookmarkStart w:id="122" w:name="_Toc488343009"/>
+      <w:bookmarkStart w:id="118" w:name="_Toc488343009"/>
       <w:r>
         <w:rPr>
           <w:noProof w:val="0"/>
@@ -4411,7 +4376,7 @@
         </w:rPr>
         <w:t>Resource</w:t>
       </w:r>
-      <w:bookmarkEnd w:id="122"/>
+      <w:bookmarkEnd w:id="118"/>
       <w:r>
         <w:rPr>
           <w:bCs/>
@@ -4500,7 +4465,7 @@
       <w:r>
         <w:t xml:space="preserve"> Resource is described in FHIR </w:t>
       </w:r>
-      <w:del w:id="123" w:author="John Moehrke" w:date="2018-12-06T12:59:00Z">
+      <w:del w:id="119" w:author="John Moehrke" w:date="2018-12-06T12:59:00Z">
         <w:r>
           <w:delText>STU3</w:delText>
         </w:r>
@@ -4511,12 +4476,12 @@
       <w:r>
         <w:fldChar w:fldCharType="begin"/>
       </w:r>
-      <w:ins w:id="124" w:author="John Moehrke" w:date="2018-12-06T12:59:00Z">
+      <w:ins w:id="120" w:author="John Moehrke" w:date="2018-12-06T12:59:00Z">
         <w:r>
           <w:instrText>HYPERLINK "http://hl7.org/fhir/R4/structuredefinition.html"</w:instrText>
         </w:r>
       </w:ins>
-      <w:del w:id="125" w:author="John Moehrke" w:date="2018-12-06T12:59:00Z">
+      <w:del w:id="121" w:author="John Moehrke" w:date="2018-12-06T12:59:00Z">
         <w:r>
           <w:delInstrText xml:space="preserve"> HYPERLINK "http://hl7.org/fhir/STU3/structuredefinition.html" </w:delInstrText>
         </w:r>
@@ -4524,7 +4489,7 @@
       <w:r>
         <w:fldChar w:fldCharType="separate"/>
       </w:r>
-      <w:del w:id="126" w:author="John Moehrke" w:date="2018-12-06T12:59:00Z">
+      <w:del w:id="122" w:author="John Moehrke" w:date="2018-12-06T12:59:00Z">
         <w:r>
           <w:rPr>
             <w:rStyle w:val="Hyperlink"/>
@@ -4532,7 +4497,7 @@
           <w:delText>http://hl7.org/fhir/STU3/structuredefinition.html</w:delText>
         </w:r>
       </w:del>
-      <w:ins w:id="127" w:author="John Moehrke" w:date="2018-12-06T12:59:00Z">
+      <w:ins w:id="123" w:author="John Moehrke" w:date="2018-12-06T12:59:00Z">
         <w:r>
           <w:rPr>
             <w:rStyle w:val="Hyperlink"/>
@@ -4572,7 +4537,7 @@
           <w:noProof w:val="0"/>
         </w:rPr>
       </w:pPr>
-      <w:bookmarkStart w:id="128" w:name="_Toc488343010"/>
+      <w:bookmarkStart w:id="124" w:name="_Toc488343010"/>
       <w:r>
         <w:rPr>
           <w:noProof w:val="0"/>
@@ -4609,7 +4574,7 @@
         </w:rPr>
         <w:t>n FHIR</w:t>
       </w:r>
-      <w:bookmarkEnd w:id="128"/>
+      <w:bookmarkEnd w:id="124"/>
     </w:p>
     <w:p>
       <w:pPr>
@@ -4621,12 +4586,12 @@
       <w:r>
         <w:t xml:space="preserve">Many of the defined elements in a resource are references to other resources. Using these references, the resources combine to build </w:t>
       </w:r>
-      <w:del w:id="129" w:author="John Moehrke" w:date="2018-12-06T13:02:00Z">
+      <w:del w:id="125" w:author="John Moehrke" w:date="2018-12-06T13:02:00Z">
         <w:r>
           <w:delText xml:space="preserve">a web of </w:delText>
         </w:r>
       </w:del>
-      <w:ins w:id="130" w:author="John Moehrke" w:date="2018-12-06T13:02:00Z">
+      <w:ins w:id="126" w:author="John Moehrke" w:date="2018-12-06T13:02:00Z">
         <w:r>
           <w:t xml:space="preserve">relationships between </w:t>
         </w:r>
@@ -4634,47 +4599,47 @@
       <w:r>
         <w:t>information</w:t>
       </w:r>
+      <w:del w:id="127" w:author="John Moehrke" w:date="2018-12-06T13:02:00Z">
+        <w:r>
+          <w:delText xml:space="preserve"> about healthcare</w:delText>
+        </w:r>
+      </w:del>
+      <w:r>
+        <w:t xml:space="preserve">. Resource References are described in FHIR </w:t>
+      </w:r>
+      <w:del w:id="128" w:author="John Moehrke" w:date="2018-12-06T13:01:00Z">
+        <w:r>
+          <w:delText>STU3</w:delText>
+        </w:r>
+        <w:r>
+          <w:delText xml:space="preserve"> </w:delText>
+        </w:r>
+      </w:del>
+      <w:r>
+        <w:fldChar w:fldCharType="begin"/>
+      </w:r>
+      <w:ins w:id="129" w:author="John Moehrke" w:date="2018-12-06T13:02:00Z">
+        <w:r>
+          <w:instrText>HYPERLINK "http://hl7.org/fhir/R4/references.html"</w:instrText>
+        </w:r>
+      </w:ins>
+      <w:del w:id="130" w:author="John Moehrke" w:date="2018-12-06T13:02:00Z">
+        <w:r>
+          <w:delInstrText xml:space="preserve"> HYPERLINK "http://hl7.org/fhir/STU3/references.html" </w:delInstrText>
+        </w:r>
+      </w:del>
+      <w:r>
+        <w:fldChar w:fldCharType="separate"/>
+      </w:r>
       <w:del w:id="131" w:author="John Moehrke" w:date="2018-12-06T13:02:00Z">
         <w:r>
-          <w:delText xml:space="preserve"> about healthcare</w:delText>
+          <w:rPr>
+            <w:rStyle w:val="Hyperlink"/>
+          </w:rPr>
+          <w:delText>http://hl7.org/fhir/STU3/references.html</w:delText>
         </w:r>
       </w:del>
-      <w:r>
-        <w:t xml:space="preserve">. Resource References are described in FHIR </w:t>
-      </w:r>
-      <w:del w:id="132" w:author="John Moehrke" w:date="2018-12-06T13:01:00Z">
-        <w:r>
-          <w:delText>STU3</w:delText>
-        </w:r>
-        <w:r>
-          <w:delText xml:space="preserve"> </w:delText>
-        </w:r>
-      </w:del>
-      <w:r>
-        <w:fldChar w:fldCharType="begin"/>
-      </w:r>
-      <w:ins w:id="133" w:author="John Moehrke" w:date="2018-12-06T13:02:00Z">
-        <w:r>
-          <w:instrText>HYPERLINK "http://hl7.org/fhir/R4/references.html"</w:instrText>
-        </w:r>
-      </w:ins>
-      <w:del w:id="134" w:author="John Moehrke" w:date="2018-12-06T13:02:00Z">
-        <w:r>
-          <w:delInstrText xml:space="preserve"> HYPERLINK "http://hl7.org/fhir/STU3/references.html" </w:delInstrText>
-        </w:r>
-      </w:del>
-      <w:r>
-        <w:fldChar w:fldCharType="separate"/>
-      </w:r>
-      <w:del w:id="135" w:author="John Moehrke" w:date="2018-12-06T13:02:00Z">
-        <w:r>
-          <w:rPr>
-            <w:rStyle w:val="Hyperlink"/>
-          </w:rPr>
-          <w:delText>http://hl7.org/fhir/STU3/references.html</w:delText>
-        </w:r>
-      </w:del>
-      <w:ins w:id="136" w:author="John Moehrke" w:date="2018-12-06T13:02:00Z">
+      <w:ins w:id="132" w:author="John Moehrke" w:date="2018-12-06T13:02:00Z">
         <w:r>
           <w:rPr>
             <w:rStyle w:val="Hyperlink"/>
@@ -4717,7 +4682,7 @@
           <w:noProof w:val="0"/>
         </w:rPr>
       </w:pPr>
-      <w:bookmarkStart w:id="137" w:name="_Toc488343011"/>
+      <w:bookmarkStart w:id="133" w:name="_Toc488343011"/>
       <w:r>
         <w:rPr>
           <w:noProof w:val="0"/>
@@ -4736,7 +4701,7 @@
         </w:rPr>
         <w:t xml:space="preserve"> Expected Response Format</w:t>
       </w:r>
-      <w:bookmarkEnd w:id="137"/>
+      <w:bookmarkEnd w:id="133"/>
     </w:p>
     <w:p>
       <w:pPr>
@@ -4837,7 +4802,7 @@
       <w:r>
         <w:t xml:space="preserve">described in FHIR </w:t>
       </w:r>
-      <w:del w:id="138" w:author="John Moehrke" w:date="2018-12-06T13:03:00Z">
+      <w:del w:id="134" w:author="John Moehrke" w:date="2018-12-06T13:03:00Z">
         <w:r>
           <w:delText xml:space="preserve">STU3  </w:delText>
         </w:r>
@@ -4845,12 +4810,12 @@
       <w:r>
         <w:fldChar w:fldCharType="begin"/>
       </w:r>
-      <w:ins w:id="139" w:author="John Moehrke" w:date="2018-12-06T13:03:00Z">
+      <w:ins w:id="135" w:author="John Moehrke" w:date="2018-12-06T13:03:00Z">
         <w:r>
           <w:instrText>HYPERLINK "http://hl7.org/fhir/R4/http.html" \l "mime-type"</w:instrText>
         </w:r>
       </w:ins>
-      <w:del w:id="140" w:author="John Moehrke" w:date="2018-12-06T13:03:00Z">
+      <w:del w:id="136" w:author="John Moehrke" w:date="2018-12-06T13:03:00Z">
         <w:r>
           <w:delInstrText xml:space="preserve"> HYPERLINK "http://hl7.org/fhir/STU3/http.html" \l "mime-type" </w:delInstrText>
         </w:r>
@@ -4858,7 +4823,7 @@
       <w:r>
         <w:fldChar w:fldCharType="separate"/>
       </w:r>
-      <w:del w:id="141" w:author="John Moehrke" w:date="2018-12-06T13:03:00Z">
+      <w:del w:id="137" w:author="John Moehrke" w:date="2018-12-06T13:03:00Z">
         <w:r>
           <w:rPr>
             <w:rStyle w:val="Hyperlink"/>
@@ -4878,7 +4843,7 @@
           <w:delText>.html#mime-type</w:delText>
         </w:r>
       </w:del>
-      <w:ins w:id="142" w:author="John Moehrke" w:date="2018-12-06T13:03:00Z">
+      <w:ins w:id="138" w:author="John Moehrke" w:date="2018-12-06T13:03:00Z">
         <w:r>
           <w:rPr>
             <w:rStyle w:val="Hyperlink"/>
@@ -5176,7 +5141,7 @@
           <w:noProof w:val="0"/>
         </w:rPr>
       </w:pPr>
-      <w:bookmarkStart w:id="143" w:name="_Toc488343012"/>
+      <w:bookmarkStart w:id="139" w:name="_Toc488343012"/>
       <w:r>
         <w:rPr>
           <w:noProof w:val="0"/>
@@ -5195,7 +5160,7 @@
         </w:rPr>
         <w:t>Access Denied Results</w:t>
       </w:r>
-      <w:bookmarkEnd w:id="143"/>
+      <w:bookmarkEnd w:id="139"/>
     </w:p>
     <w:p>
       <w:pPr>
@@ -5420,7 +5385,7 @@
       <w:r>
         <w:t xml:space="preserve"> error response codes and should include a FHIR OperationOutcome with more details on the failure. See FHIR </w:t>
       </w:r>
-      <w:del w:id="144" w:author="John Moehrke" w:date="2018-12-06T13:04:00Z">
+      <w:del w:id="140" w:author="John Moehrke" w:date="2018-12-06T13:04:00Z">
         <w:r>
           <w:delText>STU3</w:delText>
         </w:r>
@@ -5431,14 +5396,55 @@
       <w:r>
         <w:fldChar w:fldCharType="begin"/>
       </w:r>
-      <w:ins w:id="145" w:author="John Moehrke" w:date="2018-12-06T13:06:00Z">
+      <w:ins w:id="141" w:author="John Moehrke" w:date="2018-12-06T13:06:00Z">
         <w:r>
           <w:instrText>HYPERLINK "http://hl7.org/fhir/R4/security.html" \l "AccessDenied"</w:instrText>
+        </w:r>
+      </w:ins>
+      <w:del w:id="142" w:author="John Moehrke" w:date="2018-12-06T13:04:00Z">
+        <w:r>
+          <w:delInstrText xml:space="preserve"> HYPERLINK "http://hl7.org/fhir/STU3/http.html" </w:delInstrText>
+        </w:r>
+      </w:del>
+      <w:r>
+        <w:fldChar w:fldCharType="separate"/>
+      </w:r>
+      <w:del w:id="143" w:author="John Moehrke" w:date="2018-12-06T13:04:00Z">
+        <w:r>
+          <w:rPr>
+            <w:rStyle w:val="Hyperlink"/>
+          </w:rPr>
+          <w:delText>http://hl7.org/fhir/STU3/http.html</w:delText>
+        </w:r>
+      </w:del>
+      <w:ins w:id="144" w:author="John Moehrke" w:date="2018-12-06T13:06:00Z">
+        <w:r>
+          <w:rPr>
+            <w:rStyle w:val="Hyperlink"/>
+          </w:rPr>
+          <w:t>http://hl7.org/fhir/R4/security.html#AccessDenied</w:t>
+        </w:r>
+      </w:ins>
+      <w:r>
+        <w:rPr>
+          <w:rStyle w:val="Hyperlink"/>
+        </w:rPr>
+        <w:fldChar w:fldCharType="end"/>
+      </w:r>
+      <w:r>
+        <w:t xml:space="preserve"> and </w:t>
+      </w:r>
+      <w:r>
+        <w:fldChar w:fldCharType="begin"/>
+      </w:r>
+      <w:ins w:id="145" w:author="John Moehrke" w:date="2018-12-06T13:04:00Z">
+        <w:r>
+          <w:instrText>HYPERLINK "http://hl7.org/fhir/R4/operationoutcome.html"</w:instrText>
         </w:r>
       </w:ins>
       <w:del w:id="146" w:author="John Moehrke" w:date="2018-12-06T13:04:00Z">
         <w:r>
-          <w:delInstrText xml:space="preserve"> HYPERLINK "http://hl7.org/fhir/STU3/http.html" </w:delInstrText>
+          <w:delInstrText xml:space="preserve"> HYPERLINK "http://hl7.org/fhir/STU3/operationoutcome.html" </w:delInstrText>
         </w:r>
       </w:del>
       <w:r>
@@ -5449,51 +5455,10 @@
           <w:rPr>
             <w:rStyle w:val="Hyperlink"/>
           </w:rPr>
-          <w:delText>http://hl7.org/fhir/STU3/http.html</w:delText>
+          <w:delText>http://hl7.org/fhir/STU3/operationoutcome.html</w:delText>
         </w:r>
       </w:del>
-      <w:ins w:id="148" w:author="John Moehrke" w:date="2018-12-06T13:06:00Z">
-        <w:r>
-          <w:rPr>
-            <w:rStyle w:val="Hyperlink"/>
-          </w:rPr>
-          <w:t>http://hl7.org/fhir/R4/security.html#AccessDenied</w:t>
-        </w:r>
-      </w:ins>
-      <w:r>
-        <w:rPr>
-          <w:rStyle w:val="Hyperlink"/>
-        </w:rPr>
-        <w:fldChar w:fldCharType="end"/>
-      </w:r>
-      <w:r>
-        <w:t xml:space="preserve"> and </w:t>
-      </w:r>
-      <w:r>
-        <w:fldChar w:fldCharType="begin"/>
-      </w:r>
-      <w:ins w:id="149" w:author="John Moehrke" w:date="2018-12-06T13:04:00Z">
-        <w:r>
-          <w:instrText>HYPERLINK "http://hl7.org/fhir/R4/operationoutcome.html"</w:instrText>
-        </w:r>
-      </w:ins>
-      <w:del w:id="150" w:author="John Moehrke" w:date="2018-12-06T13:04:00Z">
-        <w:r>
-          <w:delInstrText xml:space="preserve"> HYPERLINK "http://hl7.org/fhir/STU3/operationoutcome.html" </w:delInstrText>
-        </w:r>
-      </w:del>
-      <w:r>
-        <w:fldChar w:fldCharType="separate"/>
-      </w:r>
-      <w:del w:id="151" w:author="John Moehrke" w:date="2018-12-06T13:04:00Z">
-        <w:r>
-          <w:rPr>
-            <w:rStyle w:val="Hyperlink"/>
-          </w:rPr>
-          <w:delText>http://hl7.org/fhir/STU3/operationoutcome.html</w:delText>
-        </w:r>
-      </w:del>
-      <w:ins w:id="152" w:author="John Moehrke" w:date="2018-12-06T13:04:00Z">
+      <w:ins w:id="148" w:author="John Moehrke" w:date="2018-12-06T13:04:00Z">
         <w:r>
           <w:rPr>
             <w:rStyle w:val="Hyperlink"/>
@@ -5522,14 +5487,14 @@
           <w:noProof w:val="0"/>
         </w:rPr>
       </w:pPr>
-      <w:bookmarkStart w:id="153" w:name="_Toc488343013"/>
+      <w:bookmarkStart w:id="149" w:name="_Toc488343013"/>
       <w:r>
         <w:rPr>
           <w:noProof w:val="0"/>
         </w:rPr>
         <w:t>Z.8 Mobile Security Considerations</w:t>
       </w:r>
-      <w:bookmarkEnd w:id="153"/>
+      <w:bookmarkEnd w:id="149"/>
     </w:p>
     <w:p>
       <w:pPr>
@@ -5598,53 +5563,53 @@
       <w:r>
         <w:t xml:space="preserve">the design and deployment of the operational environment. See FHIR </w:t>
       </w:r>
+      <w:del w:id="150" w:author="John Moehrke" w:date="2018-12-06T13:06:00Z">
+        <w:r>
+          <w:delText>STU3</w:delText>
+        </w:r>
+        <w:r>
+          <w:delText xml:space="preserve"> </w:delText>
+        </w:r>
+      </w:del>
+      <w:r>
+        <w:t xml:space="preserve">Security </w:t>
+      </w:r>
+      <w:ins w:id="151" w:author="John Moehrke" w:date="2018-12-06T13:08:00Z">
+        <w:r>
+          <w:t xml:space="preserve">and Privacy Module </w:t>
+        </w:r>
+      </w:ins>
+      <w:r>
+        <w:fldChar w:fldCharType="begin"/>
+      </w:r>
+      <w:ins w:id="152" w:author="John Moehrke" w:date="2018-12-06T13:07:00Z">
+        <w:r>
+          <w:instrText>HYPERLINK "http://hl7.org/fhir/R4/secpriv-module.html"</w:instrText>
+        </w:r>
+      </w:ins>
+      <w:del w:id="153" w:author="John Moehrke" w:date="2018-12-06T13:06:00Z">
+        <w:r>
+          <w:delInstrText xml:space="preserve"> HYPERLINK "http://hl7.org/fhir/STU3/security.html" </w:delInstrText>
+        </w:r>
+      </w:del>
+      <w:r>
+        <w:fldChar w:fldCharType="separate"/>
+      </w:r>
       <w:del w:id="154" w:author="John Moehrke" w:date="2018-12-06T13:06:00Z">
         <w:r>
-          <w:delText>STU3</w:delText>
-        </w:r>
-        <w:r>
-          <w:delText xml:space="preserve"> </w:delText>
+          <w:rPr>
+            <w:rStyle w:val="Hyperlink"/>
+          </w:rPr>
+          <w:delText>http:</w:delText>
+        </w:r>
+        <w:r>
+          <w:rPr>
+            <w:rStyle w:val="Hyperlink"/>
+          </w:rPr>
+          <w:delText>//hl7.org/fhir/STU3/security.html</w:delText>
         </w:r>
       </w:del>
-      <w:r>
-        <w:t xml:space="preserve">Security </w:t>
-      </w:r>
-      <w:ins w:id="155" w:author="John Moehrke" w:date="2018-12-06T13:08:00Z">
-        <w:r>
-          <w:t xml:space="preserve">and Privacy Module </w:t>
-        </w:r>
-      </w:ins>
-      <w:r>
-        <w:fldChar w:fldCharType="begin"/>
-      </w:r>
-      <w:ins w:id="156" w:author="John Moehrke" w:date="2018-12-06T13:07:00Z">
-        <w:r>
-          <w:instrText>HYPERLINK "http://hl7.org/fhir/R4/secpriv-module.html"</w:instrText>
-        </w:r>
-      </w:ins>
-      <w:del w:id="157" w:author="John Moehrke" w:date="2018-12-06T13:06:00Z">
-        <w:r>
-          <w:delInstrText xml:space="preserve"> HYPERLINK "http://hl7.org/fhir/STU3/security.html" </w:delInstrText>
-        </w:r>
-      </w:del>
-      <w:r>
-        <w:fldChar w:fldCharType="separate"/>
-      </w:r>
-      <w:del w:id="158" w:author="John Moehrke" w:date="2018-12-06T13:06:00Z">
-        <w:r>
-          <w:rPr>
-            <w:rStyle w:val="Hyperlink"/>
-          </w:rPr>
-          <w:delText>http:</w:delText>
-        </w:r>
-        <w:r>
-          <w:rPr>
-            <w:rStyle w:val="Hyperlink"/>
-          </w:rPr>
-          <w:delText>//hl7.org/fhir/STU3/security.html</w:delText>
-        </w:r>
-      </w:del>
-      <w:ins w:id="159" w:author="John Moehrke" w:date="2018-12-06T13:07:00Z">
+      <w:ins w:id="155" w:author="John Moehrke" w:date="2018-12-06T13:07:00Z">
         <w:r>
           <w:rPr>
             <w:rStyle w:val="Hyperlink"/>
@@ -5910,7 +5875,7 @@
           <w:noProof w:val="0"/>
         </w:rPr>
       </w:pPr>
-      <w:bookmarkStart w:id="160" w:name="_Toc488343014"/>
+      <w:bookmarkStart w:id="156" w:name="_Toc488343014"/>
       <w:r>
         <w:rPr>
           <w:noProof w:val="0"/>
@@ -5923,7 +5888,7 @@
         </w:rPr>
         <w:t xml:space="preserve"> FHIR Data Types</w:t>
       </w:r>
-      <w:bookmarkEnd w:id="160"/>
+      <w:bookmarkEnd w:id="156"/>
     </w:p>
     <w:p>
       <w:pPr>
@@ -5945,7 +5910,7 @@
           <w:noProof w:val="0"/>
         </w:rPr>
       </w:pPr>
-      <w:bookmarkStart w:id="161" w:name="_Toc488343015"/>
+      <w:bookmarkStart w:id="157" w:name="_Toc488343015"/>
       <w:r>
         <w:rPr>
           <w:noProof w:val="0"/>
@@ -5958,7 +5923,7 @@
         </w:rPr>
         <w:t>Identifier Type</w:t>
       </w:r>
-      <w:bookmarkEnd w:id="161"/>
+      <w:bookmarkEnd w:id="157"/>
     </w:p>
     <w:p>
       <w:pPr>
@@ -5967,7 +5932,7 @@
       <w:r>
         <w:t xml:space="preserve">The HL7 FHIR standard uses the data type Identifier to express a business identifier that uniquely identifies a thing or object (see FHIR </w:t>
       </w:r>
-      <w:del w:id="162" w:author="John Moehrke" w:date="2018-12-06T13:09:00Z">
+      <w:del w:id="158" w:author="John Moehrke" w:date="2018-12-06T13:09:00Z">
         <w:r>
           <w:delText xml:space="preserve">STU3 </w:delText>
         </w:r>
@@ -5975,12 +5940,12 @@
       <w:r>
         <w:fldChar w:fldCharType="begin"/>
       </w:r>
-      <w:ins w:id="163" w:author="John Moehrke" w:date="2018-12-06T13:09:00Z">
+      <w:ins w:id="159" w:author="John Moehrke" w:date="2018-12-06T13:09:00Z">
         <w:r>
           <w:instrText>HYPERLINK "http://hl7.org/fhir/R4/datatypes.html" \l "identifier"</w:instrText>
         </w:r>
       </w:ins>
-      <w:del w:id="164" w:author="John Moehrke" w:date="2018-12-06T13:09:00Z">
+      <w:del w:id="160" w:author="John Moehrke" w:date="2018-12-06T13:09:00Z">
         <w:r>
           <w:delInstrText xml:space="preserve"> HYPERLINK "http://hl7.org/fhir/STU3/datatypes.html" \l "identifier" </w:delInstrText>
         </w:r>
@@ -5988,7 +5953,7 @@
       <w:r>
         <w:fldChar w:fldCharType="separate"/>
       </w:r>
-      <w:del w:id="165" w:author="John Moehrke" w:date="2018-12-06T13:09:00Z">
+      <w:del w:id="161" w:author="John Moehrke" w:date="2018-12-06T13:09:00Z">
         <w:r>
           <w:rPr>
             <w:rStyle w:val="Hyperlink"/>
@@ -6002,7 +5967,7 @@
           <w:delText>//hl7.org/fhir/STU3/datatypes.html#identifier</w:delText>
         </w:r>
       </w:del>
-      <w:ins w:id="166" w:author="John Moehrke" w:date="2018-12-06T13:09:00Z">
+      <w:ins w:id="162" w:author="John Moehrke" w:date="2018-12-06T13:09:00Z">
         <w:r>
           <w:rPr>
             <w:rStyle w:val="Hyperlink"/>
@@ -6346,7 +6311,7 @@
           <w:noProof w:val="0"/>
         </w:rPr>
       </w:pPr>
-      <w:bookmarkStart w:id="167" w:name="_Toc488343016"/>
+      <w:bookmarkStart w:id="163" w:name="_Toc488343016"/>
       <w:r>
         <w:rPr>
           <w:noProof w:val="0"/>
@@ -6383,7 +6348,7 @@
         </w:rPr>
         <w:t>"</w:t>
       </w:r>
-      <w:bookmarkEnd w:id="167"/>
+      <w:bookmarkEnd w:id="163"/>
     </w:p>
     <w:p>
       <w:pPr>
@@ -6778,7 +6743,7 @@
           <w:noProof w:val="0"/>
         </w:rPr>
       </w:pPr>
-      <w:bookmarkStart w:id="168" w:name="_Toc488343017"/>
+      <w:bookmarkStart w:id="164" w:name="_Toc488343017"/>
       <w:r>
         <w:rPr>
           <w:noProof w:val="0"/>
@@ -6797,7 +6762,7 @@
         </w:rPr>
         <w:t xml:space="preserve"> XDS CXi mapped to FHIR Identifier Type</w:t>
       </w:r>
-      <w:bookmarkEnd w:id="168"/>
+      <w:bookmarkEnd w:id="164"/>
     </w:p>
     <w:p>
       <w:pPr>
@@ -7144,14 +7109,14 @@
           <w:noProof w:val="0"/>
         </w:rPr>
       </w:pPr>
-      <w:bookmarkStart w:id="169" w:name="_Toc488343018"/>
+      <w:bookmarkStart w:id="165" w:name="_Toc488343018"/>
       <w:r>
         <w:rPr>
           <w:noProof w:val="0"/>
         </w:rPr>
         <w:t>Z.10 Profiling conventions for constraints on FHIR</w:t>
       </w:r>
-      <w:bookmarkEnd w:id="169"/>
+      <w:bookmarkEnd w:id="165"/>
     </w:p>
     <w:p>
       <w:r>
@@ -7340,12 +7305,7 @@
         <w:t xml:space="preserve">the </w:t>
       </w:r>
       <w:r>
-        <w:t>element</w:t>
-      </w:r>
-      <w:bookmarkStart w:id="170" w:name="_GoBack"/>
-      <w:bookmarkEnd w:id="170"/>
-      <w:r>
-        <w:t>.</w:t>
+        <w:t>element.</w:t>
       </w:r>
     </w:p>
     <w:p>
@@ -7376,16 +7336,16 @@
       <w:pPr>
         <w:pStyle w:val="List"/>
       </w:pPr>
-      <w:bookmarkStart w:id="171" w:name="OLE_LINK1"/>
-      <w:bookmarkStart w:id="172" w:name="OLE_LINK2"/>
+      <w:bookmarkStart w:id="166" w:name="OLE_LINK1"/>
+      <w:bookmarkStart w:id="167" w:name="OLE_LINK2"/>
       <w:r>
         <w:t>C</w:t>
       </w:r>
       <w:r>
         <w:tab/>
       </w:r>
-      <w:bookmarkEnd w:id="171"/>
-      <w:bookmarkEnd w:id="172"/>
+      <w:bookmarkEnd w:id="166"/>
+      <w:bookmarkEnd w:id="167"/>
       <w:r>
         <w:t xml:space="preserve">Conditional. There is </w:t>
       </w:r>
@@ -7398,7 +7358,7 @@
       <w:r>
         <w:rPr>
           <w:i/>
-          <w:rPrChange w:id="173" w:author="John Moehrke" w:date="2018-12-06T15:57:00Z">
+          <w:rPrChange w:id="168" w:author="John Moehrke" w:date="2018-12-06T15:57:00Z">
             <w:rPr/>
           </w:rPrChange>
         </w:rPr>
@@ -7410,17 +7370,17 @@
       <w:r>
         <w:t xml:space="preserve">. </w:t>
       </w:r>
-      <w:del w:id="174" w:author="John Moehrke" w:date="2018-12-06T15:55:00Z">
+      <w:del w:id="169" w:author="John Moehrke" w:date="2018-12-06T15:55:00Z">
         <w:r>
           <w:delText xml:space="preserve">If </w:delText>
         </w:r>
       </w:del>
-      <w:ins w:id="175" w:author="John Moehrke" w:date="2018-12-06T15:55:00Z">
+      <w:ins w:id="170" w:author="John Moehrke" w:date="2018-12-06T15:55:00Z">
         <w:r>
           <w:t xml:space="preserve">A sending application </w:t>
         </w:r>
       </w:ins>
-      <w:ins w:id="176" w:author="John Moehrke" w:date="2018-12-06T15:56:00Z">
+      <w:ins w:id="171" w:author="John Moehrke" w:date="2018-12-06T15:56:00Z">
         <w:r>
           <w:t xml:space="preserve">where </w:t>
         </w:r>
@@ -7431,7 +7391,7 @@
       <w:r>
         <w:rPr>
           <w:i/>
-          <w:rPrChange w:id="177" w:author="John Moehrke" w:date="2018-12-06T15:57:00Z">
+          <w:rPrChange w:id="172" w:author="John Moehrke" w:date="2018-12-06T15:57:00Z">
             <w:rPr/>
           </w:rPrChange>
         </w:rPr>
@@ -7440,12 +7400,12 @@
       <w:r>
         <w:t xml:space="preserve"> is true</w:t>
       </w:r>
-      <w:ins w:id="178" w:author="John Moehrke" w:date="2018-12-06T15:56:00Z">
+      <w:ins w:id="173" w:author="John Moehrke" w:date="2018-12-06T15:56:00Z">
         <w:r>
           <w:t xml:space="preserve"> shall send</w:t>
         </w:r>
       </w:ins>
-      <w:del w:id="179" w:author="John Moehrke" w:date="2018-12-06T15:56:00Z">
+      <w:del w:id="174" w:author="John Moehrke" w:date="2018-12-06T15:56:00Z">
         <w:r>
           <w:delText>,</w:delText>
         </w:r>
@@ -7453,17 +7413,17 @@
       <w:r>
         <w:t xml:space="preserve"> the element </w:t>
       </w:r>
-      <w:del w:id="180" w:author="John Moehrke" w:date="2018-12-06T15:56:00Z">
+      <w:del w:id="175" w:author="John Moehrke" w:date="2018-12-06T15:56:00Z">
         <w:r>
           <w:delText xml:space="preserve">shall </w:delText>
         </w:r>
       </w:del>
-      <w:del w:id="181" w:author="John Moehrke" w:date="2018-12-06T15:54:00Z">
+      <w:del w:id="176" w:author="John Moehrke" w:date="2018-12-06T15:54:00Z">
         <w:r>
           <w:delText>be treated as "R", above</w:delText>
         </w:r>
       </w:del>
-      <w:del w:id="182" w:author="John Moehrke" w:date="2018-12-06T15:56:00Z">
+      <w:del w:id="177" w:author="John Moehrke" w:date="2018-12-06T15:56:00Z">
         <w:r>
           <w:delText>.</w:delText>
         </w:r>
@@ -7471,7 +7431,7 @@
           <w:delText xml:space="preserve"> </w:delText>
         </w:r>
       </w:del>
-      <w:del w:id="183" w:author="John Moehrke" w:date="2018-12-06T15:55:00Z">
+      <w:del w:id="178" w:author="John Moehrke" w:date="2018-12-06T15:55:00Z">
         <w:r>
           <w:delText>If the condition is false, the element shall be treated as "O", above</w:delText>
         </w:r>
@@ -7545,7 +7505,7 @@
           <w:noProof w:val="0"/>
         </w:rPr>
       </w:pPr>
-      <w:bookmarkStart w:id="184" w:name="_Toc488343019"/>
+      <w:bookmarkStart w:id="179" w:name="_Toc488343019"/>
       <w:r>
         <w:rPr>
           <w:noProof w:val="0"/>
@@ -7559,7 +7519,7 @@
         </w:rPr>
         <w:t xml:space="preserve"> Usage of the CX Data Type in PID-3 Patient Identifier List</w:t>
       </w:r>
-      <w:bookmarkEnd w:id="184"/>
+      <w:bookmarkEnd w:id="179"/>
     </w:p>
     <w:p>
       <w:pPr>
@@ -7604,7 +7564,7 @@
           <w:noProof w:val="0"/>
         </w:rPr>
       </w:pPr>
-      <w:bookmarkStart w:id="185" w:name="_Toc488343020"/>
+      <w:bookmarkStart w:id="180" w:name="_Toc488343020"/>
       <w:r>
         <w:rPr>
           <w:noProof w:val="0"/>
@@ -7623,7 +7583,7 @@
         </w:rPr>
         <w:t>FHIR Identifier Type</w:t>
       </w:r>
-      <w:bookmarkEnd w:id="185"/>
+      <w:bookmarkEnd w:id="180"/>
     </w:p>
     <w:p>
       <w:pPr>
@@ -7647,7 +7607,7 @@
       <w:r>
         <w:t xml:space="preserve">FHIR </w:t>
       </w:r>
-      <w:del w:id="186" w:author="John Moehrke" w:date="2018-12-06T13:10:00Z">
+      <w:del w:id="181" w:author="John Moehrke" w:date="2018-12-06T13:10:00Z">
         <w:r>
           <w:delText xml:space="preserve">STU3 </w:delText>
         </w:r>
@@ -7655,12 +7615,12 @@
       <w:r>
         <w:fldChar w:fldCharType="begin"/>
       </w:r>
-      <w:ins w:id="187" w:author="John Moehrke" w:date="2018-12-06T13:10:00Z">
+      <w:ins w:id="182" w:author="John Moehrke" w:date="2018-12-06T13:10:00Z">
         <w:r>
           <w:instrText>HYPERLINK "http://hl7.org/fhir/R4/datatypes.html" \l "identifier"</w:instrText>
         </w:r>
       </w:ins>
-      <w:del w:id="188" w:author="John Moehrke" w:date="2018-12-06T13:10:00Z">
+      <w:del w:id="183" w:author="John Moehrke" w:date="2018-12-06T13:10:00Z">
         <w:r>
           <w:delInstrText xml:space="preserve"> HYPERLINK "http://hl7.org/fhir/STU3/datatypes.html" \l "identifier" </w:delInstrText>
         </w:r>
@@ -7668,7 +7628,7 @@
       <w:r>
         <w:fldChar w:fldCharType="separate"/>
       </w:r>
-      <w:del w:id="189" w:author="John Moehrke" w:date="2018-12-06T13:10:00Z">
+      <w:del w:id="184" w:author="John Moehrke" w:date="2018-12-06T13:10:00Z">
         <w:r>
           <w:rPr>
             <w:rStyle w:val="Hyperlink"/>
@@ -7676,7 +7636,7 @@
           <w:delText>http://hl7.org/fhir/STU3/datatypes.html#identifier</w:delText>
         </w:r>
       </w:del>
-      <w:ins w:id="190" w:author="John Moehrke" w:date="2018-12-06T13:10:00Z">
+      <w:ins w:id="185" w:author="John Moehrke" w:date="2018-12-06T13:10:00Z">
         <w:r>
           <w:rPr>
             <w:rStyle w:val="Hyperlink"/>
@@ -7980,24 +7940,29 @@
       <w:pPr>
         <w:pStyle w:val="BodyText"/>
       </w:pPr>
-      <w:bookmarkStart w:id="191" w:name="_IHEActCode_Vocabulary"/>
-      <w:bookmarkStart w:id="192" w:name="_IHERoleCode_Vocabulary"/>
-      <w:bookmarkStart w:id="193" w:name="_6.2.1.1.6.1_Service_Event"/>
-      <w:bookmarkStart w:id="194" w:name="_6.2.1.1.6.2_Medications_Section"/>
-      <w:bookmarkStart w:id="195" w:name="_6.2.1.1.6.3_Allergies_and"/>
-      <w:bookmarkStart w:id="196" w:name="_6.2.2.1.1__Problem"/>
-      <w:bookmarkStart w:id="197" w:name="_6.2.3.1_Encompassing_Encounter"/>
-      <w:bookmarkStart w:id="198" w:name="_6.2.3.1.1_Responsible_Party"/>
-      <w:bookmarkStart w:id="199" w:name="_6.2.3.1.2_Health_Care"/>
-      <w:bookmarkStart w:id="200" w:name="_6.2.4.4.1__Simple"/>
-      <w:bookmarkStart w:id="201" w:name="_Toc335730763"/>
-      <w:bookmarkStart w:id="202" w:name="_Toc336000666"/>
-      <w:bookmarkStart w:id="203" w:name="_Toc336002388"/>
-      <w:bookmarkStart w:id="204" w:name="_Toc336006583"/>
-      <w:bookmarkStart w:id="205" w:name="_Toc335730764"/>
-      <w:bookmarkStart w:id="206" w:name="_Toc336000667"/>
-      <w:bookmarkStart w:id="207" w:name="_Toc336002389"/>
-      <w:bookmarkStart w:id="208" w:name="_Toc336006584"/>
+      <w:bookmarkStart w:id="186" w:name="_IHEActCode_Vocabulary"/>
+      <w:bookmarkStart w:id="187" w:name="_IHERoleCode_Vocabulary"/>
+      <w:bookmarkStart w:id="188" w:name="_6.2.1.1.6.1_Service_Event"/>
+      <w:bookmarkStart w:id="189" w:name="_6.2.1.1.6.2_Medications_Section"/>
+      <w:bookmarkStart w:id="190" w:name="_6.2.1.1.6.3_Allergies_and"/>
+      <w:bookmarkStart w:id="191" w:name="_6.2.2.1.1__Problem"/>
+      <w:bookmarkStart w:id="192" w:name="_6.2.3.1_Encompassing_Encounter"/>
+      <w:bookmarkStart w:id="193" w:name="_6.2.3.1.1_Responsible_Party"/>
+      <w:bookmarkStart w:id="194" w:name="_6.2.3.1.2_Health_Care"/>
+      <w:bookmarkStart w:id="195" w:name="_6.2.4.4.1__Simple"/>
+      <w:bookmarkStart w:id="196" w:name="_Toc335730763"/>
+      <w:bookmarkStart w:id="197" w:name="_Toc336000666"/>
+      <w:bookmarkStart w:id="198" w:name="_Toc336002388"/>
+      <w:bookmarkStart w:id="199" w:name="_Toc336006583"/>
+      <w:bookmarkStart w:id="200" w:name="_Toc335730764"/>
+      <w:bookmarkStart w:id="201" w:name="_Toc336000667"/>
+      <w:bookmarkStart w:id="202" w:name="_Toc336002389"/>
+      <w:bookmarkStart w:id="203" w:name="_Toc336006584"/>
+      <w:bookmarkEnd w:id="186"/>
+      <w:bookmarkEnd w:id="187"/>
+      <w:bookmarkEnd w:id="188"/>
+      <w:bookmarkEnd w:id="189"/>
+      <w:bookmarkEnd w:id="190"/>
       <w:bookmarkEnd w:id="191"/>
       <w:bookmarkEnd w:id="192"/>
       <w:bookmarkEnd w:id="193"/>
@@ -8011,11 +7976,6 @@
       <w:bookmarkEnd w:id="201"/>
       <w:bookmarkEnd w:id="202"/>
       <w:bookmarkEnd w:id="203"/>
-      <w:bookmarkEnd w:id="204"/>
-      <w:bookmarkEnd w:id="205"/>
-      <w:bookmarkEnd w:id="206"/>
-      <w:bookmarkEnd w:id="207"/>
-      <w:bookmarkEnd w:id="208"/>
     </w:p>
     <w:sectPr>
       <w:headerReference w:type="default" r:id="rId18"/>
@@ -8132,7 +8092,7 @@
         <w:sz w:val="20"/>
       </w:rPr>
     </w:pPr>
-    <w:bookmarkStart w:id="209" w:name="_Toc473170355"/>
+    <w:bookmarkStart w:id="204" w:name="_Toc473170355"/>
     <w:r>
       <w:rPr>
         <w:sz w:val="20"/>
@@ -8200,7 +8160,7 @@
       <w:tab/>
       <w:t>Copyright © 2017: IHE International, Inc.</w:t>
     </w:r>
-    <w:bookmarkEnd w:id="209"/>
+    <w:bookmarkEnd w:id="204"/>
   </w:p>
   <w:p>
     <w:pPr>
@@ -19898,7 +19858,7 @@
 </file>
 
 <file path=customXml/itemProps1.xml><?xml version="1.0" encoding="utf-8"?>
-<ds:datastoreItem xmlns:ds="http://schemas.openxmlformats.org/officeDocument/2006/customXml" ds:itemID="{B5A3BF09-6181-4886-8DBE-D0B7891C0A21}">
+<ds:datastoreItem xmlns:ds="http://schemas.openxmlformats.org/officeDocument/2006/customXml" ds:itemID="{73083482-E682-4D4C-9141-4A4F04256F58}">
   <ds:schemaRefs>
     <ds:schemaRef ds:uri="http://schemas.openxmlformats.org/officeDocument/2006/bibliography"/>
   </ds:schemaRefs>

</xml_diff>

<commit_message>
first set of ballot resolution for FHIR R4 priority 1 items.
</commit_message>
<xml_diff>
--- a/FHIR-R4/IHE_ITI_Suppl_Appx-Z.docx
+++ b/FHIR-R4/IHE_ITI_Suppl_Appx-Z.docx
@@ -200,18 +200,8 @@
           <w:sz w:val="44"/>
           <w:szCs w:val="44"/>
         </w:rPr>
-        <w:t xml:space="preserve"> </w:t>
-      </w:r>
-      <w:proofErr w:type="spellStart"/>
-      <w:r>
-        <w:rPr>
-          <w:b/>
-          <w:sz w:val="44"/>
-          <w:szCs w:val="44"/>
-        </w:rPr>
-        <w:t>FHIR</w:t>
-      </w:r>
-      <w:proofErr w:type="spellEnd"/>
+        <w:t xml:space="preserve"> FHIR</w:t>
+      </w:r>
       <w:r>
         <w:rPr>
           <w:b/>
@@ -268,7 +258,6 @@
         </w:rPr>
         <w:t xml:space="preserve"> </w:t>
       </w:r>
-      <w:proofErr w:type="spellStart"/>
       <w:r>
         <w:rPr>
           <w:sz w:val="28"/>
@@ -277,7 +266,6 @@
         <w:t>FHIR</w:t>
       </w:r>
       <w:bookmarkStart w:id="0" w:name="OLE_LINK3"/>
-      <w:proofErr w:type="spellEnd"/>
       <w:r>
         <w:rPr>
           <w:sz w:val="28"/>
@@ -372,31 +360,25 @@
       <w:pPr>
         <w:pStyle w:val="BodyText"/>
       </w:pPr>
+    </w:p>
+    <w:p>
+      <w:pPr>
+        <w:pStyle w:val="BodyText"/>
+      </w:pPr>
+      <w:r>
+        <w:t>Date:</w:t>
+      </w:r>
+      <w:r>
+        <w:tab/>
+      </w:r>
+      <w:r>
+        <w:tab/>
+      </w:r>
+      <w:r>
+        <w:t>February 24</w:t>
+      </w:r>
       <w:bookmarkStart w:id="1" w:name="_GoBack"/>
       <w:bookmarkEnd w:id="1"/>
-    </w:p>
-    <w:p>
-      <w:pPr>
-        <w:pStyle w:val="BodyText"/>
-      </w:pPr>
-      <w:r>
-        <w:t>Date:</w:t>
-      </w:r>
-      <w:r>
-        <w:tab/>
-      </w:r>
-      <w:r>
-        <w:tab/>
-      </w:r>
-      <w:r>
-        <w:t>January</w:t>
-      </w:r>
-      <w:r>
-        <w:t xml:space="preserve"> </w:t>
-      </w:r>
-      <w:r>
-        <w:t>11</w:t>
-      </w:r>
       <w:r>
         <w:t>,</w:t>
       </w:r>
@@ -644,15 +626,7 @@
         <w:t>S</w:t>
       </w:r>
       <w:r>
-        <w:t xml:space="preserve">ection </w:t>
-      </w:r>
-      <w:proofErr w:type="spellStart"/>
-      <w:r>
-        <w:t>X.X</w:t>
-      </w:r>
-      <w:proofErr w:type="spellEnd"/>
-      <w:r>
-        <w:t xml:space="preserve"> by the following:</w:t>
+        <w:t>ection X.X by the following:</w:t>
       </w:r>
     </w:p>
     <w:p>
@@ -2544,13 +2518,8 @@
               <w:footnoteReference w:id="2"/>
             </w:r>
             <w:r>
-              <w:t xml:space="preserve"> </w:t>
+              <w:t xml:space="preserve"> FHIR</w:t>
             </w:r>
-            <w:proofErr w:type="spellStart"/>
-            <w:r>
-              <w:t>FHIR</w:t>
-            </w:r>
-            <w:proofErr w:type="spellEnd"/>
             <w:r>
               <w:rPr>
                 <w:vertAlign w:val="superscript"/>
@@ -2564,15 +2533,7 @@
               <w:footnoteReference w:id="3"/>
             </w:r>
             <w:r>
-              <w:t xml:space="preserve"> specification. The </w:t>
-            </w:r>
-            <w:proofErr w:type="spellStart"/>
-            <w:r>
-              <w:t>FHIR</w:t>
-            </w:r>
-            <w:proofErr w:type="spellEnd"/>
-            <w:r>
-              <w:t xml:space="preserve"> release profiled in this supplement is </w:t>
+              <w:t xml:space="preserve"> specification. The FHIR release profiled in this supplement is </w:t>
             </w:r>
             <w:r>
               <w:t>Release 4</w:t>
@@ -2622,39 +2583,10 @@
         <w:pStyle w:val="BodyText"/>
       </w:pPr>
       <w:r>
-        <w:t xml:space="preserve">There is a set of profiles in IHE using the HL7 </w:t>
-      </w:r>
-      <w:proofErr w:type="spellStart"/>
-      <w:r>
-        <w:t>FHIR</w:t>
-      </w:r>
-      <w:proofErr w:type="spellEnd"/>
-      <w:r>
-        <w:t xml:space="preserve"> standard, including Patient Demographics Query for Mobile (</w:t>
-      </w:r>
-      <w:proofErr w:type="spellStart"/>
-      <w:r>
-        <w:t>PDQm</w:t>
-      </w:r>
-      <w:proofErr w:type="spellEnd"/>
-      <w:r>
-        <w:t>), Patient Identifier Cross-reference for Mobile (</w:t>
-      </w:r>
-      <w:proofErr w:type="spellStart"/>
-      <w:r>
-        <w:t>PIXm</w:t>
-      </w:r>
-      <w:proofErr w:type="spellEnd"/>
-      <w:r>
-        <w:t>), and Mobile Health Document (</w:t>
-      </w:r>
-      <w:proofErr w:type="spellStart"/>
-      <w:r>
-        <w:t>MHD</w:t>
-      </w:r>
-      <w:proofErr w:type="spellEnd"/>
-      <w:r>
-        <w:t>). These profiles define a lightweight RESTful interface using technologies readily available to mobile applications and lightweight browser based applications. There is some common explanation and profiling provided in this supplement as a new Appendix Z and update of Appendix E in ITI Technical Framework Volume 2x,</w:t>
+        <w:t>There is a set of profiles in IHE using the HL7 FHIR standard, including Patient Demographics Query for Mobile (PDQm), Patient Identifier Cross-reference for Mobile (PIXm), and Mobile Health Document (MHD). These profiles define a lightweight RESTful interface using technologies readily available to mobile applications and lightweight browser based applications. There is some common explanation and profiling provided in this supplement as a new Appendix Z and update of Appendix E in ITI Technical Framework Volume 2x</w:t>
+      </w:r>
+      <w:r>
+        <w:t>.</w:t>
       </w:r>
     </w:p>
     <w:p>
@@ -2717,29 +2649,13 @@
         <w:pStyle w:val="ListBullet2"/>
       </w:pPr>
       <w:r>
-        <w:t xml:space="preserve">IHE Domain Coordination Committee is being asked to set policy that all IHE profiles will be using </w:t>
-      </w:r>
-      <w:proofErr w:type="spellStart"/>
-      <w:r>
-        <w:t>FHIR</w:t>
-      </w:r>
-      <w:proofErr w:type="spellEnd"/>
-      <w:r>
-        <w:t xml:space="preserve"> R4 by the end of 2019. </w:t>
+        <w:t xml:space="preserve">IHE Domain Coordination Committee is being asked to set policy that all IHE profiles will be using FHIR R4 by the end of 2019. </w:t>
       </w:r>
       <w:r>
         <w:t>Thus,</w:t>
       </w:r>
       <w:r>
-        <w:t xml:space="preserve"> IHE profiles are all using the same </w:t>
-      </w:r>
-      <w:proofErr w:type="spellStart"/>
-      <w:r>
-        <w:t>FHIR</w:t>
-      </w:r>
-      <w:proofErr w:type="spellEnd"/>
-      <w:r>
-        <w:t xml:space="preserve"> version. HL7 has added support for backward compatibility support -- http://build.fhir.org/versioning.html</w:t>
+        <w:t xml:space="preserve"> IHE profiles are all using the same FHIR version. </w:t>
       </w:r>
     </w:p>
     <w:p>
@@ -2747,15 +2663,7 @@
         <w:pStyle w:val="ListBullet2"/>
       </w:pPr>
       <w:r>
-        <w:t xml:space="preserve">Addressed CP-ITI-1059 Clarify optionality definitions in </w:t>
-      </w:r>
-      <w:proofErr w:type="spellStart"/>
-      <w:r>
-        <w:t>FHIR</w:t>
-      </w:r>
-      <w:proofErr w:type="spellEnd"/>
-      <w:r>
-        <w:t xml:space="preserve"> Appx Z</w:t>
+        <w:t>Addressed CP-ITI-1059 Clarify optionality definitions in FHIR Appx Z</w:t>
       </w:r>
     </w:p>
     <w:p>
@@ -2872,129 +2780,87 @@
         </w:rPr>
         <w:t xml:space="preserve"> – </w:t>
       </w:r>
+      <w:r>
+        <w:rPr>
+          <w:noProof w:val="0"/>
+        </w:rPr>
+        <w:t xml:space="preserve">FHIR </w:t>
+      </w:r>
+      <w:r>
+        <w:rPr>
+          <w:noProof w:val="0"/>
+        </w:rPr>
+        <w:t>Implementation Material</w:t>
+      </w:r>
+      <w:bookmarkEnd w:id="25"/>
+    </w:p>
+    <w:p>
+      <w:pPr>
+        <w:pStyle w:val="BodyText"/>
+      </w:pPr>
+      <w:r>
+        <w:t xml:space="preserve">The </w:t>
+      </w:r>
+      <w:r>
+        <w:t>HL7 FHIR standard</w:t>
+      </w:r>
+      <w:r>
+        <w:t xml:space="preserve"> </w:t>
+      </w:r>
+      <w:r>
+        <w:t xml:space="preserve">has several overarching </w:t>
+      </w:r>
+      <w:r>
+        <w:t>concepts, which</w:t>
+      </w:r>
+      <w:r>
+        <w:t xml:space="preserve"> should be profiled consistently throughout any mobile/lightweight IHE transaction</w:t>
+      </w:r>
+      <w:r>
+        <w:t>s</w:t>
+      </w:r>
+      <w:r>
+        <w:t xml:space="preserve"> using FHIR. </w:t>
+      </w:r>
+      <w:r>
+        <w:t xml:space="preserve">IHE profiles FHIR, like any other standard, in ways that narrow the standard for specific use-cases. IHE profiles are intended to be proper subsets of the standard and are not intended to be incompatible. </w:t>
+      </w:r>
+    </w:p>
+    <w:p>
+      <w:pPr>
+        <w:pStyle w:val="BodyText"/>
+      </w:pPr>
+      <w:r>
+        <w:t xml:space="preserve">We discuss here how IHE profiles </w:t>
+      </w:r>
+      <w:r>
+        <w:t xml:space="preserve">the </w:t>
+      </w:r>
+      <w:r>
+        <w:t xml:space="preserve">FHIR </w:t>
+      </w:r>
+      <w:r>
+        <w:t xml:space="preserve">standard </w:t>
+      </w:r>
+      <w:r>
+        <w:t>such as</w:t>
+      </w:r>
+      <w:r>
+        <w:t xml:space="preserve"> Resources, Datatypes, </w:t>
+      </w:r>
       <w:proofErr w:type="spellStart"/>
       <w:r>
-        <w:rPr>
-          <w:noProof w:val="0"/>
-        </w:rPr>
-        <w:t>FHIR</w:t>
+        <w:t>Valuesets</w:t>
       </w:r>
       <w:proofErr w:type="spellEnd"/>
       <w:r>
-        <w:rPr>
-          <w:noProof w:val="0"/>
-        </w:rPr>
-        <w:t xml:space="preserve"> </w:t>
-      </w:r>
-      <w:r>
-        <w:rPr>
-          <w:noProof w:val="0"/>
-        </w:rPr>
-        <w:t>Implementation Material</w:t>
-      </w:r>
-      <w:bookmarkEnd w:id="25"/>
-    </w:p>
-    <w:p>
-      <w:pPr>
-        <w:pStyle w:val="BodyText"/>
-      </w:pPr>
-      <w:r>
-        <w:t xml:space="preserve">The </w:t>
-      </w:r>
-      <w:r>
-        <w:t xml:space="preserve">HL7 </w:t>
-      </w:r>
-      <w:proofErr w:type="spellStart"/>
-      <w:r>
-        <w:t>FHIR</w:t>
-      </w:r>
-      <w:proofErr w:type="spellEnd"/>
-      <w:r>
-        <w:t xml:space="preserve"> standard</w:t>
-      </w:r>
-      <w:r>
-        <w:t xml:space="preserve"> </w:t>
-      </w:r>
-      <w:r>
-        <w:t xml:space="preserve">has several overarching </w:t>
-      </w:r>
-      <w:r>
-        <w:t>concepts, which</w:t>
-      </w:r>
-      <w:r>
-        <w:t xml:space="preserve"> should be profiled consistently throughout any mobile/lightweight IHE transaction</w:t>
-      </w:r>
-      <w:r>
-        <w:t>s</w:t>
-      </w:r>
-      <w:r>
-        <w:t xml:space="preserve"> using </w:t>
-      </w:r>
-      <w:proofErr w:type="spellStart"/>
-      <w:r>
-        <w:t>FHIR</w:t>
-      </w:r>
-      <w:proofErr w:type="spellEnd"/>
-      <w:r>
-        <w:t xml:space="preserve">. </w:t>
-      </w:r>
-      <w:r>
-        <w:t xml:space="preserve">IHE profiles </w:t>
-      </w:r>
-      <w:proofErr w:type="spellStart"/>
-      <w:r>
-        <w:t>FHIR</w:t>
-      </w:r>
-      <w:proofErr w:type="spellEnd"/>
-      <w:r>
-        <w:t xml:space="preserve">, like any other standard, in ways that narrow the standard for specific use-cases. IHE profiles are intended to be proper subsets of the standard and are not intended to be incompatible. </w:t>
-      </w:r>
-    </w:p>
-    <w:p>
-      <w:pPr>
-        <w:pStyle w:val="BodyText"/>
-      </w:pPr>
-      <w:r>
-        <w:t xml:space="preserve">We discuss here how IHE profiles </w:t>
-      </w:r>
-      <w:r>
-        <w:t xml:space="preserve">the </w:t>
-      </w:r>
-      <w:proofErr w:type="spellStart"/>
-      <w:r>
-        <w:t>FHIR</w:t>
-      </w:r>
-      <w:proofErr w:type="spellEnd"/>
-      <w:r>
-        <w:t xml:space="preserve"> </w:t>
-      </w:r>
-      <w:r>
-        <w:t xml:space="preserve">standard </w:t>
-      </w:r>
-      <w:r>
-        <w:t>such as</w:t>
-      </w:r>
-      <w:r>
-        <w:t xml:space="preserve"> Resources, Datatypes, </w:t>
-      </w:r>
-      <w:proofErr w:type="spellStart"/>
-      <w:r>
-        <w:t>Valuesets</w:t>
-      </w:r>
-      <w:proofErr w:type="spellEnd"/>
-      <w:r>
         <w:t>, Extensions, Transactions,</w:t>
       </w:r>
       <w:r>
         <w:t xml:space="preserve"> Query Parameters, </w:t>
       </w:r>
-      <w:proofErr w:type="spellStart"/>
-      <w:r>
-        <w:t>CapabilityStatement</w:t>
-      </w:r>
-      <w:proofErr w:type="spellEnd"/>
-      <w:r>
-        <w:t xml:space="preserve">, </w:t>
+      <w:r>
+        <w:t xml:space="preserve">CapabilityStatement, </w:t>
       </w:r>
       <w:r>
         <w:t>etc</w:t>
@@ -3048,13 +2914,8 @@
               <w:pStyle w:val="TableEntry"/>
             </w:pPr>
             <w:r>
-              <w:t xml:space="preserve">HL7 </w:t>
+              <w:t>HL7 FHIR</w:t>
             </w:r>
-            <w:proofErr w:type="spellStart"/>
-            <w:r>
-              <w:t>FHIR</w:t>
-            </w:r>
-            <w:proofErr w:type="spellEnd"/>
           </w:p>
         </w:tc>
         <w:tc>
@@ -3066,15 +2927,7 @@
               <w:pStyle w:val="TableEntry"/>
             </w:pPr>
             <w:r>
-              <w:t xml:space="preserve">HL7 </w:t>
-            </w:r>
-            <w:proofErr w:type="spellStart"/>
-            <w:r>
-              <w:t>FHIR</w:t>
-            </w:r>
-            <w:proofErr w:type="spellEnd"/>
-            <w:r>
-              <w:t xml:space="preserve"> standard</w:t>
+              <w:t>HL7 FHIR standard</w:t>
             </w:r>
             <w:r>
               <w:t xml:space="preserve"> </w:t>
@@ -3354,79 +3207,66 @@
         <w:t>undle</w:t>
       </w:r>
       <w:r>
-        <w:t xml:space="preserve"> mechanism. A </w:t>
-      </w:r>
-      <w:proofErr w:type="spellStart"/>
-      <w:r>
-        <w:t>FHIR</w:t>
-      </w:r>
-      <w:proofErr w:type="spellEnd"/>
+        <w:t xml:space="preserve"> mechanism. A FHIR </w:t>
+      </w:r>
+      <w:r>
+        <w:rPr>
+          <w:rStyle w:val="XMLname"/>
+        </w:rPr>
+        <w:t>B</w:t>
+      </w:r>
+      <w:r>
+        <w:rPr>
+          <w:rStyle w:val="XMLname"/>
+        </w:rPr>
+        <w:t>undle</w:t>
+      </w:r>
       <w:r>
         <w:t xml:space="preserve"> </w:t>
       </w:r>
       <w:r>
-        <w:rPr>
-          <w:rStyle w:val="XMLname"/>
-        </w:rPr>
-        <w:t>B</w:t>
-      </w:r>
-      <w:r>
-        <w:rPr>
-          <w:rStyle w:val="XMLname"/>
-        </w:rPr>
-        <w:t>undle</w:t>
+        <w:t xml:space="preserve">Resource is </w:t>
+      </w:r>
+      <w:r>
+        <w:t xml:space="preserve">a collection of </w:t>
+      </w:r>
+      <w:r>
+        <w:t>r</w:t>
+      </w:r>
+      <w:r>
+        <w:t xml:space="preserve">esources </w:t>
+      </w:r>
+      <w:r>
+        <w:t xml:space="preserve">that </w:t>
+      </w:r>
+      <w:r>
+        <w:t>are related, for example</w:t>
+      </w:r>
+      <w:r>
+        <w:t>,</w:t>
+      </w:r>
+      <w:r>
+        <w:t xml:space="preserve"> the result of a search operation, or a collection of historical versions of a resource.</w:t>
+      </w:r>
+    </w:p>
+    <w:p>
+      <w:pPr>
+        <w:pStyle w:val="BodyText"/>
+      </w:pPr>
+      <w:r>
+        <w:t xml:space="preserve">Bundles are </w:t>
+      </w:r>
+      <w:r>
+        <w:t>described</w:t>
       </w:r>
       <w:r>
         <w:t xml:space="preserve"> </w:t>
       </w:r>
       <w:r>
-        <w:t xml:space="preserve">Resource is </w:t>
-      </w:r>
-      <w:r>
-        <w:t xml:space="preserve">a collection of </w:t>
-      </w:r>
-      <w:r>
-        <w:t>r</w:t>
-      </w:r>
-      <w:r>
-        <w:t xml:space="preserve">esources </w:t>
-      </w:r>
-      <w:r>
-        <w:t xml:space="preserve">that </w:t>
-      </w:r>
-      <w:r>
-        <w:t>are related, for example</w:t>
-      </w:r>
-      <w:r>
-        <w:t>,</w:t>
-      </w:r>
-      <w:r>
-        <w:t xml:space="preserve"> the result of a search operation, or a collection of historical versions of a resource.</w:t>
-      </w:r>
-    </w:p>
-    <w:p>
-      <w:pPr>
-        <w:pStyle w:val="BodyText"/>
-      </w:pPr>
-      <w:r>
-        <w:t xml:space="preserve">Bundles are </w:t>
-      </w:r>
-      <w:r>
-        <w:t>described</w:t>
-      </w:r>
-      <w:r>
-        <w:t xml:space="preserve"> </w:t>
-      </w:r>
-      <w:r>
         <w:t xml:space="preserve">at </w:t>
       </w:r>
-      <w:proofErr w:type="spellStart"/>
-      <w:r>
-        <w:t>FHIR</w:t>
-      </w:r>
-      <w:proofErr w:type="spellEnd"/>
-      <w:r>
-        <w:t xml:space="preserve"> </w:t>
+      <w:r>
+        <w:t xml:space="preserve">FHIR </w:t>
       </w:r>
       <w:hyperlink r:id="rId19" w:history="1">
         <w:r>
@@ -3496,13 +3336,11 @@
       <w:pPr>
         <w:pStyle w:val="BodyText"/>
       </w:pPr>
-      <w:proofErr w:type="spellStart"/>
       <w:r>
         <w:t>FHIR</w:t>
       </w:r>
-      <w:proofErr w:type="spellEnd"/>
-      <w:r>
-        <w:t xml:space="preserve">: </w:t>
+      <w:r>
+        <w:t xml:space="preserve"> </w:t>
       </w:r>
       <w:hyperlink r:id="rId20" w:history="1">
         <w:r>
@@ -3694,15 +3532,7 @@
         <w:t>S</w:t>
       </w:r>
       <w:r>
-        <w:t xml:space="preserve">ee </w:t>
-      </w:r>
-      <w:proofErr w:type="spellStart"/>
-      <w:r>
-        <w:t>FHIR</w:t>
-      </w:r>
-      <w:proofErr w:type="spellEnd"/>
-      <w:r>
-        <w:t xml:space="preserve"> </w:t>
+        <w:t xml:space="preserve">ee FHIR </w:t>
       </w:r>
       <w:hyperlink r:id="rId21" w:anchor="token" w:history="1">
         <w:r>
@@ -3797,15 +3627,7 @@
         <w:t>S</w:t>
       </w:r>
       <w:r>
-        <w:t xml:space="preserve">ee </w:t>
-      </w:r>
-      <w:proofErr w:type="spellStart"/>
-      <w:r>
-        <w:t>FHIR</w:t>
-      </w:r>
-      <w:proofErr w:type="spellEnd"/>
-      <w:r>
-        <w:t xml:space="preserve"> </w:t>
+        <w:t xml:space="preserve">ee FHIR </w:t>
       </w:r>
       <w:hyperlink r:id="rId22" w:anchor="string" w:history="1">
         <w:r>
@@ -3881,19 +3703,11 @@
         </w:rPr>
         <w:t xml:space="preserve"> </w:t>
       </w:r>
-      <w:proofErr w:type="spellStart"/>
       <w:r>
         <w:rPr>
           <w:noProof w:val="0"/>
         </w:rPr>
-        <w:t>CapabilityStatement</w:t>
-      </w:r>
-      <w:proofErr w:type="spellEnd"/>
-      <w:r>
-        <w:rPr>
-          <w:noProof w:val="0"/>
-        </w:rPr>
-        <w:t xml:space="preserve"> </w:t>
+        <w:t xml:space="preserve">CapabilityStatement </w:t>
       </w:r>
       <w:r>
         <w:rPr>
@@ -3915,145 +3729,124 @@
         <w:pStyle w:val="BodyText"/>
       </w:pPr>
       <w:r>
-        <w:t xml:space="preserve">HL7 </w:t>
-      </w:r>
-      <w:proofErr w:type="spellStart"/>
-      <w:r>
-        <w:t>FHIR</w:t>
-      </w:r>
-      <w:proofErr w:type="spellEnd"/>
+        <w:t xml:space="preserve">HL7 FHIR </w:t>
+      </w:r>
+      <w:r>
+        <w:t xml:space="preserve">defines how a </w:t>
+      </w:r>
+      <w:r>
+        <w:t>ser</w:t>
+      </w:r>
+      <w:r>
+        <w:t xml:space="preserve">vice </w:t>
+      </w:r>
+      <w:r>
+        <w:t xml:space="preserve">can declare a </w:t>
+      </w:r>
+      <w:r>
+        <w:rPr>
+          <w:rStyle w:val="XMLname"/>
+        </w:rPr>
+        <w:t>CapabilityStatement</w:t>
+      </w:r>
       <w:r>
         <w:t xml:space="preserve"> </w:t>
       </w:r>
       <w:r>
-        <w:t xml:space="preserve">defines how a </w:t>
-      </w:r>
-      <w:r>
-        <w:t>ser</w:t>
-      </w:r>
-      <w:r>
-        <w:t xml:space="preserve">vice </w:t>
-      </w:r>
-      <w:r>
-        <w:t xml:space="preserve">can declare a </w:t>
-      </w:r>
-      <w:proofErr w:type="spellStart"/>
+        <w:t>R</w:t>
+      </w:r>
+      <w:r>
+        <w:t>esource describing the resources, transport, formats, and operations that can be performed on a series of resources for the service instance</w:t>
+      </w:r>
+      <w:r>
+        <w:t>.</w:t>
+      </w:r>
+      <w:r>
+        <w:t xml:space="preserve"> </w:t>
+      </w:r>
+      <w:r>
+        <w:t xml:space="preserve">The </w:t>
+      </w:r>
       <w:r>
         <w:rPr>
           <w:rStyle w:val="XMLname"/>
         </w:rPr>
         <w:t>CapabilityStatement</w:t>
       </w:r>
-      <w:proofErr w:type="spellEnd"/>
       <w:r>
         <w:t xml:space="preserve"> </w:t>
       </w:r>
       <w:r>
-        <w:t>R</w:t>
-      </w:r>
-      <w:r>
-        <w:t>esource describing the resources, transport, formats, and operations that can be performed on a series of resources for the service instance</w:t>
-      </w:r>
+        <w:t xml:space="preserve">Resource is described in FHIR </w:t>
+      </w:r>
+      <w:hyperlink r:id="rId23" w:history="1">
+        <w:r>
+          <w:rPr>
+            <w:rStyle w:val="Hyperlink"/>
+          </w:rPr>
+          <w:t>http://hl7.org/fhir/R4/CapabilityStatement.html</w:t>
+        </w:r>
+      </w:hyperlink>
       <w:r>
         <w:t>.</w:t>
       </w:r>
+    </w:p>
+    <w:p>
+      <w:pPr>
+        <w:pStyle w:val="BodyText"/>
+      </w:pPr>
+      <w:r>
+        <w:t xml:space="preserve">Actors providing </w:t>
+      </w:r>
+      <w:r>
+        <w:t xml:space="preserve">http </w:t>
+      </w:r>
+      <w:r>
+        <w:t>server</w:t>
+      </w:r>
       <w:r>
         <w:t xml:space="preserve"> </w:t>
       </w:r>
       <w:r>
-        <w:t xml:space="preserve">The </w:t>
-      </w:r>
-      <w:proofErr w:type="spellStart"/>
+        <w:t>functionality</w:t>
+      </w:r>
+      <w:r>
+        <w:t xml:space="preserve"> </w:t>
+      </w:r>
+      <w:r>
+        <w:t>shall</w:t>
+      </w:r>
+      <w:r>
+        <w:t xml:space="preserve"> publish a </w:t>
+      </w:r>
       <w:r>
         <w:rPr>
           <w:rStyle w:val="XMLname"/>
         </w:rPr>
         <w:t>CapabilityStatement</w:t>
       </w:r>
-      <w:proofErr w:type="spellEnd"/>
-      <w:r>
-        <w:t xml:space="preserve"> </w:t>
-      </w:r>
-      <w:r>
-        <w:t xml:space="preserve">Resource is described in </w:t>
-      </w:r>
-      <w:proofErr w:type="spellStart"/>
-      <w:r>
-        <w:t>FHIR</w:t>
-      </w:r>
-      <w:proofErr w:type="spellEnd"/>
-      <w:r>
-        <w:t xml:space="preserve"> </w:t>
-      </w:r>
-      <w:hyperlink r:id="rId23" w:history="1">
+      <w:r>
+        <w:t xml:space="preserve"> on the </w:t>
+      </w:r>
+      <w:r>
+        <w:rPr>
+          <w:rStyle w:val="XMLname"/>
+        </w:rPr>
+        <w:t>metadata</w:t>
+      </w:r>
+      <w:r>
+        <w:t xml:space="preserve"> endpoint as described in FHIR </w:t>
+      </w:r>
+      <w:hyperlink r:id="rId24" w:anchor="capabilities" w:history="1">
         <w:r>
           <w:rPr>
             <w:rStyle w:val="Hyperlink"/>
           </w:rPr>
-          <w:t>http://hl7.org/fhir/R4/CapabilityStatement.html</w:t>
+          <w:t>http://hl7.org/fhir/R4/http.html#capabilities</w:t>
         </w:r>
       </w:hyperlink>
       <w:r>
         <w:t>.</w:t>
-      </w:r>
-    </w:p>
-    <w:p>
-      <w:pPr>
-        <w:pStyle w:val="BodyText"/>
-      </w:pPr>
-      <w:r>
-        <w:t xml:space="preserve">Actors providing </w:t>
-      </w:r>
-      <w:r>
-        <w:t xml:space="preserve">http </w:t>
-      </w:r>
-      <w:r>
-        <w:t xml:space="preserve">service </w:t>
-      </w:r>
-      <w:r>
-        <w:t>functionality</w:t>
-      </w:r>
-      <w:r>
-        <w:t xml:space="preserve"> SHALL publish a </w:t>
-      </w:r>
-      <w:proofErr w:type="spellStart"/>
-      <w:r>
-        <w:rPr>
-          <w:rStyle w:val="XMLname"/>
-        </w:rPr>
-        <w:t>CapabilityStatement</w:t>
-      </w:r>
-      <w:proofErr w:type="spellEnd"/>
-      <w:r>
-        <w:t xml:space="preserve"> on the </w:t>
-      </w:r>
-      <w:r>
-        <w:rPr>
-          <w:rStyle w:val="XMLname"/>
-        </w:rPr>
-        <w:t>metadata</w:t>
-      </w:r>
-      <w:r>
-        <w:t xml:space="preserve"> endpoint as described in </w:t>
-      </w:r>
-      <w:proofErr w:type="spellStart"/>
-      <w:r>
-        <w:t>FHIR</w:t>
-      </w:r>
-      <w:proofErr w:type="spellEnd"/>
-      <w:r>
-        <w:t xml:space="preserve"> </w:t>
-      </w:r>
-      <w:hyperlink r:id="rId24" w:history="1">
-        <w:r>
-          <w:rPr>
-            <w:rStyle w:val="Hyperlink"/>
-          </w:rPr>
-          <w:t>http://hl7.org/fhir/R4/http.html#capabilities</w:t>
-        </w:r>
-      </w:hyperlink>
-      <w:r>
-        <w:t xml:space="preserve"> </w:t>
       </w:r>
     </w:p>
     <w:p>
@@ -4130,15 +3923,36 @@
         </w:rPr>
       </w:pPr>
       <w:r>
-        <w:t xml:space="preserve">HL7 </w:t>
+        <w:t xml:space="preserve">HL7 FHIR allows service implementers to publish a </w:t>
       </w:r>
       <w:proofErr w:type="spellStart"/>
       <w:r>
-        <w:t>FHIR</w:t>
+        <w:rPr>
+          <w:rStyle w:val="XMLname"/>
+        </w:rPr>
+        <w:t>StructureDefinition</w:t>
       </w:r>
       <w:proofErr w:type="spellEnd"/>
       <w:r>
-        <w:t xml:space="preserve"> allows service implementers to publish a </w:t>
+        <w:t xml:space="preserve"> </w:t>
+      </w:r>
+      <w:r>
+        <w:t>R</w:t>
+      </w:r>
+      <w:r>
+        <w:t>esource</w:t>
+      </w:r>
+      <w:r>
+        <w:t xml:space="preserve"> </w:t>
+      </w:r>
+      <w:r>
+        <w:t>describing the constraints, terminology bindings, extensions and search parameters supported for a resource</w:t>
+      </w:r>
+      <w:r>
+        <w:t xml:space="preserve"> type</w:t>
+      </w:r>
+      <w:r>
+        <w:t xml:space="preserve">. This </w:t>
       </w:r>
       <w:proofErr w:type="spellStart"/>
       <w:r>
@@ -4155,19 +3969,25 @@
         <w:t>R</w:t>
       </w:r>
       <w:r>
-        <w:t>esource</w:t>
+        <w:t xml:space="preserve">esource </w:t>
+      </w:r>
+      <w:r>
+        <w:t xml:space="preserve">allows consumers to determine the capabilities and data requirements of a particular </w:t>
+      </w:r>
+      <w:r>
+        <w:t>FHIR-</w:t>
+      </w:r>
+      <w:r>
+        <w:t>based service</w:t>
+      </w:r>
+      <w:r>
+        <w:t>.</w:t>
       </w:r>
       <w:r>
         <w:t xml:space="preserve"> </w:t>
       </w:r>
       <w:r>
-        <w:t>describing the constraints, terminology bindings, extensions and search parameters supported for a resource</w:t>
-      </w:r>
-      <w:r>
-        <w:t xml:space="preserve"> type</w:t>
-      </w:r>
-      <w:r>
-        <w:t xml:space="preserve">. This </w:t>
+        <w:t xml:space="preserve">The </w:t>
       </w:r>
       <w:proofErr w:type="spellStart"/>
       <w:r>
@@ -4178,55 +3998,7 @@
       </w:r>
       <w:proofErr w:type="spellEnd"/>
       <w:r>
-        <w:t xml:space="preserve"> </w:t>
-      </w:r>
-      <w:r>
-        <w:t>R</w:t>
-      </w:r>
-      <w:r>
-        <w:t xml:space="preserve">esource </w:t>
-      </w:r>
-      <w:r>
-        <w:t xml:space="preserve">allows consumers to determine the capabilities and data requirements of a particular </w:t>
-      </w:r>
-      <w:proofErr w:type="spellStart"/>
-      <w:r>
-        <w:t>FHIR</w:t>
-      </w:r>
-      <w:proofErr w:type="spellEnd"/>
-      <w:r>
-        <w:t>-</w:t>
-      </w:r>
-      <w:r>
-        <w:t>based service</w:t>
-      </w:r>
-      <w:r>
-        <w:t>.</w:t>
-      </w:r>
-      <w:r>
-        <w:t xml:space="preserve"> </w:t>
-      </w:r>
-      <w:r>
-        <w:t xml:space="preserve">The </w:t>
-      </w:r>
-      <w:proofErr w:type="spellStart"/>
-      <w:r>
-        <w:rPr>
-          <w:rStyle w:val="XMLname"/>
-        </w:rPr>
-        <w:t>StructureDefinition</w:t>
-      </w:r>
-      <w:proofErr w:type="spellEnd"/>
-      <w:r>
-        <w:t xml:space="preserve"> Resource is described in </w:t>
-      </w:r>
-      <w:proofErr w:type="spellStart"/>
-      <w:r>
-        <w:t>FHIR</w:t>
-      </w:r>
-      <w:proofErr w:type="spellEnd"/>
-      <w:r>
-        <w:t xml:space="preserve"> </w:t>
+        <w:t xml:space="preserve"> Resource is described in FHIR </w:t>
       </w:r>
       <w:hyperlink r:id="rId25" w:history="1">
         <w:r>
@@ -4298,17 +4070,9 @@
         <w:rPr>
           <w:noProof w:val="0"/>
         </w:rPr>
-        <w:t xml:space="preserve">n </w:t>
-      </w:r>
-      <w:proofErr w:type="spellStart"/>
-      <w:r>
-        <w:rPr>
-          <w:noProof w:val="0"/>
-        </w:rPr>
-        <w:t>FHIR</w:t>
+        <w:t>n FHIR</w:t>
       </w:r>
       <w:bookmarkEnd w:id="33"/>
-      <w:proofErr w:type="spellEnd"/>
     </w:p>
     <w:p>
       <w:pPr>
@@ -4324,15 +4088,7 @@
         <w:t xml:space="preserve">relationships between </w:t>
       </w:r>
       <w:r>
-        <w:t xml:space="preserve">information. Resource References are described in </w:t>
-      </w:r>
-      <w:proofErr w:type="spellStart"/>
-      <w:r>
-        <w:t>FHIR</w:t>
-      </w:r>
-      <w:proofErr w:type="spellEnd"/>
-      <w:r>
-        <w:t xml:space="preserve"> </w:t>
+        <w:t xml:space="preserve">information. Resource References are described in FHIR </w:t>
       </w:r>
       <w:hyperlink r:id="rId26" w:history="1">
         <w:r>
@@ -4397,15 +4153,7 @@
         <w:pStyle w:val="BodyText"/>
       </w:pPr>
       <w:r>
-        <w:t xml:space="preserve">The </w:t>
-      </w:r>
-      <w:proofErr w:type="spellStart"/>
-      <w:r>
-        <w:t>FHIR</w:t>
-      </w:r>
-      <w:proofErr w:type="spellEnd"/>
-      <w:r>
-        <w:t xml:space="preserve"> standard provides for response</w:t>
+        <w:t>The FHIR standard provides for response</w:t>
       </w:r>
       <w:r>
         <w:t xml:space="preserve"> message content</w:t>
@@ -4497,15 +4245,7 @@
         <w:t xml:space="preserve"> </w:t>
       </w:r>
       <w:r>
-        <w:t xml:space="preserve">described in </w:t>
-      </w:r>
-      <w:proofErr w:type="spellStart"/>
-      <w:r>
-        <w:t>FHIR</w:t>
-      </w:r>
-      <w:proofErr w:type="spellEnd"/>
-      <w:r>
-        <w:t xml:space="preserve"> </w:t>
+        <w:t xml:space="preserve">described in FHIR </w:t>
       </w:r>
       <w:hyperlink r:id="rId27" w:anchor="mime-type" w:history="1">
         <w:r>
@@ -5051,31 +4791,7 @@
         <w:t>HTTP</w:t>
       </w:r>
       <w:r>
-        <w:t xml:space="preserve"> error response codes and should include a </w:t>
-      </w:r>
-      <w:proofErr w:type="spellStart"/>
-      <w:r>
-        <w:t>FHIR</w:t>
-      </w:r>
-      <w:proofErr w:type="spellEnd"/>
-      <w:r>
-        <w:t xml:space="preserve"> </w:t>
-      </w:r>
-      <w:proofErr w:type="spellStart"/>
-      <w:r>
-        <w:t>OperationOutcome</w:t>
-      </w:r>
-      <w:proofErr w:type="spellEnd"/>
-      <w:r>
-        <w:t xml:space="preserve"> with more details on the failure. See </w:t>
-      </w:r>
-      <w:proofErr w:type="spellStart"/>
-      <w:r>
-        <w:t>FHIR</w:t>
-      </w:r>
-      <w:proofErr w:type="spellEnd"/>
-      <w:r>
-        <w:t xml:space="preserve"> </w:t>
+        <w:t xml:space="preserve"> error response codes and should include a FHIR OperationOutcome with more details on the failure. See FHIR </w:t>
       </w:r>
       <w:hyperlink r:id="rId28" w:anchor="AccessDenied" w:history="1">
         <w:r>
@@ -5185,15 +4901,7 @@
         <w:t xml:space="preserve">on </w:t>
       </w:r>
       <w:r>
-        <w:t xml:space="preserve">the design and deployment of the operational environment. See </w:t>
-      </w:r>
-      <w:proofErr w:type="spellStart"/>
-      <w:r>
-        <w:t>FHIR</w:t>
-      </w:r>
-      <w:proofErr w:type="spellEnd"/>
-      <w:r>
-        <w:t xml:space="preserve"> Security </w:t>
+        <w:t xml:space="preserve">the design and deployment of the operational environment. See FHIR Security </w:t>
       </w:r>
       <w:r>
         <w:t xml:space="preserve">and Privacy Module </w:t>
@@ -5244,26 +4952,10 @@
         <w:pStyle w:val="BodyText"/>
       </w:pPr>
       <w:r>
-        <w:t>There are many reasonable methods of securing interoperability transactions. These security models can be layered in without modifying the characteristics of the transaction. The use of TLS is encouraged, specifically the use of the ATNA Profile. User authentication on mobile devices is encouraged using Internet User Authorization (</w:t>
-      </w:r>
-      <w:proofErr w:type="spellStart"/>
-      <w:r>
-        <w:t>IUA</w:t>
-      </w:r>
-      <w:proofErr w:type="spellEnd"/>
-      <w:r>
-        <w:t xml:space="preserve">) Profile. </w:t>
-      </w:r>
-      <w:r>
-        <w:t xml:space="preserve">The </w:t>
-      </w:r>
-      <w:proofErr w:type="spellStart"/>
-      <w:r>
-        <w:t>IUA</w:t>
-      </w:r>
-      <w:proofErr w:type="spellEnd"/>
-      <w:r>
-        <w:t xml:space="preserve"> </w:t>
+        <w:t xml:space="preserve">There are many reasonable methods of securing interoperability transactions. These security models can be layered in without modifying the characteristics of the transaction. The use of TLS is encouraged, specifically the use of the ATNA Profile. User authentication on mobile devices is encouraged using Internet User Authorization (IUA) Profile. </w:t>
+      </w:r>
+      <w:r>
+        <w:t xml:space="preserve">The IUA </w:t>
       </w:r>
       <w:r>
         <w:t>Profile</w:t>
@@ -5272,13 +4964,8 @@
         <w:t xml:space="preserve"> is a profile of the OAuth protocol</w:t>
       </w:r>
       <w:r>
-        <w:t xml:space="preserve">. </w:t>
-      </w:r>
-      <w:proofErr w:type="spellStart"/>
-      <w:r>
-        <w:t>IUA</w:t>
-      </w:r>
-      <w:proofErr w:type="spellEnd"/>
+        <w:t>. IUA</w:t>
+      </w:r>
       <w:r>
         <w:t xml:space="preserve"> enables external Authorization providers</w:t>
       </w:r>
@@ -5490,21 +5177,7 @@
         <w:rPr>
           <w:noProof w:val="0"/>
         </w:rPr>
-        <w:t xml:space="preserve"> </w:t>
-      </w:r>
-      <w:proofErr w:type="spellStart"/>
-      <w:r>
-        <w:rPr>
-          <w:noProof w:val="0"/>
-        </w:rPr>
-        <w:t>FHIR</w:t>
-      </w:r>
-      <w:proofErr w:type="spellEnd"/>
-      <w:r>
-        <w:rPr>
-          <w:noProof w:val="0"/>
-        </w:rPr>
-        <w:t xml:space="preserve"> Data Types</w:t>
+        <w:t xml:space="preserve"> FHIR Data Types</w:t>
       </w:r>
       <w:bookmarkEnd w:id="37"/>
     </w:p>
@@ -5513,15 +5186,7 @@
         <w:pStyle w:val="BodyText"/>
       </w:pPr>
       <w:r>
-        <w:t xml:space="preserve">This section includes specific guidance and constraints that are common to use of </w:t>
-      </w:r>
-      <w:proofErr w:type="spellStart"/>
-      <w:r>
-        <w:t>FHIR</w:t>
-      </w:r>
-      <w:proofErr w:type="spellEnd"/>
-      <w:r>
-        <w:t xml:space="preserve"> Data types.</w:t>
+        <w:t>This section includes specific guidance and constraints that are common to use of FHIR Data types.</w:t>
       </w:r>
     </w:p>
     <w:p>
@@ -5556,65 +5221,79 @@
         <w:pStyle w:val="BodyText"/>
       </w:pPr>
       <w:r>
-        <w:t xml:space="preserve">The HL7 </w:t>
+        <w:t xml:space="preserve">The HL7 FHIR standard uses the data type Identifier to express a business identifier that uniquely identifies a thing or object (see FHIR </w:t>
+      </w:r>
+      <w:hyperlink r:id="rId31" w:anchor="identifier" w:history="1">
+        <w:r>
+          <w:rPr>
+            <w:rStyle w:val="Hyperlink"/>
+          </w:rPr>
+          <w:t>http://hl7.org/fhir/R4/datatypes.html#identifier</w:t>
+        </w:r>
+      </w:hyperlink>
+      <w:r>
+        <w:t xml:space="preserve">) including </w:t>
+      </w:r>
+      <w:r>
+        <w:t xml:space="preserve">document </w:t>
       </w:r>
       <w:proofErr w:type="spellStart"/>
       <w:r>
-        <w:t>FHIR</w:t>
+        <w:t>uniqueId</w:t>
+      </w:r>
+      <w:r>
+        <w:t>s</w:t>
       </w:r>
       <w:proofErr w:type="spellEnd"/>
       <w:r>
-        <w:t xml:space="preserve"> standard uses the data type Identifier to express a business identifier that uniquely identifies a thing or object (see </w:t>
-      </w:r>
-      <w:proofErr w:type="spellStart"/>
-      <w:r>
-        <w:t>FHIR</w:t>
-      </w:r>
-      <w:proofErr w:type="spellEnd"/>
+        <w:t xml:space="preserve">, </w:t>
+      </w:r>
+      <w:r>
+        <w:t>medical record number</w:t>
+      </w:r>
+      <w:r>
+        <w:t>s</w:t>
+      </w:r>
+      <w:r>
+        <w:t xml:space="preserve"> or patient identifiers. This concept is different than the resource identifier, known as “logical id” or “id” in FHIR, which identifies a particular resource. (A resource identifier may also be represented as an Identifier instance however.) </w:t>
+      </w:r>
+    </w:p>
+    <w:p>
+      <w:pPr>
+        <w:pStyle w:val="BodyText"/>
+      </w:pPr>
+      <w:r>
+        <w:t xml:space="preserve">The FHIR Identifier type introduces a new mechanism for conveying the originating system of a particular identifier. Whereas HL7 Version 2 and Version 3 messages identify an assigning organization as an HD (Hierarchical Descriptor) or an OID in the “root” attribute respectively, HL7 FHIR </w:t>
+      </w:r>
+      <w:r>
+        <w:t>requires</w:t>
+      </w:r>
+      <w:r>
+        <w:t xml:space="preserve"> the use of a URI. This may </w:t>
+      </w:r>
+      <w:r>
+        <w:t>necessitate</w:t>
+      </w:r>
+      <w:r>
+        <w:t xml:space="preserve"> some configuration on the part of actors in IHE profiles to correctly map </w:t>
+      </w:r>
+      <w:r>
+        <w:t xml:space="preserve">between </w:t>
+      </w:r>
+      <w:r>
+        <w:t xml:space="preserve">a </w:t>
+      </w:r>
+      <w:r>
+        <w:t>URI</w:t>
+      </w:r>
       <w:r>
         <w:t xml:space="preserve"> </w:t>
       </w:r>
-      <w:hyperlink r:id="rId31" w:anchor="identifier" w:history="1">
-        <w:r>
-          <w:rPr>
-            <w:rStyle w:val="Hyperlink"/>
-          </w:rPr>
-          <w:t>http://hl7.org/fhir/R4/datatypes.html#identifier</w:t>
-        </w:r>
-      </w:hyperlink>
-      <w:r>
-        <w:t xml:space="preserve">) including </w:t>
-      </w:r>
-      <w:r>
-        <w:t xml:space="preserve">document </w:t>
-      </w:r>
-      <w:proofErr w:type="spellStart"/>
-      <w:r>
-        <w:t>uniqueId</w:t>
-      </w:r>
-      <w:r>
-        <w:t>s</w:t>
-      </w:r>
-      <w:proofErr w:type="spellEnd"/>
-      <w:r>
-        <w:t xml:space="preserve">, </w:t>
-      </w:r>
-      <w:r>
-        <w:t>medical record number</w:t>
-      </w:r>
-      <w:r>
-        <w:t>s</w:t>
-      </w:r>
-      <w:r>
-        <w:t xml:space="preserve"> or patient identifiers. This concept is different than the resource identifier, known as “logical id” or “id” in </w:t>
-      </w:r>
-      <w:proofErr w:type="spellStart"/>
-      <w:r>
-        <w:t>FHIR</w:t>
-      </w:r>
-      <w:proofErr w:type="spellEnd"/>
-      <w:r>
-        <w:t xml:space="preserve">, which identifies a particular resource. (A resource identifier may also be represented as an Identifier instance however.) </w:t>
+      <w:r>
+        <w:t>and</w:t>
+      </w:r>
+      <w:r>
+        <w:t xml:space="preserve"> an OID or HD to maintain consistency with other actors which are not implementing the FHIR specification. </w:t>
       </w:r>
     </w:p>
     <w:p>
@@ -5622,13 +5301,25 @@
         <w:pStyle w:val="BodyText"/>
       </w:pPr>
       <w:r>
-        <w:t>IHE adds constraints to the Identifier data type</w:t>
-      </w:r>
-      <w:r>
-        <w:t>;</w:t>
-      </w:r>
-      <w:r>
-        <w:t xml:space="preserve"> requirements for populating its elements vary slightly depending on what actor is originating a transaction. </w:t>
+        <w:t xml:space="preserve">Both the </w:t>
+      </w:r>
+      <w:r>
+        <w:rPr>
+          <w:rStyle w:val="XMLname"/>
+        </w:rPr>
+        <w:t>value</w:t>
+      </w:r>
+      <w:r>
+        <w:t xml:space="preserve"> and </w:t>
+      </w:r>
+      <w:r>
+        <w:rPr>
+          <w:rStyle w:val="XMLname"/>
+        </w:rPr>
+        <w:t>system</w:t>
+      </w:r>
+      <w:r>
+        <w:t xml:space="preserve"> shall be populated.</w:t>
       </w:r>
     </w:p>
     <w:p>
@@ -5636,157 +5327,45 @@
         <w:pStyle w:val="BodyText"/>
       </w:pPr>
       <w:r>
-        <w:t xml:space="preserve">The </w:t>
-      </w:r>
-      <w:proofErr w:type="spellStart"/>
-      <w:r>
-        <w:t>FHIR</w:t>
-      </w:r>
-      <w:proofErr w:type="spellEnd"/>
-      <w:r>
-        <w:t xml:space="preserve"> Identifier type introduces a new mechanism for conveying the originating system of a particular identifier. Whereas HL7 Version 2 and Version 3 messages identify an assigning organization as an HD (Hierarchical Descriptor) or an </w:t>
-      </w:r>
-      <w:proofErr w:type="spellStart"/>
-      <w:r>
-        <w:t>OID</w:t>
-      </w:r>
-      <w:proofErr w:type="spellEnd"/>
-      <w:r>
-        <w:t xml:space="preserve"> in the “root” attribute respectively, HL7 </w:t>
-      </w:r>
-      <w:proofErr w:type="spellStart"/>
-      <w:r>
-        <w:t>FHIR</w:t>
-      </w:r>
-      <w:proofErr w:type="spellEnd"/>
+        <w:t xml:space="preserve">When the </w:t>
+      </w:r>
+      <w:r>
+        <w:rPr>
+          <w:rStyle w:val="XMLname"/>
+        </w:rPr>
+        <w:t>value</w:t>
+      </w:r>
+      <w:r>
+        <w:t xml:space="preserve"> is a globally unique value, the system value shall be </w:t>
+      </w:r>
+      <w:r>
+        <w:rPr>
+          <w:rStyle w:val="XMLname"/>
+        </w:rPr>
+        <w:t xml:space="preserve">“urn:ietf:rfc:3986”. </w:t>
+      </w:r>
+    </w:p>
+    <w:p>
+      <w:pPr>
+        <w:pStyle w:val="BodyText"/>
+      </w:pPr>
+      <w:r>
+        <w:t>A</w:t>
+      </w:r>
       <w:r>
         <w:t xml:space="preserve"> </w:t>
       </w:r>
       <w:r>
-        <w:t>requires</w:t>
-      </w:r>
-      <w:r>
-        <w:t xml:space="preserve"> the use of a URI. This may </w:t>
-      </w:r>
-      <w:r>
-        <w:t>necessitate</w:t>
-      </w:r>
-      <w:r>
-        <w:t xml:space="preserve"> some configuration on the part of actors in IHE profiles to correctly map </w:t>
-      </w:r>
-      <w:r>
-        <w:t xml:space="preserve">between </w:t>
-      </w:r>
-      <w:r>
-        <w:t xml:space="preserve">a </w:t>
-      </w:r>
-      <w:r>
-        <w:t>URI</w:t>
-      </w:r>
-      <w:r>
-        <w:t xml:space="preserve"> </w:t>
-      </w:r>
-      <w:r>
-        <w:t>and</w:t>
-      </w:r>
-      <w:r>
-        <w:t xml:space="preserve"> an </w:t>
-      </w:r>
-      <w:proofErr w:type="spellStart"/>
-      <w:r>
-        <w:t>OID</w:t>
-      </w:r>
-      <w:proofErr w:type="spellEnd"/>
-      <w:r>
-        <w:t xml:space="preserve"> or HD to maintain consistency with other actors which are not implementing the </w:t>
-      </w:r>
-      <w:proofErr w:type="spellStart"/>
-      <w:r>
-        <w:t>FHIR</w:t>
-      </w:r>
-      <w:proofErr w:type="spellEnd"/>
-      <w:r>
-        <w:t xml:space="preserve"> specification. </w:t>
-      </w:r>
-    </w:p>
-    <w:p>
-      <w:pPr>
-        <w:pStyle w:val="BodyText"/>
-      </w:pPr>
-      <w:r>
-        <w:t xml:space="preserve">Both the </w:t>
-      </w:r>
-      <w:r>
         <w:rPr>
           <w:rStyle w:val="XMLname"/>
         </w:rPr>
         <w:t>value</w:t>
       </w:r>
       <w:r>
-        <w:t xml:space="preserve"> and </w:t>
-      </w:r>
-      <w:r>
-        <w:rPr>
-          <w:rStyle w:val="XMLname"/>
-        </w:rPr>
-        <w:t>system</w:t>
-      </w:r>
-      <w:r>
-        <w:t xml:space="preserve"> shall be populated.</w:t>
-      </w:r>
-    </w:p>
-    <w:p>
-      <w:pPr>
-        <w:pStyle w:val="BodyText"/>
-      </w:pPr>
-      <w:r>
-        <w:t xml:space="preserve">When the </w:t>
-      </w:r>
-      <w:r>
-        <w:rPr>
-          <w:rStyle w:val="XMLname"/>
-        </w:rPr>
-        <w:t>value</w:t>
-      </w:r>
-      <w:r>
-        <w:t xml:space="preserve"> is a globally unique value, the system value shall be </w:t>
-      </w:r>
-      <w:r>
-        <w:rPr>
-          <w:rStyle w:val="XMLname"/>
-        </w:rPr>
-        <w:t xml:space="preserve">“urn:ietf:rfc:3986”. </w:t>
-      </w:r>
-    </w:p>
-    <w:p>
-      <w:pPr>
-        <w:pStyle w:val="BodyText"/>
-      </w:pPr>
-      <w:r>
-        <w:t>A</w:t>
-      </w:r>
-      <w:r>
-        <w:t xml:space="preserve"> </w:t>
-      </w:r>
-      <w:r>
-        <w:rPr>
-          <w:rStyle w:val="XMLname"/>
-        </w:rPr>
-        <w:t>value</w:t>
-      </w:r>
-      <w:r>
         <w:t xml:space="preserve"> that is a</w:t>
       </w:r>
       <w:r>
-        <w:t xml:space="preserve">n </w:t>
-      </w:r>
-      <w:proofErr w:type="spellStart"/>
-      <w:r>
-        <w:t>OID</w:t>
-      </w:r>
-      <w:proofErr w:type="spellEnd"/>
-      <w:r>
-        <w:t xml:space="preserve"> </w:t>
+        <w:t xml:space="preserve">n OID </w:t>
       </w:r>
       <w:r>
         <w:t>shall be</w:t>
@@ -5939,7 +5518,6 @@
           <w:rStyle w:val="XMLname"/>
           <w:sz w:val="16"/>
         </w:rPr>
-        <w:lastRenderedPageBreak/>
         <w:t>"system": "urn:ietf:rfc:3986",</w:t>
       </w:r>
     </w:p>
@@ -5994,6 +5572,7 @@
         <w:rPr>
           <w:noProof w:val="0"/>
         </w:rPr>
+        <w:lastRenderedPageBreak/>
         <w:t xml:space="preserve">Z.9.1.1 Identifier and </w:t>
       </w:r>
       <w:r>
@@ -6093,15 +5672,7 @@
       </w:r>
       <w:proofErr w:type="spellEnd"/>
       <w:r>
-        <w:t xml:space="preserve"> to </w:t>
-      </w:r>
-      <w:proofErr w:type="spellStart"/>
-      <w:r>
-        <w:t>FHIR</w:t>
-      </w:r>
-      <w:proofErr w:type="spellEnd"/>
-      <w:r>
-        <w:t>, if</w:t>
+        <w:t xml:space="preserve"> to FHIR, if</w:t>
       </w:r>
       <w:r>
         <w:t xml:space="preserve"> no </w:t>
@@ -6199,15 +5770,7 @@
         </w:rPr>
       </w:pPr>
       <w:r>
-        <w:t xml:space="preserve">would be expressed in </w:t>
-      </w:r>
-      <w:proofErr w:type="spellStart"/>
-      <w:r>
-        <w:t>FHIR</w:t>
-      </w:r>
-      <w:proofErr w:type="spellEnd"/>
-      <w:r>
-        <w:t xml:space="preserve"> as</w:t>
+        <w:t>would be expressed in FHIR as</w:t>
       </w:r>
     </w:p>
     <w:p>
@@ -6375,15 +5938,7 @@
         </w:rPr>
       </w:pPr>
       <w:r>
-        <w:t xml:space="preserve">would be expressed in </w:t>
-      </w:r>
-      <w:proofErr w:type="spellStart"/>
-      <w:r>
-        <w:t>FHIR</w:t>
-      </w:r>
-      <w:proofErr w:type="spellEnd"/>
-      <w:r>
-        <w:t xml:space="preserve"> as</w:t>
+        <w:t>would be expressed in FHIR as</w:t>
       </w:r>
     </w:p>
     <w:p>
@@ -6497,21 +6052,7 @@
         <w:rPr>
           <w:noProof w:val="0"/>
         </w:rPr>
-        <w:t xml:space="preserve"> mapped to </w:t>
-      </w:r>
-      <w:proofErr w:type="spellStart"/>
-      <w:r>
-        <w:rPr>
-          <w:noProof w:val="0"/>
-        </w:rPr>
-        <w:t>FHIR</w:t>
-      </w:r>
-      <w:proofErr w:type="spellEnd"/>
-      <w:r>
-        <w:rPr>
-          <w:noProof w:val="0"/>
-        </w:rPr>
-        <w:t xml:space="preserve"> Identifier Type</w:t>
+        <w:t xml:space="preserve"> mapped to FHIR Identifier Type</w:t>
       </w:r>
       <w:bookmarkEnd w:id="40"/>
     </w:p>
@@ -6649,13 +6190,8 @@
       <w:r>
         <w:t xml:space="preserve">would be expressed in </w:t>
       </w:r>
-      <w:proofErr w:type="spellStart"/>
-      <w:r>
-        <w:t>FHIR</w:t>
-      </w:r>
-      <w:proofErr w:type="spellEnd"/>
-      <w:r>
-        <w:t xml:space="preserve"> </w:t>
+      <w:r>
+        <w:t xml:space="preserve">FHIR </w:t>
       </w:r>
       <w:r>
         <w:t>as</w:t>
@@ -6738,7 +6274,6 @@
           <w:rStyle w:val="XMLname"/>
           <w:sz w:val="16"/>
         </w:rPr>
-        <w:lastRenderedPageBreak/>
         <w:tab/>
       </w:r>
       <w:r>
@@ -6828,6 +6363,7 @@
           <w:rStyle w:val="XMLname"/>
           <w:sz w:val="16"/>
         </w:rPr>
+        <w:lastRenderedPageBreak/>
         <w:tab/>
         <w:t>&lt;/type&gt;</w:t>
       </w:r>
@@ -6906,17 +6442,9 @@
         <w:rPr>
           <w:noProof w:val="0"/>
         </w:rPr>
-        <w:t xml:space="preserve">Z.10 Profiling conventions for constraints on </w:t>
-      </w:r>
-      <w:proofErr w:type="spellStart"/>
-      <w:r>
-        <w:rPr>
-          <w:noProof w:val="0"/>
-        </w:rPr>
-        <w:t>FHIR</w:t>
+        <w:t>Z.10 Profiling conventions for constraints on FHIR</w:t>
       </w:r>
       <w:bookmarkEnd w:id="41"/>
-      <w:proofErr w:type="spellEnd"/>
     </w:p>
     <w:p>
       <w:r>
@@ -6986,15 +6514,7 @@
         <w:t xml:space="preserve"> </w:t>
       </w:r>
       <w:r>
-        <w:t xml:space="preserve">This element is required by </w:t>
-      </w:r>
-      <w:proofErr w:type="spellStart"/>
-      <w:r>
-        <w:t>FHIR</w:t>
-      </w:r>
-      <w:proofErr w:type="spellEnd"/>
-      <w:r>
-        <w:t>.</w:t>
+        <w:t>This element is required by FHIR.</w:t>
       </w:r>
       <w:r>
         <w:t xml:space="preserve"> A sending application shall populate </w:t>
@@ -7047,15 +6567,7 @@
         <w:t>profiling but</w:t>
       </w:r>
       <w:r>
-        <w:t xml:space="preserve"> is not a required element by </w:t>
-      </w:r>
-      <w:proofErr w:type="spellStart"/>
-      <w:r>
-        <w:t>FHIR</w:t>
-      </w:r>
-      <w:proofErr w:type="spellEnd"/>
-      <w:r>
-        <w:t>.</w:t>
+        <w:t xml:space="preserve"> is not a required element by FHIR.</w:t>
       </w:r>
       <w:r>
         <w:t xml:space="preserve"> </w:t>
@@ -7190,25 +6702,13 @@
         <w:t xml:space="preserve">. </w:t>
       </w:r>
       <w:r>
-        <w:t xml:space="preserve">A sending application where </w:t>
-      </w:r>
-      <w:r>
-        <w:t xml:space="preserve">the </w:t>
-      </w:r>
-      <w:r>
-        <w:rPr>
-          <w:i/>
-        </w:rPr>
-        <w:t>condition</w:t>
-      </w:r>
-      <w:r>
-        <w:t xml:space="preserve"> is true</w:t>
-      </w:r>
-      <w:r>
-        <w:t xml:space="preserve"> shall send</w:t>
-      </w:r>
-      <w:r>
-        <w:t xml:space="preserve"> the element .</w:t>
+        <w:t>When the condition is true, a</w:t>
+      </w:r>
+      <w:r>
+        <w:t xml:space="preserve"> sending application shall send</w:t>
+      </w:r>
+      <w:r>
+        <w:t xml:space="preserve"> the element.</w:t>
       </w:r>
     </w:p>
     <w:p>
@@ -7348,19 +6848,11 @@
         </w:rPr>
         <w:t xml:space="preserve">3 </w:t>
       </w:r>
-      <w:proofErr w:type="spellStart"/>
       <w:r>
         <w:rPr>
           <w:noProof w:val="0"/>
         </w:rPr>
-        <w:t>FHIR</w:t>
-      </w:r>
-      <w:proofErr w:type="spellEnd"/>
-      <w:r>
-        <w:rPr>
-          <w:noProof w:val="0"/>
-        </w:rPr>
-        <w:t xml:space="preserve"> Identifier Type</w:t>
+        <w:t>FHIR Identifier Type</w:t>
       </w:r>
       <w:bookmarkEnd w:id="45"/>
     </w:p>
@@ -7372,15 +6864,7 @@
         <w:t xml:space="preserve">The </w:t>
       </w:r>
       <w:r>
-        <w:t xml:space="preserve">HL7 </w:t>
-      </w:r>
-      <w:proofErr w:type="spellStart"/>
-      <w:r>
-        <w:t>FHIR</w:t>
-      </w:r>
-      <w:proofErr w:type="spellEnd"/>
-      <w:r>
-        <w:t xml:space="preserve"> standard</w:t>
+        <w:t>HL7 FHIR standard</w:t>
       </w:r>
       <w:r>
         <w:t xml:space="preserve"> uses the data type Identifier to express a</w:t>
@@ -7391,13 +6875,8 @@
       <w:r>
         <w:t xml:space="preserve">identifier that uniquely identifies a thing or object (see </w:t>
       </w:r>
-      <w:proofErr w:type="spellStart"/>
-      <w:r>
-        <w:t>FHIR</w:t>
-      </w:r>
-      <w:proofErr w:type="spellEnd"/>
-      <w:r>
-        <w:t xml:space="preserve"> </w:t>
+      <w:r>
+        <w:t xml:space="preserve">FHIR </w:t>
       </w:r>
       <w:hyperlink r:id="rId32" w:anchor="identifier" w:history="1">
         <w:r>
@@ -19549,7 +19028,7 @@
 </file>
 
 <file path=customXml/itemProps1.xml><?xml version="1.0" encoding="utf-8"?>
-<ds:datastoreItem xmlns:ds="http://schemas.openxmlformats.org/officeDocument/2006/customXml" ds:itemID="{4B7F0213-44E8-437D-AD58-C9AC687D5AC4}">
+<ds:datastoreItem xmlns:ds="http://schemas.openxmlformats.org/officeDocument/2006/customXml" ds:itemID="{70B7BFBC-5796-425B-828C-9DC457A68C1A}">
   <ds:schemaRefs>
     <ds:schemaRef ds:uri="http://schemas.openxmlformats.org/officeDocument/2006/bibliography"/>
   </ds:schemaRefs>

</xml_diff>

<commit_message>
Mary's updates for co-chair review
</commit_message>
<xml_diff>
--- a/FHIR-R4/IHE_ITI_Suppl_Appx-Z.docx
+++ b/FHIR-R4/IHE_ITI_Suppl_Appx-Z.docx
@@ -32,9 +32,6 @@
         <w:jc w:val="center"/>
       </w:pPr>
       <w:r>
-        <w:rPr>
-          <w:noProof/>
-        </w:rPr>
         <w:drawing>
           <wp:inline distT="0" distB="0" distL="0" distR="0" wp14:anchorId="73D782F2" wp14:editId="2DC77008">
             <wp:extent cx="1633855" cy="841375"/>
@@ -232,63 +229,122 @@
         <w:pStyle w:val="BodyText"/>
         <w:jc w:val="center"/>
         <w:rPr>
+          <w:ins w:id="0" w:author="Mary Jungers" w:date="2019-02-28T13:40:00Z"/>
+          <w:bCs/>
+          <w:kern w:val="28"/>
+          <w:szCs w:val="24"/>
+        </w:rPr>
+      </w:pPr>
+      <w:ins w:id="1" w:author="Mary Jungers" w:date="2019-02-28T13:40:00Z">
+        <w:r>
+          <w:rPr>
+            <w:bCs/>
+            <w:kern w:val="28"/>
+            <w:szCs w:val="24"/>
+          </w:rPr>
+          <w:t>HL7</w:t>
+        </w:r>
+        <w:r>
+          <w:rPr>
+            <w:bCs/>
+            <w:kern w:val="28"/>
+            <w:szCs w:val="24"/>
+            <w:vertAlign w:val="superscript"/>
+          </w:rPr>
+          <w:t>®</w:t>
+        </w:r>
+        <w:r>
+          <w:rPr>
+            <w:bCs/>
+            <w:kern w:val="28"/>
+            <w:szCs w:val="24"/>
+          </w:rPr>
+          <w:t xml:space="preserve"> FHIR</w:t>
+        </w:r>
+        <w:r>
+          <w:rPr>
+            <w:bCs/>
+            <w:kern w:val="28"/>
+            <w:szCs w:val="24"/>
+            <w:vertAlign w:val="superscript"/>
+          </w:rPr>
+          <w:t>®</w:t>
+        </w:r>
+        <w:r>
+          <w:rPr>
+            <w:bCs/>
+            <w:kern w:val="28"/>
+            <w:szCs w:val="24"/>
+          </w:rPr>
+          <w:t xml:space="preserve"> Release 4</w:t>
+        </w:r>
+      </w:ins>
+    </w:p>
+    <w:p>
+      <w:pPr>
+        <w:pStyle w:val="BodyText"/>
+        <w:jc w:val="center"/>
+        <w:rPr>
+          <w:del w:id="2" w:author="Mary Jungers" w:date="2019-02-28T13:40:00Z"/>
           <w:sz w:val="28"/>
           <w:szCs w:val="28"/>
         </w:rPr>
       </w:pPr>
-      <w:r>
-        <w:rPr>
-          <w:sz w:val="28"/>
-          <w:szCs w:val="28"/>
-        </w:rPr>
-        <w:t>HL7</w:t>
-      </w:r>
-      <w:r>
-        <w:rPr>
-          <w:sz w:val="28"/>
-          <w:szCs w:val="28"/>
-          <w:vertAlign w:val="superscript"/>
-        </w:rPr>
-        <w:t>®</w:t>
-      </w:r>
-      <w:r>
-        <w:rPr>
-          <w:sz w:val="28"/>
-          <w:szCs w:val="28"/>
-        </w:rPr>
-        <w:t xml:space="preserve"> </w:t>
-      </w:r>
-      <w:r>
-        <w:rPr>
-          <w:sz w:val="28"/>
-          <w:szCs w:val="28"/>
-        </w:rPr>
-        <w:t>FHIR</w:t>
-      </w:r>
-      <w:bookmarkStart w:id="0" w:name="OLE_LINK3"/>
-      <w:r>
-        <w:rPr>
-          <w:sz w:val="28"/>
-          <w:szCs w:val="28"/>
-          <w:vertAlign w:val="superscript"/>
-        </w:rPr>
-        <w:t>®</w:t>
-      </w:r>
-      <w:bookmarkEnd w:id="0"/>
-      <w:r>
-        <w:rPr>
-          <w:sz w:val="28"/>
-          <w:szCs w:val="28"/>
-        </w:rPr>
-        <w:t xml:space="preserve"> </w:t>
-      </w:r>
-      <w:r>
-        <w:rPr>
-          <w:sz w:val="28"/>
-          <w:szCs w:val="28"/>
-        </w:rPr>
-        <w:t>R4</w:t>
-      </w:r>
+      <w:del w:id="3" w:author="Mary Jungers" w:date="2019-02-28T13:40:00Z">
+        <w:r>
+          <w:rPr>
+            <w:sz w:val="28"/>
+            <w:szCs w:val="28"/>
+          </w:rPr>
+          <w:delText>HL7</w:delText>
+        </w:r>
+        <w:r>
+          <w:rPr>
+            <w:sz w:val="28"/>
+            <w:szCs w:val="28"/>
+            <w:vertAlign w:val="superscript"/>
+          </w:rPr>
+          <w:delText>®</w:delText>
+        </w:r>
+        <w:r>
+          <w:rPr>
+            <w:sz w:val="28"/>
+            <w:szCs w:val="28"/>
+          </w:rPr>
+          <w:delText xml:space="preserve"> </w:delText>
+        </w:r>
+        <w:r>
+          <w:rPr>
+            <w:sz w:val="28"/>
+            <w:szCs w:val="28"/>
+          </w:rPr>
+          <w:delText>FHIR</w:delText>
+        </w:r>
+        <w:bookmarkStart w:id="4" w:name="OLE_LINK3"/>
+        <w:r>
+          <w:rPr>
+            <w:sz w:val="28"/>
+            <w:szCs w:val="28"/>
+            <w:vertAlign w:val="superscript"/>
+          </w:rPr>
+          <w:delText>®</w:delText>
+        </w:r>
+        <w:bookmarkEnd w:id="4"/>
+        <w:r>
+          <w:rPr>
+            <w:sz w:val="28"/>
+            <w:szCs w:val="28"/>
+          </w:rPr>
+          <w:delText xml:space="preserve"> </w:delText>
+        </w:r>
+        <w:r>
+          <w:rPr>
+            <w:sz w:val="28"/>
+            <w:szCs w:val="28"/>
+          </w:rPr>
+          <w:delText>R4</w:delText>
+        </w:r>
+      </w:del>
     </w:p>
     <w:p>
       <w:pPr>
@@ -314,8 +370,28 @@
           <w:sz w:val="44"/>
           <w:szCs w:val="44"/>
         </w:rPr>
-        <w:t>2.0</w:t>
-      </w:r>
+        <w:t>2.</w:t>
+      </w:r>
+      <w:ins w:id="5" w:author="Mary Jungers" w:date="2019-02-28T13:29:00Z">
+        <w:r>
+          <w:rPr>
+            <w:b/>
+            <w:sz w:val="44"/>
+            <w:szCs w:val="44"/>
+          </w:rPr>
+          <w:t>1</w:t>
+        </w:r>
+      </w:ins>
+      <w:del w:id="6" w:author="Mary Jungers" w:date="2019-02-28T13:29:00Z">
+        <w:r>
+          <w:rPr>
+            <w:b/>
+            <w:sz w:val="44"/>
+            <w:szCs w:val="44"/>
+          </w:rPr>
+          <w:delText>0</w:delText>
+        </w:r>
+      </w:del>
       <w:r>
         <w:rPr>
           <w:b/>
@@ -332,14 +408,26 @@
         </w:rPr>
         <w:t xml:space="preserve">– </w:t>
       </w:r>
-      <w:r>
-        <w:rPr>
-          <w:b/>
-          <w:sz w:val="44"/>
-          <w:szCs w:val="44"/>
-        </w:rPr>
-        <w:t>Draft for Public Comment</w:t>
-      </w:r>
+      <w:del w:id="7" w:author="Mary Jungers" w:date="2019-02-28T13:29:00Z">
+        <w:r>
+          <w:rPr>
+            <w:b/>
+            <w:sz w:val="44"/>
+            <w:szCs w:val="44"/>
+          </w:rPr>
+          <w:delText>Draft for Public Comment</w:delText>
+        </w:r>
+      </w:del>
+      <w:ins w:id="8" w:author="Mary Jungers" w:date="2019-02-28T13:29:00Z">
+        <w:r>
+          <w:rPr>
+            <w:b/>
+            <w:sz w:val="44"/>
+            <w:szCs w:val="44"/>
+          </w:rPr>
+          <w:t>Trial Implementation</w:t>
+        </w:r>
+      </w:ins>
     </w:p>
     <w:p>
       <w:pPr>
@@ -374,11 +462,16 @@
       <w:r>
         <w:tab/>
       </w:r>
-      <w:r>
-        <w:t>February 24</w:t>
-      </w:r>
-      <w:bookmarkStart w:id="1" w:name="_GoBack"/>
-      <w:bookmarkEnd w:id="1"/>
+      <w:del w:id="9" w:author="Mary Jungers" w:date="2019-02-28T13:29:00Z">
+        <w:r>
+          <w:delText>February 24</w:delText>
+        </w:r>
+      </w:del>
+      <w:ins w:id="10" w:author="Mary Jungers" w:date="2019-02-28T13:29:00Z">
+        <w:r>
+          <w:t>March xx</w:t>
+        </w:r>
+      </w:ins>
       <w:r>
         <w:t>,</w:t>
       </w:r>
@@ -403,6 +496,12 @@
     <w:p>
       <w:pPr>
         <w:pStyle w:val="BodyText"/>
+        <w:spacing w:after="60"/>
+        <w:pPrChange w:id="11" w:author="Mary Jungers" w:date="2019-02-28T13:29:00Z">
+          <w:pPr>
+            <w:pStyle w:val="BodyText"/>
+          </w:pPr>
+        </w:pPrChange>
       </w:pPr>
       <w:r>
         <w:t>Email:</w:t>
@@ -536,242 +635,346 @@
     <w:p>
       <w:pPr>
         <w:pStyle w:val="BodyText"/>
-      </w:pPr>
-      <w:bookmarkStart w:id="2" w:name="OLE_LINK4"/>
-      <w:r>
-        <w:t xml:space="preserve">This supplement is published on January </w:t>
-      </w:r>
-      <w:r>
-        <w:t>11</w:t>
-      </w:r>
-      <w:r>
-        <w:t xml:space="preserve">, 2019 for public comment. Comments are invited and can be submitted at </w:t>
+        <w:rPr>
+          <w:ins w:id="12" w:author="Mary Jungers" w:date="2019-02-28T13:38:00Z"/>
+        </w:rPr>
+      </w:pPr>
+      <w:bookmarkStart w:id="13" w:name="OLE_LINK4"/>
+      <w:ins w:id="14" w:author="Mary Jungers" w:date="2019-02-28T13:38:00Z">
+        <w:r>
+          <w:t xml:space="preserve">This supplement is published on </w:t>
+        </w:r>
+        <w:r>
+          <w:t>March xx, 201</w:t>
+        </w:r>
+      </w:ins>
+      <w:ins w:id="15" w:author="Mary Jungers" w:date="2019-02-28T13:39:00Z">
+        <w:r>
+          <w:t>9</w:t>
+        </w:r>
+      </w:ins>
+      <w:ins w:id="16" w:author="Mary Jungers" w:date="2019-02-28T13:38:00Z">
+        <w:r>
+          <w:t xml:space="preserve"> for trial implementation and may be available for testing at subsequent IHE Connectathons. The supplement may be amended based on the results of testing. Following successful testing it will be incorporated into the IT Infrastructure Technical Framework. Comments are invited and can be submitted at </w:t>
+        </w:r>
+        <w:r>
+          <w:fldChar w:fldCharType="begin"/>
+        </w:r>
+        <w:r>
+          <w:instrText xml:space="preserve"> HYPERLINK </w:instrText>
+        </w:r>
+        <w:r>
+          <w:fldChar w:fldCharType="separate"/>
+        </w:r>
+        <w:r>
+          <w:fldChar w:fldCharType="end"/>
+        </w:r>
+        <w:r>
+          <w:rPr>
+            <w:rStyle w:val="Hyperlink"/>
+          </w:rPr>
+          <w:fldChar w:fldCharType="begin"/>
+        </w:r>
+        <w:r>
+          <w:rPr>
+            <w:rStyle w:val="Hyperlink"/>
+          </w:rPr>
+          <w:instrText xml:space="preserve"> HYPERLINK "http://www.ihe.net/ITI_Public_Comments/" </w:instrText>
+        </w:r>
+        <w:r>
+          <w:rPr>
+            <w:rStyle w:val="Hyperlink"/>
+          </w:rPr>
+          <w:fldChar w:fldCharType="separate"/>
+        </w:r>
+        <w:r>
+          <w:rPr>
+            <w:rStyle w:val="Hyperlink"/>
+          </w:rPr>
+          <w:t>http://www.ihe.net/ITI_Public_Comments</w:t>
+        </w:r>
+        <w:r>
+          <w:rPr>
+            <w:rStyle w:val="Hyperlink"/>
+          </w:rPr>
+          <w:fldChar w:fldCharType="end"/>
+        </w:r>
+        <w:r>
+          <w:t>.</w:t>
+        </w:r>
+      </w:ins>
+    </w:p>
+    <w:p>
+      <w:pPr>
+        <w:pStyle w:val="BodyText"/>
+        <w:rPr>
+          <w:del w:id="17" w:author="Mary Jungers" w:date="2019-02-28T13:38:00Z"/>
+        </w:rPr>
+      </w:pPr>
+      <w:del w:id="18" w:author="Mary Jungers" w:date="2019-02-28T13:38:00Z">
+        <w:r>
+          <w:delText xml:space="preserve">This supplement is published on January </w:delText>
+        </w:r>
+        <w:r>
+          <w:delText>11</w:delText>
+        </w:r>
+        <w:r>
+          <w:delText xml:space="preserve">, 2019 for public comment. Comments are invited and can be submitted at </w:delText>
+        </w:r>
+        <w:r>
+          <w:rPr>
+            <w:rStyle w:val="Hyperlink"/>
+          </w:rPr>
+          <w:fldChar w:fldCharType="begin"/>
+        </w:r>
+        <w:r>
+          <w:rPr>
+            <w:rStyle w:val="Hyperlink"/>
+          </w:rPr>
+          <w:delInstrText xml:space="preserve"> HYPERLINK "http://www.</w:delInstrText>
+        </w:r>
+        <w:r>
+          <w:rPr>
+            <w:rStyle w:val="Hyperlink"/>
+          </w:rPr>
+          <w:delInstrText xml:space="preserve">ihe.net/ITI_Public_Comments/" </w:delInstrText>
+        </w:r>
+        <w:r>
+          <w:rPr>
+            <w:rStyle w:val="Hyperlink"/>
+          </w:rPr>
+          <w:fldChar w:fldCharType="separate"/>
+        </w:r>
+        <w:r>
+          <w:rPr>
+            <w:rStyle w:val="Hyperlink"/>
+          </w:rPr>
+          <w:delText>http://www.ihe.net/ITI_Public_Comments</w:delText>
+        </w:r>
+        <w:r>
+          <w:rPr>
+            <w:rStyle w:val="Hyperlink"/>
+          </w:rPr>
+          <w:fldChar w:fldCharType="end"/>
+        </w:r>
+        <w:r>
+          <w:delText xml:space="preserve">. In order to be considered in development of the trial implementation version of the supplement, comments must be received by February </w:delText>
+        </w:r>
+        <w:r>
+          <w:delText>10</w:delText>
+        </w:r>
+        <w:r>
+          <w:delText>, 2019.</w:delText>
+        </w:r>
+        <w:r>
+          <w:delText xml:space="preserve"> </w:delText>
+        </w:r>
+      </w:del>
+    </w:p>
+    <w:bookmarkEnd w:id="13"/>
+    <w:p>
+      <w:pPr>
+        <w:pStyle w:val="BodyText"/>
+      </w:pPr>
+      <w:r>
+        <w:t>This supplement describes changes to the existing technical framework documents</w:t>
+      </w:r>
+      <w:r>
+        <w:t>.</w:t>
+      </w:r>
+      <w:r>
+        <w:t xml:space="preserve"> </w:t>
+      </w:r>
+    </w:p>
+    <w:p>
+      <w:pPr>
+        <w:pStyle w:val="BodyText"/>
+      </w:pPr>
+      <w:r>
+        <w:t>“</w:t>
+      </w:r>
+      <w:r>
+        <w:t>B</w:t>
+      </w:r>
+      <w:r>
+        <w:t xml:space="preserve">oxed” instructions </w:t>
+      </w:r>
+      <w:r>
+        <w:t xml:space="preserve">like the sample below indicate to </w:t>
+      </w:r>
+      <w:r>
+        <w:t xml:space="preserve">the Volume Editor how to integrate the relevant section(s) into the </w:t>
+      </w:r>
+      <w:r>
+        <w:t>relevant</w:t>
+      </w:r>
+      <w:r>
+        <w:t xml:space="preserve"> Technical Framework </w:t>
+      </w:r>
+      <w:r>
+        <w:t>volume</w:t>
+      </w:r>
+      <w:r>
+        <w:t>.</w:t>
+      </w:r>
+    </w:p>
+    <w:p>
+      <w:pPr>
+        <w:pStyle w:val="EditorInstructions"/>
+      </w:pPr>
+      <w:r>
+        <w:t xml:space="preserve">Amend </w:t>
+      </w:r>
+      <w:r>
+        <w:t>S</w:t>
+      </w:r>
+      <w:r>
+        <w:t>ection X.X by the following:</w:t>
+      </w:r>
+    </w:p>
+    <w:p>
+      <w:pPr>
+        <w:pStyle w:val="BodyText"/>
+      </w:pPr>
+      <w:r>
+        <w:t xml:space="preserve">Where the amendment adds text, make the </w:t>
+      </w:r>
+      <w:r>
+        <w:t xml:space="preserve">added </w:t>
+      </w:r>
+      <w:r>
+        <w:t xml:space="preserve">text </w:t>
+      </w:r>
+      <w:r>
+        <w:rPr>
+          <w:rStyle w:val="InsertText"/>
+        </w:rPr>
+        <w:t>bold underline</w:t>
+      </w:r>
+      <w:r>
+        <w:t>. Where the amendment removes text</w:t>
+      </w:r>
+      <w:r>
+        <w:t xml:space="preserve">, make the removed text </w:t>
+      </w:r>
+      <w:r>
+        <w:rPr>
+          <w:rStyle w:val="DeleteText"/>
+        </w:rPr>
+        <w:t>bold strikethrough</w:t>
+      </w:r>
+      <w:r>
+        <w:t xml:space="preserve">. When entire new sections are added, introduce with </w:t>
+      </w:r>
+      <w:r>
+        <w:t>editor’s instructions to “add new text” or similar, which for readability are not bolded or underlined.</w:t>
+      </w:r>
+    </w:p>
+    <w:p>
+      <w:pPr>
+        <w:pStyle w:val="BodyText"/>
+      </w:pPr>
+    </w:p>
+    <w:p>
+      <w:pPr>
+        <w:pStyle w:val="BodyText"/>
+      </w:pPr>
+      <w:r>
+        <w:t xml:space="preserve">General information about IHE can be found at </w:t>
       </w:r>
       <w:hyperlink r:id="rId11" w:history="1">
         <w:r>
           <w:rPr>
             <w:rStyle w:val="Hyperlink"/>
           </w:rPr>
-          <w:t>http://www.ihe.net/ITI_Public_Comments</w:t>
+          <w:t>http:</w:t>
+        </w:r>
+        <w:r>
+          <w:rPr>
+            <w:rStyle w:val="Hyperlink"/>
+          </w:rPr>
+          <w:t>//ihe.net</w:t>
         </w:r>
       </w:hyperlink>
       <w:r>
-        <w:t xml:space="preserve">. In order to be considered in development of the trial implementation version of the supplement, comments must be received by February </w:t>
-      </w:r>
-      <w:r>
-        <w:t>10</w:t>
-      </w:r>
-      <w:r>
-        <w:t>, 2019.</w:t>
-      </w:r>
-      <w:r>
-        <w:t xml:space="preserve"> </w:t>
-      </w:r>
-    </w:p>
-    <w:bookmarkEnd w:id="2"/>
+        <w:t>.</w:t>
+      </w:r>
+    </w:p>
     <w:p>
       <w:pPr>
         <w:pStyle w:val="BodyText"/>
       </w:pPr>
       <w:r>
-        <w:t>This supplement describes changes to the existing technical framework documents</w:t>
-      </w:r>
+        <w:t xml:space="preserve">Information about the IHE IT Infrastructure domain can be found at </w:t>
+      </w:r>
+      <w:hyperlink r:id="rId12" w:history="1">
+        <w:r>
+          <w:rPr>
+            <w:rStyle w:val="Hyperlink"/>
+          </w:rPr>
+          <w:t>http:</w:t>
+        </w:r>
+        <w:r>
+          <w:rPr>
+            <w:rStyle w:val="Hyperlink"/>
+          </w:rPr>
+          <w:t>//ihe.net/IHE_Domains</w:t>
+        </w:r>
+      </w:hyperlink>
       <w:r>
         <w:t>.</w:t>
       </w:r>
-      <w:r>
-        <w:t xml:space="preserve"> </w:t>
-      </w:r>
     </w:p>
     <w:p>
       <w:pPr>
         <w:pStyle w:val="BodyText"/>
       </w:pPr>
       <w:r>
-        <w:t>“</w:t>
-      </w:r>
-      <w:r>
-        <w:t>B</w:t>
-      </w:r>
-      <w:r>
-        <w:t xml:space="preserve">oxed” instructions </w:t>
-      </w:r>
-      <w:r>
-        <w:t xml:space="preserve">like the sample below indicate to </w:t>
-      </w:r>
-      <w:r>
-        <w:t xml:space="preserve">the Volume Editor how to integrate the relevant section(s) into the </w:t>
-      </w:r>
-      <w:r>
-        <w:t>relevant</w:t>
-      </w:r>
-      <w:r>
-        <w:t xml:space="preserve"> Technical Framework </w:t>
-      </w:r>
-      <w:r>
-        <w:t>volume</w:t>
-      </w:r>
+        <w:t xml:space="preserve">Information about the organization of IHE Technical Frameworks and Supplements and the process used to create them can be found at </w:t>
+      </w:r>
+      <w:hyperlink r:id="rId13" w:history="1">
+        <w:r>
+          <w:rPr>
+            <w:rStyle w:val="Hyperlink"/>
+          </w:rPr>
+          <w:t>http:</w:t>
+        </w:r>
+        <w:r>
+          <w:rPr>
+            <w:rStyle w:val="Hyperlink"/>
+          </w:rPr>
+          <w:t>//ihe.net/IHE_Process</w:t>
+        </w:r>
+      </w:hyperlink>
+      <w:r>
+        <w:t xml:space="preserve"> and </w:t>
+      </w:r>
+      <w:hyperlink r:id="rId14" w:history="1">
+        <w:r>
+          <w:rPr>
+            <w:rStyle w:val="Hyperlink"/>
+          </w:rPr>
+          <w:t>http:</w:t>
+        </w:r>
+        <w:r>
+          <w:rPr>
+            <w:rStyle w:val="Hyperlink"/>
+          </w:rPr>
+          <w:t>//ihe.net/Profiles</w:t>
+        </w:r>
+      </w:hyperlink>
       <w:r>
         <w:t>.</w:t>
       </w:r>
     </w:p>
     <w:p>
       <w:pPr>
-        <w:pStyle w:val="EditorInstructions"/>
-      </w:pPr>
-      <w:r>
-        <w:t xml:space="preserve">Amend </w:t>
-      </w:r>
-      <w:r>
-        <w:t>S</w:t>
-      </w:r>
-      <w:r>
-        <w:t>ection X.X by the following:</w:t>
-      </w:r>
-    </w:p>
-    <w:p>
-      <w:pPr>
         <w:pStyle w:val="BodyText"/>
       </w:pPr>
       <w:r>
-        <w:t xml:space="preserve">Where the amendment adds text, make the </w:t>
-      </w:r>
-      <w:r>
-        <w:t xml:space="preserve">added </w:t>
-      </w:r>
-      <w:r>
-        <w:t xml:space="preserve">text </w:t>
-      </w:r>
-      <w:r>
-        <w:rPr>
-          <w:rStyle w:val="InsertText"/>
-        </w:rPr>
-        <w:t>bold underline</w:t>
-      </w:r>
-      <w:r>
-        <w:t>. Where the amendment removes text</w:t>
-      </w:r>
-      <w:r>
-        <w:t xml:space="preserve">, make the removed text </w:t>
-      </w:r>
-      <w:r>
-        <w:rPr>
-          <w:rStyle w:val="DeleteText"/>
-        </w:rPr>
-        <w:t>bold strikethrough</w:t>
-      </w:r>
-      <w:r>
-        <w:t xml:space="preserve">. When entire new sections are added, introduce with </w:t>
-      </w:r>
-      <w:r>
-        <w:t>editor’s instructions to “add new text” or similar, which for readability are not bolded or underlined.</w:t>
-      </w:r>
-    </w:p>
-    <w:p>
-      <w:pPr>
-        <w:pStyle w:val="BodyText"/>
-      </w:pPr>
-    </w:p>
-    <w:p>
-      <w:pPr>
-        <w:pStyle w:val="BodyText"/>
-      </w:pPr>
-      <w:r>
-        <w:t xml:space="preserve">General information about IHE can be found at </w:t>
-      </w:r>
-      <w:hyperlink r:id="rId12" w:history="1">
-        <w:r>
-          <w:rPr>
-            <w:rStyle w:val="Hyperlink"/>
-          </w:rPr>
-          <w:t>http:</w:t>
-        </w:r>
-        <w:r>
-          <w:rPr>
-            <w:rStyle w:val="Hyperlink"/>
-          </w:rPr>
-          <w:t>//ihe.net</w:t>
-        </w:r>
-      </w:hyperlink>
-      <w:r>
-        <w:t>.</w:t>
-      </w:r>
-    </w:p>
-    <w:p>
-      <w:pPr>
-        <w:pStyle w:val="BodyText"/>
-      </w:pPr>
-      <w:r>
-        <w:t xml:space="preserve">Information about the IHE IT Infrastructure domain can be found at </w:t>
-      </w:r>
-      <w:hyperlink r:id="rId13" w:history="1">
-        <w:r>
-          <w:rPr>
-            <w:rStyle w:val="Hyperlink"/>
-          </w:rPr>
-          <w:t>http:</w:t>
-        </w:r>
-        <w:r>
-          <w:rPr>
-            <w:rStyle w:val="Hyperlink"/>
-          </w:rPr>
-          <w:t>//ihe.net/IHE_Domains</w:t>
-        </w:r>
-      </w:hyperlink>
-      <w:r>
-        <w:t>.</w:t>
-      </w:r>
-    </w:p>
-    <w:p>
-      <w:pPr>
-        <w:pStyle w:val="BodyText"/>
-      </w:pPr>
-      <w:r>
-        <w:t xml:space="preserve">Information about the organization of IHE Technical Frameworks and Supplements and the process used to create them can be found at </w:t>
-      </w:r>
-      <w:hyperlink r:id="rId14" w:history="1">
-        <w:r>
-          <w:rPr>
-            <w:rStyle w:val="Hyperlink"/>
-          </w:rPr>
-          <w:t>http:</w:t>
-        </w:r>
-        <w:r>
-          <w:rPr>
-            <w:rStyle w:val="Hyperlink"/>
-          </w:rPr>
-          <w:t>//ihe.net/IHE_Process</w:t>
-        </w:r>
-      </w:hyperlink>
-      <w:r>
-        <w:t xml:space="preserve"> and </w:t>
+        <w:t xml:space="preserve">The current version of the IHE IT Infrastructure Technical Framework can be found at </w:t>
       </w:r>
       <w:hyperlink r:id="rId15" w:history="1">
-        <w:r>
-          <w:rPr>
-            <w:rStyle w:val="Hyperlink"/>
-          </w:rPr>
-          <w:t>http:</w:t>
-        </w:r>
-        <w:r>
-          <w:rPr>
-            <w:rStyle w:val="Hyperlink"/>
-          </w:rPr>
-          <w:t>//ihe.net/Profiles</w:t>
-        </w:r>
-      </w:hyperlink>
-      <w:r>
-        <w:t>.</w:t>
-      </w:r>
-    </w:p>
-    <w:p>
-      <w:pPr>
-        <w:pStyle w:val="BodyText"/>
-      </w:pPr>
-      <w:r>
-        <w:t xml:space="preserve">The current version of the IHE IT Infrastructure Technical Framework can be found at </w:t>
-      </w:r>
-      <w:hyperlink r:id="rId16" w:history="1">
         <w:r>
           <w:rPr>
             <w:rStyle w:val="Hyperlink"/>
@@ -821,7 +1024,6 @@
         <w:pStyle w:val="TOC1"/>
         <w:rPr>
           <w:rFonts w:asciiTheme="minorHAnsi" w:eastAsiaTheme="minorEastAsia" w:hAnsiTheme="minorHAnsi" w:cstheme="minorBidi"/>
-          <w:noProof/>
           <w:sz w:val="22"/>
           <w:szCs w:val="22"/>
         </w:rPr>
@@ -839,54 +1041,46 @@
         <w:r>
           <w:rPr>
             <w:rStyle w:val="Hyperlink"/>
-            <w:noProof/>
           </w:rPr>
           <w:t>Introduction to this Supplement</w:t>
         </w:r>
         <w:r>
           <w:rPr>
-            <w:noProof/>
             <w:webHidden/>
           </w:rPr>
           <w:tab/>
         </w:r>
         <w:r>
           <w:rPr>
-            <w:noProof/>
             <w:webHidden/>
           </w:rPr>
           <w:fldChar w:fldCharType="begin"/>
         </w:r>
         <w:r>
           <w:rPr>
-            <w:noProof/>
             <w:webHidden/>
           </w:rPr>
           <w:instrText xml:space="preserve"> PAGEREF _Toc534965971 \h </w:instrText>
         </w:r>
         <w:r>
           <w:rPr>
-            <w:noProof/>
             <w:webHidden/>
           </w:rPr>
         </w:r>
         <w:r>
           <w:rPr>
-            <w:noProof/>
             <w:webHidden/>
           </w:rPr>
           <w:fldChar w:fldCharType="separate"/>
         </w:r>
         <w:r>
           <w:rPr>
-            <w:noProof/>
             <w:webHidden/>
           </w:rPr>
           <w:t>4</w:t>
         </w:r>
         <w:r>
           <w:rPr>
-            <w:noProof/>
             <w:webHidden/>
           </w:rPr>
           <w:fldChar w:fldCharType="end"/>
@@ -898,7 +1092,6 @@
         <w:pStyle w:val="TOC2"/>
         <w:rPr>
           <w:rFonts w:asciiTheme="minorHAnsi" w:eastAsiaTheme="minorEastAsia" w:hAnsiTheme="minorHAnsi" w:cstheme="minorBidi"/>
-          <w:noProof/>
           <w:sz w:val="22"/>
           <w:szCs w:val="22"/>
         </w:rPr>
@@ -907,54 +1100,46 @@
         <w:r>
           <w:rPr>
             <w:rStyle w:val="Hyperlink"/>
-            <w:noProof/>
           </w:rPr>
           <w:t>Open Issues and Questions</w:t>
         </w:r>
         <w:r>
           <w:rPr>
-            <w:noProof/>
             <w:webHidden/>
           </w:rPr>
           <w:tab/>
         </w:r>
         <w:r>
           <w:rPr>
-            <w:noProof/>
             <w:webHidden/>
           </w:rPr>
           <w:fldChar w:fldCharType="begin"/>
         </w:r>
         <w:r>
           <w:rPr>
-            <w:noProof/>
             <w:webHidden/>
           </w:rPr>
           <w:instrText xml:space="preserve"> PAGEREF _Toc534965972 \h </w:instrText>
         </w:r>
         <w:r>
           <w:rPr>
-            <w:noProof/>
             <w:webHidden/>
           </w:rPr>
         </w:r>
         <w:r>
           <w:rPr>
-            <w:noProof/>
             <w:webHidden/>
           </w:rPr>
           <w:fldChar w:fldCharType="separate"/>
         </w:r>
         <w:r>
           <w:rPr>
-            <w:noProof/>
             <w:webHidden/>
           </w:rPr>
           <w:t>4</w:t>
         </w:r>
         <w:r>
           <w:rPr>
-            <w:noProof/>
             <w:webHidden/>
           </w:rPr>
           <w:fldChar w:fldCharType="end"/>
@@ -966,7 +1151,6 @@
         <w:pStyle w:val="TOC2"/>
         <w:rPr>
           <w:rFonts w:asciiTheme="minorHAnsi" w:eastAsiaTheme="minorEastAsia" w:hAnsiTheme="minorHAnsi" w:cstheme="minorBidi"/>
-          <w:noProof/>
           <w:sz w:val="22"/>
           <w:szCs w:val="22"/>
         </w:rPr>
@@ -975,54 +1159,46 @@
         <w:r>
           <w:rPr>
             <w:rStyle w:val="Hyperlink"/>
-            <w:noProof/>
           </w:rPr>
           <w:t>Closed Issues</w:t>
         </w:r>
         <w:r>
           <w:rPr>
-            <w:noProof/>
             <w:webHidden/>
           </w:rPr>
           <w:tab/>
         </w:r>
         <w:r>
           <w:rPr>
-            <w:noProof/>
             <w:webHidden/>
           </w:rPr>
           <w:fldChar w:fldCharType="begin"/>
         </w:r>
         <w:r>
           <w:rPr>
-            <w:noProof/>
             <w:webHidden/>
           </w:rPr>
           <w:instrText xml:space="preserve"> PAGEREF _Toc534965973 \h </w:instrText>
         </w:r>
         <w:r>
           <w:rPr>
-            <w:noProof/>
             <w:webHidden/>
           </w:rPr>
         </w:r>
         <w:r>
           <w:rPr>
-            <w:noProof/>
             <w:webHidden/>
           </w:rPr>
           <w:fldChar w:fldCharType="separate"/>
         </w:r>
         <w:r>
           <w:rPr>
-            <w:noProof/>
             <w:webHidden/>
           </w:rPr>
           <w:t>4</w:t>
         </w:r>
         <w:r>
           <w:rPr>
-            <w:noProof/>
             <w:webHidden/>
           </w:rPr>
           <w:fldChar w:fldCharType="end"/>
@@ -1034,7 +1210,6 @@
         <w:pStyle w:val="TOC1"/>
         <w:rPr>
           <w:rFonts w:asciiTheme="minorHAnsi" w:eastAsiaTheme="minorEastAsia" w:hAnsiTheme="minorHAnsi" w:cstheme="minorBidi"/>
-          <w:noProof/>
           <w:sz w:val="22"/>
           <w:szCs w:val="22"/>
         </w:rPr>
@@ -1043,54 +1218,46 @@
         <w:r>
           <w:rPr>
             <w:rStyle w:val="Hyperlink"/>
-            <w:noProof/>
           </w:rPr>
           <w:t>Appendices</w:t>
         </w:r>
         <w:r>
           <w:rPr>
-            <w:noProof/>
             <w:webHidden/>
           </w:rPr>
           <w:tab/>
         </w:r>
         <w:r>
           <w:rPr>
-            <w:noProof/>
             <w:webHidden/>
           </w:rPr>
           <w:fldChar w:fldCharType="begin"/>
         </w:r>
         <w:r>
           <w:rPr>
-            <w:noProof/>
             <w:webHidden/>
           </w:rPr>
           <w:instrText xml:space="preserve"> PAGEREF _Toc534965974 \h </w:instrText>
         </w:r>
         <w:r>
           <w:rPr>
-            <w:noProof/>
             <w:webHidden/>
           </w:rPr>
         </w:r>
         <w:r>
           <w:rPr>
-            <w:noProof/>
             <w:webHidden/>
           </w:rPr>
           <w:fldChar w:fldCharType="separate"/>
         </w:r>
         <w:r>
           <w:rPr>
-            <w:noProof/>
             <w:webHidden/>
           </w:rPr>
           <w:t>6</w:t>
         </w:r>
         <w:r>
           <w:rPr>
-            <w:noProof/>
             <w:webHidden/>
           </w:rPr>
           <w:fldChar w:fldCharType="end"/>
@@ -1102,7 +1269,6 @@
         <w:pStyle w:val="TOC1"/>
         <w:rPr>
           <w:rFonts w:asciiTheme="minorHAnsi" w:eastAsiaTheme="minorEastAsia" w:hAnsiTheme="minorHAnsi" w:cstheme="minorBidi"/>
-          <w:noProof/>
           <w:sz w:val="22"/>
           <w:szCs w:val="22"/>
         </w:rPr>
@@ -1111,54 +1277,46 @@
         <w:r>
           <w:rPr>
             <w:rStyle w:val="Hyperlink"/>
-            <w:noProof/>
           </w:rPr>
           <w:t>Appendix Z – FHIR Implementation Material</w:t>
         </w:r>
         <w:r>
           <w:rPr>
-            <w:noProof/>
             <w:webHidden/>
           </w:rPr>
           <w:tab/>
         </w:r>
         <w:r>
           <w:rPr>
-            <w:noProof/>
             <w:webHidden/>
           </w:rPr>
           <w:fldChar w:fldCharType="begin"/>
         </w:r>
         <w:r>
           <w:rPr>
-            <w:noProof/>
             <w:webHidden/>
           </w:rPr>
           <w:instrText xml:space="preserve"> PAGEREF _Toc534965975 \h </w:instrText>
         </w:r>
         <w:r>
           <w:rPr>
-            <w:noProof/>
             <w:webHidden/>
           </w:rPr>
         </w:r>
         <w:r>
           <w:rPr>
-            <w:noProof/>
             <w:webHidden/>
           </w:rPr>
           <w:fldChar w:fldCharType="separate"/>
         </w:r>
         <w:r>
           <w:rPr>
-            <w:noProof/>
             <w:webHidden/>
           </w:rPr>
           <w:t>6</w:t>
         </w:r>
         <w:r>
           <w:rPr>
-            <w:noProof/>
             <w:webHidden/>
           </w:rPr>
           <w:fldChar w:fldCharType="end"/>
@@ -1170,7 +1328,6 @@
         <w:pStyle w:val="TOC2"/>
         <w:rPr>
           <w:rFonts w:asciiTheme="minorHAnsi" w:eastAsiaTheme="minorEastAsia" w:hAnsiTheme="minorHAnsi" w:cstheme="minorBidi"/>
-          <w:noProof/>
           <w:sz w:val="22"/>
           <w:szCs w:val="22"/>
         </w:rPr>
@@ -1179,54 +1336,46 @@
         <w:r>
           <w:rPr>
             <w:rStyle w:val="Hyperlink"/>
-            <w:noProof/>
           </w:rPr>
           <w:t>Z.1 Resource Bundles</w:t>
         </w:r>
         <w:r>
           <w:rPr>
-            <w:noProof/>
             <w:webHidden/>
           </w:rPr>
           <w:tab/>
         </w:r>
         <w:r>
           <w:rPr>
-            <w:noProof/>
             <w:webHidden/>
           </w:rPr>
           <w:fldChar w:fldCharType="begin"/>
         </w:r>
         <w:r>
           <w:rPr>
-            <w:noProof/>
             <w:webHidden/>
           </w:rPr>
           <w:instrText xml:space="preserve"> PAGEREF _Toc534965976 \h </w:instrText>
         </w:r>
         <w:r>
           <w:rPr>
-            <w:noProof/>
             <w:webHidden/>
           </w:rPr>
         </w:r>
         <w:r>
           <w:rPr>
-            <w:noProof/>
             <w:webHidden/>
           </w:rPr>
           <w:fldChar w:fldCharType="separate"/>
         </w:r>
         <w:r>
           <w:rPr>
-            <w:noProof/>
             <w:webHidden/>
           </w:rPr>
           <w:t>6</w:t>
         </w:r>
         <w:r>
           <w:rPr>
-            <w:noProof/>
             <w:webHidden/>
           </w:rPr>
           <w:fldChar w:fldCharType="end"/>
@@ -1238,7 +1387,6 @@
         <w:pStyle w:val="TOC2"/>
         <w:rPr>
           <w:rFonts w:asciiTheme="minorHAnsi" w:eastAsiaTheme="minorEastAsia" w:hAnsiTheme="minorHAnsi" w:cstheme="minorBidi"/>
-          <w:noProof/>
           <w:sz w:val="22"/>
           <w:szCs w:val="22"/>
         </w:rPr>
@@ -1247,54 +1395,46 @@
         <w:r>
           <w:rPr>
             <w:rStyle w:val="Hyperlink"/>
-            <w:noProof/>
           </w:rPr>
           <w:t>Z.2 Query Parameters</w:t>
         </w:r>
         <w:r>
           <w:rPr>
-            <w:noProof/>
             <w:webHidden/>
           </w:rPr>
           <w:tab/>
         </w:r>
         <w:r>
           <w:rPr>
-            <w:noProof/>
             <w:webHidden/>
           </w:rPr>
           <w:fldChar w:fldCharType="begin"/>
         </w:r>
         <w:r>
           <w:rPr>
-            <w:noProof/>
             <w:webHidden/>
           </w:rPr>
           <w:instrText xml:space="preserve"> PAGEREF _Toc534965977 \h </w:instrText>
         </w:r>
         <w:r>
           <w:rPr>
-            <w:noProof/>
             <w:webHidden/>
           </w:rPr>
         </w:r>
         <w:r>
           <w:rPr>
-            <w:noProof/>
             <w:webHidden/>
           </w:rPr>
           <w:fldChar w:fldCharType="separate"/>
         </w:r>
         <w:r>
           <w:rPr>
-            <w:noProof/>
             <w:webHidden/>
           </w:rPr>
           <w:t>6</w:t>
         </w:r>
         <w:r>
           <w:rPr>
-            <w:noProof/>
             <w:webHidden/>
           </w:rPr>
           <w:fldChar w:fldCharType="end"/>
@@ -1306,7 +1446,6 @@
         <w:pStyle w:val="TOC3"/>
         <w:rPr>
           <w:rFonts w:asciiTheme="minorHAnsi" w:eastAsiaTheme="minorEastAsia" w:hAnsiTheme="minorHAnsi" w:cstheme="minorBidi"/>
-          <w:noProof/>
           <w:sz w:val="22"/>
           <w:szCs w:val="22"/>
         </w:rPr>
@@ -1315,54 +1454,46 @@
         <w:r>
           <w:rPr>
             <w:rStyle w:val="Hyperlink"/>
-            <w:noProof/>
           </w:rPr>
           <w:t>Z.2.1 Query Parameter Modifiers</w:t>
         </w:r>
         <w:r>
           <w:rPr>
-            <w:noProof/>
             <w:webHidden/>
           </w:rPr>
           <w:tab/>
         </w:r>
         <w:r>
           <w:rPr>
-            <w:noProof/>
             <w:webHidden/>
           </w:rPr>
           <w:fldChar w:fldCharType="begin"/>
         </w:r>
         <w:r>
           <w:rPr>
-            <w:noProof/>
             <w:webHidden/>
           </w:rPr>
           <w:instrText xml:space="preserve"> PAGEREF _Toc534965978 \h </w:instrText>
         </w:r>
         <w:r>
           <w:rPr>
-            <w:noProof/>
             <w:webHidden/>
           </w:rPr>
         </w:r>
         <w:r>
           <w:rPr>
-            <w:noProof/>
             <w:webHidden/>
           </w:rPr>
           <w:fldChar w:fldCharType="separate"/>
         </w:r>
         <w:r>
           <w:rPr>
-            <w:noProof/>
             <w:webHidden/>
           </w:rPr>
           <w:t>7</w:t>
         </w:r>
         <w:r>
           <w:rPr>
-            <w:noProof/>
             <w:webHidden/>
           </w:rPr>
           <w:fldChar w:fldCharType="end"/>
@@ -1374,7 +1505,6 @@
         <w:pStyle w:val="TOC3"/>
         <w:rPr>
           <w:rFonts w:asciiTheme="minorHAnsi" w:eastAsiaTheme="minorEastAsia" w:hAnsiTheme="minorHAnsi" w:cstheme="minorBidi"/>
-          <w:noProof/>
           <w:sz w:val="22"/>
           <w:szCs w:val="22"/>
         </w:rPr>
@@ -1383,54 +1513,46 @@
         <w:r>
           <w:rPr>
             <w:rStyle w:val="Hyperlink"/>
-            <w:noProof/>
           </w:rPr>
           <w:t>Z.2.2 Token Parameters</w:t>
         </w:r>
         <w:r>
           <w:rPr>
-            <w:noProof/>
             <w:webHidden/>
           </w:rPr>
           <w:tab/>
         </w:r>
         <w:r>
           <w:rPr>
-            <w:noProof/>
             <w:webHidden/>
           </w:rPr>
           <w:fldChar w:fldCharType="begin"/>
         </w:r>
         <w:r>
           <w:rPr>
-            <w:noProof/>
             <w:webHidden/>
           </w:rPr>
           <w:instrText xml:space="preserve"> PAGEREF _Toc534965979 \h </w:instrText>
         </w:r>
         <w:r>
           <w:rPr>
-            <w:noProof/>
             <w:webHidden/>
           </w:rPr>
         </w:r>
         <w:r>
           <w:rPr>
-            <w:noProof/>
             <w:webHidden/>
           </w:rPr>
           <w:fldChar w:fldCharType="separate"/>
         </w:r>
         <w:r>
           <w:rPr>
-            <w:noProof/>
             <w:webHidden/>
           </w:rPr>
           <w:t>7</w:t>
         </w:r>
         <w:r>
           <w:rPr>
-            <w:noProof/>
             <w:webHidden/>
           </w:rPr>
           <w:fldChar w:fldCharType="end"/>
@@ -1442,7 +1564,6 @@
         <w:pStyle w:val="TOC3"/>
         <w:rPr>
           <w:rFonts w:asciiTheme="minorHAnsi" w:eastAsiaTheme="minorEastAsia" w:hAnsiTheme="minorHAnsi" w:cstheme="minorBidi"/>
-          <w:noProof/>
           <w:sz w:val="22"/>
           <w:szCs w:val="22"/>
         </w:rPr>
@@ -1451,54 +1572,46 @@
         <w:r>
           <w:rPr>
             <w:rStyle w:val="Hyperlink"/>
-            <w:noProof/>
           </w:rPr>
           <w:t>Z.2.3 String Parameters</w:t>
         </w:r>
         <w:r>
           <w:rPr>
-            <w:noProof/>
             <w:webHidden/>
           </w:rPr>
           <w:tab/>
         </w:r>
         <w:r>
           <w:rPr>
-            <w:noProof/>
             <w:webHidden/>
           </w:rPr>
           <w:fldChar w:fldCharType="begin"/>
         </w:r>
         <w:r>
           <w:rPr>
-            <w:noProof/>
             <w:webHidden/>
           </w:rPr>
           <w:instrText xml:space="preserve"> PAGEREF _Toc534965980 \h </w:instrText>
         </w:r>
         <w:r>
           <w:rPr>
-            <w:noProof/>
             <w:webHidden/>
           </w:rPr>
         </w:r>
         <w:r>
           <w:rPr>
-            <w:noProof/>
             <w:webHidden/>
           </w:rPr>
           <w:fldChar w:fldCharType="separate"/>
         </w:r>
         <w:r>
           <w:rPr>
-            <w:noProof/>
             <w:webHidden/>
           </w:rPr>
           <w:t>7</w:t>
         </w:r>
         <w:r>
           <w:rPr>
-            <w:noProof/>
             <w:webHidden/>
           </w:rPr>
           <w:fldChar w:fldCharType="end"/>
@@ -1510,7 +1623,6 @@
         <w:pStyle w:val="TOC2"/>
         <w:rPr>
           <w:rFonts w:asciiTheme="minorHAnsi" w:eastAsiaTheme="minorEastAsia" w:hAnsiTheme="minorHAnsi" w:cstheme="minorBidi"/>
-          <w:noProof/>
           <w:sz w:val="22"/>
           <w:szCs w:val="22"/>
         </w:rPr>
@@ -1519,54 +1631,46 @@
         <w:r>
           <w:rPr>
             <w:rStyle w:val="Hyperlink"/>
-            <w:noProof/>
           </w:rPr>
           <w:t>Z.3 CapabilityStatement Resource</w:t>
         </w:r>
         <w:r>
           <w:rPr>
-            <w:noProof/>
             <w:webHidden/>
           </w:rPr>
           <w:tab/>
         </w:r>
         <w:r>
           <w:rPr>
-            <w:noProof/>
             <w:webHidden/>
           </w:rPr>
           <w:fldChar w:fldCharType="begin"/>
         </w:r>
         <w:r>
           <w:rPr>
-            <w:noProof/>
             <w:webHidden/>
           </w:rPr>
           <w:instrText xml:space="preserve"> PAGEREF _Toc534965981 \h </w:instrText>
         </w:r>
         <w:r>
           <w:rPr>
-            <w:noProof/>
             <w:webHidden/>
           </w:rPr>
         </w:r>
         <w:r>
           <w:rPr>
-            <w:noProof/>
             <w:webHidden/>
           </w:rPr>
           <w:fldChar w:fldCharType="separate"/>
         </w:r>
         <w:r>
           <w:rPr>
-            <w:noProof/>
             <w:webHidden/>
           </w:rPr>
           <w:t>7</w:t>
         </w:r>
         <w:r>
           <w:rPr>
-            <w:noProof/>
             <w:webHidden/>
           </w:rPr>
           <w:fldChar w:fldCharType="end"/>
@@ -1578,7 +1682,6 @@
         <w:pStyle w:val="TOC2"/>
         <w:rPr>
           <w:rFonts w:asciiTheme="minorHAnsi" w:eastAsiaTheme="minorEastAsia" w:hAnsiTheme="minorHAnsi" w:cstheme="minorBidi"/>
-          <w:noProof/>
           <w:sz w:val="22"/>
           <w:szCs w:val="22"/>
         </w:rPr>
@@ -1587,54 +1690,46 @@
         <w:r>
           <w:rPr>
             <w:rStyle w:val="Hyperlink"/>
-            <w:noProof/>
           </w:rPr>
           <w:t>Z.4 StructureDefinition Resource</w:t>
         </w:r>
         <w:r>
           <w:rPr>
-            <w:noProof/>
             <w:webHidden/>
           </w:rPr>
           <w:tab/>
         </w:r>
         <w:r>
           <w:rPr>
-            <w:noProof/>
             <w:webHidden/>
           </w:rPr>
           <w:fldChar w:fldCharType="begin"/>
         </w:r>
         <w:r>
           <w:rPr>
-            <w:noProof/>
             <w:webHidden/>
           </w:rPr>
           <w:instrText xml:space="preserve"> PAGEREF _Toc534965982 \h </w:instrText>
         </w:r>
         <w:r>
           <w:rPr>
-            <w:noProof/>
             <w:webHidden/>
           </w:rPr>
         </w:r>
         <w:r>
           <w:rPr>
-            <w:noProof/>
             <w:webHidden/>
           </w:rPr>
           <w:fldChar w:fldCharType="separate"/>
         </w:r>
         <w:r>
           <w:rPr>
-            <w:noProof/>
             <w:webHidden/>
           </w:rPr>
           <w:t>7</w:t>
         </w:r>
         <w:r>
           <w:rPr>
-            <w:noProof/>
             <w:webHidden/>
           </w:rPr>
           <w:fldChar w:fldCharType="end"/>
@@ -1646,7 +1741,6 @@
         <w:pStyle w:val="TOC2"/>
         <w:rPr>
           <w:rFonts w:asciiTheme="minorHAnsi" w:eastAsiaTheme="minorEastAsia" w:hAnsiTheme="minorHAnsi" w:cstheme="minorBidi"/>
-          <w:noProof/>
           <w:sz w:val="22"/>
           <w:szCs w:val="22"/>
         </w:rPr>
@@ -1655,54 +1749,46 @@
         <w:r>
           <w:rPr>
             <w:rStyle w:val="Hyperlink"/>
-            <w:noProof/>
           </w:rPr>
           <w:t>Z.5 Resource Reference URIs in FHIR</w:t>
         </w:r>
         <w:r>
           <w:rPr>
-            <w:noProof/>
             <w:webHidden/>
           </w:rPr>
           <w:tab/>
         </w:r>
         <w:r>
           <w:rPr>
-            <w:noProof/>
             <w:webHidden/>
           </w:rPr>
           <w:fldChar w:fldCharType="begin"/>
         </w:r>
         <w:r>
           <w:rPr>
-            <w:noProof/>
             <w:webHidden/>
           </w:rPr>
           <w:instrText xml:space="preserve"> PAGEREF _Toc534965983 \h </w:instrText>
         </w:r>
         <w:r>
           <w:rPr>
-            <w:noProof/>
             <w:webHidden/>
           </w:rPr>
         </w:r>
         <w:r>
           <w:rPr>
-            <w:noProof/>
             <w:webHidden/>
           </w:rPr>
           <w:fldChar w:fldCharType="separate"/>
         </w:r>
         <w:r>
           <w:rPr>
-            <w:noProof/>
             <w:webHidden/>
           </w:rPr>
           <w:t>8</w:t>
         </w:r>
         <w:r>
           <w:rPr>
-            <w:noProof/>
             <w:webHidden/>
           </w:rPr>
           <w:fldChar w:fldCharType="end"/>
@@ -1714,7 +1800,6 @@
         <w:pStyle w:val="TOC2"/>
         <w:rPr>
           <w:rFonts w:asciiTheme="minorHAnsi" w:eastAsiaTheme="minorEastAsia" w:hAnsiTheme="minorHAnsi" w:cstheme="minorBidi"/>
-          <w:noProof/>
           <w:sz w:val="22"/>
           <w:szCs w:val="22"/>
         </w:rPr>
@@ -1723,54 +1808,46 @@
         <w:r>
           <w:rPr>
             <w:rStyle w:val="Hyperlink"/>
-            <w:noProof/>
           </w:rPr>
           <w:t>Z.6 Populating the Expected Response Format</w:t>
         </w:r>
         <w:r>
           <w:rPr>
-            <w:noProof/>
             <w:webHidden/>
           </w:rPr>
           <w:tab/>
         </w:r>
         <w:r>
           <w:rPr>
-            <w:noProof/>
             <w:webHidden/>
           </w:rPr>
           <w:fldChar w:fldCharType="begin"/>
         </w:r>
         <w:r>
           <w:rPr>
-            <w:noProof/>
             <w:webHidden/>
           </w:rPr>
           <w:instrText xml:space="preserve"> PAGEREF _Toc534965984 \h </w:instrText>
         </w:r>
         <w:r>
           <w:rPr>
-            <w:noProof/>
             <w:webHidden/>
           </w:rPr>
         </w:r>
         <w:r>
           <w:rPr>
-            <w:noProof/>
             <w:webHidden/>
           </w:rPr>
           <w:fldChar w:fldCharType="separate"/>
         </w:r>
         <w:r>
           <w:rPr>
-            <w:noProof/>
             <w:webHidden/>
           </w:rPr>
           <w:t>8</w:t>
         </w:r>
         <w:r>
           <w:rPr>
-            <w:noProof/>
             <w:webHidden/>
           </w:rPr>
           <w:fldChar w:fldCharType="end"/>
@@ -1782,7 +1859,6 @@
         <w:pStyle w:val="TOC2"/>
         <w:rPr>
           <w:rFonts w:asciiTheme="minorHAnsi" w:eastAsiaTheme="minorEastAsia" w:hAnsiTheme="minorHAnsi" w:cstheme="minorBidi"/>
-          <w:noProof/>
           <w:sz w:val="22"/>
           <w:szCs w:val="22"/>
         </w:rPr>
@@ -1791,54 +1867,46 @@
         <w:r>
           <w:rPr>
             <w:rStyle w:val="Hyperlink"/>
-            <w:noProof/>
           </w:rPr>
           <w:t>Z.7 Guidance on Access Denied Results</w:t>
         </w:r>
         <w:r>
           <w:rPr>
-            <w:noProof/>
             <w:webHidden/>
           </w:rPr>
           <w:tab/>
         </w:r>
         <w:r>
           <w:rPr>
-            <w:noProof/>
             <w:webHidden/>
           </w:rPr>
           <w:fldChar w:fldCharType="begin"/>
         </w:r>
         <w:r>
           <w:rPr>
-            <w:noProof/>
             <w:webHidden/>
           </w:rPr>
           <w:instrText xml:space="preserve"> PAGEREF _Toc534965985 \h </w:instrText>
         </w:r>
         <w:r>
           <w:rPr>
-            <w:noProof/>
             <w:webHidden/>
           </w:rPr>
         </w:r>
         <w:r>
           <w:rPr>
-            <w:noProof/>
             <w:webHidden/>
           </w:rPr>
           <w:fldChar w:fldCharType="separate"/>
         </w:r>
         <w:r>
           <w:rPr>
-            <w:noProof/>
             <w:webHidden/>
           </w:rPr>
           <w:t>8</w:t>
         </w:r>
         <w:r>
           <w:rPr>
-            <w:noProof/>
             <w:webHidden/>
           </w:rPr>
           <w:fldChar w:fldCharType="end"/>
@@ -1850,7 +1918,6 @@
         <w:pStyle w:val="TOC2"/>
         <w:rPr>
           <w:rFonts w:asciiTheme="minorHAnsi" w:eastAsiaTheme="minorEastAsia" w:hAnsiTheme="minorHAnsi" w:cstheme="minorBidi"/>
-          <w:noProof/>
           <w:sz w:val="22"/>
           <w:szCs w:val="22"/>
         </w:rPr>
@@ -1859,54 +1926,46 @@
         <w:r>
           <w:rPr>
             <w:rStyle w:val="Hyperlink"/>
-            <w:noProof/>
           </w:rPr>
           <w:t>Z.8 Mobile Security Considerations</w:t>
         </w:r>
         <w:r>
           <w:rPr>
-            <w:noProof/>
             <w:webHidden/>
           </w:rPr>
           <w:tab/>
         </w:r>
         <w:r>
           <w:rPr>
-            <w:noProof/>
             <w:webHidden/>
           </w:rPr>
           <w:fldChar w:fldCharType="begin"/>
         </w:r>
         <w:r>
           <w:rPr>
-            <w:noProof/>
             <w:webHidden/>
           </w:rPr>
           <w:instrText xml:space="preserve"> PAGEREF _Toc534965986 \h </w:instrText>
         </w:r>
         <w:r>
           <w:rPr>
-            <w:noProof/>
             <w:webHidden/>
           </w:rPr>
         </w:r>
         <w:r>
           <w:rPr>
-            <w:noProof/>
             <w:webHidden/>
           </w:rPr>
           <w:fldChar w:fldCharType="separate"/>
         </w:r>
         <w:r>
           <w:rPr>
-            <w:noProof/>
             <w:webHidden/>
           </w:rPr>
           <w:t>9</w:t>
         </w:r>
         <w:r>
           <w:rPr>
-            <w:noProof/>
             <w:webHidden/>
           </w:rPr>
           <w:fldChar w:fldCharType="end"/>
@@ -1918,7 +1977,6 @@
         <w:pStyle w:val="TOC2"/>
         <w:rPr>
           <w:rFonts w:asciiTheme="minorHAnsi" w:eastAsiaTheme="minorEastAsia" w:hAnsiTheme="minorHAnsi" w:cstheme="minorBidi"/>
-          <w:noProof/>
           <w:sz w:val="22"/>
           <w:szCs w:val="22"/>
         </w:rPr>
@@ -1927,54 +1985,46 @@
         <w:r>
           <w:rPr>
             <w:rStyle w:val="Hyperlink"/>
-            <w:noProof/>
           </w:rPr>
           <w:t>Z.9 FHIR Data Types</w:t>
         </w:r>
         <w:r>
           <w:rPr>
-            <w:noProof/>
             <w:webHidden/>
           </w:rPr>
           <w:tab/>
         </w:r>
         <w:r>
           <w:rPr>
-            <w:noProof/>
             <w:webHidden/>
           </w:rPr>
           <w:fldChar w:fldCharType="begin"/>
         </w:r>
         <w:r>
           <w:rPr>
-            <w:noProof/>
             <w:webHidden/>
           </w:rPr>
           <w:instrText xml:space="preserve"> PAGEREF _Toc534965987 \h </w:instrText>
         </w:r>
         <w:r>
           <w:rPr>
-            <w:noProof/>
             <w:webHidden/>
           </w:rPr>
         </w:r>
         <w:r>
           <w:rPr>
-            <w:noProof/>
             <w:webHidden/>
           </w:rPr>
           <w:fldChar w:fldCharType="separate"/>
         </w:r>
         <w:r>
           <w:rPr>
-            <w:noProof/>
             <w:webHidden/>
           </w:rPr>
           <w:t>10</w:t>
         </w:r>
         <w:r>
           <w:rPr>
-            <w:noProof/>
             <w:webHidden/>
           </w:rPr>
           <w:fldChar w:fldCharType="end"/>
@@ -1986,7 +2036,6 @@
         <w:pStyle w:val="TOC3"/>
         <w:rPr>
           <w:rFonts w:asciiTheme="minorHAnsi" w:eastAsiaTheme="minorEastAsia" w:hAnsiTheme="minorHAnsi" w:cstheme="minorBidi"/>
-          <w:noProof/>
           <w:sz w:val="22"/>
           <w:szCs w:val="22"/>
         </w:rPr>
@@ -1995,54 +2044,46 @@
         <w:r>
           <w:rPr>
             <w:rStyle w:val="Hyperlink"/>
-            <w:noProof/>
           </w:rPr>
           <w:t>Z.9.1 Identifier Type</w:t>
         </w:r>
         <w:r>
           <w:rPr>
-            <w:noProof/>
             <w:webHidden/>
           </w:rPr>
           <w:tab/>
         </w:r>
         <w:r>
           <w:rPr>
-            <w:noProof/>
             <w:webHidden/>
           </w:rPr>
           <w:fldChar w:fldCharType="begin"/>
         </w:r>
         <w:r>
           <w:rPr>
-            <w:noProof/>
             <w:webHidden/>
           </w:rPr>
           <w:instrText xml:space="preserve"> PAGEREF _Toc534965988 \h </w:instrText>
         </w:r>
         <w:r>
           <w:rPr>
-            <w:noProof/>
             <w:webHidden/>
           </w:rPr>
         </w:r>
         <w:r>
           <w:rPr>
-            <w:noProof/>
             <w:webHidden/>
           </w:rPr>
           <w:fldChar w:fldCharType="separate"/>
         </w:r>
         <w:r>
           <w:rPr>
-            <w:noProof/>
             <w:webHidden/>
           </w:rPr>
           <w:t>10</w:t>
         </w:r>
         <w:r>
           <w:rPr>
-            <w:noProof/>
             <w:webHidden/>
           </w:rPr>
           <w:fldChar w:fldCharType="end"/>
@@ -2054,7 +2095,6 @@
         <w:pStyle w:val="TOC4"/>
         <w:rPr>
           <w:rFonts w:asciiTheme="minorHAnsi" w:eastAsiaTheme="minorEastAsia" w:hAnsiTheme="minorHAnsi" w:cstheme="minorBidi"/>
-          <w:noProof/>
           <w:sz w:val="22"/>
           <w:szCs w:val="22"/>
         </w:rPr>
@@ -2063,54 +2103,46 @@
         <w:r>
           <w:rPr>
             <w:rStyle w:val="Hyperlink"/>
-            <w:noProof/>
           </w:rPr>
           <w:t>Z.9.1.1 Identifier and HL7 version 3 "root plus extension"</w:t>
         </w:r>
         <w:r>
           <w:rPr>
-            <w:noProof/>
             <w:webHidden/>
           </w:rPr>
           <w:tab/>
         </w:r>
         <w:r>
           <w:rPr>
-            <w:noProof/>
             <w:webHidden/>
           </w:rPr>
           <w:fldChar w:fldCharType="begin"/>
         </w:r>
         <w:r>
           <w:rPr>
-            <w:noProof/>
             <w:webHidden/>
           </w:rPr>
           <w:instrText xml:space="preserve"> PAGEREF _Toc534965989 \h </w:instrText>
         </w:r>
         <w:r>
           <w:rPr>
-            <w:noProof/>
             <w:webHidden/>
           </w:rPr>
         </w:r>
         <w:r>
           <w:rPr>
-            <w:noProof/>
             <w:webHidden/>
           </w:rPr>
           <w:fldChar w:fldCharType="separate"/>
         </w:r>
         <w:r>
           <w:rPr>
-            <w:noProof/>
             <w:webHidden/>
           </w:rPr>
           <w:t>11</w:t>
         </w:r>
         <w:r>
           <w:rPr>
-            <w:noProof/>
             <w:webHidden/>
           </w:rPr>
           <w:fldChar w:fldCharType="end"/>
@@ -2122,7 +2154,6 @@
         <w:pStyle w:val="TOC4"/>
         <w:rPr>
           <w:rFonts w:asciiTheme="minorHAnsi" w:eastAsiaTheme="minorEastAsia" w:hAnsiTheme="minorHAnsi" w:cstheme="minorBidi"/>
-          <w:noProof/>
           <w:sz w:val="22"/>
           <w:szCs w:val="22"/>
         </w:rPr>
@@ -2131,54 +2162,46 @@
         <w:r>
           <w:rPr>
             <w:rStyle w:val="Hyperlink"/>
-            <w:noProof/>
           </w:rPr>
           <w:t>Z.9.1.2 XDS CXi mapped to FHIR Identifier Type</w:t>
         </w:r>
         <w:r>
           <w:rPr>
-            <w:noProof/>
             <w:webHidden/>
           </w:rPr>
           <w:tab/>
         </w:r>
         <w:r>
           <w:rPr>
-            <w:noProof/>
             <w:webHidden/>
           </w:rPr>
           <w:fldChar w:fldCharType="begin"/>
         </w:r>
         <w:r>
           <w:rPr>
-            <w:noProof/>
             <w:webHidden/>
           </w:rPr>
           <w:instrText xml:space="preserve"> PAGEREF _Toc534965990 \h </w:instrText>
         </w:r>
         <w:r>
           <w:rPr>
-            <w:noProof/>
             <w:webHidden/>
           </w:rPr>
         </w:r>
         <w:r>
           <w:rPr>
-            <w:noProof/>
             <w:webHidden/>
           </w:rPr>
           <w:fldChar w:fldCharType="separate"/>
         </w:r>
         <w:r>
           <w:rPr>
-            <w:noProof/>
             <w:webHidden/>
           </w:rPr>
           <w:t>11</w:t>
         </w:r>
         <w:r>
           <w:rPr>
-            <w:noProof/>
             <w:webHidden/>
           </w:rPr>
           <w:fldChar w:fldCharType="end"/>
@@ -2190,7 +2213,6 @@
         <w:pStyle w:val="TOC2"/>
         <w:rPr>
           <w:rFonts w:asciiTheme="minorHAnsi" w:eastAsiaTheme="minorEastAsia" w:hAnsiTheme="minorHAnsi" w:cstheme="minorBidi"/>
-          <w:noProof/>
           <w:sz w:val="22"/>
           <w:szCs w:val="22"/>
         </w:rPr>
@@ -2199,54 +2221,46 @@
         <w:r>
           <w:rPr>
             <w:rStyle w:val="Hyperlink"/>
-            <w:noProof/>
           </w:rPr>
           <w:t>Z.10 Profiling conventions for constraints on FHIR</w:t>
         </w:r>
         <w:r>
           <w:rPr>
-            <w:noProof/>
             <w:webHidden/>
           </w:rPr>
           <w:tab/>
         </w:r>
         <w:r>
           <w:rPr>
-            <w:noProof/>
             <w:webHidden/>
           </w:rPr>
           <w:fldChar w:fldCharType="begin"/>
         </w:r>
         <w:r>
           <w:rPr>
-            <w:noProof/>
             <w:webHidden/>
           </w:rPr>
           <w:instrText xml:space="preserve"> PAGEREF _Toc534965991 \h </w:instrText>
         </w:r>
         <w:r>
           <w:rPr>
-            <w:noProof/>
             <w:webHidden/>
           </w:rPr>
         </w:r>
         <w:r>
           <w:rPr>
-            <w:noProof/>
             <w:webHidden/>
           </w:rPr>
           <w:fldChar w:fldCharType="separate"/>
         </w:r>
         <w:r>
           <w:rPr>
-            <w:noProof/>
             <w:webHidden/>
           </w:rPr>
           <w:t>12</w:t>
         </w:r>
         <w:r>
           <w:rPr>
-            <w:noProof/>
             <w:webHidden/>
           </w:rPr>
           <w:fldChar w:fldCharType="end"/>
@@ -2258,7 +2272,6 @@
         <w:pStyle w:val="TOC1"/>
         <w:rPr>
           <w:rFonts w:asciiTheme="minorHAnsi" w:eastAsiaTheme="minorEastAsia" w:hAnsiTheme="minorHAnsi" w:cstheme="minorBidi"/>
-          <w:noProof/>
           <w:sz w:val="22"/>
           <w:szCs w:val="22"/>
         </w:rPr>
@@ -2267,54 +2280,46 @@
         <w:r>
           <w:rPr>
             <w:rStyle w:val="Hyperlink"/>
-            <w:noProof/>
           </w:rPr>
           <w:t>Appendix E Usage of the CX Data Type in PID-3 Patient Identifier List</w:t>
         </w:r>
         <w:r>
           <w:rPr>
-            <w:noProof/>
             <w:webHidden/>
           </w:rPr>
           <w:tab/>
         </w:r>
         <w:r>
           <w:rPr>
-            <w:noProof/>
             <w:webHidden/>
           </w:rPr>
           <w:fldChar w:fldCharType="begin"/>
         </w:r>
         <w:r>
           <w:rPr>
-            <w:noProof/>
             <w:webHidden/>
           </w:rPr>
           <w:instrText xml:space="preserve"> PAGEREF _Toc534965992 \h </w:instrText>
         </w:r>
         <w:r>
           <w:rPr>
-            <w:noProof/>
             <w:webHidden/>
           </w:rPr>
         </w:r>
         <w:r>
           <w:rPr>
-            <w:noProof/>
             <w:webHidden/>
           </w:rPr>
           <w:fldChar w:fldCharType="separate"/>
         </w:r>
         <w:r>
           <w:rPr>
-            <w:noProof/>
             <w:webHidden/>
           </w:rPr>
           <w:t>13</w:t>
         </w:r>
         <w:r>
           <w:rPr>
-            <w:noProof/>
             <w:webHidden/>
           </w:rPr>
           <w:fldChar w:fldCharType="end"/>
@@ -2326,7 +2331,6 @@
         <w:pStyle w:val="TOC2"/>
         <w:rPr>
           <w:rFonts w:asciiTheme="minorHAnsi" w:eastAsiaTheme="minorEastAsia" w:hAnsiTheme="minorHAnsi" w:cstheme="minorBidi"/>
-          <w:noProof/>
           <w:sz w:val="22"/>
           <w:szCs w:val="22"/>
         </w:rPr>
@@ -2335,54 +2339,46 @@
         <w:r>
           <w:rPr>
             <w:rStyle w:val="Hyperlink"/>
-            <w:noProof/>
           </w:rPr>
           <w:t>E.3 FHIR Identifier Type</w:t>
         </w:r>
         <w:r>
           <w:rPr>
-            <w:noProof/>
             <w:webHidden/>
           </w:rPr>
           <w:tab/>
         </w:r>
         <w:r>
           <w:rPr>
-            <w:noProof/>
             <w:webHidden/>
           </w:rPr>
           <w:fldChar w:fldCharType="begin"/>
         </w:r>
         <w:r>
           <w:rPr>
-            <w:noProof/>
             <w:webHidden/>
           </w:rPr>
           <w:instrText xml:space="preserve"> PAGEREF _Toc534965993 \h </w:instrText>
         </w:r>
         <w:r>
           <w:rPr>
-            <w:noProof/>
             <w:webHidden/>
           </w:rPr>
         </w:r>
         <w:r>
           <w:rPr>
-            <w:noProof/>
             <w:webHidden/>
           </w:rPr>
           <w:fldChar w:fldCharType="separate"/>
         </w:r>
         <w:r>
           <w:rPr>
-            <w:noProof/>
             <w:webHidden/>
           </w:rPr>
           <w:t>13</w:t>
         </w:r>
         <w:r>
           <w:rPr>
-            <w:noProof/>
             <w:webHidden/>
           </w:rPr>
           <w:fldChar w:fldCharType="end"/>
@@ -2412,24 +2408,24 @@
           <w:noProof w:val="0"/>
         </w:rPr>
       </w:pPr>
-      <w:bookmarkStart w:id="3" w:name="_Toc201058865"/>
-      <w:bookmarkStart w:id="4" w:name="_Toc201058970"/>
-      <w:bookmarkStart w:id="5" w:name="_Toc504625752"/>
-      <w:bookmarkStart w:id="6" w:name="_Toc530206505"/>
-      <w:bookmarkStart w:id="7" w:name="_Toc1388425"/>
-      <w:bookmarkStart w:id="8" w:name="_Toc1388579"/>
-      <w:bookmarkStart w:id="9" w:name="_Toc1456606"/>
-      <w:bookmarkStart w:id="10" w:name="_Toc37034630"/>
-      <w:bookmarkStart w:id="11" w:name="_Toc38846108"/>
-      <w:bookmarkEnd w:id="3"/>
-      <w:bookmarkEnd w:id="4"/>
+      <w:bookmarkStart w:id="19" w:name="_Toc201058865"/>
+      <w:bookmarkStart w:id="20" w:name="_Toc201058970"/>
+      <w:bookmarkStart w:id="21" w:name="_Toc504625752"/>
+      <w:bookmarkStart w:id="22" w:name="_Toc530206505"/>
+      <w:bookmarkStart w:id="23" w:name="_Toc1388425"/>
+      <w:bookmarkStart w:id="24" w:name="_Toc1388579"/>
+      <w:bookmarkStart w:id="25" w:name="_Toc1456606"/>
+      <w:bookmarkStart w:id="26" w:name="_Toc37034630"/>
+      <w:bookmarkStart w:id="27" w:name="_Toc38846108"/>
+      <w:bookmarkEnd w:id="19"/>
+      <w:bookmarkEnd w:id="20"/>
       <w:r>
         <w:rPr>
           <w:noProof w:val="0"/>
         </w:rPr>
         <w:br w:type="page"/>
       </w:r>
-      <w:bookmarkStart w:id="12" w:name="_Toc534965971"/>
+      <w:bookmarkStart w:id="28" w:name="_Toc534965971"/>
       <w:r>
         <w:rPr>
           <w:noProof w:val="0"/>
@@ -2437,20 +2433,20 @@
         <w:lastRenderedPageBreak/>
         <w:t>Introduction</w:t>
       </w:r>
-      <w:bookmarkEnd w:id="5"/>
-      <w:bookmarkEnd w:id="6"/>
-      <w:bookmarkEnd w:id="7"/>
-      <w:bookmarkEnd w:id="8"/>
-      <w:bookmarkEnd w:id="9"/>
-      <w:bookmarkEnd w:id="10"/>
-      <w:bookmarkEnd w:id="11"/>
+      <w:bookmarkEnd w:id="21"/>
+      <w:bookmarkEnd w:id="22"/>
+      <w:bookmarkEnd w:id="23"/>
+      <w:bookmarkEnd w:id="24"/>
+      <w:bookmarkEnd w:id="25"/>
+      <w:bookmarkEnd w:id="26"/>
+      <w:bookmarkEnd w:id="27"/>
       <w:r>
         <w:rPr>
           <w:noProof w:val="0"/>
         </w:rPr>
         <w:t xml:space="preserve"> to this Supplement</w:t>
       </w:r>
-      <w:bookmarkEnd w:id="12"/>
+      <w:bookmarkEnd w:id="28"/>
     </w:p>
     <w:p>
       <w:pPr>
@@ -2550,7 +2546,7 @@
             <w:r>
               <w:t xml:space="preserve">standardization state at </w:t>
             </w:r>
-            <w:hyperlink r:id="rId17" w:history="1">
+            <w:hyperlink r:id="rId16" w:history="1">
               <w:r>
                 <w:rPr>
                   <w:rStyle w:val="Hyperlink"/>
@@ -2605,14 +2601,14 @@
           <w:noProof w:val="0"/>
         </w:rPr>
       </w:pPr>
-      <w:bookmarkStart w:id="13" w:name="_Toc534965972"/>
+      <w:bookmarkStart w:id="29" w:name="_Toc534965972"/>
       <w:r>
         <w:rPr>
           <w:noProof w:val="0"/>
         </w:rPr>
         <w:t>Open Issues and Questions</w:t>
       </w:r>
-      <w:bookmarkEnd w:id="13"/>
+      <w:bookmarkEnd w:id="29"/>
     </w:p>
     <w:p>
       <w:pPr>
@@ -2633,16 +2629,16 @@
           <w:noProof w:val="0"/>
         </w:rPr>
       </w:pPr>
-      <w:bookmarkStart w:id="14" w:name="_Toc534965973"/>
-      <w:bookmarkStart w:id="15" w:name="_Toc473170357"/>
-      <w:bookmarkStart w:id="16" w:name="_Toc504625754"/>
+      <w:bookmarkStart w:id="30" w:name="_Toc534965973"/>
+      <w:bookmarkStart w:id="31" w:name="_Toc473170357"/>
+      <w:bookmarkStart w:id="32" w:name="_Toc504625754"/>
       <w:r>
         <w:rPr>
           <w:noProof w:val="0"/>
         </w:rPr>
         <w:t>Closed Issues</w:t>
       </w:r>
-      <w:bookmarkEnd w:id="14"/>
+      <w:bookmarkEnd w:id="30"/>
     </w:p>
     <w:p>
       <w:pPr>
@@ -2706,28 +2702,28 @@
           <w:highlight w:val="yellow"/>
         </w:rPr>
       </w:pPr>
-      <w:bookmarkStart w:id="17" w:name="_Toc336000611"/>
-      <w:bookmarkStart w:id="18" w:name="_Toc381699502"/>
-      <w:bookmarkStart w:id="19" w:name="_Toc383421996"/>
-      <w:bookmarkStart w:id="20" w:name="_Toc384552433"/>
-      <w:bookmarkStart w:id="21" w:name="_Toc384565661"/>
-      <w:bookmarkStart w:id="22" w:name="_Toc384565741"/>
-      <w:bookmarkStart w:id="23" w:name="_Toc384565898"/>
-      <w:bookmarkStart w:id="24" w:name="_Toc534965974"/>
-      <w:bookmarkEnd w:id="15"/>
-      <w:bookmarkEnd w:id="16"/>
-      <w:bookmarkEnd w:id="17"/>
-      <w:bookmarkEnd w:id="18"/>
-      <w:bookmarkEnd w:id="19"/>
-      <w:bookmarkEnd w:id="20"/>
-      <w:bookmarkEnd w:id="21"/>
-      <w:bookmarkEnd w:id="22"/>
-      <w:bookmarkEnd w:id="23"/>
+      <w:bookmarkStart w:id="33" w:name="_Toc336000611"/>
+      <w:bookmarkStart w:id="34" w:name="_Toc381699502"/>
+      <w:bookmarkStart w:id="35" w:name="_Toc383421996"/>
+      <w:bookmarkStart w:id="36" w:name="_Toc384552433"/>
+      <w:bookmarkStart w:id="37" w:name="_Toc384565661"/>
+      <w:bookmarkStart w:id="38" w:name="_Toc384565741"/>
+      <w:bookmarkStart w:id="39" w:name="_Toc384565898"/>
+      <w:bookmarkStart w:id="40" w:name="_Toc534965974"/>
+      <w:bookmarkEnd w:id="31"/>
+      <w:bookmarkEnd w:id="32"/>
+      <w:bookmarkEnd w:id="33"/>
+      <w:bookmarkEnd w:id="34"/>
+      <w:bookmarkEnd w:id="35"/>
+      <w:bookmarkEnd w:id="36"/>
+      <w:bookmarkEnd w:id="37"/>
+      <w:bookmarkEnd w:id="38"/>
+      <w:bookmarkEnd w:id="39"/>
       <w:r>
         <w:lastRenderedPageBreak/>
         <w:t>Appendices</w:t>
       </w:r>
-      <w:bookmarkEnd w:id="24"/>
+      <w:bookmarkEnd w:id="40"/>
       <w:r>
         <w:rPr>
           <w:highlight w:val="yellow"/>
@@ -2761,7 +2757,7 @@
           <w:noProof w:val="0"/>
         </w:rPr>
       </w:pPr>
-      <w:bookmarkStart w:id="25" w:name="_Toc534965975"/>
+      <w:bookmarkStart w:id="41" w:name="_Toc534965975"/>
       <w:r>
         <w:rPr>
           <w:noProof w:val="0"/>
@@ -2792,7 +2788,7 @@
         </w:rPr>
         <w:t>Implementation Material</w:t>
       </w:r>
-      <w:bookmarkEnd w:id="25"/>
+      <w:bookmarkEnd w:id="41"/>
     </w:p>
     <w:p>
       <w:pPr>
@@ -2846,15 +2842,7 @@
         <w:t>such as</w:t>
       </w:r>
       <w:r>
-        <w:t xml:space="preserve"> Resources, Datatypes, </w:t>
-      </w:r>
-      <w:proofErr w:type="spellStart"/>
-      <w:r>
-        <w:t>Valuesets</w:t>
-      </w:r>
-      <w:proofErr w:type="spellEnd"/>
-      <w:r>
-        <w:t>, Extensions, Transactions,</w:t>
+        <w:t xml:space="preserve"> Resources, Datatypes, Valuesets, Extensions, Transactions,</w:t>
       </w:r>
       <w:r>
         <w:t xml:space="preserve"> Query Parameters, </w:t>
@@ -2935,7 +2923,7 @@
             <w:r>
               <w:t xml:space="preserve">R4  </w:t>
             </w:r>
-            <w:hyperlink r:id="rId18" w:history="1">
+            <w:hyperlink r:id="rId17" w:history="1">
               <w:r>
                 <w:rPr>
                   <w:rStyle w:val="Hyperlink"/>
@@ -3136,7 +3124,7 @@
           <w:noProof w:val="0"/>
         </w:rPr>
       </w:pPr>
-      <w:bookmarkStart w:id="26" w:name="_Toc534965976"/>
+      <w:bookmarkStart w:id="42" w:name="_Toc534965976"/>
       <w:r>
         <w:rPr>
           <w:noProof w:val="0"/>
@@ -3161,7 +3149,7 @@
         </w:rPr>
         <w:t>Bundles</w:t>
       </w:r>
-      <w:bookmarkEnd w:id="26"/>
+      <w:bookmarkEnd w:id="42"/>
     </w:p>
     <w:p>
       <w:pPr>
@@ -3268,7 +3256,7 @@
       <w:r>
         <w:t xml:space="preserve">FHIR </w:t>
       </w:r>
-      <w:hyperlink r:id="rId19" w:history="1">
+      <w:hyperlink r:id="rId18" w:history="1">
         <w:r>
           <w:rPr>
             <w:rStyle w:val="Hyperlink"/>
@@ -3299,7 +3287,7 @@
           <w:noProof w:val="0"/>
         </w:rPr>
       </w:pPr>
-      <w:bookmarkStart w:id="27" w:name="_Toc534965977"/>
+      <w:bookmarkStart w:id="43" w:name="_Toc534965977"/>
       <w:r>
         <w:rPr>
           <w:noProof w:val="0"/>
@@ -3330,7 +3318,7 @@
         </w:rPr>
         <w:t>s</w:t>
       </w:r>
-      <w:bookmarkEnd w:id="27"/>
+      <w:bookmarkEnd w:id="43"/>
     </w:p>
     <w:p>
       <w:pPr>
@@ -3342,7 +3330,7 @@
       <w:r>
         <w:t xml:space="preserve"> </w:t>
       </w:r>
-      <w:hyperlink r:id="rId20" w:history="1">
+      <w:hyperlink r:id="rId19" w:history="1">
         <w:r>
           <w:rPr>
             <w:rStyle w:val="Hyperlink"/>
@@ -3435,7 +3423,7 @@
           <w:noProof w:val="0"/>
         </w:rPr>
       </w:pPr>
-      <w:bookmarkStart w:id="28" w:name="_Toc534965978"/>
+      <w:bookmarkStart w:id="44" w:name="_Toc534965978"/>
       <w:r>
         <w:rPr>
           <w:noProof w:val="0"/>
@@ -3461,7 +3449,7 @@
         </w:rPr>
         <w:t>.1 Query Parameter Modifiers</w:t>
       </w:r>
-      <w:bookmarkEnd w:id="28"/>
+      <w:bookmarkEnd w:id="44"/>
     </w:p>
     <w:p>
       <w:pPr>
@@ -3482,7 +3470,7 @@
           <w:noProof w:val="0"/>
         </w:rPr>
       </w:pPr>
-      <w:bookmarkStart w:id="29" w:name="_Toc534965979"/>
+      <w:bookmarkStart w:id="45" w:name="_Toc534965979"/>
       <w:r>
         <w:rPr>
           <w:noProof w:val="0"/>
@@ -3513,7 +3501,7 @@
         </w:rPr>
         <w:t>Parameters</w:t>
       </w:r>
-      <w:bookmarkEnd w:id="29"/>
+      <w:bookmarkEnd w:id="45"/>
     </w:p>
     <w:p>
       <w:pPr>
@@ -3534,7 +3522,7 @@
       <w:r>
         <w:t xml:space="preserve">ee FHIR </w:t>
       </w:r>
-      <w:hyperlink r:id="rId21" w:anchor="token" w:history="1">
+      <w:hyperlink r:id="rId20" w:anchor="token" w:history="1">
         <w:r>
           <w:rPr>
             <w:rStyle w:val="Hyperlink"/>
@@ -3571,7 +3559,7 @@
           <w:noProof w:val="0"/>
         </w:rPr>
       </w:pPr>
-      <w:bookmarkStart w:id="30" w:name="_Toc534965980"/>
+      <w:bookmarkStart w:id="46" w:name="_Toc534965980"/>
       <w:r>
         <w:rPr>
           <w:noProof w:val="0"/>
@@ -3608,7 +3596,7 @@
         </w:rPr>
         <w:t xml:space="preserve"> String Parameters</w:t>
       </w:r>
-      <w:bookmarkEnd w:id="30"/>
+      <w:bookmarkEnd w:id="46"/>
     </w:p>
     <w:p>
       <w:pPr>
@@ -3629,7 +3617,7 @@
       <w:r>
         <w:t xml:space="preserve">ee FHIR </w:t>
       </w:r>
-      <w:hyperlink r:id="rId22" w:anchor="string" w:history="1">
+      <w:hyperlink r:id="rId21" w:anchor="string" w:history="1">
         <w:r>
           <w:rPr>
             <w:rStyle w:val="Hyperlink"/>
@@ -3678,7 +3666,7 @@
           <w:noProof w:val="0"/>
         </w:rPr>
       </w:pPr>
-      <w:bookmarkStart w:id="31" w:name="_Toc534965981"/>
+      <w:bookmarkStart w:id="47" w:name="_Toc534965981"/>
       <w:r>
         <w:rPr>
           <w:noProof w:val="0"/>
@@ -3715,7 +3703,7 @@
         </w:rPr>
         <w:t>Resource</w:t>
       </w:r>
-      <w:bookmarkEnd w:id="31"/>
+      <w:bookmarkEnd w:id="47"/>
       <w:r>
         <w:rPr>
           <w:bCs/>
@@ -3779,7 +3767,7 @@
       <w:r>
         <w:t xml:space="preserve">Resource is described in FHIR </w:t>
       </w:r>
-      <w:hyperlink r:id="rId23" w:history="1">
+      <w:hyperlink r:id="rId22" w:history="1">
         <w:r>
           <w:rPr>
             <w:rStyle w:val="Hyperlink"/>
@@ -3837,7 +3825,7 @@
       <w:r>
         <w:t xml:space="preserve"> endpoint as described in FHIR </w:t>
       </w:r>
-      <w:hyperlink r:id="rId24" w:anchor="capabilities" w:history="1">
+      <w:hyperlink r:id="rId23" w:anchor="capabilities" w:history="1">
         <w:r>
           <w:rPr>
             <w:rStyle w:val="Hyperlink"/>
@@ -3861,7 +3849,7 @@
           <w:noProof w:val="0"/>
         </w:rPr>
       </w:pPr>
-      <w:bookmarkStart w:id="32" w:name="_Toc534965982"/>
+      <w:bookmarkStart w:id="48" w:name="_Toc534965982"/>
       <w:r>
         <w:rPr>
           <w:noProof w:val="0"/>
@@ -3886,27 +3874,19 @@
         </w:rPr>
         <w:t xml:space="preserve"> </w:t>
       </w:r>
-      <w:proofErr w:type="spellStart"/>
       <w:r>
         <w:rPr>
           <w:noProof w:val="0"/>
         </w:rPr>
-        <w:t>StructureDefinition</w:t>
-      </w:r>
-      <w:proofErr w:type="spellEnd"/>
+        <w:t xml:space="preserve">StructureDefinition </w:t>
+      </w:r>
       <w:r>
         <w:rPr>
           <w:noProof w:val="0"/>
         </w:rPr>
-        <w:t xml:space="preserve"> </w:t>
-      </w:r>
-      <w:r>
-        <w:rPr>
-          <w:noProof w:val="0"/>
-        </w:rPr>
         <w:t>Resource</w:t>
       </w:r>
-      <w:bookmarkEnd w:id="32"/>
+      <w:bookmarkEnd w:id="48"/>
       <w:r>
         <w:rPr>
           <w:bCs/>
@@ -3925,14 +3905,12 @@
       <w:r>
         <w:t xml:space="preserve">HL7 FHIR allows service implementers to publish a </w:t>
       </w:r>
-      <w:proofErr w:type="spellStart"/>
       <w:r>
         <w:rPr>
           <w:rStyle w:val="XMLname"/>
         </w:rPr>
         <w:t>StructureDefinition</w:t>
       </w:r>
-      <w:proofErr w:type="spellEnd"/>
       <w:r>
         <w:t xml:space="preserve"> </w:t>
       </w:r>
@@ -3954,14 +3932,12 @@
       <w:r>
         <w:t xml:space="preserve">. This </w:t>
       </w:r>
-      <w:proofErr w:type="spellStart"/>
       <w:r>
         <w:rPr>
           <w:rStyle w:val="XMLname"/>
         </w:rPr>
         <w:t>StructureDefinition</w:t>
       </w:r>
-      <w:proofErr w:type="spellEnd"/>
       <w:r>
         <w:t xml:space="preserve"> </w:t>
       </w:r>
@@ -3989,18 +3965,16 @@
       <w:r>
         <w:t xml:space="preserve">The </w:t>
       </w:r>
-      <w:proofErr w:type="spellStart"/>
       <w:r>
         <w:rPr>
           <w:rStyle w:val="XMLname"/>
         </w:rPr>
         <w:t>StructureDefinition</w:t>
       </w:r>
-      <w:proofErr w:type="spellEnd"/>
       <w:r>
         <w:t xml:space="preserve"> Resource is described in FHIR </w:t>
       </w:r>
-      <w:hyperlink r:id="rId25" w:history="1">
+      <w:hyperlink r:id="rId24" w:history="1">
         <w:r>
           <w:rPr>
             <w:rStyle w:val="Hyperlink"/>
@@ -4034,7 +4008,7 @@
           <w:noProof w:val="0"/>
         </w:rPr>
       </w:pPr>
-      <w:bookmarkStart w:id="33" w:name="_Toc534965983"/>
+      <w:bookmarkStart w:id="49" w:name="_Toc534965983"/>
       <w:r>
         <w:rPr>
           <w:noProof w:val="0"/>
@@ -4072,7 +4046,7 @@
         </w:rPr>
         <w:t>n FHIR</w:t>
       </w:r>
-      <w:bookmarkEnd w:id="33"/>
+      <w:bookmarkEnd w:id="49"/>
     </w:p>
     <w:p>
       <w:pPr>
@@ -4090,7 +4064,7 @@
       <w:r>
         <w:t xml:space="preserve">information. Resource References are described in FHIR </w:t>
       </w:r>
-      <w:hyperlink r:id="rId26" w:history="1">
+      <w:hyperlink r:id="rId25" w:history="1">
         <w:r>
           <w:rPr>
             <w:rStyle w:val="Hyperlink"/>
@@ -4127,7 +4101,7 @@
           <w:noProof w:val="0"/>
         </w:rPr>
       </w:pPr>
-      <w:bookmarkStart w:id="34" w:name="_Toc534965984"/>
+      <w:bookmarkStart w:id="50" w:name="_Toc534965984"/>
       <w:r>
         <w:rPr>
           <w:noProof w:val="0"/>
@@ -4146,7 +4120,7 @@
         </w:rPr>
         <w:t xml:space="preserve"> Expected Response Format</w:t>
       </w:r>
-      <w:bookmarkEnd w:id="34"/>
+      <w:bookmarkEnd w:id="50"/>
     </w:p>
     <w:p>
       <w:pPr>
@@ -4247,7 +4221,7 @@
       <w:r>
         <w:t xml:space="preserve">described in FHIR </w:t>
       </w:r>
-      <w:hyperlink r:id="rId27" w:anchor="mime-type" w:history="1">
+      <w:hyperlink r:id="rId26" w:anchor="mime-type" w:history="1">
         <w:r>
           <w:rPr>
             <w:rStyle w:val="Hyperlink"/>
@@ -4481,13 +4455,8 @@
               <w:pStyle w:val="TableEntry"/>
             </w:pPr>
             <w:r>
-              <w:t>application/</w:t>
+              <w:t>application/fhir+json</w:t>
             </w:r>
-            <w:proofErr w:type="spellStart"/>
-            <w:r>
-              <w:t>fhir+json</w:t>
-            </w:r>
-            <w:proofErr w:type="spellEnd"/>
           </w:p>
         </w:tc>
       </w:tr>
@@ -4519,13 +4488,8 @@
               <w:pStyle w:val="TableEntry"/>
             </w:pPr>
             <w:r>
-              <w:t>application/</w:t>
+              <w:t>application/fhir+xml</w:t>
             </w:r>
-            <w:proofErr w:type="spellStart"/>
-            <w:r>
-              <w:t>fhir+xml</w:t>
-            </w:r>
-            <w:proofErr w:type="spellEnd"/>
           </w:p>
         </w:tc>
       </w:tr>
@@ -4546,7 +4510,7 @@
           <w:noProof w:val="0"/>
         </w:rPr>
       </w:pPr>
-      <w:bookmarkStart w:id="35" w:name="_Toc534965985"/>
+      <w:bookmarkStart w:id="51" w:name="_Toc534965985"/>
       <w:r>
         <w:rPr>
           <w:noProof w:val="0"/>
@@ -4565,7 +4529,7 @@
         </w:rPr>
         <w:t>Access Denied Results</w:t>
       </w:r>
-      <w:bookmarkEnd w:id="35"/>
+      <w:bookmarkEnd w:id="51"/>
     </w:p>
     <w:p>
       <w:pPr>
@@ -4793,7 +4757,7 @@
       <w:r>
         <w:t xml:space="preserve"> error response codes and should include a FHIR OperationOutcome with more details on the failure. See FHIR </w:t>
       </w:r>
-      <w:hyperlink r:id="rId28" w:anchor="AccessDenied" w:history="1">
+      <w:hyperlink r:id="rId27" w:anchor="AccessDenied" w:history="1">
         <w:r>
           <w:rPr>
             <w:rStyle w:val="Hyperlink"/>
@@ -4804,7 +4768,7 @@
       <w:r>
         <w:t xml:space="preserve"> and </w:t>
       </w:r>
-      <w:hyperlink r:id="rId29" w:history="1">
+      <w:hyperlink r:id="rId28" w:history="1">
         <w:r>
           <w:rPr>
             <w:rStyle w:val="Hyperlink"/>
@@ -4827,14 +4791,14 @@
           <w:noProof w:val="0"/>
         </w:rPr>
       </w:pPr>
-      <w:bookmarkStart w:id="36" w:name="_Toc534965986"/>
+      <w:bookmarkStart w:id="52" w:name="_Toc534965986"/>
       <w:r>
         <w:rPr>
           <w:noProof w:val="0"/>
         </w:rPr>
         <w:t>Z.8 Mobile Security Considerations</w:t>
       </w:r>
-      <w:bookmarkEnd w:id="36"/>
+      <w:bookmarkEnd w:id="52"/>
     </w:p>
     <w:p>
       <w:pPr>
@@ -4906,7 +4870,7 @@
       <w:r>
         <w:t xml:space="preserve">and Privacy Module </w:t>
       </w:r>
-      <w:hyperlink r:id="rId30" w:history="1">
+      <w:hyperlink r:id="rId29" w:history="1">
         <w:r>
           <w:rPr>
             <w:rStyle w:val="Hyperlink"/>
@@ -5166,7 +5130,7 @@
           <w:noProof w:val="0"/>
         </w:rPr>
       </w:pPr>
-      <w:bookmarkStart w:id="37" w:name="_Toc534965987"/>
+      <w:bookmarkStart w:id="53" w:name="_Toc534965987"/>
       <w:r>
         <w:rPr>
           <w:noProof w:val="0"/>
@@ -5179,7 +5143,7 @@
         </w:rPr>
         <w:t xml:space="preserve"> FHIR Data Types</w:t>
       </w:r>
-      <w:bookmarkEnd w:id="37"/>
+      <w:bookmarkEnd w:id="53"/>
     </w:p>
     <w:p>
       <w:pPr>
@@ -5201,7 +5165,7 @@
           <w:noProof w:val="0"/>
         </w:rPr>
       </w:pPr>
-      <w:bookmarkStart w:id="38" w:name="_Toc534965988"/>
+      <w:bookmarkStart w:id="54" w:name="_Toc534965988"/>
       <w:r>
         <w:rPr>
           <w:noProof w:val="0"/>
@@ -5214,7 +5178,7 @@
         </w:rPr>
         <w:t>Identifier Type</w:t>
       </w:r>
-      <w:bookmarkEnd w:id="38"/>
+      <w:bookmarkEnd w:id="54"/>
     </w:p>
     <w:p>
       <w:pPr>
@@ -5223,7 +5187,7 @@
       <w:r>
         <w:t xml:space="preserve">The HL7 FHIR standard uses the data type Identifier to express a business identifier that uniquely identifies a thing or object (see FHIR </w:t>
       </w:r>
-      <w:hyperlink r:id="rId31" w:anchor="identifier" w:history="1">
+      <w:hyperlink r:id="rId30" w:anchor="identifier" w:history="1">
         <w:r>
           <w:rPr>
             <w:rStyle w:val="Hyperlink"/>
@@ -5235,16 +5199,11 @@
         <w:t xml:space="preserve">) including </w:t>
       </w:r>
       <w:r>
-        <w:t xml:space="preserve">document </w:t>
-      </w:r>
-      <w:proofErr w:type="spellStart"/>
-      <w:r>
-        <w:t>uniqueId</w:t>
+        <w:t>document uniqueId</w:t>
       </w:r>
       <w:r>
         <w:t>s</w:t>
       </w:r>
-      <w:proofErr w:type="spellEnd"/>
       <w:r>
         <w:t xml:space="preserve">, </w:t>
       </w:r>
@@ -5371,15 +5330,7 @@
         <w:t>shall be</w:t>
       </w:r>
       <w:r>
-        <w:t xml:space="preserve"> represented as a URI with scheme “</w:t>
-      </w:r>
-      <w:proofErr w:type="spellStart"/>
-      <w:r>
-        <w:t>urn:oid</w:t>
-      </w:r>
-      <w:proofErr w:type="spellEnd"/>
-      <w:r>
-        <w:t>:”, for example:</w:t>
+        <w:t xml:space="preserve"> represented as a URI with scheme “urn:oid:”, for example:</w:t>
       </w:r>
     </w:p>
     <w:p>
@@ -5476,15 +5427,7 @@
         <w:t>shall be</w:t>
       </w:r>
       <w:r>
-        <w:t xml:space="preserve"> represented as a URI with a scheme “</w:t>
-      </w:r>
-      <w:proofErr w:type="spellStart"/>
-      <w:r>
-        <w:t>urn:uuid</w:t>
-      </w:r>
-      <w:proofErr w:type="spellEnd"/>
-      <w:r>
-        <w:t>:”, for example:</w:t>
+        <w:t xml:space="preserve"> represented as a URI with a scheme “urn:uuid:”, for example:</w:t>
       </w:r>
     </w:p>
     <w:p>
@@ -5567,7 +5510,7 @@
           <w:noProof w:val="0"/>
         </w:rPr>
       </w:pPr>
-      <w:bookmarkStart w:id="39" w:name="_Toc534965989"/>
+      <w:bookmarkStart w:id="55" w:name="_Toc534965989"/>
       <w:r>
         <w:rPr>
           <w:noProof w:val="0"/>
@@ -5605,7 +5548,7 @@
         </w:rPr>
         <w:t>"</w:t>
       </w:r>
-      <w:bookmarkEnd w:id="39"/>
+      <w:bookmarkEnd w:id="55"/>
     </w:p>
     <w:p>
       <w:pPr>
@@ -5614,19 +5557,67 @@
       <w:r>
         <w:t xml:space="preserve">In HL7 version 3, </w:t>
       </w:r>
-      <w:proofErr w:type="spellStart"/>
-      <w:r>
-        <w:t>uniqueId</w:t>
-      </w:r>
-      <w:proofErr w:type="spellEnd"/>
+      <w:r>
+        <w:t xml:space="preserve">uniqueId </w:t>
+      </w:r>
+      <w:r>
+        <w:t>can</w:t>
+      </w:r>
+      <w:r>
+        <w:t xml:space="preserve"> be expressed as a </w:t>
+      </w:r>
+      <w:r>
+        <w:rPr>
+          <w:rStyle w:val="Emphasis"/>
+        </w:rPr>
+        <w:t>root</w:t>
+      </w:r>
+      <w:r>
+        <w:t xml:space="preserve">, or as a </w:t>
+      </w:r>
+      <w:r>
+        <w:rPr>
+          <w:rStyle w:val="Emphasis"/>
+        </w:rPr>
+        <w:t>root</w:t>
+      </w:r>
+      <w:r>
+        <w:t xml:space="preserve"> plus </w:t>
+      </w:r>
+      <w:r>
+        <w:rPr>
+          <w:rStyle w:val="Emphasis"/>
+        </w:rPr>
+        <w:t>extension</w:t>
+      </w:r>
+      <w:r>
+        <w:t xml:space="preserve">. </w:t>
+      </w:r>
+    </w:p>
+    <w:p>
+      <w:pPr>
+        <w:pStyle w:val="BodyText"/>
+      </w:pPr>
+      <w:r>
+        <w:t>When</w:t>
+      </w:r>
+      <w:r>
+        <w:t xml:space="preserve"> converting an HL7 version 3 uniqueId to FHIR, if</w:t>
+      </w:r>
+      <w:r>
+        <w:t xml:space="preserve"> no </w:t>
+      </w:r>
+      <w:r>
+        <w:rPr>
+          <w:rStyle w:val="Emphasis"/>
+        </w:rPr>
+        <w:t>extension</w:t>
+      </w:r>
       <w:r>
         <w:t xml:space="preserve"> </w:t>
       </w:r>
       <w:r>
-        <w:t>can</w:t>
-      </w:r>
-      <w:r>
-        <w:t xml:space="preserve"> be expressed as a </w:t>
+        <w:t xml:space="preserve">is provided, the </w:t>
       </w:r>
       <w:r>
         <w:rPr>
@@ -5635,94 +5626,29 @@
         <w:t>root</w:t>
       </w:r>
       <w:r>
-        <w:t xml:space="preserve">, or as a </w:t>
-      </w:r>
-      <w:r>
-        <w:rPr>
-          <w:rStyle w:val="Emphasis"/>
-        </w:rPr>
-        <w:t>root</w:t>
-      </w:r>
-      <w:r>
-        <w:t xml:space="preserve"> plus </w:t>
-      </w:r>
-      <w:r>
-        <w:rPr>
-          <w:rStyle w:val="Emphasis"/>
-        </w:rPr>
-        <w:t>extension</w:t>
-      </w:r>
-      <w:r>
-        <w:t xml:space="preserve">. </w:t>
-      </w:r>
-    </w:p>
-    <w:p>
-      <w:pPr>
-        <w:pStyle w:val="BodyText"/>
-      </w:pPr>
-      <w:r>
-        <w:t>When</w:t>
-      </w:r>
-      <w:r>
-        <w:t xml:space="preserve"> converting an HL7 version 3 </w:t>
-      </w:r>
-      <w:proofErr w:type="spellStart"/>
-      <w:r>
-        <w:t>uniqueId</w:t>
-      </w:r>
-      <w:proofErr w:type="spellEnd"/>
-      <w:r>
-        <w:t xml:space="preserve"> to FHIR, if</w:t>
-      </w:r>
-      <w:r>
-        <w:t xml:space="preserve"> no </w:t>
-      </w:r>
-      <w:r>
-        <w:rPr>
-          <w:rStyle w:val="Emphasis"/>
-        </w:rPr>
-        <w:t>extension</w:t>
-      </w:r>
-      <w:r>
         <w:t xml:space="preserve"> </w:t>
       </w:r>
       <w:r>
-        <w:t xml:space="preserve">is provided, the </w:t>
-      </w:r>
-      <w:r>
-        <w:rPr>
-          <w:rStyle w:val="Emphasis"/>
-        </w:rPr>
-        <w:t>root</w:t>
-      </w:r>
-      <w:r>
-        <w:t xml:space="preserve"> </w:t>
-      </w:r>
-      <w:r>
         <w:t>shall be</w:t>
       </w:r>
       <w:r>
         <w:t xml:space="preserve"> placed into the </w:t>
       </w:r>
-      <w:proofErr w:type="spellStart"/>
       <w:r>
         <w:rPr>
           <w:rStyle w:val="XMLname"/>
         </w:rPr>
         <w:t>Identifier.value</w:t>
       </w:r>
-      <w:proofErr w:type="spellEnd"/>
       <w:r>
         <w:t xml:space="preserve">, and the </w:t>
       </w:r>
-      <w:proofErr w:type="spellStart"/>
       <w:r>
         <w:rPr>
           <w:rStyle w:val="XMLname"/>
         </w:rPr>
         <w:t>Identifier.system</w:t>
       </w:r>
-      <w:proofErr w:type="spellEnd"/>
       <w:r>
         <w:t xml:space="preserve"> </w:t>
       </w:r>
@@ -5875,25 +5801,21 @@
       <w:r>
         <w:t xml:space="preserve"> placed into the </w:t>
       </w:r>
-      <w:proofErr w:type="spellStart"/>
       <w:r>
         <w:rPr>
           <w:rStyle w:val="XMLname"/>
         </w:rPr>
         <w:t>Identifier.value</w:t>
       </w:r>
-      <w:proofErr w:type="spellEnd"/>
       <w:r>
         <w:t xml:space="preserve">, and the </w:t>
       </w:r>
-      <w:proofErr w:type="spellStart"/>
       <w:r>
         <w:rPr>
           <w:rStyle w:val="XMLname"/>
         </w:rPr>
         <w:t>Identifier.system</w:t>
       </w:r>
-      <w:proofErr w:type="spellEnd"/>
       <w:r>
         <w:t xml:space="preserve"> </w:t>
       </w:r>
@@ -6021,7 +5943,7 @@
           <w:noProof w:val="0"/>
         </w:rPr>
       </w:pPr>
-      <w:bookmarkStart w:id="40" w:name="_Toc534965990"/>
+      <w:bookmarkStart w:id="56" w:name="_Toc534965990"/>
       <w:r>
         <w:rPr>
           <w:noProof w:val="0"/>
@@ -6038,23 +5960,9 @@
         <w:rPr>
           <w:noProof w:val="0"/>
         </w:rPr>
-        <w:t xml:space="preserve"> XDS </w:t>
-      </w:r>
-      <w:proofErr w:type="spellStart"/>
-      <w:r>
-        <w:rPr>
-          <w:noProof w:val="0"/>
-        </w:rPr>
-        <w:t>CXi</w:t>
-      </w:r>
-      <w:proofErr w:type="spellEnd"/>
-      <w:r>
-        <w:rPr>
-          <w:noProof w:val="0"/>
-        </w:rPr>
-        <w:t xml:space="preserve"> mapped to FHIR Identifier Type</w:t>
-      </w:r>
-      <w:bookmarkEnd w:id="40"/>
+        <w:t xml:space="preserve"> XDS CXi mapped to FHIR Identifier Type</w:t>
+      </w:r>
+      <w:bookmarkEnd w:id="56"/>
     </w:p>
     <w:p>
       <w:pPr>
@@ -6073,15 +5981,7 @@
         <w:t xml:space="preserve"> as</w:t>
       </w:r>
       <w:r>
-        <w:t xml:space="preserve"> </w:t>
-      </w:r>
-      <w:proofErr w:type="spellStart"/>
-      <w:r>
-        <w:t>CXi</w:t>
-      </w:r>
-      <w:proofErr w:type="spellEnd"/>
-      <w:r>
-        <w:t>.</w:t>
+        <w:t xml:space="preserve"> CXi.</w:t>
       </w:r>
     </w:p>
     <w:p>
@@ -6097,52 +5997,34 @@
         <w:pStyle w:val="List2"/>
       </w:pPr>
       <w:r>
-        <w:t xml:space="preserve">CXi.1 (id) = </w:t>
-      </w:r>
-      <w:proofErr w:type="spellStart"/>
-      <w:r>
-        <w:t>Identifier.value</w:t>
-      </w:r>
-      <w:proofErr w:type="spellEnd"/>
+        <w:t>CXi.1 (id) = Identifier.value</w:t>
+      </w:r>
     </w:p>
     <w:p>
       <w:pPr>
         <w:pStyle w:val="List2"/>
       </w:pPr>
       <w:r>
-        <w:t xml:space="preserve">CXi.4 (assigning authority) = </w:t>
-      </w:r>
-      <w:proofErr w:type="spellStart"/>
-      <w:r>
-        <w:t>Identifier.system</w:t>
-      </w:r>
-      <w:proofErr w:type="spellEnd"/>
+        <w:t>CXi.4 (assigning authority) = Identifier.system</w:t>
+      </w:r>
     </w:p>
     <w:p>
       <w:pPr>
         <w:pStyle w:val="List2"/>
       </w:pPr>
       <w:r>
-        <w:t xml:space="preserve">CXi.5 (identifier type code) = </w:t>
-      </w:r>
-      <w:proofErr w:type="spellStart"/>
-      <w:r>
-        <w:t>Identifier.type</w:t>
-      </w:r>
-      <w:proofErr w:type="spellEnd"/>
+        <w:t>CXi.5 (identifier type code) = Identifier.type</w:t>
+      </w:r>
     </w:p>
     <w:p>
       <w:pPr>
         <w:pStyle w:val="List2"/>
       </w:pPr>
       <w:r>
-        <w:t>CXi.6 (</w:t>
-      </w:r>
-      <w:proofErr w:type="spellStart"/>
-      <w:r>
-        <w:t>homeCommunityId</w:t>
-      </w:r>
-      <w:proofErr w:type="spellEnd"/>
+        <w:t>CXi.6 (homeCommunityId</w:t>
+      </w:r>
+      <w:bookmarkStart w:id="57" w:name="_GoBack"/>
+      <w:bookmarkEnd w:id="57"/>
       <w:r>
         <w:t>) = &lt;not mapped&gt;</w:t>
       </w:r>
@@ -6154,13 +6036,8 @@
       <w:r>
         <w:t xml:space="preserve">Thus, a </w:t>
       </w:r>
-      <w:proofErr w:type="spellStart"/>
-      <w:r>
-        <w:t>CXi</w:t>
-      </w:r>
-      <w:proofErr w:type="spellEnd"/>
-      <w:r>
-        <w:t xml:space="preserve"> </w:t>
+      <w:r>
+        <w:t xml:space="preserve">CXi </w:t>
       </w:r>
       <w:r>
         <w:t>value such as</w:t>
@@ -6437,14 +6314,14 @@
           <w:noProof w:val="0"/>
         </w:rPr>
       </w:pPr>
-      <w:bookmarkStart w:id="41" w:name="_Toc534965991"/>
+      <w:bookmarkStart w:id="58" w:name="_Toc534965991"/>
       <w:r>
         <w:rPr>
           <w:noProof w:val="0"/>
         </w:rPr>
         <w:t>Z.10 Profiling conventions for constraints on FHIR</w:t>
       </w:r>
-      <w:bookmarkEnd w:id="41"/>
+      <w:bookmarkEnd w:id="58"/>
     </w:p>
     <w:p>
       <w:r>
@@ -6670,16 +6547,16 @@
       <w:pPr>
         <w:pStyle w:val="List"/>
       </w:pPr>
-      <w:bookmarkStart w:id="42" w:name="OLE_LINK1"/>
-      <w:bookmarkStart w:id="43" w:name="OLE_LINK2"/>
+      <w:bookmarkStart w:id="59" w:name="OLE_LINK1"/>
+      <w:bookmarkStart w:id="60" w:name="OLE_LINK2"/>
       <w:r>
         <w:t>C</w:t>
       </w:r>
       <w:r>
         <w:tab/>
       </w:r>
-      <w:bookmarkEnd w:id="42"/>
-      <w:bookmarkEnd w:id="43"/>
+      <w:bookmarkEnd w:id="59"/>
+      <w:bookmarkEnd w:id="60"/>
       <w:r>
         <w:t xml:space="preserve">Conditional. There is </w:t>
       </w:r>
@@ -6776,7 +6653,7 @@
           <w:noProof w:val="0"/>
         </w:rPr>
       </w:pPr>
-      <w:bookmarkStart w:id="44" w:name="_Toc534965992"/>
+      <w:bookmarkStart w:id="61" w:name="_Toc534965992"/>
       <w:r>
         <w:rPr>
           <w:noProof w:val="0"/>
@@ -6790,7 +6667,7 @@
         </w:rPr>
         <w:t xml:space="preserve"> Usage of the CX Data Type in PID-3 Patient Identifier List</w:t>
       </w:r>
-      <w:bookmarkEnd w:id="44"/>
+      <w:bookmarkEnd w:id="61"/>
     </w:p>
     <w:p>
       <w:pPr>
@@ -6835,7 +6712,7 @@
           <w:noProof w:val="0"/>
         </w:rPr>
       </w:pPr>
-      <w:bookmarkStart w:id="45" w:name="_Toc534965993"/>
+      <w:bookmarkStart w:id="62" w:name="_Toc534965993"/>
       <w:r>
         <w:rPr>
           <w:noProof w:val="0"/>
@@ -6854,7 +6731,7 @@
         </w:rPr>
         <w:t>FHIR Identifier Type</w:t>
       </w:r>
-      <w:bookmarkEnd w:id="45"/>
+      <w:bookmarkEnd w:id="62"/>
     </w:p>
     <w:p>
       <w:pPr>
@@ -6878,7 +6755,7 @@
       <w:r>
         <w:t xml:space="preserve">FHIR </w:t>
       </w:r>
-      <w:hyperlink r:id="rId32" w:anchor="identifier" w:history="1">
+      <w:hyperlink r:id="rId31" w:anchor="identifier" w:history="1">
         <w:r>
           <w:rPr>
             <w:rStyle w:val="Hyperlink"/>
@@ -7176,48 +7053,48 @@
       <w:pPr>
         <w:pStyle w:val="BodyText"/>
       </w:pPr>
-      <w:bookmarkStart w:id="46" w:name="_IHEActCode_Vocabulary"/>
-      <w:bookmarkStart w:id="47" w:name="_IHERoleCode_Vocabulary"/>
-      <w:bookmarkStart w:id="48" w:name="_6.2.1.1.6.1_Service_Event"/>
-      <w:bookmarkStart w:id="49" w:name="_6.2.1.1.6.2_Medications_Section"/>
-      <w:bookmarkStart w:id="50" w:name="_6.2.1.1.6.3_Allergies_and"/>
-      <w:bookmarkStart w:id="51" w:name="_6.2.2.1.1__Problem"/>
-      <w:bookmarkStart w:id="52" w:name="_6.2.3.1_Encompassing_Encounter"/>
-      <w:bookmarkStart w:id="53" w:name="_6.2.3.1.1_Responsible_Party"/>
-      <w:bookmarkStart w:id="54" w:name="_6.2.3.1.2_Health_Care"/>
-      <w:bookmarkStart w:id="55" w:name="_6.2.4.4.1__Simple"/>
-      <w:bookmarkStart w:id="56" w:name="_Toc335730763"/>
-      <w:bookmarkStart w:id="57" w:name="_Toc336000666"/>
-      <w:bookmarkStart w:id="58" w:name="_Toc336002388"/>
-      <w:bookmarkStart w:id="59" w:name="_Toc336006583"/>
-      <w:bookmarkStart w:id="60" w:name="_Toc335730764"/>
-      <w:bookmarkStart w:id="61" w:name="_Toc336000667"/>
-      <w:bookmarkStart w:id="62" w:name="_Toc336002389"/>
-      <w:bookmarkStart w:id="63" w:name="_Toc336006584"/>
-      <w:bookmarkEnd w:id="46"/>
-      <w:bookmarkEnd w:id="47"/>
-      <w:bookmarkEnd w:id="48"/>
-      <w:bookmarkEnd w:id="49"/>
-      <w:bookmarkEnd w:id="50"/>
-      <w:bookmarkEnd w:id="51"/>
-      <w:bookmarkEnd w:id="52"/>
-      <w:bookmarkEnd w:id="53"/>
-      <w:bookmarkEnd w:id="54"/>
-      <w:bookmarkEnd w:id="55"/>
-      <w:bookmarkEnd w:id="56"/>
-      <w:bookmarkEnd w:id="57"/>
-      <w:bookmarkEnd w:id="58"/>
-      <w:bookmarkEnd w:id="59"/>
-      <w:bookmarkEnd w:id="60"/>
-      <w:bookmarkEnd w:id="61"/>
-      <w:bookmarkEnd w:id="62"/>
+      <w:bookmarkStart w:id="63" w:name="_IHEActCode_Vocabulary"/>
+      <w:bookmarkStart w:id="64" w:name="_IHERoleCode_Vocabulary"/>
+      <w:bookmarkStart w:id="65" w:name="_6.2.1.1.6.1_Service_Event"/>
+      <w:bookmarkStart w:id="66" w:name="_6.2.1.1.6.2_Medications_Section"/>
+      <w:bookmarkStart w:id="67" w:name="_6.2.1.1.6.3_Allergies_and"/>
+      <w:bookmarkStart w:id="68" w:name="_6.2.2.1.1__Problem"/>
+      <w:bookmarkStart w:id="69" w:name="_6.2.3.1_Encompassing_Encounter"/>
+      <w:bookmarkStart w:id="70" w:name="_6.2.3.1.1_Responsible_Party"/>
+      <w:bookmarkStart w:id="71" w:name="_6.2.3.1.2_Health_Care"/>
+      <w:bookmarkStart w:id="72" w:name="_6.2.4.4.1__Simple"/>
+      <w:bookmarkStart w:id="73" w:name="_Toc335730763"/>
+      <w:bookmarkStart w:id="74" w:name="_Toc336000666"/>
+      <w:bookmarkStart w:id="75" w:name="_Toc336002388"/>
+      <w:bookmarkStart w:id="76" w:name="_Toc336006583"/>
+      <w:bookmarkStart w:id="77" w:name="_Toc335730764"/>
+      <w:bookmarkStart w:id="78" w:name="_Toc336000667"/>
+      <w:bookmarkStart w:id="79" w:name="_Toc336002389"/>
+      <w:bookmarkStart w:id="80" w:name="_Toc336006584"/>
       <w:bookmarkEnd w:id="63"/>
+      <w:bookmarkEnd w:id="64"/>
+      <w:bookmarkEnd w:id="65"/>
+      <w:bookmarkEnd w:id="66"/>
+      <w:bookmarkEnd w:id="67"/>
+      <w:bookmarkEnd w:id="68"/>
+      <w:bookmarkEnd w:id="69"/>
+      <w:bookmarkEnd w:id="70"/>
+      <w:bookmarkEnd w:id="71"/>
+      <w:bookmarkEnd w:id="72"/>
+      <w:bookmarkEnd w:id="73"/>
+      <w:bookmarkEnd w:id="74"/>
+      <w:bookmarkEnd w:id="75"/>
+      <w:bookmarkEnd w:id="76"/>
+      <w:bookmarkEnd w:id="77"/>
+      <w:bookmarkEnd w:id="78"/>
+      <w:bookmarkEnd w:id="79"/>
+      <w:bookmarkEnd w:id="80"/>
     </w:p>
     <w:sectPr>
-      <w:headerReference w:type="default" r:id="rId33"/>
-      <w:footerReference w:type="even" r:id="rId34"/>
-      <w:footerReference w:type="default" r:id="rId35"/>
-      <w:footerReference w:type="first" r:id="rId36"/>
+      <w:headerReference w:type="default" r:id="rId32"/>
+      <w:footerReference w:type="even" r:id="rId33"/>
+      <w:footerReference w:type="default" r:id="rId34"/>
+      <w:footerReference w:type="first" r:id="rId35"/>
       <w:pgSz w:w="12240" w:h="15840" w:code="1"/>
       <w:pgMar w:top="1440" w:right="1080" w:bottom="1440" w:left="1800" w:header="720" w:footer="720" w:gutter="0"/>
       <w:lnNumType w:countBy="5" w:restart="continuous"/>
@@ -7328,19 +7205,59 @@
         <w:sz w:val="20"/>
       </w:rPr>
     </w:pPr>
-    <w:bookmarkStart w:id="64" w:name="_Toc473170355"/>
+    <w:bookmarkStart w:id="81" w:name="_Toc473170355"/>
     <w:r>
       <w:rPr>
         <w:sz w:val="20"/>
       </w:rPr>
-      <w:t>Rev. 2.0 – 2019-01-</w:t>
+      <w:t>Rev. 2.</w:t>
     </w:r>
+    <w:ins w:id="82" w:author="Mary Jungers" w:date="2019-02-28T13:29:00Z">
+      <w:r>
+        <w:rPr>
+          <w:sz w:val="20"/>
+        </w:rPr>
+        <w:t>1</w:t>
+      </w:r>
+    </w:ins>
+    <w:del w:id="83" w:author="Mary Jungers" w:date="2019-02-28T13:29:00Z">
+      <w:r>
+        <w:rPr>
+          <w:sz w:val="20"/>
+        </w:rPr>
+        <w:delText>0</w:delText>
+      </w:r>
+    </w:del>
     <w:r>
       <w:rPr>
         <w:sz w:val="20"/>
       </w:rPr>
-      <w:t>11</w:t>
+      <w:t xml:space="preserve"> – 2019-0</w:t>
     </w:r>
+    <w:ins w:id="84" w:author="Mary Jungers" w:date="2019-02-28T13:29:00Z">
+      <w:r>
+        <w:rPr>
+          <w:sz w:val="20"/>
+        </w:rPr>
+        <w:t>3-xx</w:t>
+      </w:r>
+    </w:ins>
+    <w:del w:id="85" w:author="Mary Jungers" w:date="2019-02-28T13:29:00Z">
+      <w:r>
+        <w:rPr>
+          <w:sz w:val="20"/>
+        </w:rPr>
+        <w:delText>1-</w:delText>
+      </w:r>
+    </w:del>
+    <w:del w:id="86" w:author="Mary Jungers" w:date="2019-02-28T13:30:00Z">
+      <w:r>
+        <w:rPr>
+          <w:sz w:val="20"/>
+        </w:rPr>
+        <w:delText>11</w:delText>
+      </w:r>
+    </w:del>
     <w:r>
       <w:rPr>
         <w:sz w:val="20"/>
@@ -7396,7 +7313,7 @@
       <w:tab/>
       <w:t>Copyright © 2019: IHE International, Inc.</w:t>
     </w:r>
-    <w:bookmarkEnd w:id="64"/>
+    <w:bookmarkEnd w:id="81"/>
   </w:p>
   <w:p>
     <w:pPr>
@@ -16258,6 +16175,14 @@
   </w:num>
   <w:numIdMacAtCleanup w:val="165"/>
 </w:numbering>
+</file>
+
+<file path=word/people.xml><?xml version="1.0" encoding="utf-8"?>
+<w15:people xmlns:wpc="http://schemas.microsoft.com/office/word/2010/wordprocessingCanvas" xmlns:cx="http://schemas.microsoft.com/office/drawing/2014/chartex" xmlns:cx1="http://schemas.microsoft.com/office/drawing/2015/9/8/chartex" xmlns:cx2="http://schemas.microsoft.com/office/drawing/2015/10/21/chartex" xmlns:cx3="http://schemas.microsoft.com/office/drawing/2016/5/9/chartex" xmlns:cx4="http://schemas.microsoft.com/office/drawing/2016/5/10/chartex" xmlns:cx5="http://schemas.microsoft.com/office/drawing/2016/5/11/chartex" xmlns:cx6="http://schemas.microsoft.com/office/drawing/2016/5/12/chartex" xmlns:cx7="http://schemas.microsoft.com/office/drawing/2016/5/13/chartex" xmlns:cx8="http://schemas.microsoft.com/office/drawing/2016/5/14/chartex" xmlns:mc="http://schemas.openxmlformats.org/markup-compatibility/2006" xmlns:aink="http://schemas.microsoft.com/office/drawing/2016/ink" xmlns:am3d="http://schemas.microsoft.com/office/drawing/2017/model3d" xmlns:o="urn:schemas-microsoft-com:office:office" xmlns:r="http://schemas.openxmlformats.org/officeDocument/2006/relationships" xmlns:m="http://schemas.openxmlformats.org/officeDocument/2006/math" xmlns:v="urn:schemas-microsoft-com:vml" xmlns:wp14="http://schemas.microsoft.com/office/word/2010/wordprocessingDrawing" xmlns:wp="http://schemas.openxmlformats.org/drawingml/2006/wordprocessingDrawing" xmlns:w10="urn:schemas-microsoft-com:office:word" xmlns:w="http://schemas.openxmlformats.org/wordprocessingml/2006/main" xmlns:w14="http://schemas.microsoft.com/office/word/2010/wordml" xmlns:w15="http://schemas.microsoft.com/office/word/2012/wordml" xmlns:w16cid="http://schemas.microsoft.com/office/word/2016/wordml/cid" xmlns:w16se="http://schemas.microsoft.com/office/word/2015/wordml/symex" xmlns:wpg="http://schemas.microsoft.com/office/word/2010/wordprocessingGroup" xmlns:wpi="http://schemas.microsoft.com/office/word/2010/wordprocessingInk" xmlns:wne="http://schemas.microsoft.com/office/word/2006/wordml" xmlns:wps="http://schemas.microsoft.com/office/word/2010/wordprocessingShape" mc:Ignorable="w14 w15 w16se w16cid wp14">
+  <w15:person w15:author="Mary Jungers">
+    <w15:presenceInfo w15:providerId="None" w15:userId="Mary Jungers"/>
+  </w15:person>
+</w15:people>
 </file>
 
 <file path=word/styles.xml><?xml version="1.0" encoding="utf-8"?>
@@ -19028,7 +18953,7 @@
 </file>
 
 <file path=customXml/itemProps1.xml><?xml version="1.0" encoding="utf-8"?>
-<ds:datastoreItem xmlns:ds="http://schemas.openxmlformats.org/officeDocument/2006/customXml" ds:itemID="{70B7BFBC-5796-425B-828C-9DC457A68C1A}">
+<ds:datastoreItem xmlns:ds="http://schemas.openxmlformats.org/officeDocument/2006/customXml" ds:itemID="{FC0FEB87-34E8-4635-91B8-266E5A931BA4}">
   <ds:schemaRefs>
     <ds:schemaRef ds:uri="http://schemas.openxmlformats.org/officeDocument/2006/bibliography"/>
   </ds:schemaRefs>

</xml_diff>

<commit_message>
Final TI versions published March 6, 2019
</commit_message>
<xml_diff>
--- a/FHIR-R4/IHE_ITI_Suppl_Appx-Z.docx
+++ b/FHIR-R4/IHE_ITI_Suppl_Appx-Z.docx
@@ -232,122 +232,53 @@
         <w:pStyle w:val="BodyText"/>
         <w:jc w:val="center"/>
         <w:rPr>
-          <w:ins w:id="0" w:author="Mary Jungers" w:date="2019-02-28T13:40:00Z"/>
           <w:bCs/>
           <w:kern w:val="28"/>
           <w:szCs w:val="24"/>
         </w:rPr>
       </w:pPr>
-      <w:ins w:id="1" w:author="Mary Jungers" w:date="2019-02-28T13:40:00Z">
-        <w:r>
-          <w:rPr>
-            <w:bCs/>
-            <w:kern w:val="28"/>
-            <w:szCs w:val="24"/>
-          </w:rPr>
-          <w:t>HL7</w:t>
-        </w:r>
-        <w:r>
-          <w:rPr>
-            <w:bCs/>
-            <w:kern w:val="28"/>
-            <w:szCs w:val="24"/>
-            <w:vertAlign w:val="superscript"/>
-          </w:rPr>
-          <w:t>®</w:t>
-        </w:r>
-        <w:r>
-          <w:rPr>
-            <w:bCs/>
-            <w:kern w:val="28"/>
-            <w:szCs w:val="24"/>
-          </w:rPr>
-          <w:t xml:space="preserve"> FHIR</w:t>
-        </w:r>
-        <w:r>
-          <w:rPr>
-            <w:bCs/>
-            <w:kern w:val="28"/>
-            <w:szCs w:val="24"/>
-            <w:vertAlign w:val="superscript"/>
-          </w:rPr>
-          <w:t>®</w:t>
-        </w:r>
-        <w:r>
-          <w:rPr>
-            <w:bCs/>
-            <w:kern w:val="28"/>
-            <w:szCs w:val="24"/>
-          </w:rPr>
-          <w:t xml:space="preserve"> Release 4</w:t>
-        </w:r>
-      </w:ins>
-    </w:p>
-    <w:p>
-      <w:pPr>
-        <w:pStyle w:val="BodyText"/>
-        <w:jc w:val="center"/>
-        <w:rPr>
-          <w:del w:id="2" w:author="Mary Jungers" w:date="2019-02-28T13:40:00Z"/>
-          <w:sz w:val="28"/>
-          <w:szCs w:val="28"/>
-        </w:rPr>
-      </w:pPr>
-      <w:del w:id="3" w:author="Mary Jungers" w:date="2019-02-28T13:40:00Z">
-        <w:r>
-          <w:rPr>
-            <w:sz w:val="28"/>
-            <w:szCs w:val="28"/>
-          </w:rPr>
-          <w:delText>HL7</w:delText>
-        </w:r>
-        <w:r>
-          <w:rPr>
-            <w:sz w:val="28"/>
-            <w:szCs w:val="28"/>
-            <w:vertAlign w:val="superscript"/>
-          </w:rPr>
-          <w:delText>®</w:delText>
-        </w:r>
-        <w:r>
-          <w:rPr>
-            <w:sz w:val="28"/>
-            <w:szCs w:val="28"/>
-          </w:rPr>
-          <w:delText xml:space="preserve"> </w:delText>
-        </w:r>
-        <w:r>
-          <w:rPr>
-            <w:sz w:val="28"/>
-            <w:szCs w:val="28"/>
-          </w:rPr>
-          <w:delText>FHIR</w:delText>
-        </w:r>
-        <w:bookmarkStart w:id="4" w:name="OLE_LINK3"/>
-        <w:r>
-          <w:rPr>
-            <w:sz w:val="28"/>
-            <w:szCs w:val="28"/>
-            <w:vertAlign w:val="superscript"/>
-          </w:rPr>
-          <w:delText>®</w:delText>
-        </w:r>
-        <w:bookmarkEnd w:id="4"/>
-        <w:r>
-          <w:rPr>
-            <w:sz w:val="28"/>
-            <w:szCs w:val="28"/>
-          </w:rPr>
-          <w:delText xml:space="preserve"> </w:delText>
-        </w:r>
-        <w:r>
-          <w:rPr>
-            <w:sz w:val="28"/>
-            <w:szCs w:val="28"/>
-          </w:rPr>
-          <w:delText>R4</w:delText>
-        </w:r>
-      </w:del>
+      <w:r>
+        <w:rPr>
+          <w:bCs/>
+          <w:kern w:val="28"/>
+          <w:szCs w:val="24"/>
+        </w:rPr>
+        <w:t>HL7</w:t>
+      </w:r>
+      <w:r>
+        <w:rPr>
+          <w:bCs/>
+          <w:kern w:val="28"/>
+          <w:szCs w:val="24"/>
+          <w:vertAlign w:val="superscript"/>
+        </w:rPr>
+        <w:t>®</w:t>
+      </w:r>
+      <w:r>
+        <w:rPr>
+          <w:bCs/>
+          <w:kern w:val="28"/>
+          <w:szCs w:val="24"/>
+        </w:rPr>
+        <w:t xml:space="preserve"> FHIR</w:t>
+      </w:r>
+      <w:r>
+        <w:rPr>
+          <w:bCs/>
+          <w:kern w:val="28"/>
+          <w:szCs w:val="24"/>
+          <w:vertAlign w:val="superscript"/>
+        </w:rPr>
+        <w:t>®</w:t>
+      </w:r>
+      <w:r>
+        <w:rPr>
+          <w:bCs/>
+          <w:kern w:val="28"/>
+          <w:szCs w:val="24"/>
+        </w:rPr>
+        <w:t xml:space="preserve"> Release 4</w:t>
+      </w:r>
     </w:p>
     <w:p>
       <w:pPr>
@@ -375,33 +306,13 @@
         </w:rPr>
         <w:t>2.</w:t>
       </w:r>
-      <w:ins w:id="5" w:author="Mary Jungers" w:date="2019-02-28T13:29:00Z">
-        <w:r>
-          <w:rPr>
-            <w:b/>
-            <w:sz w:val="44"/>
-            <w:szCs w:val="44"/>
-          </w:rPr>
-          <w:t>1</w:t>
-        </w:r>
-      </w:ins>
-      <w:del w:id="6" w:author="Mary Jungers" w:date="2019-02-28T13:29:00Z">
-        <w:r>
-          <w:rPr>
-            <w:b/>
-            <w:sz w:val="44"/>
-            <w:szCs w:val="44"/>
-          </w:rPr>
-          <w:delText>0</w:delText>
-        </w:r>
-      </w:del>
       <w:r>
         <w:rPr>
           <w:b/>
           <w:sz w:val="44"/>
           <w:szCs w:val="44"/>
         </w:rPr>
-        <w:t xml:space="preserve"> </w:t>
+        <w:t>1</w:t>
       </w:r>
       <w:r>
         <w:rPr>
@@ -409,28 +320,24 @@
           <w:sz w:val="44"/>
           <w:szCs w:val="44"/>
         </w:rPr>
+        <w:t xml:space="preserve"> </w:t>
+      </w:r>
+      <w:r>
+        <w:rPr>
+          <w:b/>
+          <w:sz w:val="44"/>
+          <w:szCs w:val="44"/>
+        </w:rPr>
         <w:t xml:space="preserve">– </w:t>
       </w:r>
-      <w:del w:id="7" w:author="Mary Jungers" w:date="2019-02-28T13:29:00Z">
-        <w:r>
-          <w:rPr>
-            <w:b/>
-            <w:sz w:val="44"/>
-            <w:szCs w:val="44"/>
-          </w:rPr>
-          <w:delText>Draft for Public Comment</w:delText>
-        </w:r>
-      </w:del>
-      <w:ins w:id="8" w:author="Mary Jungers" w:date="2019-02-28T13:29:00Z">
-        <w:r>
-          <w:rPr>
-            <w:b/>
-            <w:sz w:val="44"/>
-            <w:szCs w:val="44"/>
-          </w:rPr>
-          <w:t>Trial Implementation</w:t>
-        </w:r>
-      </w:ins>
+      <w:r>
+        <w:rPr>
+          <w:b/>
+          <w:sz w:val="44"/>
+          <w:szCs w:val="44"/>
+        </w:rPr>
+        <w:t>Trial Implementation</w:t>
+      </w:r>
     </w:p>
     <w:p>
       <w:pPr>
@@ -465,16 +372,12 @@
       <w:r>
         <w:tab/>
       </w:r>
-      <w:del w:id="9" w:author="Mary Jungers" w:date="2019-02-28T13:29:00Z">
-        <w:r>
-          <w:delText>February 24</w:delText>
-        </w:r>
-      </w:del>
-      <w:ins w:id="10" w:author="Mary Jungers" w:date="2019-02-28T13:29:00Z">
-        <w:r>
-          <w:t>March xx</w:t>
-        </w:r>
-      </w:ins>
+      <w:r>
+        <w:t xml:space="preserve">March </w:t>
+      </w:r>
+      <w:r>
+        <w:t>6</w:t>
+      </w:r>
       <w:r>
         <w:t>,</w:t>
       </w:r>
@@ -500,11 +403,6 @@
       <w:pPr>
         <w:pStyle w:val="BodyText"/>
         <w:spacing w:after="60"/>
-        <w:pPrChange w:id="11" w:author="Mary Jungers" w:date="2019-02-28T13:29:00Z">
-          <w:pPr>
-            <w:pStyle w:val="BodyText"/>
-          </w:pPr>
-        </w:pPrChange>
       </w:pPr>
       <w:r>
         <w:t>Email:</w:t>
@@ -625,33 +523,20 @@
       <w:r>
         <w:t>.</w:t>
       </w:r>
-      <w:ins w:id="12" w:author="Lynn Felhofer" w:date="2019-02-28T14:27:00Z">
-        <w:r>
-          <w:t>1</w:t>
-        </w:r>
-      </w:ins>
-      <w:del w:id="13" w:author="Lynn Felhofer" w:date="2019-02-28T14:27:00Z">
-        <w:r>
-          <w:delText>0</w:delText>
-        </w:r>
-      </w:del>
+      <w:r>
+        <w:t>1</w:t>
+      </w:r>
       <w:r>
         <w:t>.</w:t>
       </w:r>
       <w:r>
         <w:t xml:space="preserve"> Each su</w:t>
       </w:r>
-      <w:commentRangeStart w:id="14"/>
+      <w:bookmarkStart w:id="0" w:name="_GoBack"/>
       <w:r>
         <w:t>p</w:t>
       </w:r>
-      <w:commentRangeEnd w:id="14"/>
-      <w:r>
-        <w:rPr>
-          <w:rStyle w:val="CommentReference"/>
-        </w:rPr>
-        <w:commentReference w:id="14"/>
-      </w:r>
+      <w:bookmarkEnd w:id="0"/>
       <w:r>
         <w:t>plement undergoes a process of public comment and trial implementation before being</w:t>
       </w:r>
@@ -665,337 +550,240 @@
     <w:p>
       <w:pPr>
         <w:pStyle w:val="BodyText"/>
-        <w:rPr>
-          <w:ins w:id="15" w:author="Mary Jungers" w:date="2019-02-28T13:38:00Z"/>
-        </w:rPr>
-      </w:pPr>
-      <w:bookmarkStart w:id="16" w:name="OLE_LINK4"/>
-      <w:ins w:id="17" w:author="Mary Jungers" w:date="2019-02-28T13:38:00Z">
-        <w:r>
-          <w:t xml:space="preserve">This supplement is published on </w:t>
-        </w:r>
-        <w:r>
-          <w:t>March xx, 201</w:t>
-        </w:r>
-      </w:ins>
-      <w:ins w:id="18" w:author="Mary Jungers" w:date="2019-02-28T13:39:00Z">
-        <w:r>
-          <w:t>9</w:t>
-        </w:r>
-      </w:ins>
-      <w:ins w:id="19" w:author="Mary Jungers" w:date="2019-02-28T13:38:00Z">
-        <w:r>
-          <w:t xml:space="preserve"> for trial implementation and may be available for testing at subsequent IHE Connectathons. The supplement may be amended based on the results of testing. Following successful testing it will be incorporated into the IT Infrastructure Technical Framework. Comments are invited and can be submitted at </w:t>
-        </w:r>
-        <w:r>
-          <w:fldChar w:fldCharType="begin"/>
-        </w:r>
-        <w:r>
-          <w:instrText xml:space="preserve"> HYPERLINK </w:instrText>
-        </w:r>
-        <w:r>
-          <w:fldChar w:fldCharType="end"/>
-        </w:r>
+      </w:pPr>
+      <w:bookmarkStart w:id="1" w:name="OLE_LINK4"/>
+      <w:r>
+        <w:t xml:space="preserve">This supplement is published on </w:t>
+      </w:r>
+      <w:r>
+        <w:t xml:space="preserve">March </w:t>
+      </w:r>
+      <w:r>
+        <w:t>6</w:t>
+      </w:r>
+      <w:r>
+        <w:t>, 2019</w:t>
+      </w:r>
+      <w:r>
+        <w:t xml:space="preserve"> for trial implementation and may be available for testing at subsequent IHE Connectathons. The supplement may be amended based on the results of testing. Following successful testing it will be incorporated into the IT Infrastructure Technical Framework. Comments are invited and can be submitted at </w:t>
+      </w:r>
+      <w:hyperlink w:history="1"/>
+      <w:hyperlink r:id="rId11" w:history="1">
         <w:r>
           <w:rPr>
             <w:rStyle w:val="Hyperlink"/>
           </w:rPr>
-          <w:fldChar w:fldCharType="begin"/>
-        </w:r>
+          <w:t>http://www.ihe.net/ITI_Public_Comments</w:t>
+        </w:r>
+      </w:hyperlink>
+      <w:r>
+        <w:t>.</w:t>
+      </w:r>
+    </w:p>
+    <w:bookmarkEnd w:id="1"/>
+    <w:p>
+      <w:pPr>
+        <w:pStyle w:val="BodyText"/>
+      </w:pPr>
+      <w:r>
+        <w:t>This supplement describes changes to the existing technical framework documents</w:t>
+      </w:r>
+      <w:r>
+        <w:t>.</w:t>
+      </w:r>
+      <w:r>
+        <w:t xml:space="preserve"> </w:t>
+      </w:r>
+    </w:p>
+    <w:p>
+      <w:pPr>
+        <w:pStyle w:val="BodyText"/>
+      </w:pPr>
+      <w:r>
+        <w:t>“</w:t>
+      </w:r>
+      <w:r>
+        <w:t>B</w:t>
+      </w:r>
+      <w:r>
+        <w:t xml:space="preserve">oxed” instructions </w:t>
+      </w:r>
+      <w:r>
+        <w:t xml:space="preserve">like the sample below indicate to </w:t>
+      </w:r>
+      <w:r>
+        <w:t xml:space="preserve">the Volume Editor how to integrate the relevant section(s) into the </w:t>
+      </w:r>
+      <w:r>
+        <w:t>relevant</w:t>
+      </w:r>
+      <w:r>
+        <w:t xml:space="preserve"> Technical Framework </w:t>
+      </w:r>
+      <w:r>
+        <w:t>volume</w:t>
+      </w:r>
+      <w:r>
+        <w:t>.</w:t>
+      </w:r>
+    </w:p>
+    <w:p>
+      <w:pPr>
+        <w:pStyle w:val="EditorInstructions"/>
+      </w:pPr>
+      <w:r>
+        <w:t xml:space="preserve">Amend </w:t>
+      </w:r>
+      <w:r>
+        <w:t>S</w:t>
+      </w:r>
+      <w:r>
+        <w:t>ection X.X by the following:</w:t>
+      </w:r>
+    </w:p>
+    <w:p>
+      <w:pPr>
+        <w:pStyle w:val="BodyText"/>
+      </w:pPr>
+      <w:r>
+        <w:t xml:space="preserve">Where the amendment adds text, make the </w:t>
+      </w:r>
+      <w:r>
+        <w:t xml:space="preserve">added </w:t>
+      </w:r>
+      <w:r>
+        <w:t xml:space="preserve">text </w:t>
+      </w:r>
+      <w:r>
+        <w:rPr>
+          <w:rStyle w:val="InsertText"/>
+        </w:rPr>
+        <w:t>bold underline</w:t>
+      </w:r>
+      <w:r>
+        <w:t>. Where the amendment removes text</w:t>
+      </w:r>
+      <w:r>
+        <w:t xml:space="preserve">, make the removed text </w:t>
+      </w:r>
+      <w:r>
+        <w:rPr>
+          <w:rStyle w:val="DeleteText"/>
+        </w:rPr>
+        <w:t>bold strikethrough</w:t>
+      </w:r>
+      <w:r>
+        <w:t xml:space="preserve">. When entire new sections are added, introduce with </w:t>
+      </w:r>
+      <w:r>
+        <w:t>editor’s instructions to “add new text” or similar, which for readability are not bolded or underlined.</w:t>
+      </w:r>
+    </w:p>
+    <w:p>
+      <w:pPr>
+        <w:pStyle w:val="BodyText"/>
+      </w:pPr>
+    </w:p>
+    <w:p>
+      <w:pPr>
+        <w:pStyle w:val="BodyText"/>
+      </w:pPr>
+      <w:r>
+        <w:t xml:space="preserve">General information about IHE can be found at </w:t>
+      </w:r>
+      <w:hyperlink r:id="rId12" w:history="1">
         <w:r>
           <w:rPr>
             <w:rStyle w:val="Hyperlink"/>
           </w:rPr>
-          <w:instrText xml:space="preserve"> HYPERLINK "http://www.ihe.net/ITI_Public_Comments/" </w:instrText>
+          <w:t>http:</w:t>
         </w:r>
         <w:r>
           <w:rPr>
             <w:rStyle w:val="Hyperlink"/>
           </w:rPr>
-          <w:fldChar w:fldCharType="separate"/>
-        </w:r>
+          <w:t>//ihe.net</w:t>
+        </w:r>
+      </w:hyperlink>
+      <w:r>
+        <w:t>.</w:t>
+      </w:r>
+    </w:p>
+    <w:p>
+      <w:pPr>
+        <w:pStyle w:val="BodyText"/>
+      </w:pPr>
+      <w:r>
+        <w:t xml:space="preserve">Information about the IHE IT Infrastructure domain can be found at </w:t>
+      </w:r>
+      <w:hyperlink r:id="rId13" w:history="1">
         <w:r>
           <w:rPr>
             <w:rStyle w:val="Hyperlink"/>
           </w:rPr>
-          <w:t>http://www.ihe.net/ITI_Public_Comments</w:t>
+          <w:t>http:</w:t>
         </w:r>
         <w:r>
           <w:rPr>
             <w:rStyle w:val="Hyperlink"/>
           </w:rPr>
-          <w:fldChar w:fldCharType="end"/>
-        </w:r>
-        <w:r>
-          <w:t>.</w:t>
-        </w:r>
-      </w:ins>
+          <w:t>//ihe.net/IHE_Domains</w:t>
+        </w:r>
+      </w:hyperlink>
+      <w:r>
+        <w:t>.</w:t>
+      </w:r>
     </w:p>
     <w:p>
       <w:pPr>
         <w:pStyle w:val="BodyText"/>
-        <w:rPr>
-          <w:del w:id="20" w:author="Mary Jungers" w:date="2019-02-28T13:38:00Z"/>
-        </w:rPr>
-      </w:pPr>
-      <w:del w:id="21" w:author="Mary Jungers" w:date="2019-02-28T13:38:00Z">
-        <w:r>
-          <w:delText xml:space="preserve">This supplement is published on January </w:delText>
-        </w:r>
-        <w:r>
-          <w:delText>11</w:delText>
-        </w:r>
-        <w:r>
-          <w:delText xml:space="preserve">, 2019 for public comment. Comments are invited and can be submitted at </w:delText>
-        </w:r>
+      </w:pPr>
+      <w:r>
+        <w:t xml:space="preserve">Information about the organization of IHE Technical Frameworks and Supplements and the process used to create them can be found at </w:t>
+      </w:r>
+      <w:hyperlink r:id="rId14" w:history="1">
         <w:r>
           <w:rPr>
             <w:rStyle w:val="Hyperlink"/>
           </w:rPr>
-          <w:fldChar w:fldCharType="begin"/>
+          <w:t>http:</w:t>
         </w:r>
         <w:r>
           <w:rPr>
             <w:rStyle w:val="Hyperlink"/>
           </w:rPr>
-          <w:delInstrText xml:space="preserve"> HYPERLINK "http://www.ihe.net/ITI_Public_Comments/" </w:delInstrText>
-        </w:r>
+          <w:t>//ihe.net/IHE_Process</w:t>
+        </w:r>
+      </w:hyperlink>
+      <w:r>
+        <w:t xml:space="preserve"> and </w:t>
+      </w:r>
+      <w:hyperlink r:id="rId15" w:history="1">
         <w:r>
           <w:rPr>
             <w:rStyle w:val="Hyperlink"/>
           </w:rPr>
-          <w:fldChar w:fldCharType="separate"/>
+          <w:t>http:</w:t>
         </w:r>
         <w:r>
           <w:rPr>
             <w:rStyle w:val="Hyperlink"/>
           </w:rPr>
-          <w:delText>http://www.ihe.net/ITI_Public_Comments</w:delText>
-        </w:r>
-        <w:r>
-          <w:rPr>
-            <w:rStyle w:val="Hyperlink"/>
-          </w:rPr>
-          <w:fldChar w:fldCharType="end"/>
-        </w:r>
-        <w:r>
-          <w:delText xml:space="preserve">. In order to be considered in development of the trial implementation version of the supplement, comments must be received by February </w:delText>
-        </w:r>
-        <w:r>
-          <w:delText>10</w:delText>
-        </w:r>
-        <w:r>
-          <w:delText>, 2019.</w:delText>
-        </w:r>
-        <w:r>
-          <w:delText xml:space="preserve"> </w:delText>
-        </w:r>
-      </w:del>
-    </w:p>
-    <w:bookmarkEnd w:id="16"/>
+          <w:t>//ihe.net/Profiles</w:t>
+        </w:r>
+      </w:hyperlink>
+      <w:r>
+        <w:t>.</w:t>
+      </w:r>
+    </w:p>
     <w:p>
       <w:pPr>
         <w:pStyle w:val="BodyText"/>
       </w:pPr>
       <w:r>
-        <w:t>This supplement describes changes to the existing technical framework documents</w:t>
-      </w:r>
-      <w:r>
-        <w:t>.</w:t>
-      </w:r>
-      <w:r>
-        <w:t xml:space="preserve"> </w:t>
-      </w:r>
-    </w:p>
-    <w:p>
-      <w:pPr>
-        <w:pStyle w:val="BodyText"/>
-      </w:pPr>
-      <w:r>
-        <w:t>“</w:t>
-      </w:r>
-      <w:r>
-        <w:t>B</w:t>
-      </w:r>
-      <w:r>
-        <w:t xml:space="preserve">oxed” instructions </w:t>
-      </w:r>
-      <w:r>
-        <w:t xml:space="preserve">like the sample below indicate to </w:t>
-      </w:r>
-      <w:r>
-        <w:t xml:space="preserve">the Volume Editor how to integrate the relevant section(s) into the </w:t>
-      </w:r>
-      <w:r>
-        <w:t>relevant</w:t>
-      </w:r>
-      <w:r>
-        <w:t xml:space="preserve"> Technical Framework </w:t>
-      </w:r>
-      <w:r>
-        <w:t>volume</w:t>
-      </w:r>
-      <w:r>
-        <w:t>.</w:t>
-      </w:r>
-    </w:p>
-    <w:p>
-      <w:pPr>
-        <w:pStyle w:val="EditorInstructions"/>
-      </w:pPr>
-      <w:r>
-        <w:t xml:space="preserve">Amend </w:t>
-      </w:r>
-      <w:r>
-        <w:t>S</w:t>
-      </w:r>
-      <w:r>
-        <w:t>ection X.X by the following:</w:t>
-      </w:r>
-    </w:p>
-    <w:p>
-      <w:pPr>
-        <w:pStyle w:val="BodyText"/>
-      </w:pPr>
-      <w:r>
-        <w:t xml:space="preserve">Where the amendment adds text, make the </w:t>
-      </w:r>
-      <w:r>
-        <w:t xml:space="preserve">added </w:t>
-      </w:r>
-      <w:r>
-        <w:t xml:space="preserve">text </w:t>
-      </w:r>
-      <w:r>
-        <w:rPr>
-          <w:rStyle w:val="InsertText"/>
-        </w:rPr>
-        <w:t>bold underline</w:t>
-      </w:r>
-      <w:r>
-        <w:t>. Where the amendment removes text</w:t>
-      </w:r>
-      <w:r>
-        <w:t xml:space="preserve">, make the removed text </w:t>
-      </w:r>
-      <w:r>
-        <w:rPr>
-          <w:rStyle w:val="DeleteText"/>
-        </w:rPr>
-        <w:t>bold strikethrough</w:t>
-      </w:r>
-      <w:r>
-        <w:t xml:space="preserve">. When entire new sections are added, introduce with </w:t>
-      </w:r>
-      <w:r>
-        <w:t>editor’s instructions to “add new text” or similar, which for readability are not bolded or underlined.</w:t>
-      </w:r>
-    </w:p>
-    <w:p>
-      <w:pPr>
-        <w:pStyle w:val="BodyText"/>
-      </w:pPr>
-    </w:p>
-    <w:p>
-      <w:pPr>
-        <w:pStyle w:val="BodyText"/>
-      </w:pPr>
-      <w:r>
-        <w:t xml:space="preserve">General information about IHE can be found at </w:t>
-      </w:r>
-      <w:hyperlink r:id="rId14" w:history="1">
-        <w:r>
-          <w:rPr>
-            <w:rStyle w:val="Hyperlink"/>
-          </w:rPr>
-          <w:t>http:</w:t>
-        </w:r>
-        <w:r>
-          <w:rPr>
-            <w:rStyle w:val="Hyperlink"/>
-          </w:rPr>
-          <w:t>//ihe.net</w:t>
-        </w:r>
-      </w:hyperlink>
-      <w:r>
-        <w:t>.</w:t>
-      </w:r>
-    </w:p>
-    <w:p>
-      <w:pPr>
-        <w:pStyle w:val="BodyText"/>
-      </w:pPr>
-      <w:r>
-        <w:t xml:space="preserve">Information about the IHE IT Infrastructure domain can be found at </w:t>
-      </w:r>
-      <w:hyperlink r:id="rId15" w:history="1">
-        <w:r>
-          <w:rPr>
-            <w:rStyle w:val="Hyperlink"/>
-          </w:rPr>
-          <w:t>http:</w:t>
-        </w:r>
-        <w:r>
-          <w:rPr>
-            <w:rStyle w:val="Hyperlink"/>
-          </w:rPr>
-          <w:t>//ihe.net/IHE_Domains</w:t>
-        </w:r>
-      </w:hyperlink>
-      <w:r>
-        <w:t>.</w:t>
-      </w:r>
-    </w:p>
-    <w:p>
-      <w:pPr>
-        <w:pStyle w:val="BodyText"/>
-      </w:pPr>
-      <w:r>
-        <w:t xml:space="preserve">Information about the organization of IHE Technical Frameworks and Supplements and the process used to create them can be found at </w:t>
+        <w:t xml:space="preserve">The current version of the IHE IT Infrastructure Technical Framework can be found at </w:t>
       </w:r>
       <w:hyperlink r:id="rId16" w:history="1">
-        <w:r>
-          <w:rPr>
-            <w:rStyle w:val="Hyperlink"/>
-          </w:rPr>
-          <w:t>http:</w:t>
-        </w:r>
-        <w:r>
-          <w:rPr>
-            <w:rStyle w:val="Hyperlink"/>
-          </w:rPr>
-          <w:t>//ihe.net/IHE_Process</w:t>
-        </w:r>
-      </w:hyperlink>
-      <w:r>
-        <w:t xml:space="preserve"> and </w:t>
-      </w:r>
-      <w:hyperlink r:id="rId17" w:history="1">
-        <w:r>
-          <w:rPr>
-            <w:rStyle w:val="Hyperlink"/>
-          </w:rPr>
-          <w:t>http:</w:t>
-        </w:r>
-        <w:r>
-          <w:rPr>
-            <w:rStyle w:val="Hyperlink"/>
-          </w:rPr>
-          <w:t>//ihe.net/Profiles</w:t>
-        </w:r>
-      </w:hyperlink>
-      <w:r>
-        <w:t>.</w:t>
-      </w:r>
-    </w:p>
-    <w:p>
-      <w:pPr>
-        <w:pStyle w:val="BodyText"/>
-      </w:pPr>
-      <w:r>
-        <w:t xml:space="preserve">The current version of the IHE IT Infrastructure Technical Framework can be found at </w:t>
-      </w:r>
-      <w:hyperlink r:id="rId18" w:history="1">
         <w:r>
           <w:rPr>
             <w:rStyle w:val="Hyperlink"/>
@@ -1045,6 +833,7 @@
         <w:pStyle w:val="TOC1"/>
         <w:rPr>
           <w:rFonts w:asciiTheme="minorHAnsi" w:eastAsiaTheme="minorEastAsia" w:hAnsiTheme="minorHAnsi" w:cstheme="minorBidi"/>
+          <w:noProof/>
           <w:sz w:val="22"/>
           <w:szCs w:val="22"/>
         </w:rPr>
@@ -1058,50 +847,58 @@
       <w:r>
         <w:fldChar w:fldCharType="separate"/>
       </w:r>
-      <w:hyperlink w:anchor="_Toc534965971" w:history="1">
+      <w:hyperlink w:anchor="_Toc2696495" w:history="1">
         <w:r>
           <w:rPr>
             <w:rStyle w:val="Hyperlink"/>
+            <w:noProof/>
           </w:rPr>
           <w:t>Introduction to this Supplement</w:t>
         </w:r>
         <w:r>
           <w:rPr>
+            <w:noProof/>
             <w:webHidden/>
           </w:rPr>
           <w:tab/>
         </w:r>
         <w:r>
           <w:rPr>
+            <w:noProof/>
             <w:webHidden/>
           </w:rPr>
           <w:fldChar w:fldCharType="begin"/>
         </w:r>
         <w:r>
           <w:rPr>
+            <w:noProof/>
             <w:webHidden/>
           </w:rPr>
-          <w:instrText xml:space="preserve"> PAGEREF _Toc534965971 \h </w:instrText>
-        </w:r>
-        <w:r>
-          <w:rPr>
+          <w:instrText xml:space="preserve"> PAGEREF _Toc2696495 \h </w:instrText>
+        </w:r>
+        <w:r>
+          <w:rPr>
+            <w:noProof/>
             <w:webHidden/>
           </w:rPr>
         </w:r>
         <w:r>
           <w:rPr>
+            <w:noProof/>
             <w:webHidden/>
           </w:rPr>
           <w:fldChar w:fldCharType="separate"/>
         </w:r>
         <w:r>
           <w:rPr>
+            <w:noProof/>
             <w:webHidden/>
           </w:rPr>
           <w:t>4</w:t>
         </w:r>
         <w:r>
           <w:rPr>
+            <w:noProof/>
             <w:webHidden/>
           </w:rPr>
           <w:fldChar w:fldCharType="end"/>
@@ -1113,54 +910,63 @@
         <w:pStyle w:val="TOC2"/>
         <w:rPr>
           <w:rFonts w:asciiTheme="minorHAnsi" w:eastAsiaTheme="minorEastAsia" w:hAnsiTheme="minorHAnsi" w:cstheme="minorBidi"/>
+          <w:noProof/>
           <w:sz w:val="22"/>
           <w:szCs w:val="22"/>
         </w:rPr>
       </w:pPr>
-      <w:hyperlink w:anchor="_Toc534965972" w:history="1">
+      <w:hyperlink w:anchor="_Toc2696496" w:history="1">
         <w:r>
           <w:rPr>
             <w:rStyle w:val="Hyperlink"/>
+            <w:noProof/>
           </w:rPr>
           <w:t>Open Issues and Questions</w:t>
         </w:r>
         <w:r>
           <w:rPr>
+            <w:noProof/>
             <w:webHidden/>
           </w:rPr>
           <w:tab/>
         </w:r>
         <w:r>
           <w:rPr>
+            <w:noProof/>
             <w:webHidden/>
           </w:rPr>
           <w:fldChar w:fldCharType="begin"/>
         </w:r>
         <w:r>
           <w:rPr>
+            <w:noProof/>
             <w:webHidden/>
           </w:rPr>
-          <w:instrText xml:space="preserve"> PAGEREF _Toc534965972 \h </w:instrText>
-        </w:r>
-        <w:r>
-          <w:rPr>
+          <w:instrText xml:space="preserve"> PAGEREF _Toc2696496 \h </w:instrText>
+        </w:r>
+        <w:r>
+          <w:rPr>
+            <w:noProof/>
             <w:webHidden/>
           </w:rPr>
         </w:r>
         <w:r>
           <w:rPr>
+            <w:noProof/>
             <w:webHidden/>
           </w:rPr>
           <w:fldChar w:fldCharType="separate"/>
         </w:r>
         <w:r>
           <w:rPr>
+            <w:noProof/>
             <w:webHidden/>
           </w:rPr>
           <w:t>4</w:t>
         </w:r>
         <w:r>
           <w:rPr>
+            <w:noProof/>
             <w:webHidden/>
           </w:rPr>
           <w:fldChar w:fldCharType="end"/>
@@ -1172,54 +978,63 @@
         <w:pStyle w:val="TOC2"/>
         <w:rPr>
           <w:rFonts w:asciiTheme="minorHAnsi" w:eastAsiaTheme="minorEastAsia" w:hAnsiTheme="minorHAnsi" w:cstheme="minorBidi"/>
+          <w:noProof/>
           <w:sz w:val="22"/>
           <w:szCs w:val="22"/>
         </w:rPr>
       </w:pPr>
-      <w:hyperlink w:anchor="_Toc534965973" w:history="1">
+      <w:hyperlink w:anchor="_Toc2696497" w:history="1">
         <w:r>
           <w:rPr>
             <w:rStyle w:val="Hyperlink"/>
+            <w:noProof/>
           </w:rPr>
           <w:t>Closed Issues</w:t>
         </w:r>
         <w:r>
           <w:rPr>
+            <w:noProof/>
             <w:webHidden/>
           </w:rPr>
           <w:tab/>
         </w:r>
         <w:r>
           <w:rPr>
+            <w:noProof/>
             <w:webHidden/>
           </w:rPr>
           <w:fldChar w:fldCharType="begin"/>
         </w:r>
         <w:r>
           <w:rPr>
+            <w:noProof/>
             <w:webHidden/>
           </w:rPr>
-          <w:instrText xml:space="preserve"> PAGEREF _Toc534965973 \h </w:instrText>
-        </w:r>
-        <w:r>
-          <w:rPr>
+          <w:instrText xml:space="preserve"> PAGEREF _Toc2696497 \h </w:instrText>
+        </w:r>
+        <w:r>
+          <w:rPr>
+            <w:noProof/>
             <w:webHidden/>
           </w:rPr>
         </w:r>
         <w:r>
           <w:rPr>
+            <w:noProof/>
             <w:webHidden/>
           </w:rPr>
           <w:fldChar w:fldCharType="separate"/>
         </w:r>
         <w:r>
           <w:rPr>
+            <w:noProof/>
             <w:webHidden/>
           </w:rPr>
           <w:t>4</w:t>
         </w:r>
         <w:r>
           <w:rPr>
+            <w:noProof/>
             <w:webHidden/>
           </w:rPr>
           <w:fldChar w:fldCharType="end"/>
@@ -1231,54 +1046,63 @@
         <w:pStyle w:val="TOC1"/>
         <w:rPr>
           <w:rFonts w:asciiTheme="minorHAnsi" w:eastAsiaTheme="minorEastAsia" w:hAnsiTheme="minorHAnsi" w:cstheme="minorBidi"/>
+          <w:noProof/>
           <w:sz w:val="22"/>
           <w:szCs w:val="22"/>
         </w:rPr>
       </w:pPr>
-      <w:hyperlink w:anchor="_Toc534965974" w:history="1">
+      <w:hyperlink w:anchor="_Toc2696498" w:history="1">
         <w:r>
           <w:rPr>
             <w:rStyle w:val="Hyperlink"/>
+            <w:noProof/>
           </w:rPr>
           <w:t>Appendices</w:t>
         </w:r>
         <w:r>
           <w:rPr>
+            <w:noProof/>
             <w:webHidden/>
           </w:rPr>
           <w:tab/>
         </w:r>
         <w:r>
           <w:rPr>
+            <w:noProof/>
             <w:webHidden/>
           </w:rPr>
           <w:fldChar w:fldCharType="begin"/>
         </w:r>
         <w:r>
           <w:rPr>
+            <w:noProof/>
             <w:webHidden/>
           </w:rPr>
-          <w:instrText xml:space="preserve"> PAGEREF _Toc534965974 \h </w:instrText>
-        </w:r>
-        <w:r>
-          <w:rPr>
+          <w:instrText xml:space="preserve"> PAGEREF _Toc2696498 \h </w:instrText>
+        </w:r>
+        <w:r>
+          <w:rPr>
+            <w:noProof/>
             <w:webHidden/>
           </w:rPr>
         </w:r>
         <w:r>
           <w:rPr>
+            <w:noProof/>
             <w:webHidden/>
           </w:rPr>
           <w:fldChar w:fldCharType="separate"/>
         </w:r>
         <w:r>
           <w:rPr>
+            <w:noProof/>
             <w:webHidden/>
           </w:rPr>
           <w:t>6</w:t>
         </w:r>
         <w:r>
           <w:rPr>
+            <w:noProof/>
             <w:webHidden/>
           </w:rPr>
           <w:fldChar w:fldCharType="end"/>
@@ -1290,54 +1114,63 @@
         <w:pStyle w:val="TOC1"/>
         <w:rPr>
           <w:rFonts w:asciiTheme="minorHAnsi" w:eastAsiaTheme="minorEastAsia" w:hAnsiTheme="minorHAnsi" w:cstheme="minorBidi"/>
+          <w:noProof/>
           <w:sz w:val="22"/>
           <w:szCs w:val="22"/>
         </w:rPr>
       </w:pPr>
-      <w:hyperlink w:anchor="_Toc534965975" w:history="1">
+      <w:hyperlink w:anchor="_Toc2696499" w:history="1">
         <w:r>
           <w:rPr>
             <w:rStyle w:val="Hyperlink"/>
+            <w:noProof/>
           </w:rPr>
           <w:t>Appendix Z – FHIR Implementation Material</w:t>
         </w:r>
         <w:r>
           <w:rPr>
+            <w:noProof/>
             <w:webHidden/>
           </w:rPr>
           <w:tab/>
         </w:r>
         <w:r>
           <w:rPr>
+            <w:noProof/>
             <w:webHidden/>
           </w:rPr>
           <w:fldChar w:fldCharType="begin"/>
         </w:r>
         <w:r>
           <w:rPr>
+            <w:noProof/>
             <w:webHidden/>
           </w:rPr>
-          <w:instrText xml:space="preserve"> PAGEREF _Toc534965975 \h </w:instrText>
-        </w:r>
-        <w:r>
-          <w:rPr>
+          <w:instrText xml:space="preserve"> PAGEREF _Toc2696499 \h </w:instrText>
+        </w:r>
+        <w:r>
+          <w:rPr>
+            <w:noProof/>
             <w:webHidden/>
           </w:rPr>
         </w:r>
         <w:r>
           <w:rPr>
+            <w:noProof/>
             <w:webHidden/>
           </w:rPr>
           <w:fldChar w:fldCharType="separate"/>
         </w:r>
         <w:r>
           <w:rPr>
+            <w:noProof/>
             <w:webHidden/>
           </w:rPr>
           <w:t>6</w:t>
         </w:r>
         <w:r>
           <w:rPr>
+            <w:noProof/>
             <w:webHidden/>
           </w:rPr>
           <w:fldChar w:fldCharType="end"/>
@@ -1349,54 +1182,63 @@
         <w:pStyle w:val="TOC2"/>
         <w:rPr>
           <w:rFonts w:asciiTheme="minorHAnsi" w:eastAsiaTheme="minorEastAsia" w:hAnsiTheme="minorHAnsi" w:cstheme="minorBidi"/>
+          <w:noProof/>
           <w:sz w:val="22"/>
           <w:szCs w:val="22"/>
         </w:rPr>
       </w:pPr>
-      <w:hyperlink w:anchor="_Toc534965976" w:history="1">
+      <w:hyperlink w:anchor="_Toc2696500" w:history="1">
         <w:r>
           <w:rPr>
             <w:rStyle w:val="Hyperlink"/>
+            <w:noProof/>
           </w:rPr>
           <w:t>Z.1 Resource Bundles</w:t>
         </w:r>
         <w:r>
           <w:rPr>
+            <w:noProof/>
             <w:webHidden/>
           </w:rPr>
           <w:tab/>
         </w:r>
         <w:r>
           <w:rPr>
+            <w:noProof/>
             <w:webHidden/>
           </w:rPr>
           <w:fldChar w:fldCharType="begin"/>
         </w:r>
         <w:r>
           <w:rPr>
+            <w:noProof/>
             <w:webHidden/>
           </w:rPr>
-          <w:instrText xml:space="preserve"> PAGEREF _Toc534965976 \h </w:instrText>
-        </w:r>
-        <w:r>
-          <w:rPr>
+          <w:instrText xml:space="preserve"> PAGEREF _Toc2696500 \h </w:instrText>
+        </w:r>
+        <w:r>
+          <w:rPr>
+            <w:noProof/>
             <w:webHidden/>
           </w:rPr>
         </w:r>
         <w:r>
           <w:rPr>
+            <w:noProof/>
             <w:webHidden/>
           </w:rPr>
           <w:fldChar w:fldCharType="separate"/>
         </w:r>
         <w:r>
           <w:rPr>
+            <w:noProof/>
             <w:webHidden/>
           </w:rPr>
           <w:t>6</w:t>
         </w:r>
         <w:r>
           <w:rPr>
+            <w:noProof/>
             <w:webHidden/>
           </w:rPr>
           <w:fldChar w:fldCharType="end"/>
@@ -1408,54 +1250,63 @@
         <w:pStyle w:val="TOC2"/>
         <w:rPr>
           <w:rFonts w:asciiTheme="minorHAnsi" w:eastAsiaTheme="minorEastAsia" w:hAnsiTheme="minorHAnsi" w:cstheme="minorBidi"/>
+          <w:noProof/>
           <w:sz w:val="22"/>
           <w:szCs w:val="22"/>
         </w:rPr>
       </w:pPr>
-      <w:hyperlink w:anchor="_Toc534965977" w:history="1">
+      <w:hyperlink w:anchor="_Toc2696501" w:history="1">
         <w:r>
           <w:rPr>
             <w:rStyle w:val="Hyperlink"/>
+            <w:noProof/>
           </w:rPr>
           <w:t>Z.2 Query Parameters</w:t>
         </w:r>
         <w:r>
           <w:rPr>
+            <w:noProof/>
             <w:webHidden/>
           </w:rPr>
           <w:tab/>
         </w:r>
         <w:r>
           <w:rPr>
+            <w:noProof/>
             <w:webHidden/>
           </w:rPr>
           <w:fldChar w:fldCharType="begin"/>
         </w:r>
         <w:r>
           <w:rPr>
+            <w:noProof/>
             <w:webHidden/>
           </w:rPr>
-          <w:instrText xml:space="preserve"> PAGEREF _Toc534965977 \h </w:instrText>
-        </w:r>
-        <w:r>
-          <w:rPr>
+          <w:instrText xml:space="preserve"> PAGEREF _Toc2696501 \h </w:instrText>
+        </w:r>
+        <w:r>
+          <w:rPr>
+            <w:noProof/>
             <w:webHidden/>
           </w:rPr>
         </w:r>
         <w:r>
           <w:rPr>
+            <w:noProof/>
             <w:webHidden/>
           </w:rPr>
           <w:fldChar w:fldCharType="separate"/>
         </w:r>
         <w:r>
           <w:rPr>
+            <w:noProof/>
             <w:webHidden/>
           </w:rPr>
           <w:t>6</w:t>
         </w:r>
         <w:r>
           <w:rPr>
+            <w:noProof/>
             <w:webHidden/>
           </w:rPr>
           <w:fldChar w:fldCharType="end"/>
@@ -1467,54 +1318,63 @@
         <w:pStyle w:val="TOC3"/>
         <w:rPr>
           <w:rFonts w:asciiTheme="minorHAnsi" w:eastAsiaTheme="minorEastAsia" w:hAnsiTheme="minorHAnsi" w:cstheme="minorBidi"/>
+          <w:noProof/>
           <w:sz w:val="22"/>
           <w:szCs w:val="22"/>
         </w:rPr>
       </w:pPr>
-      <w:hyperlink w:anchor="_Toc534965978" w:history="1">
+      <w:hyperlink w:anchor="_Toc2696502" w:history="1">
         <w:r>
           <w:rPr>
             <w:rStyle w:val="Hyperlink"/>
+            <w:noProof/>
           </w:rPr>
           <w:t>Z.2.1 Query Parameter Modifiers</w:t>
         </w:r>
         <w:r>
           <w:rPr>
+            <w:noProof/>
             <w:webHidden/>
           </w:rPr>
           <w:tab/>
         </w:r>
         <w:r>
           <w:rPr>
+            <w:noProof/>
             <w:webHidden/>
           </w:rPr>
           <w:fldChar w:fldCharType="begin"/>
         </w:r>
         <w:r>
           <w:rPr>
+            <w:noProof/>
             <w:webHidden/>
           </w:rPr>
-          <w:instrText xml:space="preserve"> PAGEREF _Toc534965978 \h </w:instrText>
-        </w:r>
-        <w:r>
-          <w:rPr>
+          <w:instrText xml:space="preserve"> PAGEREF _Toc2696502 \h </w:instrText>
+        </w:r>
+        <w:r>
+          <w:rPr>
+            <w:noProof/>
             <w:webHidden/>
           </w:rPr>
         </w:r>
         <w:r>
           <w:rPr>
+            <w:noProof/>
             <w:webHidden/>
           </w:rPr>
           <w:fldChar w:fldCharType="separate"/>
         </w:r>
         <w:r>
           <w:rPr>
+            <w:noProof/>
             <w:webHidden/>
           </w:rPr>
           <w:t>7</w:t>
         </w:r>
         <w:r>
           <w:rPr>
+            <w:noProof/>
             <w:webHidden/>
           </w:rPr>
           <w:fldChar w:fldCharType="end"/>
@@ -1526,54 +1386,63 @@
         <w:pStyle w:val="TOC3"/>
         <w:rPr>
           <w:rFonts w:asciiTheme="minorHAnsi" w:eastAsiaTheme="minorEastAsia" w:hAnsiTheme="minorHAnsi" w:cstheme="minorBidi"/>
+          <w:noProof/>
           <w:sz w:val="22"/>
           <w:szCs w:val="22"/>
         </w:rPr>
       </w:pPr>
-      <w:hyperlink w:anchor="_Toc534965979" w:history="1">
+      <w:hyperlink w:anchor="_Toc2696503" w:history="1">
         <w:r>
           <w:rPr>
             <w:rStyle w:val="Hyperlink"/>
+            <w:noProof/>
           </w:rPr>
           <w:t>Z.2.2 Token Parameters</w:t>
         </w:r>
         <w:r>
           <w:rPr>
+            <w:noProof/>
             <w:webHidden/>
           </w:rPr>
           <w:tab/>
         </w:r>
         <w:r>
           <w:rPr>
+            <w:noProof/>
             <w:webHidden/>
           </w:rPr>
           <w:fldChar w:fldCharType="begin"/>
         </w:r>
         <w:r>
           <w:rPr>
+            <w:noProof/>
             <w:webHidden/>
           </w:rPr>
-          <w:instrText xml:space="preserve"> PAGEREF _Toc534965979 \h </w:instrText>
-        </w:r>
-        <w:r>
-          <w:rPr>
+          <w:instrText xml:space="preserve"> PAGEREF _Toc2696503 \h </w:instrText>
+        </w:r>
+        <w:r>
+          <w:rPr>
+            <w:noProof/>
             <w:webHidden/>
           </w:rPr>
         </w:r>
         <w:r>
           <w:rPr>
+            <w:noProof/>
             <w:webHidden/>
           </w:rPr>
           <w:fldChar w:fldCharType="separate"/>
         </w:r>
         <w:r>
           <w:rPr>
+            <w:noProof/>
             <w:webHidden/>
           </w:rPr>
           <w:t>7</w:t>
         </w:r>
         <w:r>
           <w:rPr>
+            <w:noProof/>
             <w:webHidden/>
           </w:rPr>
           <w:fldChar w:fldCharType="end"/>
@@ -1585,54 +1454,63 @@
         <w:pStyle w:val="TOC3"/>
         <w:rPr>
           <w:rFonts w:asciiTheme="minorHAnsi" w:eastAsiaTheme="minorEastAsia" w:hAnsiTheme="minorHAnsi" w:cstheme="minorBidi"/>
+          <w:noProof/>
           <w:sz w:val="22"/>
           <w:szCs w:val="22"/>
         </w:rPr>
       </w:pPr>
-      <w:hyperlink w:anchor="_Toc534965980" w:history="1">
+      <w:hyperlink w:anchor="_Toc2696504" w:history="1">
         <w:r>
           <w:rPr>
             <w:rStyle w:val="Hyperlink"/>
+            <w:noProof/>
           </w:rPr>
           <w:t>Z.2.3 String Parameters</w:t>
         </w:r>
         <w:r>
           <w:rPr>
+            <w:noProof/>
             <w:webHidden/>
           </w:rPr>
           <w:tab/>
         </w:r>
         <w:r>
           <w:rPr>
+            <w:noProof/>
             <w:webHidden/>
           </w:rPr>
           <w:fldChar w:fldCharType="begin"/>
         </w:r>
         <w:r>
           <w:rPr>
+            <w:noProof/>
             <w:webHidden/>
           </w:rPr>
-          <w:instrText xml:space="preserve"> PAGEREF _Toc534965980 \h </w:instrText>
-        </w:r>
-        <w:r>
-          <w:rPr>
+          <w:instrText xml:space="preserve"> PAGEREF _Toc2696504 \h </w:instrText>
+        </w:r>
+        <w:r>
+          <w:rPr>
+            <w:noProof/>
             <w:webHidden/>
           </w:rPr>
         </w:r>
         <w:r>
           <w:rPr>
+            <w:noProof/>
             <w:webHidden/>
           </w:rPr>
           <w:fldChar w:fldCharType="separate"/>
         </w:r>
         <w:r>
           <w:rPr>
+            <w:noProof/>
             <w:webHidden/>
           </w:rPr>
           <w:t>7</w:t>
         </w:r>
         <w:r>
           <w:rPr>
+            <w:noProof/>
             <w:webHidden/>
           </w:rPr>
           <w:fldChar w:fldCharType="end"/>
@@ -1644,54 +1522,63 @@
         <w:pStyle w:val="TOC2"/>
         <w:rPr>
           <w:rFonts w:asciiTheme="minorHAnsi" w:eastAsiaTheme="minorEastAsia" w:hAnsiTheme="minorHAnsi" w:cstheme="minorBidi"/>
+          <w:noProof/>
           <w:sz w:val="22"/>
           <w:szCs w:val="22"/>
         </w:rPr>
       </w:pPr>
-      <w:hyperlink w:anchor="_Toc534965981" w:history="1">
+      <w:hyperlink w:anchor="_Toc2696505" w:history="1">
         <w:r>
           <w:rPr>
             <w:rStyle w:val="Hyperlink"/>
+            <w:noProof/>
           </w:rPr>
           <w:t>Z.3 CapabilityStatement Resource</w:t>
         </w:r>
         <w:r>
           <w:rPr>
+            <w:noProof/>
             <w:webHidden/>
           </w:rPr>
           <w:tab/>
         </w:r>
         <w:r>
           <w:rPr>
+            <w:noProof/>
             <w:webHidden/>
           </w:rPr>
           <w:fldChar w:fldCharType="begin"/>
         </w:r>
         <w:r>
           <w:rPr>
+            <w:noProof/>
             <w:webHidden/>
           </w:rPr>
-          <w:instrText xml:space="preserve"> PAGEREF _Toc534965981 \h </w:instrText>
-        </w:r>
-        <w:r>
-          <w:rPr>
+          <w:instrText xml:space="preserve"> PAGEREF _Toc2696505 \h </w:instrText>
+        </w:r>
+        <w:r>
+          <w:rPr>
+            <w:noProof/>
             <w:webHidden/>
           </w:rPr>
         </w:r>
         <w:r>
           <w:rPr>
+            <w:noProof/>
             <w:webHidden/>
           </w:rPr>
           <w:fldChar w:fldCharType="separate"/>
         </w:r>
         <w:r>
           <w:rPr>
+            <w:noProof/>
             <w:webHidden/>
           </w:rPr>
           <w:t>7</w:t>
         </w:r>
         <w:r>
           <w:rPr>
+            <w:noProof/>
             <w:webHidden/>
           </w:rPr>
           <w:fldChar w:fldCharType="end"/>
@@ -1703,54 +1590,63 @@
         <w:pStyle w:val="TOC2"/>
         <w:rPr>
           <w:rFonts w:asciiTheme="minorHAnsi" w:eastAsiaTheme="minorEastAsia" w:hAnsiTheme="minorHAnsi" w:cstheme="minorBidi"/>
+          <w:noProof/>
           <w:sz w:val="22"/>
           <w:szCs w:val="22"/>
         </w:rPr>
       </w:pPr>
-      <w:hyperlink w:anchor="_Toc534965982" w:history="1">
+      <w:hyperlink w:anchor="_Toc2696506" w:history="1">
         <w:r>
           <w:rPr>
             <w:rStyle w:val="Hyperlink"/>
+            <w:noProof/>
           </w:rPr>
           <w:t>Z.4 StructureDefinition Resource</w:t>
         </w:r>
         <w:r>
           <w:rPr>
+            <w:noProof/>
             <w:webHidden/>
           </w:rPr>
           <w:tab/>
         </w:r>
         <w:r>
           <w:rPr>
+            <w:noProof/>
             <w:webHidden/>
           </w:rPr>
           <w:fldChar w:fldCharType="begin"/>
         </w:r>
         <w:r>
           <w:rPr>
+            <w:noProof/>
             <w:webHidden/>
           </w:rPr>
-          <w:instrText xml:space="preserve"> PAGEREF _Toc534965982 \h </w:instrText>
-        </w:r>
-        <w:r>
-          <w:rPr>
+          <w:instrText xml:space="preserve"> PAGEREF _Toc2696506 \h </w:instrText>
+        </w:r>
+        <w:r>
+          <w:rPr>
+            <w:noProof/>
             <w:webHidden/>
           </w:rPr>
         </w:r>
         <w:r>
           <w:rPr>
+            <w:noProof/>
             <w:webHidden/>
           </w:rPr>
           <w:fldChar w:fldCharType="separate"/>
         </w:r>
         <w:r>
           <w:rPr>
+            <w:noProof/>
             <w:webHidden/>
           </w:rPr>
           <w:t>7</w:t>
         </w:r>
         <w:r>
           <w:rPr>
+            <w:noProof/>
             <w:webHidden/>
           </w:rPr>
           <w:fldChar w:fldCharType="end"/>
@@ -1762,54 +1658,63 @@
         <w:pStyle w:val="TOC2"/>
         <w:rPr>
           <w:rFonts w:asciiTheme="minorHAnsi" w:eastAsiaTheme="minorEastAsia" w:hAnsiTheme="minorHAnsi" w:cstheme="minorBidi"/>
+          <w:noProof/>
           <w:sz w:val="22"/>
           <w:szCs w:val="22"/>
         </w:rPr>
       </w:pPr>
-      <w:hyperlink w:anchor="_Toc534965983" w:history="1">
+      <w:hyperlink w:anchor="_Toc2696507" w:history="1">
         <w:r>
           <w:rPr>
             <w:rStyle w:val="Hyperlink"/>
+            <w:noProof/>
           </w:rPr>
           <w:t>Z.5 Resource Reference URIs in FHIR</w:t>
         </w:r>
         <w:r>
           <w:rPr>
+            <w:noProof/>
             <w:webHidden/>
           </w:rPr>
           <w:tab/>
         </w:r>
         <w:r>
           <w:rPr>
+            <w:noProof/>
             <w:webHidden/>
           </w:rPr>
           <w:fldChar w:fldCharType="begin"/>
         </w:r>
         <w:r>
           <w:rPr>
+            <w:noProof/>
             <w:webHidden/>
           </w:rPr>
-          <w:instrText xml:space="preserve"> PAGEREF _Toc534965983 \h </w:instrText>
-        </w:r>
-        <w:r>
-          <w:rPr>
+          <w:instrText xml:space="preserve"> PAGEREF _Toc2696507 \h </w:instrText>
+        </w:r>
+        <w:r>
+          <w:rPr>
+            <w:noProof/>
             <w:webHidden/>
           </w:rPr>
         </w:r>
         <w:r>
           <w:rPr>
+            <w:noProof/>
             <w:webHidden/>
           </w:rPr>
           <w:fldChar w:fldCharType="separate"/>
         </w:r>
         <w:r>
           <w:rPr>
+            <w:noProof/>
             <w:webHidden/>
           </w:rPr>
           <w:t>8</w:t>
         </w:r>
         <w:r>
           <w:rPr>
+            <w:noProof/>
             <w:webHidden/>
           </w:rPr>
           <w:fldChar w:fldCharType="end"/>
@@ -1821,54 +1726,63 @@
         <w:pStyle w:val="TOC2"/>
         <w:rPr>
           <w:rFonts w:asciiTheme="minorHAnsi" w:eastAsiaTheme="minorEastAsia" w:hAnsiTheme="minorHAnsi" w:cstheme="minorBidi"/>
+          <w:noProof/>
           <w:sz w:val="22"/>
           <w:szCs w:val="22"/>
         </w:rPr>
       </w:pPr>
-      <w:hyperlink w:anchor="_Toc534965984" w:history="1">
+      <w:hyperlink w:anchor="_Toc2696508" w:history="1">
         <w:r>
           <w:rPr>
             <w:rStyle w:val="Hyperlink"/>
+            <w:noProof/>
           </w:rPr>
           <w:t>Z.6 Populating the Expected Response Format</w:t>
         </w:r>
         <w:r>
           <w:rPr>
+            <w:noProof/>
             <w:webHidden/>
           </w:rPr>
           <w:tab/>
         </w:r>
         <w:r>
           <w:rPr>
+            <w:noProof/>
             <w:webHidden/>
           </w:rPr>
           <w:fldChar w:fldCharType="begin"/>
         </w:r>
         <w:r>
           <w:rPr>
+            <w:noProof/>
             <w:webHidden/>
           </w:rPr>
-          <w:instrText xml:space="preserve"> PAGEREF _Toc534965984 \h </w:instrText>
-        </w:r>
-        <w:r>
-          <w:rPr>
+          <w:instrText xml:space="preserve"> PAGEREF _Toc2696508 \h </w:instrText>
+        </w:r>
+        <w:r>
+          <w:rPr>
+            <w:noProof/>
             <w:webHidden/>
           </w:rPr>
         </w:r>
         <w:r>
           <w:rPr>
+            <w:noProof/>
             <w:webHidden/>
           </w:rPr>
           <w:fldChar w:fldCharType="separate"/>
         </w:r>
         <w:r>
           <w:rPr>
+            <w:noProof/>
             <w:webHidden/>
           </w:rPr>
           <w:t>8</w:t>
         </w:r>
         <w:r>
           <w:rPr>
+            <w:noProof/>
             <w:webHidden/>
           </w:rPr>
           <w:fldChar w:fldCharType="end"/>
@@ -1880,54 +1794,63 @@
         <w:pStyle w:val="TOC2"/>
         <w:rPr>
           <w:rFonts w:asciiTheme="minorHAnsi" w:eastAsiaTheme="minorEastAsia" w:hAnsiTheme="minorHAnsi" w:cstheme="minorBidi"/>
+          <w:noProof/>
           <w:sz w:val="22"/>
           <w:szCs w:val="22"/>
         </w:rPr>
       </w:pPr>
-      <w:hyperlink w:anchor="_Toc534965985" w:history="1">
+      <w:hyperlink w:anchor="_Toc2696509" w:history="1">
         <w:r>
           <w:rPr>
             <w:rStyle w:val="Hyperlink"/>
+            <w:noProof/>
           </w:rPr>
           <w:t>Z.7 Guidance on Access Denied Results</w:t>
         </w:r>
         <w:r>
           <w:rPr>
+            <w:noProof/>
             <w:webHidden/>
           </w:rPr>
           <w:tab/>
         </w:r>
         <w:r>
           <w:rPr>
+            <w:noProof/>
             <w:webHidden/>
           </w:rPr>
           <w:fldChar w:fldCharType="begin"/>
         </w:r>
         <w:r>
           <w:rPr>
+            <w:noProof/>
             <w:webHidden/>
           </w:rPr>
-          <w:instrText xml:space="preserve"> PAGEREF _Toc534965985 \h </w:instrText>
-        </w:r>
-        <w:r>
-          <w:rPr>
+          <w:instrText xml:space="preserve"> PAGEREF _Toc2696509 \h </w:instrText>
+        </w:r>
+        <w:r>
+          <w:rPr>
+            <w:noProof/>
             <w:webHidden/>
           </w:rPr>
         </w:r>
         <w:r>
           <w:rPr>
+            <w:noProof/>
             <w:webHidden/>
           </w:rPr>
           <w:fldChar w:fldCharType="separate"/>
         </w:r>
         <w:r>
           <w:rPr>
+            <w:noProof/>
             <w:webHidden/>
           </w:rPr>
           <w:t>8</w:t>
         </w:r>
         <w:r>
           <w:rPr>
+            <w:noProof/>
             <w:webHidden/>
           </w:rPr>
           <w:fldChar w:fldCharType="end"/>
@@ -1939,54 +1862,63 @@
         <w:pStyle w:val="TOC2"/>
         <w:rPr>
           <w:rFonts w:asciiTheme="minorHAnsi" w:eastAsiaTheme="minorEastAsia" w:hAnsiTheme="minorHAnsi" w:cstheme="minorBidi"/>
+          <w:noProof/>
           <w:sz w:val="22"/>
           <w:szCs w:val="22"/>
         </w:rPr>
       </w:pPr>
-      <w:hyperlink w:anchor="_Toc534965986" w:history="1">
+      <w:hyperlink w:anchor="_Toc2696510" w:history="1">
         <w:r>
           <w:rPr>
             <w:rStyle w:val="Hyperlink"/>
+            <w:noProof/>
           </w:rPr>
           <w:t>Z.8 Mobile Security Considerations</w:t>
         </w:r>
         <w:r>
           <w:rPr>
+            <w:noProof/>
             <w:webHidden/>
           </w:rPr>
           <w:tab/>
         </w:r>
         <w:r>
           <w:rPr>
+            <w:noProof/>
             <w:webHidden/>
           </w:rPr>
           <w:fldChar w:fldCharType="begin"/>
         </w:r>
         <w:r>
           <w:rPr>
+            <w:noProof/>
             <w:webHidden/>
           </w:rPr>
-          <w:instrText xml:space="preserve"> PAGEREF _Toc534965986 \h </w:instrText>
-        </w:r>
-        <w:r>
-          <w:rPr>
+          <w:instrText xml:space="preserve"> PAGEREF _Toc2696510 \h </w:instrText>
+        </w:r>
+        <w:r>
+          <w:rPr>
+            <w:noProof/>
             <w:webHidden/>
           </w:rPr>
         </w:r>
         <w:r>
           <w:rPr>
+            <w:noProof/>
             <w:webHidden/>
           </w:rPr>
           <w:fldChar w:fldCharType="separate"/>
         </w:r>
         <w:r>
           <w:rPr>
+            <w:noProof/>
             <w:webHidden/>
           </w:rPr>
           <w:t>9</w:t>
         </w:r>
         <w:r>
           <w:rPr>
+            <w:noProof/>
             <w:webHidden/>
           </w:rPr>
           <w:fldChar w:fldCharType="end"/>
@@ -1998,54 +1930,63 @@
         <w:pStyle w:val="TOC2"/>
         <w:rPr>
           <w:rFonts w:asciiTheme="minorHAnsi" w:eastAsiaTheme="minorEastAsia" w:hAnsiTheme="minorHAnsi" w:cstheme="minorBidi"/>
+          <w:noProof/>
           <w:sz w:val="22"/>
           <w:szCs w:val="22"/>
         </w:rPr>
       </w:pPr>
-      <w:hyperlink w:anchor="_Toc534965987" w:history="1">
+      <w:hyperlink w:anchor="_Toc2696511" w:history="1">
         <w:r>
           <w:rPr>
             <w:rStyle w:val="Hyperlink"/>
+            <w:noProof/>
           </w:rPr>
           <w:t>Z.9 FHIR Data Types</w:t>
         </w:r>
         <w:r>
           <w:rPr>
+            <w:noProof/>
             <w:webHidden/>
           </w:rPr>
           <w:tab/>
         </w:r>
         <w:r>
           <w:rPr>
+            <w:noProof/>
             <w:webHidden/>
           </w:rPr>
           <w:fldChar w:fldCharType="begin"/>
         </w:r>
         <w:r>
           <w:rPr>
+            <w:noProof/>
             <w:webHidden/>
           </w:rPr>
-          <w:instrText xml:space="preserve"> PAGEREF _Toc534965987 \h </w:instrText>
-        </w:r>
-        <w:r>
-          <w:rPr>
+          <w:instrText xml:space="preserve"> PAGEREF _Toc2696511 \h </w:instrText>
+        </w:r>
+        <w:r>
+          <w:rPr>
+            <w:noProof/>
             <w:webHidden/>
           </w:rPr>
         </w:r>
         <w:r>
           <w:rPr>
+            <w:noProof/>
             <w:webHidden/>
           </w:rPr>
           <w:fldChar w:fldCharType="separate"/>
         </w:r>
         <w:r>
           <w:rPr>
+            <w:noProof/>
             <w:webHidden/>
           </w:rPr>
           <w:t>10</w:t>
         </w:r>
         <w:r>
           <w:rPr>
+            <w:noProof/>
             <w:webHidden/>
           </w:rPr>
           <w:fldChar w:fldCharType="end"/>
@@ -2057,54 +1998,63 @@
         <w:pStyle w:val="TOC3"/>
         <w:rPr>
           <w:rFonts w:asciiTheme="minorHAnsi" w:eastAsiaTheme="minorEastAsia" w:hAnsiTheme="minorHAnsi" w:cstheme="minorBidi"/>
+          <w:noProof/>
           <w:sz w:val="22"/>
           <w:szCs w:val="22"/>
         </w:rPr>
       </w:pPr>
-      <w:hyperlink w:anchor="_Toc534965988" w:history="1">
+      <w:hyperlink w:anchor="_Toc2696512" w:history="1">
         <w:r>
           <w:rPr>
             <w:rStyle w:val="Hyperlink"/>
+            <w:noProof/>
           </w:rPr>
           <w:t>Z.9.1 Identifier Type</w:t>
         </w:r>
         <w:r>
           <w:rPr>
+            <w:noProof/>
             <w:webHidden/>
           </w:rPr>
           <w:tab/>
         </w:r>
         <w:r>
           <w:rPr>
+            <w:noProof/>
             <w:webHidden/>
           </w:rPr>
           <w:fldChar w:fldCharType="begin"/>
         </w:r>
         <w:r>
           <w:rPr>
+            <w:noProof/>
             <w:webHidden/>
           </w:rPr>
-          <w:instrText xml:space="preserve"> PAGEREF _Toc534965988 \h </w:instrText>
-        </w:r>
-        <w:r>
-          <w:rPr>
+          <w:instrText xml:space="preserve"> PAGEREF _Toc2696512 \h </w:instrText>
+        </w:r>
+        <w:r>
+          <w:rPr>
+            <w:noProof/>
             <w:webHidden/>
           </w:rPr>
         </w:r>
         <w:r>
           <w:rPr>
+            <w:noProof/>
             <w:webHidden/>
           </w:rPr>
           <w:fldChar w:fldCharType="separate"/>
         </w:r>
         <w:r>
           <w:rPr>
+            <w:noProof/>
             <w:webHidden/>
           </w:rPr>
           <w:t>10</w:t>
         </w:r>
         <w:r>
           <w:rPr>
+            <w:noProof/>
             <w:webHidden/>
           </w:rPr>
           <w:fldChar w:fldCharType="end"/>
@@ -2116,54 +2066,63 @@
         <w:pStyle w:val="TOC4"/>
         <w:rPr>
           <w:rFonts w:asciiTheme="minorHAnsi" w:eastAsiaTheme="minorEastAsia" w:hAnsiTheme="minorHAnsi" w:cstheme="minorBidi"/>
+          <w:noProof/>
           <w:sz w:val="22"/>
           <w:szCs w:val="22"/>
         </w:rPr>
       </w:pPr>
-      <w:hyperlink w:anchor="_Toc534965989" w:history="1">
+      <w:hyperlink w:anchor="_Toc2696513" w:history="1">
         <w:r>
           <w:rPr>
             <w:rStyle w:val="Hyperlink"/>
+            <w:noProof/>
           </w:rPr>
           <w:t>Z.9.1.1 Identifier and HL7 version 3 "root plus extension"</w:t>
         </w:r>
         <w:r>
           <w:rPr>
+            <w:noProof/>
             <w:webHidden/>
           </w:rPr>
           <w:tab/>
         </w:r>
         <w:r>
           <w:rPr>
+            <w:noProof/>
             <w:webHidden/>
           </w:rPr>
           <w:fldChar w:fldCharType="begin"/>
         </w:r>
         <w:r>
           <w:rPr>
+            <w:noProof/>
             <w:webHidden/>
           </w:rPr>
-          <w:instrText xml:space="preserve"> PAGEREF _Toc534965989 \h </w:instrText>
-        </w:r>
-        <w:r>
-          <w:rPr>
+          <w:instrText xml:space="preserve"> PAGEREF _Toc2696513 \h </w:instrText>
+        </w:r>
+        <w:r>
+          <w:rPr>
+            <w:noProof/>
             <w:webHidden/>
           </w:rPr>
         </w:r>
         <w:r>
           <w:rPr>
+            <w:noProof/>
             <w:webHidden/>
           </w:rPr>
           <w:fldChar w:fldCharType="separate"/>
         </w:r>
         <w:r>
           <w:rPr>
+            <w:noProof/>
             <w:webHidden/>
           </w:rPr>
           <w:t>11</w:t>
         </w:r>
         <w:r>
           <w:rPr>
+            <w:noProof/>
             <w:webHidden/>
           </w:rPr>
           <w:fldChar w:fldCharType="end"/>
@@ -2175,54 +2134,63 @@
         <w:pStyle w:val="TOC4"/>
         <w:rPr>
           <w:rFonts w:asciiTheme="minorHAnsi" w:eastAsiaTheme="minorEastAsia" w:hAnsiTheme="minorHAnsi" w:cstheme="minorBidi"/>
+          <w:noProof/>
           <w:sz w:val="22"/>
           <w:szCs w:val="22"/>
         </w:rPr>
       </w:pPr>
-      <w:hyperlink w:anchor="_Toc534965990" w:history="1">
+      <w:hyperlink w:anchor="_Toc2696514" w:history="1">
         <w:r>
           <w:rPr>
             <w:rStyle w:val="Hyperlink"/>
+            <w:noProof/>
           </w:rPr>
           <w:t>Z.9.1.2 XDS CXi mapped to FHIR Identifier Type</w:t>
         </w:r>
         <w:r>
           <w:rPr>
+            <w:noProof/>
             <w:webHidden/>
           </w:rPr>
           <w:tab/>
         </w:r>
         <w:r>
           <w:rPr>
+            <w:noProof/>
             <w:webHidden/>
           </w:rPr>
           <w:fldChar w:fldCharType="begin"/>
         </w:r>
         <w:r>
           <w:rPr>
+            <w:noProof/>
             <w:webHidden/>
           </w:rPr>
-          <w:instrText xml:space="preserve"> PAGEREF _Toc534965990 \h </w:instrText>
-        </w:r>
-        <w:r>
-          <w:rPr>
+          <w:instrText xml:space="preserve"> PAGEREF _Toc2696514 \h </w:instrText>
+        </w:r>
+        <w:r>
+          <w:rPr>
+            <w:noProof/>
             <w:webHidden/>
           </w:rPr>
         </w:r>
         <w:r>
           <w:rPr>
+            <w:noProof/>
             <w:webHidden/>
           </w:rPr>
           <w:fldChar w:fldCharType="separate"/>
         </w:r>
         <w:r>
           <w:rPr>
+            <w:noProof/>
             <w:webHidden/>
           </w:rPr>
           <w:t>11</w:t>
         </w:r>
         <w:r>
           <w:rPr>
+            <w:noProof/>
             <w:webHidden/>
           </w:rPr>
           <w:fldChar w:fldCharType="end"/>
@@ -2234,54 +2202,63 @@
         <w:pStyle w:val="TOC2"/>
         <w:rPr>
           <w:rFonts w:asciiTheme="minorHAnsi" w:eastAsiaTheme="minorEastAsia" w:hAnsiTheme="minorHAnsi" w:cstheme="minorBidi"/>
+          <w:noProof/>
           <w:sz w:val="22"/>
           <w:szCs w:val="22"/>
         </w:rPr>
       </w:pPr>
-      <w:hyperlink w:anchor="_Toc534965991" w:history="1">
+      <w:hyperlink w:anchor="_Toc2696515" w:history="1">
         <w:r>
           <w:rPr>
             <w:rStyle w:val="Hyperlink"/>
+            <w:noProof/>
           </w:rPr>
           <w:t>Z.10 Profiling conventions for constraints on FHIR</w:t>
         </w:r>
         <w:r>
           <w:rPr>
+            <w:noProof/>
             <w:webHidden/>
           </w:rPr>
           <w:tab/>
         </w:r>
         <w:r>
           <w:rPr>
+            <w:noProof/>
             <w:webHidden/>
           </w:rPr>
           <w:fldChar w:fldCharType="begin"/>
         </w:r>
         <w:r>
           <w:rPr>
+            <w:noProof/>
             <w:webHidden/>
           </w:rPr>
-          <w:instrText xml:space="preserve"> PAGEREF _Toc534965991 \h </w:instrText>
-        </w:r>
-        <w:r>
-          <w:rPr>
+          <w:instrText xml:space="preserve"> PAGEREF _Toc2696515 \h </w:instrText>
+        </w:r>
+        <w:r>
+          <w:rPr>
+            <w:noProof/>
             <w:webHidden/>
           </w:rPr>
         </w:r>
         <w:r>
           <w:rPr>
+            <w:noProof/>
             <w:webHidden/>
           </w:rPr>
           <w:fldChar w:fldCharType="separate"/>
         </w:r>
         <w:r>
           <w:rPr>
+            <w:noProof/>
             <w:webHidden/>
           </w:rPr>
           <w:t>12</w:t>
         </w:r>
         <w:r>
           <w:rPr>
+            <w:noProof/>
             <w:webHidden/>
           </w:rPr>
           <w:fldChar w:fldCharType="end"/>
@@ -2293,54 +2270,63 @@
         <w:pStyle w:val="TOC1"/>
         <w:rPr>
           <w:rFonts w:asciiTheme="minorHAnsi" w:eastAsiaTheme="minorEastAsia" w:hAnsiTheme="minorHAnsi" w:cstheme="minorBidi"/>
+          <w:noProof/>
           <w:sz w:val="22"/>
           <w:szCs w:val="22"/>
         </w:rPr>
       </w:pPr>
-      <w:hyperlink w:anchor="_Toc534965992" w:history="1">
+      <w:hyperlink w:anchor="_Toc2696516" w:history="1">
         <w:r>
           <w:rPr>
             <w:rStyle w:val="Hyperlink"/>
+            <w:noProof/>
           </w:rPr>
           <w:t>Appendix E Usage of the CX Data Type in PID-3 Patient Identifier List</w:t>
         </w:r>
         <w:r>
           <w:rPr>
+            <w:noProof/>
             <w:webHidden/>
           </w:rPr>
           <w:tab/>
         </w:r>
         <w:r>
           <w:rPr>
+            <w:noProof/>
             <w:webHidden/>
           </w:rPr>
           <w:fldChar w:fldCharType="begin"/>
         </w:r>
         <w:r>
           <w:rPr>
+            <w:noProof/>
             <w:webHidden/>
           </w:rPr>
-          <w:instrText xml:space="preserve"> PAGEREF _Toc534965992 \h </w:instrText>
-        </w:r>
-        <w:r>
-          <w:rPr>
+          <w:instrText xml:space="preserve"> PAGEREF _Toc2696516 \h </w:instrText>
+        </w:r>
+        <w:r>
+          <w:rPr>
+            <w:noProof/>
             <w:webHidden/>
           </w:rPr>
         </w:r>
         <w:r>
           <w:rPr>
+            <w:noProof/>
             <w:webHidden/>
           </w:rPr>
           <w:fldChar w:fldCharType="separate"/>
         </w:r>
         <w:r>
           <w:rPr>
+            <w:noProof/>
             <w:webHidden/>
           </w:rPr>
           <w:t>13</w:t>
         </w:r>
         <w:r>
           <w:rPr>
+            <w:noProof/>
             <w:webHidden/>
           </w:rPr>
           <w:fldChar w:fldCharType="end"/>
@@ -2352,54 +2338,63 @@
         <w:pStyle w:val="TOC2"/>
         <w:rPr>
           <w:rFonts w:asciiTheme="minorHAnsi" w:eastAsiaTheme="minorEastAsia" w:hAnsiTheme="minorHAnsi" w:cstheme="minorBidi"/>
+          <w:noProof/>
           <w:sz w:val="22"/>
           <w:szCs w:val="22"/>
         </w:rPr>
       </w:pPr>
-      <w:hyperlink w:anchor="_Toc534965993" w:history="1">
+      <w:hyperlink w:anchor="_Toc2696517" w:history="1">
         <w:r>
           <w:rPr>
             <w:rStyle w:val="Hyperlink"/>
+            <w:noProof/>
           </w:rPr>
           <w:t>E.3 FHIR Identifier Type</w:t>
         </w:r>
         <w:r>
           <w:rPr>
+            <w:noProof/>
             <w:webHidden/>
           </w:rPr>
           <w:tab/>
         </w:r>
         <w:r>
           <w:rPr>
+            <w:noProof/>
             <w:webHidden/>
           </w:rPr>
           <w:fldChar w:fldCharType="begin"/>
         </w:r>
         <w:r>
           <w:rPr>
+            <w:noProof/>
             <w:webHidden/>
           </w:rPr>
-          <w:instrText xml:space="preserve"> PAGEREF _Toc534965993 \h </w:instrText>
-        </w:r>
-        <w:r>
-          <w:rPr>
+          <w:instrText xml:space="preserve"> PAGEREF _Toc2696517 \h </w:instrText>
+        </w:r>
+        <w:r>
+          <w:rPr>
+            <w:noProof/>
             <w:webHidden/>
           </w:rPr>
         </w:r>
         <w:r>
           <w:rPr>
+            <w:noProof/>
             <w:webHidden/>
           </w:rPr>
           <w:fldChar w:fldCharType="separate"/>
         </w:r>
         <w:r>
           <w:rPr>
+            <w:noProof/>
             <w:webHidden/>
           </w:rPr>
           <w:t>13</w:t>
         </w:r>
         <w:r>
           <w:rPr>
+            <w:noProof/>
             <w:webHidden/>
           </w:rPr>
           <w:fldChar w:fldCharType="end"/>
@@ -2429,24 +2424,24 @@
           <w:noProof w:val="0"/>
         </w:rPr>
       </w:pPr>
-      <w:bookmarkStart w:id="22" w:name="_Toc201058865"/>
-      <w:bookmarkStart w:id="23" w:name="_Toc201058970"/>
-      <w:bookmarkStart w:id="24" w:name="_Toc504625752"/>
-      <w:bookmarkStart w:id="25" w:name="_Toc530206505"/>
-      <w:bookmarkStart w:id="26" w:name="_Toc1388425"/>
-      <w:bookmarkStart w:id="27" w:name="_Toc1388579"/>
-      <w:bookmarkStart w:id="28" w:name="_Toc1456606"/>
-      <w:bookmarkStart w:id="29" w:name="_Toc37034630"/>
-      <w:bookmarkStart w:id="30" w:name="_Toc38846108"/>
-      <w:bookmarkEnd w:id="22"/>
-      <w:bookmarkEnd w:id="23"/>
+      <w:bookmarkStart w:id="2" w:name="_Toc201058865"/>
+      <w:bookmarkStart w:id="3" w:name="_Toc201058970"/>
+      <w:bookmarkStart w:id="4" w:name="_Toc504625752"/>
+      <w:bookmarkStart w:id="5" w:name="_Toc530206505"/>
+      <w:bookmarkStart w:id="6" w:name="_Toc1388425"/>
+      <w:bookmarkStart w:id="7" w:name="_Toc1388579"/>
+      <w:bookmarkStart w:id="8" w:name="_Toc1456606"/>
+      <w:bookmarkStart w:id="9" w:name="_Toc37034630"/>
+      <w:bookmarkStart w:id="10" w:name="_Toc38846108"/>
+      <w:bookmarkEnd w:id="2"/>
+      <w:bookmarkEnd w:id="3"/>
       <w:r>
         <w:rPr>
           <w:noProof w:val="0"/>
         </w:rPr>
         <w:br w:type="page"/>
       </w:r>
-      <w:bookmarkStart w:id="31" w:name="_Toc534965971"/>
+      <w:bookmarkStart w:id="11" w:name="_Toc2696495"/>
       <w:r>
         <w:rPr>
           <w:noProof w:val="0"/>
@@ -2454,20 +2449,20 @@
         <w:lastRenderedPageBreak/>
         <w:t>Introduction</w:t>
       </w:r>
-      <w:bookmarkEnd w:id="24"/>
-      <w:bookmarkEnd w:id="25"/>
-      <w:bookmarkEnd w:id="26"/>
-      <w:bookmarkEnd w:id="27"/>
-      <w:bookmarkEnd w:id="28"/>
-      <w:bookmarkEnd w:id="29"/>
-      <w:bookmarkEnd w:id="30"/>
+      <w:bookmarkEnd w:id="4"/>
+      <w:bookmarkEnd w:id="5"/>
+      <w:bookmarkEnd w:id="6"/>
+      <w:bookmarkEnd w:id="7"/>
+      <w:bookmarkEnd w:id="8"/>
+      <w:bookmarkEnd w:id="9"/>
+      <w:bookmarkEnd w:id="10"/>
       <w:r>
         <w:rPr>
           <w:noProof w:val="0"/>
         </w:rPr>
         <w:t xml:space="preserve"> to this Supplement</w:t>
       </w:r>
-      <w:bookmarkEnd w:id="31"/>
+      <w:bookmarkEnd w:id="11"/>
     </w:p>
     <w:p>
       <w:pPr>
@@ -2500,241 +2495,76 @@
             <w:tcW w:w="9576" w:type="dxa"/>
           </w:tcPr>
           <w:p>
-            <w:pPr>
-              <w:rPr>
-                <w:ins w:id="32" w:author="Mary Jungers" w:date="2019-03-05T10:15:00Z"/>
-              </w:rPr>
-            </w:pPr>
-            <w:ins w:id="33" w:author="Mary Jungers" w:date="2019-03-05T10:15:00Z">
-              <w:r>
-                <w:t>Whenever possible, IHE profiles are based on established and stable underlying standards. However, if an IHE domain determines that an emerging standard has high likelihood of industry adoption, and the standard offers significant benefits for the use cases it is attempting to address, the domain may develop IHE profiles based on such a standard. During Trial Implementation, the IHE domain will update and republish the IHE profile as the underlying standard evolves.</w:t>
-              </w:r>
-            </w:ins>
+            <w:r>
+              <w:t>Whenever possible, IHE profiles are based on established and stable underlying standards. However, if an IHE domain determines that an emerging standard has high likelihood of industry adoption, and the standard offers significant benefits for the use cases it is attempting to address, the domain may develop IHE profiles based on such a standard. During Trial Implementation, the IHE domain will update and republish the IHE profile as the underlying standard evolves.</w:t>
+            </w:r>
           </w:p>
           <w:p>
-            <w:pPr>
-              <w:rPr>
-                <w:ins w:id="34" w:author="Mary Jungers" w:date="2019-03-05T10:15:00Z"/>
-              </w:rPr>
-            </w:pPr>
-            <w:ins w:id="35" w:author="Mary Jungers" w:date="2019-03-05T10:15:00Z">
-              <w:r>
-                <w:t>Product implementations and site deployments may need to be updated in order for them to remain interoperable and conformant with an updated IHE profile.</w:t>
-              </w:r>
-            </w:ins>
+            <w:r>
+              <w:t>Product implementations and site deployments may need to be updated in order for them to remain interoperable and conformant with an updated IHE profile.</w:t>
+            </w:r>
           </w:p>
           <w:p>
-            <w:pPr>
-              <w:pStyle w:val="BodyText"/>
-              <w:rPr>
-                <w:del w:id="36" w:author="Mary Jungers" w:date="2019-03-05T10:15:00Z"/>
-              </w:rPr>
-            </w:pPr>
-            <w:del w:id="37" w:author="Mary Jungers" w:date="2019-03-05T10:15:00Z">
-              <w:r>
-                <w:delText>Whenever possible, IHE profiles are based on established and stable underlying standards. However, if an IHE committee determines that an emerging standard offers significant benefits for the use cases it is attempting to address and has a high likelihood of industry adoption, it may develop IHE profiles and related specifications based on such a standard.</w:delText>
-              </w:r>
-            </w:del>
-          </w:p>
-          <w:p>
-            <w:pPr>
-              <w:pStyle w:val="BodyText"/>
-              <w:rPr>
-                <w:del w:id="38" w:author="Mary Jungers" w:date="2019-03-05T10:15:00Z"/>
-              </w:rPr>
-            </w:pPr>
-            <w:del w:id="39" w:author="Mary Jungers" w:date="2019-03-05T10:15:00Z">
-              <w:r>
-                <w:delText>The IHE committee will take care to update and republish the IHE profile in question as the underlying standard evolves. Updates to the profile or its underlying standards may necessitate changes to product implementations and site deployments in order for them to remain interoperable and conformant with the profile in question.</w:delText>
-              </w:r>
-            </w:del>
-          </w:p>
-          <w:p>
-            <w:pPr>
-              <w:rPr>
-                <w:del w:id="40" w:author="Mary Jungers" w:date="2019-03-05T10:16:00Z"/>
-              </w:rPr>
-              <w:pPrChange w:id="41" w:author="Mary Jungers" w:date="2019-03-05T10:16:00Z">
-                <w:pPr>
-                  <w:pStyle w:val="BodyText"/>
-                  <w:tabs>
-                    <w:tab w:val="left" w:pos="7230"/>
-                  </w:tabs>
-                </w:pPr>
-              </w:pPrChange>
-            </w:pPr>
             <w:r>
               <w:t xml:space="preserve">This Technical Framework Supplement </w:t>
             </w:r>
-            <w:ins w:id="42" w:author="Mary Jungers" w:date="2019-03-05T10:16:00Z">
-              <w:r>
-                <w:t>is based on Release 4 of the emerging HL7</w:t>
-              </w:r>
-              <w:r>
-                <w:rPr>
-                  <w:vertAlign w:val="superscript"/>
-                </w:rPr>
-                <w:t>®</w:t>
-              </w:r>
-              <w:r>
-                <w:rPr>
-                  <w:rStyle w:val="FootnoteReference"/>
-                </w:rPr>
-                <w:footnoteReference w:id="2"/>
-              </w:r>
-              <w:r>
-                <w:t xml:space="preserve"> </w:t>
-              </w:r>
-              <w:proofErr w:type="spellStart"/>
-              <w:r>
-                <w:t>FHIR</w:t>
-              </w:r>
-              <w:proofErr w:type="spellEnd"/>
-              <w:r>
-                <w:rPr>
-                  <w:vertAlign w:val="superscript"/>
-                </w:rPr>
-                <w:t>®</w:t>
-              </w:r>
-              <w:r>
-                <w:rPr>
-                  <w:rStyle w:val="FootnoteReference"/>
-                </w:rPr>
-                <w:footnoteReference w:id="3"/>
-              </w:r>
-              <w:r>
-                <w:t xml:space="preserve"> specification. HL7 describes </w:t>
-              </w:r>
-              <w:proofErr w:type="spellStart"/>
-              <w:r>
-                <w:t>FHIR</w:t>
-              </w:r>
-              <w:proofErr w:type="spellEnd"/>
-              <w:r>
-                <w:t xml:space="preserve"> Change Management and Versioning at </w:t>
-              </w:r>
-              <w:r>
-                <w:fldChar w:fldCharType="begin"/>
-              </w:r>
-              <w:r>
-                <w:instrText xml:space="preserve"> HYPERLINK "https://www.hl7.org/fhir/versions.html" </w:instrText>
-              </w:r>
-              <w:r>
-                <w:fldChar w:fldCharType="separate"/>
-              </w:r>
+            <w:r>
+              <w:t>is based on Release 4 of the emerging HL7</w:t>
+            </w:r>
+            <w:r>
+              <w:rPr>
+                <w:vertAlign w:val="superscript"/>
+              </w:rPr>
+              <w:t>®</w:t>
+            </w:r>
+            <w:r>
+              <w:rPr>
+                <w:rStyle w:val="FootnoteReference"/>
+              </w:rPr>
+              <w:footnoteReference w:id="2"/>
+            </w:r>
+            <w:r>
+              <w:t xml:space="preserve"> </w:t>
+            </w:r>
+            <w:proofErr w:type="spellStart"/>
+            <w:r>
+              <w:t>FHIR</w:t>
+            </w:r>
+            <w:proofErr w:type="spellEnd"/>
+            <w:r>
+              <w:rPr>
+                <w:vertAlign w:val="superscript"/>
+              </w:rPr>
+              <w:t>®</w:t>
+            </w:r>
+            <w:r>
+              <w:rPr>
+                <w:rStyle w:val="FootnoteReference"/>
+              </w:rPr>
+              <w:footnoteReference w:id="3"/>
+            </w:r>
+            <w:r>
+              <w:t xml:space="preserve"> specification. HL7 describes </w:t>
+            </w:r>
+            <w:proofErr w:type="spellStart"/>
+            <w:r>
+              <w:t>FHIR</w:t>
+            </w:r>
+            <w:proofErr w:type="spellEnd"/>
+            <w:r>
+              <w:t xml:space="preserve"> Change Management and Versioning at </w:t>
+            </w:r>
+            <w:hyperlink r:id="rId17" w:history="1">
               <w:r>
                 <w:rPr>
                   <w:rStyle w:val="Hyperlink"/>
                 </w:rPr>
                 <w:t>https://www.hl7.org/fhir/versions.html</w:t>
               </w:r>
-              <w:r>
-                <w:fldChar w:fldCharType="end"/>
-              </w:r>
-              <w:r>
-                <w:t>.</w:t>
-              </w:r>
-              <w:bookmarkStart w:id="47" w:name="_GoBack"/>
-              <w:bookmarkEnd w:id="47"/>
-              <w:r>
-                <w:t>.</w:t>
-              </w:r>
-            </w:ins>
-            <w:del w:id="48" w:author="Mary Jungers" w:date="2019-03-05T10:16:00Z">
-              <w:r>
-                <w:delText>uses the emerging HL7</w:delText>
-              </w:r>
-              <w:r>
-                <w:rPr>
-                  <w:vertAlign w:val="superscript"/>
-                </w:rPr>
-                <w:delText>®</w:delText>
-              </w:r>
-              <w:r>
-                <w:rPr>
-                  <w:rStyle w:val="FootnoteReference"/>
-                </w:rPr>
-                <w:footnoteReference w:id="4"/>
-              </w:r>
-              <w:r>
-                <w:delText xml:space="preserve"> FHIR</w:delText>
-              </w:r>
-              <w:r>
-                <w:rPr>
-                  <w:vertAlign w:val="superscript"/>
-                </w:rPr>
-                <w:delText>®</w:delText>
-              </w:r>
-              <w:r>
-                <w:rPr>
-                  <w:rStyle w:val="FootnoteReference"/>
-                </w:rPr>
-                <w:footnoteReference w:id="5"/>
-              </w:r>
-              <w:r>
-                <w:delText xml:space="preserve"> specification. The FHIR release profiled in this supplement is </w:delText>
-              </w:r>
-              <w:r>
-                <w:delText>Release 4</w:delText>
-              </w:r>
-              <w:r>
-                <w:delText>. HL7 descri</w:delText>
-              </w:r>
-              <w:r>
-                <w:delText>ption of</w:delText>
-              </w:r>
-              <w:r>
-                <w:delText xml:space="preserve"> </w:delText>
-              </w:r>
-              <w:r>
-                <w:delText xml:space="preserve">standardization state at </w:delText>
-              </w:r>
-              <w:r>
-                <w:rPr>
-                  <w:rStyle w:val="Hyperlink"/>
-                </w:rPr>
-                <w:fldChar w:fldCharType="begin"/>
-              </w:r>
-              <w:r>
-                <w:rPr>
-                  <w:rStyle w:val="Hyperlink"/>
-                </w:rPr>
-                <w:delInstrText xml:space="preserve"> HYPERLINK "https://www.hl7.org/fhir/versions.html" </w:delInstrText>
-              </w:r>
-              <w:r>
-                <w:rPr>
-                  <w:rStyle w:val="Hyperlink"/>
-                </w:rPr>
-                <w:fldChar w:fldCharType="separate"/>
-              </w:r>
-              <w:r>
-                <w:rPr>
-                  <w:rStyle w:val="Hyperlink"/>
-                </w:rPr>
-                <w:delText>https://www.hl7.org/fhir/versions.html</w:delText>
-              </w:r>
-              <w:r>
-                <w:rPr>
-                  <w:rStyle w:val="Hyperlink"/>
-                </w:rPr>
-                <w:fldChar w:fldCharType="end"/>
-              </w:r>
-              <w:r>
-                <w:delText xml:space="preserve">. </w:delText>
-              </w:r>
-            </w:del>
-          </w:p>
-          <w:p>
-            <w:pPr>
-              <w:rPr>
-                <w:ins w:id="53" w:author="Mary Jungers" w:date="2019-03-05T10:16:00Z"/>
-              </w:rPr>
-              <w:pPrChange w:id="54" w:author="Mary Jungers" w:date="2019-03-05T10:16:00Z">
-                <w:pPr>
-                  <w:pStyle w:val="BodyText"/>
-                </w:pPr>
-              </w:pPrChange>
-            </w:pPr>
+            </w:hyperlink>
+            <w:r>
+              <w:t>..</w:t>
+            </w:r>
           </w:p>
           <w:p>
             <w:pPr>
@@ -2779,14 +2609,14 @@
           <w:noProof w:val="0"/>
         </w:rPr>
       </w:pPr>
-      <w:bookmarkStart w:id="55" w:name="_Toc534965972"/>
+      <w:bookmarkStart w:id="12" w:name="_Toc2696496"/>
       <w:r>
         <w:rPr>
           <w:noProof w:val="0"/>
         </w:rPr>
         <w:t>Open Issues and Questions</w:t>
       </w:r>
-      <w:bookmarkEnd w:id="55"/>
+      <w:bookmarkEnd w:id="12"/>
     </w:p>
     <w:p>
       <w:pPr>
@@ -2807,16 +2637,16 @@
           <w:noProof w:val="0"/>
         </w:rPr>
       </w:pPr>
-      <w:bookmarkStart w:id="56" w:name="_Toc534965973"/>
-      <w:bookmarkStart w:id="57" w:name="_Toc473170357"/>
-      <w:bookmarkStart w:id="58" w:name="_Toc504625754"/>
+      <w:bookmarkStart w:id="13" w:name="_Toc2696497"/>
+      <w:bookmarkStart w:id="14" w:name="_Toc473170357"/>
+      <w:bookmarkStart w:id="15" w:name="_Toc504625754"/>
       <w:r>
         <w:rPr>
           <w:noProof w:val="0"/>
         </w:rPr>
         <w:t>Closed Issues</w:t>
       </w:r>
-      <w:bookmarkEnd w:id="56"/>
+      <w:bookmarkEnd w:id="13"/>
     </w:p>
     <w:p>
       <w:pPr>
@@ -2883,28 +2713,28 @@
           <w:highlight w:val="yellow"/>
         </w:rPr>
       </w:pPr>
-      <w:bookmarkStart w:id="59" w:name="_Toc336000611"/>
-      <w:bookmarkStart w:id="60" w:name="_Toc381699502"/>
-      <w:bookmarkStart w:id="61" w:name="_Toc383421996"/>
-      <w:bookmarkStart w:id="62" w:name="_Toc384552433"/>
-      <w:bookmarkStart w:id="63" w:name="_Toc384565661"/>
-      <w:bookmarkStart w:id="64" w:name="_Toc384565741"/>
-      <w:bookmarkStart w:id="65" w:name="_Toc384565898"/>
-      <w:bookmarkStart w:id="66" w:name="_Toc534965974"/>
-      <w:bookmarkEnd w:id="57"/>
-      <w:bookmarkEnd w:id="58"/>
-      <w:bookmarkEnd w:id="59"/>
-      <w:bookmarkEnd w:id="60"/>
-      <w:bookmarkEnd w:id="61"/>
-      <w:bookmarkEnd w:id="62"/>
-      <w:bookmarkEnd w:id="63"/>
-      <w:bookmarkEnd w:id="64"/>
-      <w:bookmarkEnd w:id="65"/>
+      <w:bookmarkStart w:id="16" w:name="_Toc336000611"/>
+      <w:bookmarkStart w:id="17" w:name="_Toc381699502"/>
+      <w:bookmarkStart w:id="18" w:name="_Toc383421996"/>
+      <w:bookmarkStart w:id="19" w:name="_Toc384552433"/>
+      <w:bookmarkStart w:id="20" w:name="_Toc384565661"/>
+      <w:bookmarkStart w:id="21" w:name="_Toc384565741"/>
+      <w:bookmarkStart w:id="22" w:name="_Toc384565898"/>
+      <w:bookmarkStart w:id="23" w:name="_Toc2696498"/>
+      <w:bookmarkEnd w:id="14"/>
+      <w:bookmarkEnd w:id="15"/>
+      <w:bookmarkEnd w:id="16"/>
+      <w:bookmarkEnd w:id="17"/>
+      <w:bookmarkEnd w:id="18"/>
+      <w:bookmarkEnd w:id="19"/>
+      <w:bookmarkEnd w:id="20"/>
+      <w:bookmarkEnd w:id="21"/>
+      <w:bookmarkEnd w:id="22"/>
       <w:r>
         <w:lastRenderedPageBreak/>
         <w:t>Appendices</w:t>
       </w:r>
-      <w:bookmarkEnd w:id="66"/>
+      <w:bookmarkEnd w:id="23"/>
       <w:r>
         <w:rPr>
           <w:highlight w:val="yellow"/>
@@ -2938,7 +2768,7 @@
           <w:noProof w:val="0"/>
         </w:rPr>
       </w:pPr>
-      <w:bookmarkStart w:id="67" w:name="_Toc534965975"/>
+      <w:bookmarkStart w:id="24" w:name="_Toc2696499"/>
       <w:r>
         <w:rPr>
           <w:noProof w:val="0"/>
@@ -2969,7 +2799,7 @@
         </w:rPr>
         <w:t>Implementation Material</w:t>
       </w:r>
-      <w:bookmarkEnd w:id="67"/>
+      <w:bookmarkEnd w:id="24"/>
     </w:p>
     <w:p>
       <w:pPr>
@@ -3104,7 +2934,7 @@
             <w:r>
               <w:t xml:space="preserve">R4  </w:t>
             </w:r>
-            <w:hyperlink r:id="rId19" w:history="1">
+            <w:hyperlink r:id="rId18" w:history="1">
               <w:r>
                 <w:rPr>
                   <w:rStyle w:val="Hyperlink"/>
@@ -3305,7 +3135,7 @@
           <w:noProof w:val="0"/>
         </w:rPr>
       </w:pPr>
-      <w:bookmarkStart w:id="68" w:name="_Toc534965976"/>
+      <w:bookmarkStart w:id="25" w:name="_Toc2696500"/>
       <w:r>
         <w:rPr>
           <w:noProof w:val="0"/>
@@ -3330,7 +3160,7 @@
         </w:rPr>
         <w:t>Bundles</w:t>
       </w:r>
-      <w:bookmarkEnd w:id="68"/>
+      <w:bookmarkEnd w:id="25"/>
     </w:p>
     <w:p>
       <w:pPr>
@@ -3437,7 +3267,7 @@
       <w:r>
         <w:t xml:space="preserve">FHIR </w:t>
       </w:r>
-      <w:hyperlink r:id="rId20" w:history="1">
+      <w:hyperlink r:id="rId19" w:history="1">
         <w:r>
           <w:rPr>
             <w:rStyle w:val="Hyperlink"/>
@@ -3468,7 +3298,7 @@
           <w:noProof w:val="0"/>
         </w:rPr>
       </w:pPr>
-      <w:bookmarkStart w:id="69" w:name="_Toc534965977"/>
+      <w:bookmarkStart w:id="26" w:name="_Toc2696501"/>
       <w:r>
         <w:rPr>
           <w:noProof w:val="0"/>
@@ -3499,7 +3329,7 @@
         </w:rPr>
         <w:t>s</w:t>
       </w:r>
-      <w:bookmarkEnd w:id="69"/>
+      <w:bookmarkEnd w:id="26"/>
     </w:p>
     <w:p>
       <w:pPr>
@@ -3511,7 +3341,7 @@
       <w:r>
         <w:t xml:space="preserve"> </w:t>
       </w:r>
-      <w:hyperlink r:id="rId21" w:history="1">
+      <w:hyperlink r:id="rId20" w:history="1">
         <w:r>
           <w:rPr>
             <w:rStyle w:val="Hyperlink"/>
@@ -3604,7 +3434,7 @@
           <w:noProof w:val="0"/>
         </w:rPr>
       </w:pPr>
-      <w:bookmarkStart w:id="70" w:name="_Toc534965978"/>
+      <w:bookmarkStart w:id="27" w:name="_Toc2696502"/>
       <w:r>
         <w:rPr>
           <w:noProof w:val="0"/>
@@ -3630,7 +3460,7 @@
         </w:rPr>
         <w:t>.1 Query Parameter Modifiers</w:t>
       </w:r>
-      <w:bookmarkEnd w:id="70"/>
+      <w:bookmarkEnd w:id="27"/>
     </w:p>
     <w:p>
       <w:pPr>
@@ -3651,7 +3481,7 @@
           <w:noProof w:val="0"/>
         </w:rPr>
       </w:pPr>
-      <w:bookmarkStart w:id="71" w:name="_Toc534965979"/>
+      <w:bookmarkStart w:id="28" w:name="_Toc2696503"/>
       <w:r>
         <w:rPr>
           <w:noProof w:val="0"/>
@@ -3682,7 +3512,7 @@
         </w:rPr>
         <w:t>Parameters</w:t>
       </w:r>
-      <w:bookmarkEnd w:id="71"/>
+      <w:bookmarkEnd w:id="28"/>
     </w:p>
     <w:p>
       <w:pPr>
@@ -3703,7 +3533,7 @@
       <w:r>
         <w:t xml:space="preserve">ee FHIR </w:t>
       </w:r>
-      <w:hyperlink r:id="rId22" w:anchor="token" w:history="1">
+      <w:hyperlink r:id="rId21" w:anchor="token" w:history="1">
         <w:r>
           <w:rPr>
             <w:rStyle w:val="Hyperlink"/>
@@ -3740,7 +3570,7 @@
           <w:noProof w:val="0"/>
         </w:rPr>
       </w:pPr>
-      <w:bookmarkStart w:id="72" w:name="_Toc534965980"/>
+      <w:bookmarkStart w:id="29" w:name="_Toc2696504"/>
       <w:r>
         <w:rPr>
           <w:noProof w:val="0"/>
@@ -3777,7 +3607,7 @@
         </w:rPr>
         <w:t xml:space="preserve"> String Parameters</w:t>
       </w:r>
-      <w:bookmarkEnd w:id="72"/>
+      <w:bookmarkEnd w:id="29"/>
     </w:p>
     <w:p>
       <w:pPr>
@@ -3798,7 +3628,7 @@
       <w:r>
         <w:t xml:space="preserve">ee FHIR </w:t>
       </w:r>
-      <w:hyperlink r:id="rId23" w:anchor="string" w:history="1">
+      <w:hyperlink r:id="rId22" w:anchor="string" w:history="1">
         <w:r>
           <w:rPr>
             <w:rStyle w:val="Hyperlink"/>
@@ -3847,7 +3677,7 @@
           <w:noProof w:val="0"/>
         </w:rPr>
       </w:pPr>
-      <w:bookmarkStart w:id="73" w:name="_Toc534965981"/>
+      <w:bookmarkStart w:id="30" w:name="_Toc2696505"/>
       <w:r>
         <w:rPr>
           <w:noProof w:val="0"/>
@@ -3884,7 +3714,7 @@
         </w:rPr>
         <w:t>Resource</w:t>
       </w:r>
-      <w:bookmarkEnd w:id="73"/>
+      <w:bookmarkEnd w:id="30"/>
       <w:r>
         <w:rPr>
           <w:bCs/>
@@ -3948,7 +3778,7 @@
       <w:r>
         <w:t xml:space="preserve">Resource is described in FHIR </w:t>
       </w:r>
-      <w:hyperlink r:id="rId24" w:history="1">
+      <w:hyperlink r:id="rId23" w:history="1">
         <w:r>
           <w:rPr>
             <w:rStyle w:val="Hyperlink"/>
@@ -4006,7 +3836,7 @@
       <w:r>
         <w:t xml:space="preserve"> endpoint as described in FHIR </w:t>
       </w:r>
-      <w:hyperlink r:id="rId25" w:anchor="capabilities" w:history="1">
+      <w:hyperlink r:id="rId24" w:anchor="capabilities" w:history="1">
         <w:r>
           <w:rPr>
             <w:rStyle w:val="Hyperlink"/>
@@ -4030,7 +3860,7 @@
           <w:noProof w:val="0"/>
         </w:rPr>
       </w:pPr>
-      <w:bookmarkStart w:id="74" w:name="_Toc534965982"/>
+      <w:bookmarkStart w:id="31" w:name="_Toc2696506"/>
       <w:r>
         <w:rPr>
           <w:noProof w:val="0"/>
@@ -4067,7 +3897,7 @@
         </w:rPr>
         <w:t>Resource</w:t>
       </w:r>
-      <w:bookmarkEnd w:id="74"/>
+      <w:bookmarkEnd w:id="31"/>
       <w:r>
         <w:rPr>
           <w:bCs/>
@@ -4155,7 +3985,7 @@
       <w:r>
         <w:t xml:space="preserve"> Resource is described in FHIR </w:t>
       </w:r>
-      <w:hyperlink r:id="rId26" w:history="1">
+      <w:hyperlink r:id="rId25" w:history="1">
         <w:r>
           <w:rPr>
             <w:rStyle w:val="Hyperlink"/>
@@ -4189,7 +4019,7 @@
           <w:noProof w:val="0"/>
         </w:rPr>
       </w:pPr>
-      <w:bookmarkStart w:id="75" w:name="_Toc534965983"/>
+      <w:bookmarkStart w:id="32" w:name="_Toc2696507"/>
       <w:r>
         <w:rPr>
           <w:noProof w:val="0"/>
@@ -4227,7 +4057,7 @@
         </w:rPr>
         <w:t>n FHIR</w:t>
       </w:r>
-      <w:bookmarkEnd w:id="75"/>
+      <w:bookmarkEnd w:id="32"/>
     </w:p>
     <w:p>
       <w:pPr>
@@ -4245,7 +4075,7 @@
       <w:r>
         <w:t xml:space="preserve">information. Resource References are described in FHIR </w:t>
       </w:r>
-      <w:hyperlink r:id="rId27" w:history="1">
+      <w:hyperlink r:id="rId26" w:history="1">
         <w:r>
           <w:rPr>
             <w:rStyle w:val="Hyperlink"/>
@@ -4282,7 +4112,7 @@
           <w:noProof w:val="0"/>
         </w:rPr>
       </w:pPr>
-      <w:bookmarkStart w:id="76" w:name="_Toc534965984"/>
+      <w:bookmarkStart w:id="33" w:name="_Toc2696508"/>
       <w:r>
         <w:rPr>
           <w:noProof w:val="0"/>
@@ -4301,7 +4131,7 @@
         </w:rPr>
         <w:t xml:space="preserve"> Expected Response Format</w:t>
       </w:r>
-      <w:bookmarkEnd w:id="76"/>
+      <w:bookmarkEnd w:id="33"/>
     </w:p>
     <w:p>
       <w:pPr>
@@ -4402,7 +4232,7 @@
       <w:r>
         <w:t xml:space="preserve">described in FHIR </w:t>
       </w:r>
-      <w:hyperlink r:id="rId28" w:anchor="mime-type" w:history="1">
+      <w:hyperlink r:id="rId27" w:anchor="mime-type" w:history="1">
         <w:r>
           <w:rPr>
             <w:rStyle w:val="Hyperlink"/>
@@ -4691,7 +4521,7 @@
           <w:noProof w:val="0"/>
         </w:rPr>
       </w:pPr>
-      <w:bookmarkStart w:id="77" w:name="_Toc534965985"/>
+      <w:bookmarkStart w:id="34" w:name="_Toc2696509"/>
       <w:r>
         <w:rPr>
           <w:noProof w:val="0"/>
@@ -4710,7 +4540,7 @@
         </w:rPr>
         <w:t>Access Denied Results</w:t>
       </w:r>
-      <w:bookmarkEnd w:id="77"/>
+      <w:bookmarkEnd w:id="34"/>
     </w:p>
     <w:p>
       <w:pPr>
@@ -4938,7 +4768,7 @@
       <w:r>
         <w:t xml:space="preserve"> error response codes and should include a FHIR OperationOutcome with more details on the failure. See FHIR </w:t>
       </w:r>
-      <w:hyperlink r:id="rId29" w:anchor="AccessDenied" w:history="1">
+      <w:hyperlink r:id="rId28" w:anchor="AccessDenied" w:history="1">
         <w:r>
           <w:rPr>
             <w:rStyle w:val="Hyperlink"/>
@@ -4949,7 +4779,7 @@
       <w:r>
         <w:t xml:space="preserve"> and </w:t>
       </w:r>
-      <w:hyperlink r:id="rId30" w:history="1">
+      <w:hyperlink r:id="rId29" w:history="1">
         <w:r>
           <w:rPr>
             <w:rStyle w:val="Hyperlink"/>
@@ -4972,14 +4802,14 @@
           <w:noProof w:val="0"/>
         </w:rPr>
       </w:pPr>
-      <w:bookmarkStart w:id="78" w:name="_Toc534965986"/>
+      <w:bookmarkStart w:id="35" w:name="_Toc2696510"/>
       <w:r>
         <w:rPr>
           <w:noProof w:val="0"/>
         </w:rPr>
         <w:t>Z.8 Mobile Security Considerations</w:t>
       </w:r>
-      <w:bookmarkEnd w:id="78"/>
+      <w:bookmarkEnd w:id="35"/>
     </w:p>
     <w:p>
       <w:pPr>
@@ -5051,7 +4881,7 @@
       <w:r>
         <w:t xml:space="preserve">and Privacy Module </w:t>
       </w:r>
-      <w:hyperlink r:id="rId31" w:history="1">
+      <w:hyperlink r:id="rId30" w:history="1">
         <w:r>
           <w:rPr>
             <w:rStyle w:val="Hyperlink"/>
@@ -5311,7 +5141,7 @@
           <w:noProof w:val="0"/>
         </w:rPr>
       </w:pPr>
-      <w:bookmarkStart w:id="79" w:name="_Toc534965987"/>
+      <w:bookmarkStart w:id="36" w:name="_Toc2696511"/>
       <w:r>
         <w:rPr>
           <w:noProof w:val="0"/>
@@ -5324,7 +5154,7 @@
         </w:rPr>
         <w:t xml:space="preserve"> FHIR Data Types</w:t>
       </w:r>
-      <w:bookmarkEnd w:id="79"/>
+      <w:bookmarkEnd w:id="36"/>
     </w:p>
     <w:p>
       <w:pPr>
@@ -5346,7 +5176,7 @@
           <w:noProof w:val="0"/>
         </w:rPr>
       </w:pPr>
-      <w:bookmarkStart w:id="80" w:name="_Toc534965988"/>
+      <w:bookmarkStart w:id="37" w:name="_Toc2696512"/>
       <w:r>
         <w:rPr>
           <w:noProof w:val="0"/>
@@ -5359,7 +5189,7 @@
         </w:rPr>
         <w:t>Identifier Type</w:t>
       </w:r>
-      <w:bookmarkEnd w:id="80"/>
+      <w:bookmarkEnd w:id="37"/>
     </w:p>
     <w:p>
       <w:pPr>
@@ -5368,7 +5198,7 @@
       <w:r>
         <w:t xml:space="preserve">The HL7 FHIR standard uses the data type Identifier to express a business identifier that uniquely identifies a thing or object (see FHIR </w:t>
       </w:r>
-      <w:hyperlink r:id="rId32" w:anchor="identifier" w:history="1">
+      <w:hyperlink r:id="rId31" w:anchor="identifier" w:history="1">
         <w:r>
           <w:rPr>
             <w:rStyle w:val="Hyperlink"/>
@@ -5691,7 +5521,7 @@
           <w:noProof w:val="0"/>
         </w:rPr>
       </w:pPr>
-      <w:bookmarkStart w:id="81" w:name="_Toc534965989"/>
+      <w:bookmarkStart w:id="38" w:name="_Toc2696513"/>
       <w:r>
         <w:rPr>
           <w:noProof w:val="0"/>
@@ -5729,7 +5559,7 @@
         </w:rPr>
         <w:t>"</w:t>
       </w:r>
-      <w:bookmarkEnd w:id="81"/>
+      <w:bookmarkEnd w:id="38"/>
     </w:p>
     <w:p>
       <w:pPr>
@@ -6124,7 +5954,7 @@
           <w:noProof w:val="0"/>
         </w:rPr>
       </w:pPr>
-      <w:bookmarkStart w:id="82" w:name="_Toc534965990"/>
+      <w:bookmarkStart w:id="39" w:name="_Toc2696514"/>
       <w:r>
         <w:rPr>
           <w:noProof w:val="0"/>
@@ -6143,7 +5973,7 @@
         </w:rPr>
         <w:t xml:space="preserve"> XDS CXi mapped to FHIR Identifier Type</w:t>
       </w:r>
-      <w:bookmarkEnd w:id="82"/>
+      <w:bookmarkEnd w:id="39"/>
     </w:p>
     <w:p>
       <w:pPr>
@@ -6490,14 +6320,14 @@
           <w:noProof w:val="0"/>
         </w:rPr>
       </w:pPr>
-      <w:bookmarkStart w:id="83" w:name="_Toc534965991"/>
+      <w:bookmarkStart w:id="40" w:name="_Toc2696515"/>
       <w:r>
         <w:rPr>
           <w:noProof w:val="0"/>
         </w:rPr>
         <w:t>Z.10 Profiling conventions for constraints on FHIR</w:t>
       </w:r>
-      <w:bookmarkEnd w:id="83"/>
+      <w:bookmarkEnd w:id="40"/>
     </w:p>
     <w:p>
       <w:r>
@@ -6723,16 +6553,16 @@
       <w:pPr>
         <w:pStyle w:val="List"/>
       </w:pPr>
-      <w:bookmarkStart w:id="84" w:name="OLE_LINK1"/>
-      <w:bookmarkStart w:id="85" w:name="OLE_LINK2"/>
+      <w:bookmarkStart w:id="41" w:name="OLE_LINK1"/>
+      <w:bookmarkStart w:id="42" w:name="OLE_LINK2"/>
       <w:r>
         <w:t>C</w:t>
       </w:r>
       <w:r>
         <w:tab/>
       </w:r>
-      <w:bookmarkEnd w:id="84"/>
-      <w:bookmarkEnd w:id="85"/>
+      <w:bookmarkEnd w:id="41"/>
+      <w:bookmarkEnd w:id="42"/>
       <w:r>
         <w:t xml:space="preserve">Conditional. There is </w:t>
       </w:r>
@@ -6829,7 +6659,7 @@
           <w:noProof w:val="0"/>
         </w:rPr>
       </w:pPr>
-      <w:bookmarkStart w:id="86" w:name="_Toc534965992"/>
+      <w:bookmarkStart w:id="43" w:name="_Toc2696516"/>
       <w:r>
         <w:rPr>
           <w:noProof w:val="0"/>
@@ -6843,7 +6673,7 @@
         </w:rPr>
         <w:t xml:space="preserve"> Usage of the CX Data Type in PID-3 Patient Identifier List</w:t>
       </w:r>
-      <w:bookmarkEnd w:id="86"/>
+      <w:bookmarkEnd w:id="43"/>
     </w:p>
     <w:p>
       <w:pPr>
@@ -6888,7 +6718,7 @@
           <w:noProof w:val="0"/>
         </w:rPr>
       </w:pPr>
-      <w:bookmarkStart w:id="87" w:name="_Toc534965993"/>
+      <w:bookmarkStart w:id="44" w:name="_Toc2696517"/>
       <w:r>
         <w:rPr>
           <w:noProof w:val="0"/>
@@ -6907,7 +6737,7 @@
         </w:rPr>
         <w:t>FHIR Identifier Type</w:t>
       </w:r>
-      <w:bookmarkEnd w:id="87"/>
+      <w:bookmarkEnd w:id="44"/>
     </w:p>
     <w:p>
       <w:pPr>
@@ -6931,7 +6761,7 @@
       <w:r>
         <w:t xml:space="preserve">FHIR </w:t>
       </w:r>
-      <w:hyperlink r:id="rId33" w:anchor="identifier" w:history="1">
+      <w:hyperlink r:id="rId32" w:anchor="identifier" w:history="1">
         <w:r>
           <w:rPr>
             <w:rStyle w:val="Hyperlink"/>
@@ -7038,16 +6868,9 @@
       <w:r>
         <w:t xml:space="preserve">The FHIR Identifier type introduces a </w:t>
       </w:r>
-      <w:ins w:id="88" w:author="Lynn Felhofer" w:date="2019-02-28T19:46:00Z">
-        <w:r>
-          <w:t>different</w:t>
-        </w:r>
-      </w:ins>
-      <w:del w:id="89" w:author="Lynn Felhofer" w:date="2019-02-28T19:46:00Z">
-        <w:r>
-          <w:delText>new</w:delText>
-        </w:r>
-      </w:del>
+      <w:r>
+        <w:t>different</w:t>
+      </w:r>
       <w:r>
         <w:t xml:space="preserve"> mechanism for conveying the originating system of a particular identifier. Whereas HL7 Version 2 and Version 3 messages identify an assigning organization as a</w:t>
       </w:r>
@@ -7126,11 +6949,9 @@
       <w:r>
         <w:t xml:space="preserve"> an OID</w:t>
       </w:r>
-      <w:ins w:id="90" w:author="Lynn Felhofer" w:date="2019-02-28T19:47:00Z">
-        <w:r>
-          <w:t>,</w:t>
-        </w:r>
-      </w:ins>
+      <w:r>
+        <w:t>,</w:t>
+      </w:r>
       <w:r>
         <w:t xml:space="preserve"> or HD to maintain consistency with other actors which are not implementing the FHIR specification. </w:t>
       </w:r>
@@ -7250,48 +7071,48 @@
       <w:pPr>
         <w:pStyle w:val="BodyText"/>
       </w:pPr>
-      <w:bookmarkStart w:id="91" w:name="_IHEActCode_Vocabulary"/>
-      <w:bookmarkStart w:id="92" w:name="_IHERoleCode_Vocabulary"/>
-      <w:bookmarkStart w:id="93" w:name="_6.2.1.1.6.1_Service_Event"/>
-      <w:bookmarkStart w:id="94" w:name="_6.2.1.1.6.2_Medications_Section"/>
-      <w:bookmarkStart w:id="95" w:name="_6.2.1.1.6.3_Allergies_and"/>
-      <w:bookmarkStart w:id="96" w:name="_6.2.2.1.1__Problem"/>
-      <w:bookmarkStart w:id="97" w:name="_6.2.3.1_Encompassing_Encounter"/>
-      <w:bookmarkStart w:id="98" w:name="_6.2.3.1.1_Responsible_Party"/>
-      <w:bookmarkStart w:id="99" w:name="_6.2.3.1.2_Health_Care"/>
-      <w:bookmarkStart w:id="100" w:name="_6.2.4.4.1__Simple"/>
-      <w:bookmarkStart w:id="101" w:name="_Toc335730763"/>
-      <w:bookmarkStart w:id="102" w:name="_Toc336000666"/>
-      <w:bookmarkStart w:id="103" w:name="_Toc336002388"/>
-      <w:bookmarkStart w:id="104" w:name="_Toc336006583"/>
-      <w:bookmarkStart w:id="105" w:name="_Toc335730764"/>
-      <w:bookmarkStart w:id="106" w:name="_Toc336000667"/>
-      <w:bookmarkStart w:id="107" w:name="_Toc336002389"/>
-      <w:bookmarkStart w:id="108" w:name="_Toc336006584"/>
-      <w:bookmarkEnd w:id="91"/>
-      <w:bookmarkEnd w:id="92"/>
-      <w:bookmarkEnd w:id="93"/>
-      <w:bookmarkEnd w:id="94"/>
-      <w:bookmarkEnd w:id="95"/>
-      <w:bookmarkEnd w:id="96"/>
-      <w:bookmarkEnd w:id="97"/>
-      <w:bookmarkEnd w:id="98"/>
-      <w:bookmarkEnd w:id="99"/>
-      <w:bookmarkEnd w:id="100"/>
-      <w:bookmarkEnd w:id="101"/>
-      <w:bookmarkEnd w:id="102"/>
-      <w:bookmarkEnd w:id="103"/>
-      <w:bookmarkEnd w:id="104"/>
-      <w:bookmarkEnd w:id="105"/>
-      <w:bookmarkEnd w:id="106"/>
-      <w:bookmarkEnd w:id="107"/>
-      <w:bookmarkEnd w:id="108"/>
+      <w:bookmarkStart w:id="45" w:name="_IHEActCode_Vocabulary"/>
+      <w:bookmarkStart w:id="46" w:name="_IHERoleCode_Vocabulary"/>
+      <w:bookmarkStart w:id="47" w:name="_6.2.1.1.6.1_Service_Event"/>
+      <w:bookmarkStart w:id="48" w:name="_6.2.1.1.6.2_Medications_Section"/>
+      <w:bookmarkStart w:id="49" w:name="_6.2.1.1.6.3_Allergies_and"/>
+      <w:bookmarkStart w:id="50" w:name="_6.2.2.1.1__Problem"/>
+      <w:bookmarkStart w:id="51" w:name="_6.2.3.1_Encompassing_Encounter"/>
+      <w:bookmarkStart w:id="52" w:name="_6.2.3.1.1_Responsible_Party"/>
+      <w:bookmarkStart w:id="53" w:name="_6.2.3.1.2_Health_Care"/>
+      <w:bookmarkStart w:id="54" w:name="_6.2.4.4.1__Simple"/>
+      <w:bookmarkStart w:id="55" w:name="_Toc335730763"/>
+      <w:bookmarkStart w:id="56" w:name="_Toc336000666"/>
+      <w:bookmarkStart w:id="57" w:name="_Toc336002388"/>
+      <w:bookmarkStart w:id="58" w:name="_Toc336006583"/>
+      <w:bookmarkStart w:id="59" w:name="_Toc335730764"/>
+      <w:bookmarkStart w:id="60" w:name="_Toc336000667"/>
+      <w:bookmarkStart w:id="61" w:name="_Toc336002389"/>
+      <w:bookmarkStart w:id="62" w:name="_Toc336006584"/>
+      <w:bookmarkEnd w:id="45"/>
+      <w:bookmarkEnd w:id="46"/>
+      <w:bookmarkEnd w:id="47"/>
+      <w:bookmarkEnd w:id="48"/>
+      <w:bookmarkEnd w:id="49"/>
+      <w:bookmarkEnd w:id="50"/>
+      <w:bookmarkEnd w:id="51"/>
+      <w:bookmarkEnd w:id="52"/>
+      <w:bookmarkEnd w:id="53"/>
+      <w:bookmarkEnd w:id="54"/>
+      <w:bookmarkEnd w:id="55"/>
+      <w:bookmarkEnd w:id="56"/>
+      <w:bookmarkEnd w:id="57"/>
+      <w:bookmarkEnd w:id="58"/>
+      <w:bookmarkEnd w:id="59"/>
+      <w:bookmarkEnd w:id="60"/>
+      <w:bookmarkEnd w:id="61"/>
+      <w:bookmarkEnd w:id="62"/>
     </w:p>
     <w:sectPr>
-      <w:headerReference w:type="default" r:id="rId34"/>
-      <w:footerReference w:type="even" r:id="rId35"/>
-      <w:footerReference w:type="default" r:id="rId36"/>
-      <w:footerReference w:type="first" r:id="rId37"/>
+      <w:headerReference w:type="default" r:id="rId33"/>
+      <w:footerReference w:type="even" r:id="rId34"/>
+      <w:footerReference w:type="default" r:id="rId35"/>
+      <w:footerReference w:type="first" r:id="rId36"/>
       <w:pgSz w:w="12240" w:h="15840" w:code="1"/>
       <w:pgMar w:top="1440" w:right="1080" w:bottom="1440" w:left="1800" w:header="720" w:footer="720" w:gutter="0"/>
       <w:lnNumType w:countBy="5" w:restart="continuous"/>
@@ -7301,39 +7122,6 @@
     </w:sectPr>
   </w:body>
 </w:document>
-</file>
-
-<file path=word/comments.xml><?xml version="1.0" encoding="utf-8"?>
-<w:comments xmlns:wpc="http://schemas.microsoft.com/office/word/2010/wordprocessingCanvas" xmlns:cx="http://schemas.microsoft.com/office/drawing/2014/chartex" xmlns:cx1="http://schemas.microsoft.com/office/drawing/2015/9/8/chartex" xmlns:cx2="http://schemas.microsoft.com/office/drawing/2015/10/21/chartex" xmlns:cx3="http://schemas.microsoft.com/office/drawing/2016/5/9/chartex" xmlns:cx4="http://schemas.microsoft.com/office/drawing/2016/5/10/chartex" xmlns:cx5="http://schemas.microsoft.com/office/drawing/2016/5/11/chartex" xmlns:cx6="http://schemas.microsoft.com/office/drawing/2016/5/12/chartex" xmlns:cx7="http://schemas.microsoft.com/office/drawing/2016/5/13/chartex" xmlns:cx8="http://schemas.microsoft.com/office/drawing/2016/5/14/chartex" xmlns:mc="http://schemas.openxmlformats.org/markup-compatibility/2006" xmlns:aink="http://schemas.microsoft.com/office/drawing/2016/ink" xmlns:am3d="http://schemas.microsoft.com/office/drawing/2017/model3d" xmlns:o="urn:schemas-microsoft-com:office:office" xmlns:r="http://schemas.openxmlformats.org/officeDocument/2006/relationships" xmlns:m="http://schemas.openxmlformats.org/officeDocument/2006/math" xmlns:v="urn:schemas-microsoft-com:vml" xmlns:wp14="http://schemas.microsoft.com/office/word/2010/wordprocessingDrawing" xmlns:wp="http://schemas.openxmlformats.org/drawingml/2006/wordprocessingDrawing" xmlns:w10="urn:schemas-microsoft-com:office:word" xmlns:w="http://schemas.openxmlformats.org/wordprocessingml/2006/main" xmlns:w14="http://schemas.microsoft.com/office/word/2010/wordml" xmlns:w15="http://schemas.microsoft.com/office/word/2012/wordml" xmlns:w16cid="http://schemas.microsoft.com/office/word/2016/wordml/cid" xmlns:w16se="http://schemas.microsoft.com/office/word/2015/wordml/symex" xmlns:wpg="http://schemas.microsoft.com/office/word/2010/wordprocessingGroup" xmlns:wpi="http://schemas.microsoft.com/office/word/2010/wordprocessingInk" xmlns:wne="http://schemas.microsoft.com/office/word/2006/wordml" xmlns:wps="http://schemas.microsoft.com/office/word/2010/wordprocessingShape" mc:Ignorable="w14 w15 w16se w16cid wp14">
-  <w:comment w:id="14" w:author="Lynn Felhofer" w:date="2019-02-28T14:27:00Z" w:initials="LF">
-    <w:p>
-      <w:pPr>
-        <w:pStyle w:val="CommentText"/>
-      </w:pPr>
-      <w:r>
-        <w:rPr>
-          <w:rStyle w:val="CommentReference"/>
-        </w:rPr>
-        <w:annotationRef/>
-      </w:r>
-      <w:r>
-        <w:t>Note that Appx 2x is currently v15.1</w:t>
-      </w:r>
-    </w:p>
-  </w:comment>
-</w:comments>
-</file>
-
-<file path=word/commentsExtended.xml><?xml version="1.0" encoding="utf-8"?>
-<w15:commentsEx xmlns:wpc="http://schemas.microsoft.com/office/word/2010/wordprocessingCanvas" xmlns:cx="http://schemas.microsoft.com/office/drawing/2014/chartex" xmlns:cx1="http://schemas.microsoft.com/office/drawing/2015/9/8/chartex" xmlns:cx2="http://schemas.microsoft.com/office/drawing/2015/10/21/chartex" xmlns:cx3="http://schemas.microsoft.com/office/drawing/2016/5/9/chartex" xmlns:cx4="http://schemas.microsoft.com/office/drawing/2016/5/10/chartex" xmlns:cx5="http://schemas.microsoft.com/office/drawing/2016/5/11/chartex" xmlns:cx6="http://schemas.microsoft.com/office/drawing/2016/5/12/chartex" xmlns:cx7="http://schemas.microsoft.com/office/drawing/2016/5/13/chartex" xmlns:cx8="http://schemas.microsoft.com/office/drawing/2016/5/14/chartex" xmlns:mc="http://schemas.openxmlformats.org/markup-compatibility/2006" xmlns:aink="http://schemas.microsoft.com/office/drawing/2016/ink" xmlns:am3d="http://schemas.microsoft.com/office/drawing/2017/model3d" xmlns:o="urn:schemas-microsoft-com:office:office" xmlns:r="http://schemas.openxmlformats.org/officeDocument/2006/relationships" xmlns:m="http://schemas.openxmlformats.org/officeDocument/2006/math" xmlns:v="urn:schemas-microsoft-com:vml" xmlns:wp14="http://schemas.microsoft.com/office/word/2010/wordprocessingDrawing" xmlns:wp="http://schemas.openxmlformats.org/drawingml/2006/wordprocessingDrawing" xmlns:w10="urn:schemas-microsoft-com:office:word" xmlns:w="http://schemas.openxmlformats.org/wordprocessingml/2006/main" xmlns:w14="http://schemas.microsoft.com/office/word/2010/wordml" xmlns:w15="http://schemas.microsoft.com/office/word/2012/wordml" xmlns:w16cid="http://schemas.microsoft.com/office/word/2016/wordml/cid" xmlns:w16se="http://schemas.microsoft.com/office/word/2015/wordml/symex" xmlns:wpg="http://schemas.microsoft.com/office/word/2010/wordprocessingGroup" xmlns:wpi="http://schemas.microsoft.com/office/word/2010/wordprocessingInk" xmlns:wne="http://schemas.microsoft.com/office/word/2006/wordml" xmlns:wps="http://schemas.microsoft.com/office/word/2010/wordprocessingShape" mc:Ignorable="w14 w15 w16se w16cid wp14">
-  <w15:commentEx w15:paraId="60BFEDCA" w15:done="0"/>
-</w15:commentsEx>
-</file>
-
-<file path=word/commentsIds.xml><?xml version="1.0" encoding="utf-8"?>
-<w16cid:commentsIds xmlns:wpc="http://schemas.microsoft.com/office/word/2010/wordprocessingCanvas" xmlns:cx="http://schemas.microsoft.com/office/drawing/2014/chartex" xmlns:cx1="http://schemas.microsoft.com/office/drawing/2015/9/8/chartex" xmlns:cx2="http://schemas.microsoft.com/office/drawing/2015/10/21/chartex" xmlns:cx3="http://schemas.microsoft.com/office/drawing/2016/5/9/chartex" xmlns:cx4="http://schemas.microsoft.com/office/drawing/2016/5/10/chartex" xmlns:cx5="http://schemas.microsoft.com/office/drawing/2016/5/11/chartex" xmlns:cx6="http://schemas.microsoft.com/office/drawing/2016/5/12/chartex" xmlns:cx7="http://schemas.microsoft.com/office/drawing/2016/5/13/chartex" xmlns:cx8="http://schemas.microsoft.com/office/drawing/2016/5/14/chartex" xmlns:mc="http://schemas.openxmlformats.org/markup-compatibility/2006" xmlns:aink="http://schemas.microsoft.com/office/drawing/2016/ink" xmlns:am3d="http://schemas.microsoft.com/office/drawing/2017/model3d" xmlns:o="urn:schemas-microsoft-com:office:office" xmlns:r="http://schemas.openxmlformats.org/officeDocument/2006/relationships" xmlns:m="http://schemas.openxmlformats.org/officeDocument/2006/math" xmlns:v="urn:schemas-microsoft-com:vml" xmlns:wp14="http://schemas.microsoft.com/office/word/2010/wordprocessingDrawing" xmlns:wp="http://schemas.openxmlformats.org/drawingml/2006/wordprocessingDrawing" xmlns:w10="urn:schemas-microsoft-com:office:word" xmlns:w="http://schemas.openxmlformats.org/wordprocessingml/2006/main" xmlns:w14="http://schemas.microsoft.com/office/word/2010/wordml" xmlns:w15="http://schemas.microsoft.com/office/word/2012/wordml" xmlns:w16cid="http://schemas.microsoft.com/office/word/2016/wordml/cid" xmlns:w16se="http://schemas.microsoft.com/office/word/2015/wordml/symex" xmlns:wpg="http://schemas.microsoft.com/office/word/2010/wordprocessingGroup" xmlns:wpi="http://schemas.microsoft.com/office/word/2010/wordprocessingInk" xmlns:wne="http://schemas.microsoft.com/office/word/2006/wordml" xmlns:wps="http://schemas.microsoft.com/office/word/2010/wordprocessingShape" mc:Ignorable="w14 w15 w16se w16cid wp14">
-  <w16cid:commentId w16cid:paraId="60BFEDCA" w16cid:durableId="20226E62"/>
-</w16cid:commentsIds>
 </file>
 
 <file path=word/endnotes.xml><?xml version="1.0" encoding="utf-8"?>
@@ -7435,59 +7223,37 @@
         <w:sz w:val="20"/>
       </w:rPr>
     </w:pPr>
-    <w:bookmarkStart w:id="109" w:name="_Toc473170355"/>
+    <w:bookmarkStart w:id="63" w:name="_Toc473170355"/>
     <w:r>
       <w:rPr>
         <w:sz w:val="20"/>
       </w:rPr>
       <w:t>Rev. 2.</w:t>
     </w:r>
-    <w:ins w:id="110" w:author="Mary Jungers" w:date="2019-02-28T13:29:00Z">
-      <w:r>
-        <w:rPr>
-          <w:sz w:val="20"/>
-        </w:rPr>
-        <w:t>1</w:t>
-      </w:r>
-    </w:ins>
-    <w:del w:id="111" w:author="Mary Jungers" w:date="2019-02-28T13:29:00Z">
-      <w:r>
-        <w:rPr>
-          <w:sz w:val="20"/>
-        </w:rPr>
-        <w:delText>0</w:delText>
-      </w:r>
-    </w:del>
+    <w:r>
+      <w:rPr>
+        <w:sz w:val="20"/>
+      </w:rPr>
+      <w:t>1</w:t>
+    </w:r>
     <w:r>
       <w:rPr>
         <w:sz w:val="20"/>
       </w:rPr>
       <w:t xml:space="preserve"> – 2019-0</w:t>
     </w:r>
-    <w:ins w:id="112" w:author="Mary Jungers" w:date="2019-02-28T13:29:00Z">
-      <w:r>
-        <w:rPr>
-          <w:sz w:val="20"/>
-        </w:rPr>
-        <w:t>3-xx</w:t>
-      </w:r>
-    </w:ins>
-    <w:del w:id="113" w:author="Mary Jungers" w:date="2019-02-28T13:29:00Z">
-      <w:r>
-        <w:rPr>
-          <w:sz w:val="20"/>
-        </w:rPr>
-        <w:delText>1-</w:delText>
-      </w:r>
-    </w:del>
-    <w:del w:id="114" w:author="Mary Jungers" w:date="2019-02-28T13:30:00Z">
-      <w:r>
-        <w:rPr>
-          <w:sz w:val="20"/>
-        </w:rPr>
-        <w:delText>11</w:delText>
-      </w:r>
-    </w:del>
+    <w:r>
+      <w:rPr>
+        <w:sz w:val="20"/>
+      </w:rPr>
+      <w:t>3-</w:t>
+    </w:r>
+    <w:r>
+      <w:rPr>
+        <w:sz w:val="20"/>
+      </w:rPr>
+      <w:t>06</w:t>
+    </w:r>
     <w:r>
       <w:rPr>
         <w:sz w:val="20"/>
@@ -7543,7 +7309,7 @@
       <w:tab/>
       <w:t>Copyright © 2019: IHE International, Inc.</w:t>
     </w:r>
-    <w:bookmarkEnd w:id="109"/>
+    <w:bookmarkEnd w:id="63"/>
   </w:p>
   <w:p>
     <w:pPr>
@@ -7603,104 +7369,41 @@
     <w:p>
       <w:pPr>
         <w:pStyle w:val="FootnoteText"/>
-        <w:rPr>
-          <w:ins w:id="43" w:author="Mary Jungers" w:date="2019-03-05T10:16:00Z"/>
-        </w:rPr>
-      </w:pPr>
-      <w:ins w:id="44" w:author="Mary Jungers" w:date="2019-03-05T10:16:00Z">
-        <w:r>
-          <w:rPr>
-            <w:rStyle w:val="FootnoteReference"/>
-          </w:rPr>
-          <w:footnoteRef/>
-        </w:r>
-        <w:r>
-          <w:t xml:space="preserve"> HL7 </w:t>
-        </w:r>
-        <w:r>
-          <w:t>is the registered trademark of Health Level Seven International.</w:t>
-        </w:r>
-      </w:ins>
+      </w:pPr>
+      <w:r>
+        <w:rPr>
+          <w:rStyle w:val="FootnoteReference"/>
+        </w:rPr>
+        <w:footnoteRef/>
+      </w:r>
+      <w:r>
+        <w:t xml:space="preserve"> HL7 </w:t>
+      </w:r>
+      <w:r>
+        <w:t>is the registered trademark of Health Level Seven International.</w:t>
+      </w:r>
     </w:p>
   </w:footnote>
   <w:footnote w:id="3">
     <w:p>
       <w:pPr>
         <w:pStyle w:val="FootnoteText"/>
-        <w:rPr>
-          <w:ins w:id="45" w:author="Mary Jungers" w:date="2019-03-05T10:16:00Z"/>
-        </w:rPr>
-      </w:pPr>
-      <w:ins w:id="46" w:author="Mary Jungers" w:date="2019-03-05T10:16:00Z">
-        <w:r>
-          <w:rPr>
-            <w:rStyle w:val="FootnoteReference"/>
-          </w:rPr>
-          <w:footnoteRef/>
-        </w:r>
-        <w:r>
-          <w:t xml:space="preserve"> </w:t>
-        </w:r>
-        <w:proofErr w:type="spellStart"/>
-        <w:r>
-          <w:t>FHIR</w:t>
-        </w:r>
-        <w:proofErr w:type="spellEnd"/>
-        <w:r>
-          <w:t xml:space="preserve"> </w:t>
-        </w:r>
-        <w:r>
-          <w:t>is the registered trademark of Health Level Seven International.</w:t>
-        </w:r>
-      </w:ins>
-    </w:p>
-  </w:footnote>
-  <w:footnote w:id="4">
-    <w:p>
-      <w:pPr>
-        <w:pStyle w:val="FootnoteText"/>
-        <w:rPr>
-          <w:del w:id="49" w:author="Mary Jungers" w:date="2019-03-05T10:16:00Z"/>
-        </w:rPr>
-      </w:pPr>
-      <w:del w:id="50" w:author="Mary Jungers" w:date="2019-03-05T10:16:00Z">
-        <w:r>
-          <w:rPr>
-            <w:rStyle w:val="FootnoteReference"/>
-          </w:rPr>
-          <w:footnoteRef/>
-        </w:r>
-        <w:r>
-          <w:delText xml:space="preserve"> HL7 </w:delText>
-        </w:r>
-        <w:r>
-          <w:delText>is the registered trademark of Health Level Seven International.</w:delText>
-        </w:r>
-      </w:del>
-    </w:p>
-  </w:footnote>
-  <w:footnote w:id="5">
-    <w:p>
-      <w:pPr>
-        <w:pStyle w:val="FootnoteText"/>
-        <w:rPr>
-          <w:del w:id="51" w:author="Mary Jungers" w:date="2019-03-05T10:16:00Z"/>
-        </w:rPr>
-      </w:pPr>
-      <w:del w:id="52" w:author="Mary Jungers" w:date="2019-03-05T10:16:00Z">
-        <w:r>
-          <w:rPr>
-            <w:rStyle w:val="FootnoteReference"/>
-          </w:rPr>
-          <w:footnoteRef/>
-        </w:r>
-        <w:r>
-          <w:delText xml:space="preserve"> FHIR </w:delText>
-        </w:r>
-        <w:r>
-          <w:delText>is the registered trademark of Health Level Seven International.</w:delText>
-        </w:r>
-      </w:del>
+      </w:pPr>
+      <w:r>
+        <w:rPr>
+          <w:rStyle w:val="FootnoteReference"/>
+        </w:rPr>
+        <w:footnoteRef/>
+      </w:r>
+      <w:r>
+        <w:t xml:space="preserve"> </w:t>
+      </w:r>
+      <w:r>
+        <w:t xml:space="preserve">FHIR </w:t>
+      </w:r>
+      <w:r>
+        <w:t>is the registered trademark of Health Level Seven International.</w:t>
+      </w:r>
     </w:p>
   </w:footnote>
 </w:footnotes>
@@ -16471,17 +16174,6 @@
   </w:num>
   <w:numIdMacAtCleanup w:val="165"/>
 </w:numbering>
-</file>
-
-<file path=word/people.xml><?xml version="1.0" encoding="utf-8"?>
-<w15:people xmlns:wpc="http://schemas.microsoft.com/office/word/2010/wordprocessingCanvas" xmlns:cx="http://schemas.microsoft.com/office/drawing/2014/chartex" xmlns:cx1="http://schemas.microsoft.com/office/drawing/2015/9/8/chartex" xmlns:cx2="http://schemas.microsoft.com/office/drawing/2015/10/21/chartex" xmlns:cx3="http://schemas.microsoft.com/office/drawing/2016/5/9/chartex" xmlns:cx4="http://schemas.microsoft.com/office/drawing/2016/5/10/chartex" xmlns:cx5="http://schemas.microsoft.com/office/drawing/2016/5/11/chartex" xmlns:cx6="http://schemas.microsoft.com/office/drawing/2016/5/12/chartex" xmlns:cx7="http://schemas.microsoft.com/office/drawing/2016/5/13/chartex" xmlns:cx8="http://schemas.microsoft.com/office/drawing/2016/5/14/chartex" xmlns:mc="http://schemas.openxmlformats.org/markup-compatibility/2006" xmlns:aink="http://schemas.microsoft.com/office/drawing/2016/ink" xmlns:am3d="http://schemas.microsoft.com/office/drawing/2017/model3d" xmlns:o="urn:schemas-microsoft-com:office:office" xmlns:r="http://schemas.openxmlformats.org/officeDocument/2006/relationships" xmlns:m="http://schemas.openxmlformats.org/officeDocument/2006/math" xmlns:v="urn:schemas-microsoft-com:vml" xmlns:wp14="http://schemas.microsoft.com/office/word/2010/wordprocessingDrawing" xmlns:wp="http://schemas.openxmlformats.org/drawingml/2006/wordprocessingDrawing" xmlns:w10="urn:schemas-microsoft-com:office:word" xmlns:w="http://schemas.openxmlformats.org/wordprocessingml/2006/main" xmlns:w14="http://schemas.microsoft.com/office/word/2010/wordml" xmlns:w15="http://schemas.microsoft.com/office/word/2012/wordml" xmlns:w16cid="http://schemas.microsoft.com/office/word/2016/wordml/cid" xmlns:w16se="http://schemas.microsoft.com/office/word/2015/wordml/symex" xmlns:wpg="http://schemas.microsoft.com/office/word/2010/wordprocessingGroup" xmlns:wpi="http://schemas.microsoft.com/office/word/2010/wordprocessingInk" xmlns:wne="http://schemas.microsoft.com/office/word/2006/wordml" xmlns:wps="http://schemas.microsoft.com/office/word/2010/wordprocessingShape" mc:Ignorable="w14 w15 w16se w16cid wp14">
-  <w15:person w15:author="Mary Jungers">
-    <w15:presenceInfo w15:providerId="None" w15:userId="Mary Jungers"/>
-  </w15:person>
-  <w15:person w15:author="Lynn Felhofer">
-    <w15:presenceInfo w15:providerId="Windows Live" w15:userId="4a0fd87bb1915b1a"/>
-  </w15:person>
-</w15:people>
 </file>
 
 <file path=word/styles.xml><?xml version="1.0" encoding="utf-8"?>
@@ -19252,7 +18944,7 @@
 </file>
 
 <file path=customXml/itemProps1.xml><?xml version="1.0" encoding="utf-8"?>
-<ds:datastoreItem xmlns:ds="http://schemas.openxmlformats.org/officeDocument/2006/customXml" ds:itemID="{3313D889-2DAD-4EFD-8A67-886B3EA715D6}">
+<ds:datastoreItem xmlns:ds="http://schemas.openxmlformats.org/officeDocument/2006/customXml" ds:itemID="{3EF716F2-D7F9-4BF6-BBFE-BFAB70FDEEF4}">
   <ds:schemaRefs>
     <ds:schemaRef ds:uri="http://schemas.openxmlformats.org/officeDocument/2006/bibliography"/>
   </ds:schemaRefs>

</xml_diff>